<commit_message>
dcapp 1.0 formal release
</commit_message>
<xml_diff>
--- a/dcapp.app/Contents/Resources/docs/dcapp.docx
+++ b/dcapp.app/Contents/Resources/docs/dcapp.docx
@@ -49,7 +49,7 @@
               <w:sz w:val="28"/>
               <w:szCs w:val="28"/>
             </w:rPr>
-            <w:pict w14:anchorId="27FE61D6">
+            <w:pict w14:anchorId="1041EF0C">
               <v:group id="_x0000_s1027" alt="" style="position:absolute;margin-left:-17.75pt;margin-top:90pt;width:467.45pt;height:90pt;z-index:-251650048;mso-position-horizontal-relative:text;mso-position-vertical-relative:text" coordorigin="1445,3240" coordsize="9349,1800" wrapcoords="34 0 -34 360 -34 20520 0 21240 21565 21240 21600 20520 21600 360 21530 0 34 0">
                 <v:roundrect id="_x0000_s1028" alt="" style="position:absolute;left:1445;top:3240;width:499;height:1800;mso-wrap-edited:f;mso-position-horizontal-relative:page;mso-position-vertical-relative:page" arcsize="14248f" wrapcoords="-939 0 -939 21240 21600 21240 21600 0 -939 0" fillcolor="#548dd4 [1951]" stroked="f">
                   <v:fill color2="#8db3e2 [1311]" rotate="t" focus="100%" type="gradient"/>
@@ -74,7 +74,6 @@
                           <w:dataBinding w:prefixMappings="xmlns:ns0='http://purl.org/dc/elements/1.1/' xmlns:ns1='http://schemas.openxmlformats.org/package/2006/metadata/core-properties' " w:xpath="/ns1:coreProperties[1]/ns0:title[1]" w:storeItemID="{6C3C8BC8-F283-45AE-878A-BAB7291924A1}"/>
                           <w:text/>
                         </w:sdtPr>
-                        <w:sdtEndPr/>
                         <w:sdtContent>
                           <w:p>
                             <w:pPr>
@@ -112,7 +111,6 @@
                           <w:id w:val="-1842922272"/>
                           <w:text/>
                         </w:sdtPr>
-                        <w:sdtEndPr/>
                         <w:sdtContent>
                           <w:p>
                             <w:pPr>
@@ -166,7 +164,6 @@
                             <w:dataBinding w:prefixMappings="xmlns:ns0='http://purl.org/dc/elements/1.1/' xmlns:ns1='http://schemas.openxmlformats.org/package/2006/metadata/core-properties' " w:xpath="/ns1:coreProperties[1]/ns0:creator[1]" w:storeItemID="{6C3C8BC8-F283-45AE-878A-BAB7291924A1}"/>
                             <w:text/>
                           </w:sdtPr>
-                          <w:sdtEndPr/>
                           <w:sdtContent>
                             <w:r>
                               <w:rPr>
@@ -267,7 +264,7 @@
             <w:rPr>
               <w:noProof/>
             </w:rPr>
-            <w:pict w14:anchorId="420DB3B4">
+            <w:pict w14:anchorId="057F0AB9">
               <v:roundrect id="_x0000_s1026" alt="" style="position:absolute;margin-left:28.85pt;margin-top:23.5pt;width:554.25pt;height:735.75pt;z-index:-251656192;mso-wrap-edited:f;mso-width-percent:0;mso-height-percent:0;mso-position-horizontal-relative:page;mso-position-vertical-relative:page;mso-width-percent:0;mso-height-percent:0" arcsize="1259f" fillcolor="white [3212]" strokecolor="#8db3e2 [1311]" strokeweight="3pt">
                 <w10:wrap anchorx="page" anchory="page"/>
               </v:roundrect>
@@ -297,7 +294,6 @@
           <w:docPartUnique/>
         </w:docPartObj>
       </w:sdtPr>
-      <w:sdtEndPr/>
       <w:sdtContent>
         <w:p>
           <w:pPr>
@@ -328,7 +324,7 @@
           <w:r>
             <w:fldChar w:fldCharType="separate"/>
           </w:r>
-          <w:hyperlink w:anchor="_Toc531613797" w:history="1">
+          <w:hyperlink w:anchor="_Toc29560689" w:history="1">
             <w:r>
               <w:rPr>
                 <w:rStyle w:val="Hyperlink"/>
@@ -355,7 +351,7 @@
                 <w:noProof/>
                 <w:webHidden/>
               </w:rPr>
-              <w:instrText xml:space="preserve"> PAGEREF _Toc531613797 \h </w:instrText>
+              <w:instrText xml:space="preserve"> PAGEREF _Toc29560689 \h </w:instrText>
             </w:r>
             <w:r>
               <w:rPr>
@@ -398,7 +394,7 @@
               <w:noProof/>
             </w:rPr>
           </w:pPr>
-          <w:hyperlink w:anchor="_Toc531613798" w:history="1">
+          <w:hyperlink w:anchor="_Toc29560690" w:history="1">
             <w:r>
               <w:rPr>
                 <w:rStyle w:val="Hyperlink"/>
@@ -425,7 +421,7 @@
                 <w:noProof/>
                 <w:webHidden/>
               </w:rPr>
-              <w:instrText xml:space="preserve"> PAGEREF _Toc531613798 \h </w:instrText>
+              <w:instrText xml:space="preserve"> PAGEREF _Toc29560690 \h </w:instrText>
             </w:r>
             <w:r>
               <w:rPr>
@@ -470,7 +466,7 @@
               <w:szCs w:val="24"/>
             </w:rPr>
           </w:pPr>
-          <w:hyperlink w:anchor="_Toc531613799" w:history="1">
+          <w:hyperlink w:anchor="_Toc29560691" w:history="1">
             <w:r>
               <w:rPr>
                 <w:rStyle w:val="Hyperlink"/>
@@ -497,7 +493,7 @@
                 <w:noProof/>
                 <w:webHidden/>
               </w:rPr>
-              <w:instrText xml:space="preserve"> PAGEREF _Toc531613799 \h </w:instrText>
+              <w:instrText xml:space="preserve"> PAGEREF _Toc29560691 \h </w:instrText>
             </w:r>
             <w:r>
               <w:rPr>
@@ -542,7 +538,7 @@
               <w:szCs w:val="24"/>
             </w:rPr>
           </w:pPr>
-          <w:hyperlink w:anchor="_Toc531613800" w:history="1">
+          <w:hyperlink w:anchor="_Toc29560692" w:history="1">
             <w:r>
               <w:rPr>
                 <w:rStyle w:val="Hyperlink"/>
@@ -569,7 +565,7 @@
                 <w:noProof/>
                 <w:webHidden/>
               </w:rPr>
-              <w:instrText xml:space="preserve"> PAGEREF _Toc531613800 \h </w:instrText>
+              <w:instrText xml:space="preserve"> PAGEREF _Toc29560692 \h </w:instrText>
             </w:r>
             <w:r>
               <w:rPr>
@@ -614,7 +610,7 @@
               <w:szCs w:val="24"/>
             </w:rPr>
           </w:pPr>
-          <w:hyperlink w:anchor="_Toc531613801" w:history="1">
+          <w:hyperlink w:anchor="_Toc29560693" w:history="1">
             <w:r>
               <w:rPr>
                 <w:rStyle w:val="Hyperlink"/>
@@ -641,7 +637,7 @@
                 <w:noProof/>
                 <w:webHidden/>
               </w:rPr>
-              <w:instrText xml:space="preserve"> PAGEREF _Toc531613801 \h </w:instrText>
+              <w:instrText xml:space="preserve"> PAGEREF _Toc29560693 \h </w:instrText>
             </w:r>
             <w:r>
               <w:rPr>
@@ -684,7 +680,7 @@
               <w:noProof/>
             </w:rPr>
           </w:pPr>
-          <w:hyperlink w:anchor="_Toc531613802" w:history="1">
+          <w:hyperlink w:anchor="_Toc29560694" w:history="1">
             <w:r>
               <w:rPr>
                 <w:rStyle w:val="Hyperlink"/>
@@ -711,7 +707,7 @@
                 <w:noProof/>
                 <w:webHidden/>
               </w:rPr>
-              <w:instrText xml:space="preserve"> PAGEREF _Toc531613802 \h </w:instrText>
+              <w:instrText xml:space="preserve"> PAGEREF _Toc29560694 \h </w:instrText>
             </w:r>
             <w:r>
               <w:rPr>
@@ -754,7 +750,7 @@
               <w:noProof/>
             </w:rPr>
           </w:pPr>
-          <w:hyperlink w:anchor="_Toc531613803" w:history="1">
+          <w:hyperlink w:anchor="_Toc29560695" w:history="1">
             <w:r>
               <w:rPr>
                 <w:rStyle w:val="Hyperlink"/>
@@ -781,7 +777,7 @@
                 <w:noProof/>
                 <w:webHidden/>
               </w:rPr>
-              <w:instrText xml:space="preserve"> PAGEREF _Toc531613803 \h </w:instrText>
+              <w:instrText xml:space="preserve"> PAGEREF _Toc29560695 \h </w:instrText>
             </w:r>
             <w:r>
               <w:rPr>
@@ -826,7 +822,7 @@
               <w:szCs w:val="24"/>
             </w:rPr>
           </w:pPr>
-          <w:hyperlink w:anchor="_Toc531613804" w:history="1">
+          <w:hyperlink w:anchor="_Toc29560696" w:history="1">
             <w:r>
               <w:rPr>
                 <w:rStyle w:val="Hyperlink"/>
@@ -853,7 +849,7 @@
                 <w:noProof/>
                 <w:webHidden/>
               </w:rPr>
-              <w:instrText xml:space="preserve"> PAGEREF _Toc531613804 \h </w:instrText>
+              <w:instrText xml:space="preserve"> PAGEREF _Toc29560696 \h </w:instrText>
             </w:r>
             <w:r>
               <w:rPr>
@@ -898,7 +894,7 @@
               <w:szCs w:val="24"/>
             </w:rPr>
           </w:pPr>
-          <w:hyperlink w:anchor="_Toc531613805" w:history="1">
+          <w:hyperlink w:anchor="_Toc29560697" w:history="1">
             <w:r>
               <w:rPr>
                 <w:rStyle w:val="Hyperlink"/>
@@ -925,7 +921,7 @@
                 <w:noProof/>
                 <w:webHidden/>
               </w:rPr>
-              <w:instrText xml:space="preserve"> PAGEREF _Toc531613805 \h </w:instrText>
+              <w:instrText xml:space="preserve"> PAGEREF _Toc29560697 \h </w:instrText>
             </w:r>
             <w:r>
               <w:rPr>
@@ -970,7 +966,7 @@
               <w:szCs w:val="24"/>
             </w:rPr>
           </w:pPr>
-          <w:hyperlink w:anchor="_Toc531613806" w:history="1">
+          <w:hyperlink w:anchor="_Toc29560698" w:history="1">
             <w:r>
               <w:rPr>
                 <w:rStyle w:val="Hyperlink"/>
@@ -997,7 +993,7 @@
                 <w:noProof/>
                 <w:webHidden/>
               </w:rPr>
-              <w:instrText xml:space="preserve"> PAGEREF _Toc531613806 \h </w:instrText>
+              <w:instrText xml:space="preserve"> PAGEREF _Toc29560698 \h </w:instrText>
             </w:r>
             <w:r>
               <w:rPr>
@@ -1041,7 +1037,7 @@
               <w:szCs w:val="24"/>
             </w:rPr>
           </w:pPr>
-          <w:hyperlink w:anchor="_Toc531613807" w:history="1">
+          <w:hyperlink w:anchor="_Toc29560699" w:history="1">
             <w:r>
               <w:rPr>
                 <w:rStyle w:val="Hyperlink"/>
@@ -1068,7 +1064,7 @@
                 <w:noProof/>
                 <w:webHidden/>
               </w:rPr>
-              <w:instrText xml:space="preserve"> PAGEREF _Toc531613807 \h </w:instrText>
+              <w:instrText xml:space="preserve"> PAGEREF _Toc29560699 \h </w:instrText>
             </w:r>
             <w:r>
               <w:rPr>
@@ -1112,7 +1108,7 @@
               <w:szCs w:val="24"/>
             </w:rPr>
           </w:pPr>
-          <w:hyperlink w:anchor="_Toc531613808" w:history="1">
+          <w:hyperlink w:anchor="_Toc29560700" w:history="1">
             <w:r>
               <w:rPr>
                 <w:rStyle w:val="Hyperlink"/>
@@ -1139,7 +1135,7 @@
                 <w:noProof/>
                 <w:webHidden/>
               </w:rPr>
-              <w:instrText xml:space="preserve"> PAGEREF _Toc531613808 \h </w:instrText>
+              <w:instrText xml:space="preserve"> PAGEREF _Toc29560700 \h </w:instrText>
             </w:r>
             <w:r>
               <w:rPr>
@@ -1183,7 +1179,7 @@
               <w:szCs w:val="24"/>
             </w:rPr>
           </w:pPr>
-          <w:hyperlink w:anchor="_Toc531613809" w:history="1">
+          <w:hyperlink w:anchor="_Toc29560701" w:history="1">
             <w:r>
               <w:rPr>
                 <w:rStyle w:val="Hyperlink"/>
@@ -1210,7 +1206,7 @@
                 <w:noProof/>
                 <w:webHidden/>
               </w:rPr>
-              <w:instrText xml:space="preserve"> PAGEREF _Toc531613809 \h </w:instrText>
+              <w:instrText xml:space="preserve"> PAGEREF _Toc29560701 \h </w:instrText>
             </w:r>
             <w:r>
               <w:rPr>
@@ -1255,7 +1251,7 @@
               <w:szCs w:val="24"/>
             </w:rPr>
           </w:pPr>
-          <w:hyperlink w:anchor="_Toc531613810" w:history="1">
+          <w:hyperlink w:anchor="_Toc29560702" w:history="1">
             <w:r>
               <w:rPr>
                 <w:rStyle w:val="Hyperlink"/>
@@ -1282,7 +1278,7 @@
                 <w:noProof/>
                 <w:webHidden/>
               </w:rPr>
-              <w:instrText xml:space="preserve"> PAGEREF _Toc531613810 \h </w:instrText>
+              <w:instrText xml:space="preserve"> PAGEREF _Toc29560702 \h </w:instrText>
             </w:r>
             <w:r>
               <w:rPr>
@@ -1327,7 +1323,7 @@
               <w:szCs w:val="24"/>
             </w:rPr>
           </w:pPr>
-          <w:hyperlink w:anchor="_Toc531613811" w:history="1">
+          <w:hyperlink w:anchor="_Toc29560703" w:history="1">
             <w:r>
               <w:rPr>
                 <w:rStyle w:val="Hyperlink"/>
@@ -1354,7 +1350,7 @@
                 <w:noProof/>
                 <w:webHidden/>
               </w:rPr>
-              <w:instrText xml:space="preserve"> PAGEREF _Toc531613811 \h </w:instrText>
+              <w:instrText xml:space="preserve"> PAGEREF _Toc29560703 \h </w:instrText>
             </w:r>
             <w:r>
               <w:rPr>
@@ -1398,7 +1394,7 @@
               <w:szCs w:val="24"/>
             </w:rPr>
           </w:pPr>
-          <w:hyperlink w:anchor="_Toc531613812" w:history="1">
+          <w:hyperlink w:anchor="_Toc29560704" w:history="1">
             <w:r>
               <w:rPr>
                 <w:rStyle w:val="Hyperlink"/>
@@ -1425,7 +1421,7 @@
                 <w:noProof/>
                 <w:webHidden/>
               </w:rPr>
-              <w:instrText xml:space="preserve"> PAGEREF _Toc531613812 \h </w:instrText>
+              <w:instrText xml:space="preserve"> PAGEREF _Toc29560704 \h </w:instrText>
             </w:r>
             <w:r>
               <w:rPr>
@@ -1469,7 +1465,7 @@
               <w:szCs w:val="24"/>
             </w:rPr>
           </w:pPr>
-          <w:hyperlink w:anchor="_Toc531613813" w:history="1">
+          <w:hyperlink w:anchor="_Toc29560705" w:history="1">
             <w:r>
               <w:rPr>
                 <w:rStyle w:val="Hyperlink"/>
@@ -1496,7 +1492,7 @@
                 <w:noProof/>
                 <w:webHidden/>
               </w:rPr>
-              <w:instrText xml:space="preserve"> PAGEREF _Toc531613813 \h </w:instrText>
+              <w:instrText xml:space="preserve"> PAGEREF _Toc29560705 \h </w:instrText>
             </w:r>
             <w:r>
               <w:rPr>
@@ -1539,7 +1535,7 @@
               <w:noProof/>
             </w:rPr>
           </w:pPr>
-          <w:hyperlink w:anchor="_Toc531613814" w:history="1">
+          <w:hyperlink w:anchor="_Toc29560706" w:history="1">
             <w:r>
               <w:rPr>
                 <w:rStyle w:val="Hyperlink"/>
@@ -1566,7 +1562,7 @@
                 <w:noProof/>
                 <w:webHidden/>
               </w:rPr>
-              <w:instrText xml:space="preserve"> PAGEREF _Toc531613814 \h </w:instrText>
+              <w:instrText xml:space="preserve"> PAGEREF _Toc29560706 \h </w:instrText>
             </w:r>
             <w:r>
               <w:rPr>
@@ -1611,7 +1607,7 @@
               <w:szCs w:val="24"/>
             </w:rPr>
           </w:pPr>
-          <w:hyperlink w:anchor="_Toc531613815" w:history="1">
+          <w:hyperlink w:anchor="_Toc29560707" w:history="1">
             <w:r>
               <w:rPr>
                 <w:rStyle w:val="Hyperlink"/>
@@ -1638,7 +1634,7 @@
                 <w:noProof/>
                 <w:webHidden/>
               </w:rPr>
-              <w:instrText xml:space="preserve"> PAGEREF _Toc531613815 \h </w:instrText>
+              <w:instrText xml:space="preserve"> PAGEREF _Toc29560707 \h </w:instrText>
             </w:r>
             <w:r>
               <w:rPr>
@@ -1683,7 +1679,7 @@
               <w:szCs w:val="24"/>
             </w:rPr>
           </w:pPr>
-          <w:hyperlink w:anchor="_Toc531613816" w:history="1">
+          <w:hyperlink w:anchor="_Toc29560708" w:history="1">
             <w:r>
               <w:rPr>
                 <w:rStyle w:val="Hyperlink"/>
@@ -1710,7 +1706,7 @@
                 <w:noProof/>
                 <w:webHidden/>
               </w:rPr>
-              <w:instrText xml:space="preserve"> PAGEREF _Toc531613816 \h </w:instrText>
+              <w:instrText xml:space="preserve"> PAGEREF _Toc29560708 \h </w:instrText>
             </w:r>
             <w:r>
               <w:rPr>
@@ -1755,7 +1751,7 @@
               <w:szCs w:val="24"/>
             </w:rPr>
           </w:pPr>
-          <w:hyperlink w:anchor="_Toc531613817" w:history="1">
+          <w:hyperlink w:anchor="_Toc29560709" w:history="1">
             <w:r>
               <w:rPr>
                 <w:rStyle w:val="Hyperlink"/>
@@ -1782,7 +1778,7 @@
                 <w:noProof/>
                 <w:webHidden/>
               </w:rPr>
-              <w:instrText xml:space="preserve"> PAGEREF _Toc531613817 \h </w:instrText>
+              <w:instrText xml:space="preserve"> PAGEREF _Toc29560709 \h </w:instrText>
             </w:r>
             <w:r>
               <w:rPr>
@@ -1827,7 +1823,7 @@
               <w:szCs w:val="24"/>
             </w:rPr>
           </w:pPr>
-          <w:hyperlink w:anchor="_Toc531613818" w:history="1">
+          <w:hyperlink w:anchor="_Toc29560710" w:history="1">
             <w:r>
               <w:rPr>
                 <w:rStyle w:val="Hyperlink"/>
@@ -1854,7 +1850,7 @@
                 <w:noProof/>
                 <w:webHidden/>
               </w:rPr>
-              <w:instrText xml:space="preserve"> PAGEREF _Toc531613818 \h </w:instrText>
+              <w:instrText xml:space="preserve"> PAGEREF _Toc29560710 \h </w:instrText>
             </w:r>
             <w:r>
               <w:rPr>
@@ -1899,7 +1895,7 @@
               <w:szCs w:val="24"/>
             </w:rPr>
           </w:pPr>
-          <w:hyperlink w:anchor="_Toc531613819" w:history="1">
+          <w:hyperlink w:anchor="_Toc29560711" w:history="1">
             <w:r>
               <w:rPr>
                 <w:rStyle w:val="Hyperlink"/>
@@ -1926,7 +1922,7 @@
                 <w:noProof/>
                 <w:webHidden/>
               </w:rPr>
-              <w:instrText xml:space="preserve"> PAGEREF _Toc531613819 \h </w:instrText>
+              <w:instrText xml:space="preserve"> PAGEREF _Toc29560711 \h </w:instrText>
             </w:r>
             <w:r>
               <w:rPr>
@@ -1946,7 +1942,7 @@
                 <w:noProof/>
                 <w:webHidden/>
               </w:rPr>
-              <w:t>16</w:t>
+              <w:t>17</w:t>
             </w:r>
             <w:r>
               <w:rPr>
@@ -1970,7 +1966,7 @@
               <w:szCs w:val="24"/>
             </w:rPr>
           </w:pPr>
-          <w:hyperlink w:anchor="_Toc531613820" w:history="1">
+          <w:hyperlink w:anchor="_Toc29560712" w:history="1">
             <w:r>
               <w:rPr>
                 <w:rStyle w:val="Hyperlink"/>
@@ -1997,7 +1993,7 @@
                 <w:noProof/>
                 <w:webHidden/>
               </w:rPr>
-              <w:instrText xml:space="preserve"> PAGEREF _Toc531613820 \h </w:instrText>
+              <w:instrText xml:space="preserve"> PAGEREF _Toc29560712 \h </w:instrText>
             </w:r>
             <w:r>
               <w:rPr>
@@ -2017,7 +2013,7 @@
                 <w:noProof/>
                 <w:webHidden/>
               </w:rPr>
-              <w:t>16</w:t>
+              <w:t>17</w:t>
             </w:r>
             <w:r>
               <w:rPr>
@@ -2041,7 +2037,7 @@
               <w:szCs w:val="24"/>
             </w:rPr>
           </w:pPr>
-          <w:hyperlink w:anchor="_Toc531613821" w:history="1">
+          <w:hyperlink w:anchor="_Toc29560713" w:history="1">
             <w:r>
               <w:rPr>
                 <w:rStyle w:val="Hyperlink"/>
@@ -2068,7 +2064,7 @@
                 <w:noProof/>
                 <w:webHidden/>
               </w:rPr>
-              <w:instrText xml:space="preserve"> PAGEREF _Toc531613821 \h </w:instrText>
+              <w:instrText xml:space="preserve"> PAGEREF _Toc29560713 \h </w:instrText>
             </w:r>
             <w:r>
               <w:rPr>
@@ -2088,7 +2084,7 @@
                 <w:noProof/>
                 <w:webHidden/>
               </w:rPr>
-              <w:t>16</w:t>
+              <w:t>17</w:t>
             </w:r>
             <w:r>
               <w:rPr>
@@ -2112,7 +2108,7 @@
               <w:szCs w:val="24"/>
             </w:rPr>
           </w:pPr>
-          <w:hyperlink w:anchor="_Toc531613822" w:history="1">
+          <w:hyperlink w:anchor="_Toc29560714" w:history="1">
             <w:r>
               <w:rPr>
                 <w:rStyle w:val="Hyperlink"/>
@@ -2139,7 +2135,7 @@
                 <w:noProof/>
                 <w:webHidden/>
               </w:rPr>
-              <w:instrText xml:space="preserve"> PAGEREF _Toc531613822 \h </w:instrText>
+              <w:instrText xml:space="preserve"> PAGEREF _Toc29560714 \h </w:instrText>
             </w:r>
             <w:r>
               <w:rPr>
@@ -2159,7 +2155,7 @@
                 <w:noProof/>
                 <w:webHidden/>
               </w:rPr>
-              <w:t>16</w:t>
+              <w:t>17</w:t>
             </w:r>
             <w:r>
               <w:rPr>
@@ -2189,17 +2185,19 @@
           <w:titlePg/>
         </w:sectPr>
       </w:pPr>
+      <w:bookmarkStart w:id="0" w:name="_GoBack"/>
+      <w:bookmarkEnd w:id="0"/>
     </w:p>
     <w:p>
       <w:pPr>
         <w:pStyle w:val="Heading1"/>
       </w:pPr>
-      <w:bookmarkStart w:id="0" w:name="_Toc531613797"/>
+      <w:bookmarkStart w:id="1" w:name="_Toc29560689"/>
       <w:r>
         <w:lastRenderedPageBreak/>
         <w:t>1.0 Introduction</w:t>
       </w:r>
-      <w:bookmarkEnd w:id="0"/>
+      <w:bookmarkEnd w:id="1"/>
     </w:p>
     <w:p/>
     <w:p>
@@ -2224,12 +2222,7 @@
         <w:t xml:space="preserve"> is a displays and controls </w:t>
       </w:r>
       <w:r>
-        <w:t>softwa</w:t>
-      </w:r>
-      <w:bookmarkStart w:id="1" w:name="_GoBack"/>
-      <w:bookmarkEnd w:id="1"/>
-      <w:r>
-        <w:t xml:space="preserve">re </w:t>
+        <w:t xml:space="preserve">software </w:t>
       </w:r>
       <w:r>
         <w:t>package</w:t>
@@ -2288,7 +2281,7 @@
       <w:pPr>
         <w:pStyle w:val="Heading1"/>
       </w:pPr>
-      <w:bookmarkStart w:id="2" w:name="_Toc531613798"/>
+      <w:bookmarkStart w:id="2" w:name="_Toc29560690"/>
       <w:r>
         <w:t>2.0 Installation</w:t>
       </w:r>
@@ -2298,7 +2291,7 @@
       <w:pPr>
         <w:pStyle w:val="Heading2"/>
       </w:pPr>
-      <w:bookmarkStart w:id="3" w:name="_Toc531613799"/>
+      <w:bookmarkStart w:id="3" w:name="_Toc29560691"/>
       <w:r>
         <w:t xml:space="preserve">2.1 </w:t>
       </w:r>
@@ -2474,7 +2467,7 @@
       <w:pPr>
         <w:pStyle w:val="Heading2"/>
       </w:pPr>
-      <w:bookmarkStart w:id="4" w:name="_Toc531613800"/>
+      <w:bookmarkStart w:id="4" w:name="_Toc29560692"/>
       <w:r>
         <w:lastRenderedPageBreak/>
         <w:t>2.2 Optional Prerequisites</w:t>
@@ -2678,10 +2671,19 @@
         <w:t xml:space="preserve"> is a Trick library that provides an interface to a Trick simulation via the Trick varia</w:t>
       </w:r>
       <w:r>
-        <w:t xml:space="preserve">ble server.  Note that Trick </w:t>
-      </w:r>
-      <w:r>
-        <w:t xml:space="preserve">does not automatically build the stand-alone version of </w:t>
+        <w:t xml:space="preserve">ble server.  Note that </w:t>
+      </w:r>
+      <w:r>
+        <w:t xml:space="preserve">some older versions of </w:t>
+      </w:r>
+      <w:r>
+        <w:t xml:space="preserve">Trick </w:t>
+      </w:r>
+      <w:r>
+        <w:t>do</w:t>
+      </w:r>
+      <w:r>
+        <w:t xml:space="preserve"> not automatically build the stand-alone version of </w:t>
       </w:r>
       <w:proofErr w:type="spellStart"/>
       <w:r>
@@ -2689,13 +2691,11 @@
       </w:r>
       <w:proofErr w:type="spellEnd"/>
       <w:r>
-        <w:t xml:space="preserve">.  To build the stand-alone version of </w:t>
-      </w:r>
-      <w:proofErr w:type="spellStart"/>
-      <w:r>
-        <w:t>trick_comm</w:t>
-      </w:r>
-      <w:proofErr w:type="spellEnd"/>
+        <w:t xml:space="preserve">.  </w:t>
+      </w:r>
+      <w:r>
+        <w:t>If this is the case</w:t>
+      </w:r>
       <w:r>
         <w:t xml:space="preserve">, install Trick, </w:t>
       </w:r>
@@ -2830,7 +2830,7 @@
       <w:pPr>
         <w:pStyle w:val="Heading2"/>
       </w:pPr>
-      <w:bookmarkStart w:id="5" w:name="_Toc531613801"/>
+      <w:bookmarkStart w:id="5" w:name="_Toc29560693"/>
       <w:r>
         <w:t>2.</w:t>
       </w:r>
@@ -3061,7 +3061,7 @@
       <w:pPr>
         <w:pStyle w:val="Heading1"/>
       </w:pPr>
-      <w:bookmarkStart w:id="6" w:name="_Toc531613802"/>
+      <w:bookmarkStart w:id="6" w:name="_Toc29560694"/>
       <w:r>
         <w:t>3.0 Activation</w:t>
       </w:r>
@@ -3128,21 +3128,7 @@
         <w:rPr>
           <w:rStyle w:val="InlineCode"/>
         </w:rPr>
-        <w:t>[</w:t>
-      </w:r>
-      <w:proofErr w:type="spellStart"/>
-      <w:r>
-        <w:rPr>
-          <w:rStyle w:val="InlineCode"/>
-        </w:rPr>
-        <w:t>const</w:t>
-      </w:r>
-      <w:proofErr w:type="spellEnd"/>
-      <w:r>
-        <w:rPr>
-          <w:rStyle w:val="InlineCode"/>
-        </w:rPr>
-        <w:t>=value...]</w:t>
+        <w:t>[const=value...]</w:t>
       </w:r>
     </w:p>
     <w:p/>
@@ -3209,19 +3195,11 @@
       <w:r>
         <w:t>the optional “</w:t>
       </w:r>
-      <w:proofErr w:type="spellStart"/>
       <w:r>
         <w:rPr>
           <w:rStyle w:val="InlineCode"/>
         </w:rPr>
-        <w:t>const</w:t>
-      </w:r>
-      <w:proofErr w:type="spellEnd"/>
-      <w:r>
-        <w:rPr>
-          <w:rStyle w:val="InlineCode"/>
-        </w:rPr>
-        <w:t>=value</w:t>
+        <w:t>const=value</w:t>
       </w:r>
       <w:r>
         <w:t xml:space="preserve">” constructs may be used as many times as needed </w:t>
@@ -3438,7 +3416,7 @@
       <w:pPr>
         <w:pStyle w:val="Heading1"/>
       </w:pPr>
-      <w:bookmarkStart w:id="7" w:name="_Toc531613803"/>
+      <w:bookmarkStart w:id="7" w:name="_Toc29560695"/>
       <w:r>
         <w:t xml:space="preserve">4.0 </w:t>
       </w:r>
@@ -3543,7 +3521,7 @@
       <w:pPr>
         <w:pStyle w:val="Heading2"/>
       </w:pPr>
-      <w:bookmarkStart w:id="8" w:name="_Toc531613804"/>
+      <w:bookmarkStart w:id="8" w:name="_Toc29560696"/>
       <w:r>
         <w:t xml:space="preserve">4.1 </w:t>
       </w:r>
@@ -3714,7 +3692,7 @@
       <w:pPr>
         <w:pStyle w:val="Heading2"/>
       </w:pPr>
-      <w:bookmarkStart w:id="9" w:name="_Toc531613805"/>
+      <w:bookmarkStart w:id="9" w:name="_Toc29560697"/>
       <w:r>
         <w:lastRenderedPageBreak/>
         <w:t>4.2 Universal Elements</w:t>
@@ -4216,15 +4194,7 @@
               <w:t>Operator</w:t>
             </w:r>
             <w:r>
-              <w:t xml:space="preserve"> (one of “</w:t>
-            </w:r>
-            <w:proofErr w:type="spellStart"/>
-            <w:r>
-              <w:t>eq</w:t>
-            </w:r>
-            <w:proofErr w:type="spellEnd"/>
-            <w:r>
-              <w:t>”, “ne”, “</w:t>
+              <w:t xml:space="preserve"> (one of “eq”, “ne”, “</w:t>
             </w:r>
             <w:proofErr w:type="spellStart"/>
             <w:r>
@@ -4975,7 +4945,7 @@
       <w:pPr>
         <w:pStyle w:val="Heading2"/>
       </w:pPr>
-      <w:bookmarkStart w:id="10" w:name="_Toc531613806"/>
+      <w:bookmarkStart w:id="10" w:name="_Toc29560698"/>
       <w:r>
         <w:t>4.3 Initialization Elements</w:t>
       </w:r>
@@ -5015,7 +4985,7 @@
       <w:pPr>
         <w:pStyle w:val="Heading3"/>
       </w:pPr>
-      <w:bookmarkStart w:id="11" w:name="_Toc531613807"/>
+      <w:bookmarkStart w:id="11" w:name="_Toc29560699"/>
       <w:r>
         <w:t>4.3.1 Settings Elements</w:t>
       </w:r>
@@ -6100,7 +6070,7 @@
       <w:pPr>
         <w:pStyle w:val="Heading3"/>
       </w:pPr>
-      <w:bookmarkStart w:id="12" w:name="_Toc531613808"/>
+      <w:bookmarkStart w:id="12" w:name="_Toc29560700"/>
       <w:r>
         <w:t xml:space="preserve">4.3.2 </w:t>
       </w:r>
@@ -8426,7 +8396,7 @@
       <w:pPr>
         <w:pStyle w:val="Heading3"/>
       </w:pPr>
-      <w:bookmarkStart w:id="13" w:name="_Toc531613809"/>
+      <w:bookmarkStart w:id="13" w:name="_Toc29560701"/>
       <w:r>
         <w:lastRenderedPageBreak/>
         <w:t>4.3.3 Logic Element</w:t>
@@ -8589,7 +8559,7 @@
       <w:pPr>
         <w:pStyle w:val="Heading2"/>
       </w:pPr>
-      <w:bookmarkStart w:id="14" w:name="_Toc531613810"/>
+      <w:bookmarkStart w:id="14" w:name="_Toc29560702"/>
       <w:r>
         <w:t>4.</w:t>
       </w:r>
@@ -9143,7 +9113,7 @@
       <w:pPr>
         <w:pStyle w:val="Heading2"/>
       </w:pPr>
-      <w:bookmarkStart w:id="15" w:name="_Toc531613811"/>
+      <w:bookmarkStart w:id="15" w:name="_Toc29560703"/>
       <w:r>
         <w:t>4.</w:t>
       </w:r>
@@ -9169,7 +9139,7 @@
       <w:pPr>
         <w:pStyle w:val="Heading3"/>
       </w:pPr>
-      <w:bookmarkStart w:id="16" w:name="_Toc531613812"/>
+      <w:bookmarkStart w:id="16" w:name="_Toc29560704"/>
       <w:r>
         <w:t>4.</w:t>
       </w:r>
@@ -11940,7 +11910,7 @@
       <w:pPr>
         <w:pStyle w:val="Heading3"/>
       </w:pPr>
-      <w:bookmarkStart w:id="17" w:name="_Toc531613813"/>
+      <w:bookmarkStart w:id="17" w:name="_Toc29560705"/>
       <w:r>
         <w:t>4.</w:t>
       </w:r>
@@ -14197,7 +14167,7 @@
       <w:pPr>
         <w:pStyle w:val="Heading1"/>
       </w:pPr>
-      <w:bookmarkStart w:id="18" w:name="_Toc531613814"/>
+      <w:bookmarkStart w:id="18" w:name="_Toc29560706"/>
       <w:r>
         <w:t xml:space="preserve">5.0 </w:t>
       </w:r>
@@ -14210,7 +14180,7 @@
       <w:pPr>
         <w:pStyle w:val="Heading2"/>
       </w:pPr>
-      <w:bookmarkStart w:id="19" w:name="_Toc531613815"/>
+      <w:bookmarkStart w:id="19" w:name="_Toc29560707"/>
       <w:r>
         <w:t>5.1 Color Format Specification</w:t>
       </w:r>
@@ -14351,7 +14321,7 @@
       <w:pPr>
         <w:pStyle w:val="Heading2"/>
       </w:pPr>
-      <w:bookmarkStart w:id="20" w:name="_Toc531613816"/>
+      <w:bookmarkStart w:id="20" w:name="_Toc29560708"/>
       <w:r>
         <w:t>5.2 Alignment Specification</w:t>
       </w:r>
@@ -14453,7 +14423,7 @@
       <w:pPr>
         <w:pStyle w:val="Heading2"/>
       </w:pPr>
-      <w:bookmarkStart w:id="21" w:name="_Toc531613817"/>
+      <w:bookmarkStart w:id="21" w:name="_Toc29560709"/>
       <w:r>
         <w:t>5.</w:t>
       </w:r>
@@ -14557,7 +14527,7 @@
       <w:pPr>
         <w:pStyle w:val="Heading2"/>
       </w:pPr>
-      <w:bookmarkStart w:id="22" w:name="_Toc531613818"/>
+      <w:bookmarkStart w:id="22" w:name="_Toc29560710"/>
       <w:r>
         <w:t>5.</w:t>
       </w:r>
@@ -14574,12 +14544,489 @@
         <w:t>Logic File</w:t>
       </w:r>
       <w:bookmarkEnd w:id="22"/>
+    </w:p>
+    <w:p/>
+    <w:p>
+      <w:r>
+        <w:t xml:space="preserve">While </w:t>
+      </w:r>
+      <w:proofErr w:type="spellStart"/>
+      <w:r>
+        <w:t>dcapp</w:t>
+      </w:r>
+      <w:proofErr w:type="spellEnd"/>
+      <w:r>
+        <w:t xml:space="preserve"> sets the value of its variables automatically based upon user specifications provided within the XML </w:t>
+      </w:r>
+      <w:proofErr w:type="spellStart"/>
+      <w:r>
+        <w:t>specfile</w:t>
+      </w:r>
+      <w:proofErr w:type="spellEnd"/>
+      <w:r>
+        <w:t xml:space="preserve">, it also provides the capability for a user to modify those variables using </w:t>
+      </w:r>
+      <w:r>
+        <w:t xml:space="preserve">custom </w:t>
+      </w:r>
+      <w:r>
+        <w:t xml:space="preserve">C++ software.  This is useful if the user wants the display to operate in non-standard or complex ways.  To facilitate this, </w:t>
+      </w:r>
+      <w:proofErr w:type="spellStart"/>
+      <w:r>
+        <w:t>dcapp</w:t>
+      </w:r>
+      <w:proofErr w:type="spellEnd"/>
+      <w:r>
+        <w:t xml:space="preserve"> provides a command-line tool called </w:t>
+      </w:r>
+      <w:proofErr w:type="spellStart"/>
+      <w:r>
+        <w:t>dcapp_genheader</w:t>
+      </w:r>
+      <w:proofErr w:type="spellEnd"/>
+      <w:r>
+        <w:t>, which is activated with the following syntax:</w:t>
+      </w:r>
+    </w:p>
+    <w:p/>
+    <w:p>
+      <w:pPr>
+        <w:rPr>
+          <w:rStyle w:val="InlineCode"/>
+        </w:rPr>
+      </w:pPr>
+      <w:proofErr w:type="spellStart"/>
+      <w:r>
+        <w:rPr>
+          <w:rStyle w:val="InlineCode"/>
+        </w:rPr>
+        <w:t>d</w:t>
+      </w:r>
+      <w:r>
+        <w:rPr>
+          <w:rStyle w:val="InlineCode"/>
+        </w:rPr>
+        <w:t>capp</w:t>
+      </w:r>
+      <w:r>
+        <w:rPr>
+          <w:rStyle w:val="InlineCode"/>
+        </w:rPr>
+        <w:t>_genheader</w:t>
+      </w:r>
+      <w:proofErr w:type="spellEnd"/>
+      <w:r>
+        <w:rPr>
+          <w:rStyle w:val="InlineCode"/>
+        </w:rPr>
+        <w:t xml:space="preserve"> file.xml </w:t>
+      </w:r>
+      <w:r>
+        <w:rPr>
+          <w:rStyle w:val="InlineCode"/>
+        </w:rPr>
+        <w:t>[</w:t>
+      </w:r>
+      <w:proofErr w:type="spellStart"/>
+      <w:r>
+        <w:rPr>
+          <w:rStyle w:val="InlineCode"/>
+        </w:rPr>
+        <w:t>output_file</w:t>
+      </w:r>
+      <w:proofErr w:type="spellEnd"/>
+      <w:r>
+        <w:rPr>
+          <w:rStyle w:val="InlineCode"/>
+        </w:rPr>
+        <w:t>]</w:t>
+      </w:r>
+    </w:p>
+    <w:p/>
+    <w:p>
+      <w:r>
+        <w:t xml:space="preserve">where </w:t>
+      </w:r>
+      <w:r>
+        <w:rPr>
+          <w:rStyle w:val="InlineCode"/>
+        </w:rPr>
+        <w:t>file.xml</w:t>
+      </w:r>
+      <w:r>
+        <w:t xml:space="preserve"> is a full or partial path to a valid </w:t>
+      </w:r>
+      <w:proofErr w:type="spellStart"/>
+      <w:r>
+        <w:t>dcapp</w:t>
+      </w:r>
+      <w:proofErr w:type="spellEnd"/>
+      <w:r>
+        <w:t xml:space="preserve"> </w:t>
+      </w:r>
+      <w:proofErr w:type="spellStart"/>
+      <w:r>
+        <w:t>specfile</w:t>
+      </w:r>
+      <w:proofErr w:type="spellEnd"/>
+      <w:r>
+        <w:t xml:space="preserve"> and </w:t>
+      </w:r>
+      <w:proofErr w:type="spellStart"/>
+      <w:r>
+        <w:rPr>
+          <w:rFonts w:ascii="Andale Mono" w:hAnsi="Andale Mono"/>
+          <w:sz w:val="20"/>
+          <w:szCs w:val="20"/>
+        </w:rPr>
+        <w:t>output_file</w:t>
+      </w:r>
+      <w:proofErr w:type="spellEnd"/>
+      <w:r>
+        <w:t xml:space="preserve"> is the name of the C++ header file to be created (the default value is “</w:t>
+      </w:r>
+      <w:proofErr w:type="spellStart"/>
+      <w:r>
+        <w:t>dcapp.h</w:t>
+      </w:r>
+      <w:proofErr w:type="spellEnd"/>
+      <w:r>
+        <w:t>”).</w:t>
+      </w:r>
+      <w:r>
+        <w:t xml:space="preserve">  This tool </w:t>
+      </w:r>
+      <w:r>
+        <w:t>mine</w:t>
+      </w:r>
+      <w:r>
+        <w:t>s</w:t>
+      </w:r>
+      <w:r>
+        <w:t xml:space="preserve"> the </w:t>
+      </w:r>
+      <w:proofErr w:type="spellStart"/>
+      <w:r>
+        <w:t>specfile</w:t>
+      </w:r>
+      <w:proofErr w:type="spellEnd"/>
+      <w:r>
+        <w:t>, find</w:t>
+      </w:r>
+      <w:r>
+        <w:t>s</w:t>
+      </w:r>
+      <w:r>
+        <w:t xml:space="preserve"> all of the </w:t>
+      </w:r>
+      <w:proofErr w:type="spellStart"/>
+      <w:r>
+        <w:t>dcapp</w:t>
+      </w:r>
+      <w:proofErr w:type="spellEnd"/>
+      <w:r>
+        <w:t xml:space="preserve"> </w:t>
+      </w:r>
+      <w:r>
+        <w:t>variables, and provide</w:t>
+      </w:r>
+      <w:r>
+        <w:t>s</w:t>
+      </w:r>
+      <w:r>
+        <w:t xml:space="preserve"> them to the user as pointers (double *, int *, or </w:t>
+      </w:r>
+      <w:proofErr w:type="gramStart"/>
+      <w:r>
+        <w:t>std::</w:t>
+      </w:r>
+      <w:proofErr w:type="gramEnd"/>
+      <w:r>
+        <w:t xml:space="preserve">string *, depending upon how they’re defined in the </w:t>
+      </w:r>
+      <w:proofErr w:type="spellStart"/>
+      <w:r>
+        <w:t>specfile</w:t>
+      </w:r>
+      <w:proofErr w:type="spellEnd"/>
+      <w:r>
+        <w:t>)</w:t>
+      </w:r>
+      <w:r>
+        <w:t xml:space="preserve"> in </w:t>
+      </w:r>
+      <w:proofErr w:type="spellStart"/>
+      <w:r>
+        <w:rPr>
+          <w:rFonts w:ascii="Andale Mono" w:hAnsi="Andale Mono"/>
+          <w:sz w:val="20"/>
+          <w:szCs w:val="20"/>
+        </w:rPr>
+        <w:t>output_file</w:t>
+      </w:r>
+      <w:r>
+        <w:t>.</w:t>
+      </w:r>
+      <w:proofErr w:type="spellEnd"/>
+    </w:p>
+    <w:p/>
+    <w:p>
+      <w:r>
+        <w:t xml:space="preserve">From there, the user may create one or more C++ files to manipulate these variables.  The user must </w:t>
+      </w:r>
+      <w:r>
+        <w:t xml:space="preserve">#include </w:t>
+      </w:r>
+      <w:proofErr w:type="spellStart"/>
+      <w:r>
+        <w:rPr>
+          <w:rFonts w:ascii="Andale Mono" w:hAnsi="Andale Mono"/>
+          <w:sz w:val="20"/>
+          <w:szCs w:val="20"/>
+        </w:rPr>
+        <w:t>output_file</w:t>
+      </w:r>
+      <w:proofErr w:type="spellEnd"/>
+      <w:r>
+        <w:t xml:space="preserve"> in the C++ files and include C++</w:t>
+      </w:r>
+      <w:r>
+        <w:t xml:space="preserve"> logic </w:t>
+      </w:r>
+      <w:r>
+        <w:t>within</w:t>
+      </w:r>
+      <w:r>
+        <w:t xml:space="preserve"> one of </w:t>
+      </w:r>
+      <w:r>
+        <w:t xml:space="preserve">these </w:t>
+      </w:r>
+      <w:r>
+        <w:t xml:space="preserve">three </w:t>
+      </w:r>
+      <w:r>
+        <w:t xml:space="preserve">“void” </w:t>
+      </w:r>
+      <w:r>
+        <w:t>routines:</w:t>
+      </w:r>
+    </w:p>
+    <w:p/>
+    <w:p>
+      <w:pPr>
+        <w:pStyle w:val="ListParagraph"/>
+        <w:numPr>
+          <w:ilvl w:val="0"/>
+          <w:numId w:val="9"/>
+        </w:numPr>
+      </w:pPr>
+      <w:proofErr w:type="spellStart"/>
+      <w:r>
+        <w:t>DisplayInit</w:t>
+      </w:r>
+      <w:proofErr w:type="spellEnd"/>
+    </w:p>
+    <w:p>
+      <w:pPr>
+        <w:pStyle w:val="ListParagraph"/>
+        <w:numPr>
+          <w:ilvl w:val="0"/>
+          <w:numId w:val="9"/>
+        </w:numPr>
+      </w:pPr>
+      <w:proofErr w:type="spellStart"/>
+      <w:r>
+        <w:t>DisplayLogic</w:t>
+      </w:r>
+      <w:proofErr w:type="spellEnd"/>
+    </w:p>
+    <w:p>
+      <w:pPr>
+        <w:pStyle w:val="ListParagraph"/>
+        <w:numPr>
+          <w:ilvl w:val="0"/>
+          <w:numId w:val="9"/>
+        </w:numPr>
+      </w:pPr>
+      <w:proofErr w:type="spellStart"/>
+      <w:r>
+        <w:t>DisplayClose</w:t>
+      </w:r>
+      <w:proofErr w:type="spellEnd"/>
+    </w:p>
+    <w:p/>
+    <w:p>
+      <w:r>
+        <w:t xml:space="preserve">Note that these routines do not accept arguments, and the user need only include the ones that are needed for their logic.  </w:t>
+      </w:r>
+      <w:proofErr w:type="spellStart"/>
+      <w:r>
+        <w:t>DisplayInit</w:t>
+      </w:r>
+      <w:proofErr w:type="spellEnd"/>
+      <w:r>
+        <w:t xml:space="preserve"> is executed once at </w:t>
+      </w:r>
+      <w:proofErr w:type="spellStart"/>
+      <w:r>
+        <w:t>dcapp</w:t>
+      </w:r>
+      <w:proofErr w:type="spellEnd"/>
+      <w:r>
+        <w:t xml:space="preserve"> startup and </w:t>
+      </w:r>
+      <w:proofErr w:type="spellStart"/>
+      <w:r>
+        <w:t>DisplayClose</w:t>
+      </w:r>
+      <w:proofErr w:type="spellEnd"/>
+      <w:r>
+        <w:t xml:space="preserve"> is executed once at </w:t>
+      </w:r>
+      <w:proofErr w:type="spellStart"/>
+      <w:r>
+        <w:t>dcapp</w:t>
+      </w:r>
+      <w:proofErr w:type="spellEnd"/>
+      <w:r>
+        <w:t xml:space="preserve"> shutdown.  </w:t>
+      </w:r>
+      <w:proofErr w:type="spellStart"/>
+      <w:r>
+        <w:t>DisplayLogic</w:t>
+      </w:r>
+      <w:proofErr w:type="spellEnd"/>
+      <w:r>
+        <w:t xml:space="preserve"> is </w:t>
+      </w:r>
+      <w:r>
+        <w:lastRenderedPageBreak/>
+        <w:t xml:space="preserve">executed whenever </w:t>
+      </w:r>
+      <w:proofErr w:type="spellStart"/>
+      <w:r>
+        <w:t>dcapp</w:t>
+      </w:r>
+      <w:proofErr w:type="spellEnd"/>
+      <w:r>
+        <w:t xml:space="preserve"> senses that a display should be updated, which includes a keyboard or mouse event, a variable update, etc.</w:t>
+      </w:r>
+    </w:p>
+    <w:p/>
+    <w:p>
+      <w:r>
+        <w:t xml:space="preserve">Once the user creates the logic </w:t>
+      </w:r>
+      <w:r>
+        <w:t xml:space="preserve">files, they should be compiled into a shared object.  </w:t>
+      </w:r>
+      <w:r>
+        <w:t>Doing so</w:t>
+      </w:r>
+      <w:r>
+        <w:t xml:space="preserve"> can differ per operating system but typically looks something like:</w:t>
+      </w:r>
+    </w:p>
+    <w:p/>
+    <w:p>
+      <w:pPr>
+        <w:rPr>
+          <w:rFonts w:ascii="Andale Mono" w:hAnsi="Andale Mono"/>
+          <w:sz w:val="20"/>
+          <w:szCs w:val="20"/>
+        </w:rPr>
+      </w:pPr>
+      <w:proofErr w:type="spellStart"/>
+      <w:r>
+        <w:rPr>
+          <w:rFonts w:ascii="Andale Mono" w:hAnsi="Andale Mono"/>
+          <w:sz w:val="20"/>
+          <w:szCs w:val="20"/>
+        </w:rPr>
+        <w:t>c</w:t>
+      </w:r>
+      <w:r>
+        <w:rPr>
+          <w:rFonts w:ascii="Andale Mono" w:hAnsi="Andale Mono"/>
+          <w:sz w:val="20"/>
+          <w:szCs w:val="20"/>
+        </w:rPr>
+        <w:t>++</w:t>
+      </w:r>
+      <w:proofErr w:type="spellEnd"/>
+      <w:r>
+        <w:rPr>
+          <w:rFonts w:ascii="Andale Mono" w:hAnsi="Andale Mono"/>
+          <w:sz w:val="20"/>
+          <w:szCs w:val="20"/>
+        </w:rPr>
+        <w:t xml:space="preserve"> -</w:t>
+      </w:r>
+      <w:proofErr w:type="spellStart"/>
+      <w:r>
+        <w:rPr>
+          <w:rFonts w:ascii="Andale Mono" w:hAnsi="Andale Mono"/>
+          <w:sz w:val="20"/>
+          <w:szCs w:val="20"/>
+        </w:rPr>
+        <w:t>fPIC</w:t>
+      </w:r>
+      <w:proofErr w:type="spellEnd"/>
+      <w:r>
+        <w:rPr>
+          <w:rFonts w:ascii="Andale Mono" w:hAnsi="Andale Mono"/>
+          <w:sz w:val="20"/>
+          <w:szCs w:val="20"/>
+        </w:rPr>
+        <w:t xml:space="preserve"> -shared mylogic.cc -o mylogic.so</w:t>
+      </w:r>
+    </w:p>
+    <w:p/>
+    <w:p>
+      <w:r>
+        <w:t xml:space="preserve">From there, the user instructs </w:t>
+      </w:r>
+      <w:proofErr w:type="spellStart"/>
+      <w:r>
+        <w:t>dcapp</w:t>
+      </w:r>
+      <w:proofErr w:type="spellEnd"/>
+      <w:r>
+        <w:t xml:space="preserve"> to use this customized logic by using the </w:t>
+      </w:r>
+      <w:proofErr w:type="spellStart"/>
+      <w:r>
+        <w:t>DisplayLogic</w:t>
+      </w:r>
+      <w:proofErr w:type="spellEnd"/>
+      <w:r>
+        <w:t xml:space="preserve"> element (see s</w:t>
+      </w:r>
+      <w:r>
+        <w:t>ection 4.3.3</w:t>
+      </w:r>
+      <w:r>
+        <w:t>)</w:t>
+      </w:r>
+      <w:r>
+        <w:t xml:space="preserve"> within the </w:t>
+      </w:r>
+      <w:proofErr w:type="spellStart"/>
+      <w:r>
+        <w:t>specfile</w:t>
+      </w:r>
+      <w:proofErr w:type="spellEnd"/>
+      <w:r>
+        <w:t>.</w:t>
+      </w:r>
     </w:p>
     <w:p>
       <w:pPr>
         <w:pStyle w:val="Heading2"/>
       </w:pPr>
-      <w:bookmarkStart w:id="23" w:name="_Toc531613819"/>
+      <w:bookmarkStart w:id="23" w:name="_Toc29560711"/>
       <w:r>
         <w:t>5.</w:t>
       </w:r>
@@ -14598,7 +15045,7 @@
       <w:pPr>
         <w:pStyle w:val="Heading3"/>
       </w:pPr>
-      <w:bookmarkStart w:id="24" w:name="_Toc531613820"/>
+      <w:bookmarkStart w:id="24" w:name="_Toc29560712"/>
       <w:r>
         <w:t>5.</w:t>
       </w:r>
@@ -14614,7 +15061,7 @@
       <w:pPr>
         <w:pStyle w:val="Heading3"/>
       </w:pPr>
-      <w:bookmarkStart w:id="25" w:name="_Toc531613821"/>
+      <w:bookmarkStart w:id="25" w:name="_Toc29560713"/>
       <w:r>
         <w:t>5.</w:t>
       </w:r>
@@ -14630,7 +15077,7 @@
       <w:pPr>
         <w:pStyle w:val="Heading3"/>
       </w:pPr>
-      <w:bookmarkStart w:id="26" w:name="_Toc531613822"/>
+      <w:bookmarkStart w:id="26" w:name="_Toc29560714"/>
       <w:r>
         <w:t>5.</w:t>
       </w:r>
@@ -14805,10 +15252,7 @@
       </w:r>
       <w:proofErr w:type="spellEnd"/>
       <w:r>
-        <w:t xml:space="preserve">, and </w:t>
-      </w:r>
-      <w:r>
-        <w:t>--</w:t>
+        <w:t>, and --</w:t>
       </w:r>
       <w:proofErr w:type="spellStart"/>
       <w:r>
@@ -14831,7 +15275,6 @@
       </w:r>
       <w:proofErr w:type="spellStart"/>
       <w:r>
-        <w:lastRenderedPageBreak/>
         <w:t>dcapp.app</w:t>
       </w:r>
       <w:proofErr w:type="spellEnd"/>
@@ -14861,7 +15304,16 @@
     <w:p/>
     <w:p>
       <w:r>
-        <w:t xml:space="preserve">Another environment variable provided by </w:t>
+        <w:t>Other</w:t>
+      </w:r>
+      <w:r>
+        <w:t xml:space="preserve"> environment variable</w:t>
+      </w:r>
+      <w:r>
+        <w:t>s</w:t>
+      </w:r>
+      <w:r>
+        <w:t xml:space="preserve"> provided by </w:t>
       </w:r>
       <w:proofErr w:type="spellStart"/>
       <w:r>
@@ -14869,7 +15321,13 @@
       </w:r>
       <w:proofErr w:type="spellEnd"/>
       <w:r>
-        <w:t xml:space="preserve"> is:</w:t>
+        <w:t xml:space="preserve"> </w:t>
+      </w:r>
+      <w:r>
+        <w:t>include</w:t>
+      </w:r>
+      <w:r>
+        <w:t>:</w:t>
       </w:r>
     </w:p>
     <w:p/>
@@ -14886,22 +15344,50 @@
         <w:t>dcappDisplayHome</w:t>
       </w:r>
       <w:proofErr w:type="spellEnd"/>
-      <w:r>
-        <w:t xml:space="preserve"> (set to the directory containing the </w:t>
-      </w:r>
+    </w:p>
+    <w:p>
+      <w:pPr>
+        <w:pStyle w:val="ListParagraph"/>
+        <w:numPr>
+          <w:ilvl w:val="0"/>
+          <w:numId w:val="8"/>
+        </w:numPr>
+      </w:pPr>
       <w:proofErr w:type="spellStart"/>
       <w:r>
-        <w:t>specfile</w:t>
+        <w:t>dcappVersion</w:t>
       </w:r>
       <w:proofErr w:type="spellEnd"/>
-      <w:r>
-        <w:t>)</w:t>
-      </w:r>
     </w:p>
     <w:p/>
     <w:p>
       <w:r>
-        <w:t>This is useful for specifying a path to a Font, Image, etc.</w:t>
+        <w:t xml:space="preserve">The </w:t>
+      </w:r>
+      <w:proofErr w:type="spellStart"/>
+      <w:r>
+        <w:t>dcappDisplayHome</w:t>
+      </w:r>
+      <w:proofErr w:type="spellEnd"/>
+      <w:r>
+        <w:t xml:space="preserve"> variable</w:t>
+      </w:r>
+      <w:r>
+        <w:t xml:space="preserve"> is </w:t>
+      </w:r>
+      <w:r>
+        <w:t xml:space="preserve">set to the directory containing the </w:t>
+      </w:r>
+      <w:proofErr w:type="spellStart"/>
+      <w:r>
+        <w:t>specfile</w:t>
+      </w:r>
+      <w:proofErr w:type="spellEnd"/>
+      <w:r>
+        <w:t xml:space="preserve">.  It is </w:t>
+      </w:r>
+      <w:r>
+        <w:t>useful for specifying a path to a Font, Image, etc.</w:t>
       </w:r>
       <w:r>
         <w:t>,</w:t>
@@ -14918,10 +15404,49 @@
       </w:r>
       <w:proofErr w:type="spellEnd"/>
       <w:r>
-        <w:t xml:space="preserve"> instead of to the current file, which may change if Include elements are used</w:t>
-      </w:r>
-      <w:r>
-        <w:t xml:space="preserve">. </w:t>
+        <w:t xml:space="preserve"> instead </w:t>
+      </w:r>
+      <w:r>
+        <w:lastRenderedPageBreak/>
+        <w:t>of to the current file, which may change if Include elements are used</w:t>
+      </w:r>
+      <w:r>
+        <w:t>.</w:t>
+      </w:r>
+      <w:r>
+        <w:t xml:space="preserve">  The </w:t>
+      </w:r>
+      <w:proofErr w:type="spellStart"/>
+      <w:r>
+        <w:t>dcappVersion</w:t>
+      </w:r>
+      <w:proofErr w:type="spellEnd"/>
+      <w:r>
+        <w:t xml:space="preserve"> provides a way to test the current version of </w:t>
+      </w:r>
+      <w:proofErr w:type="spellStart"/>
+      <w:r>
+        <w:t>dcapp</w:t>
+      </w:r>
+      <w:proofErr w:type="spellEnd"/>
+      <w:r>
+        <w:t xml:space="preserve"> from within the </w:t>
+      </w:r>
+      <w:proofErr w:type="spellStart"/>
+      <w:r>
+        <w:t>specfile</w:t>
+      </w:r>
+      <w:proofErr w:type="spellEnd"/>
+      <w:r>
+        <w:t xml:space="preserve"> in the event that a display needs to run with two or more versions of </w:t>
+      </w:r>
+      <w:proofErr w:type="spellStart"/>
+      <w:r>
+        <w:t>dcapp</w:t>
+      </w:r>
+      <w:proofErr w:type="spellEnd"/>
+      <w:r>
+        <w:t xml:space="preserve"> that may or may not be fully compatible from a programming interface perspective.</w:t>
       </w:r>
     </w:p>
     <w:p/>
@@ -15150,7 +15675,6 @@
           <w:dataBinding w:prefixMappings="xmlns:ns0='http://schemas.openxmlformats.org/package/2006/metadata/core-properties' xmlns:ns1='http://purl.org/dc/elements/1.1/'" w:xpath="/ns0:coreProperties[1]/ns1:title[1]" w:storeItemID="{6C3C8BC8-F283-45AE-878A-BAB7291924A1}"/>
           <w:text/>
         </w:sdtPr>
-        <w:sdtEndPr/>
         <w:sdtContent>
           <w:tc>
             <w:tcPr>
@@ -15220,7 +15744,6 @@
           <w:dataBinding w:prefixMappings="xmlns:ns0='http://schemas.openxmlformats.org/package/2006/metadata/core-properties' xmlns:ns1='http://purl.org/dc/elements/1.1/'" w:xpath="/ns0:coreProperties[1]/ns1:title[1]" w:storeItemID="{6C3C8BC8-F283-45AE-878A-BAB7291924A1}"/>
           <w:text/>
         </w:sdtPr>
-        <w:sdtEndPr/>
         <w:sdtContent>
           <w:tc>
             <w:tcPr>
@@ -15336,7 +15859,6 @@
           <w:dataBinding w:prefixMappings="xmlns:ns0='http://schemas.openxmlformats.org/package/2006/metadata/core-properties' xmlns:ns1='http://purl.org/dc/elements/1.1/'" w:xpath="/ns0:coreProperties[1]/ns1:title[1]" w:storeItemID="{6C3C8BC8-F283-45AE-878A-BAB7291924A1}"/>
           <w:text/>
         </w:sdtPr>
-        <w:sdtEndPr/>
         <w:sdtContent>
           <w:tc>
             <w:tcPr>
@@ -15452,7 +15974,6 @@
           <w:dataBinding w:prefixMappings="xmlns:ns0='http://schemas.openxmlformats.org/package/2006/metadata/core-properties' xmlns:ns1='http://purl.org/dc/elements/1.1/'" w:xpath="/ns0:coreProperties[1]/ns1:title[1]" w:storeItemID="{6C3C8BC8-F283-45AE-878A-BAB7291924A1}"/>
           <w:text/>
         </w:sdtPr>
-        <w:sdtEndPr/>
         <w:sdtContent>
           <w:tc>
             <w:tcPr>
@@ -15568,7 +16089,6 @@
           <w:dataBinding w:prefixMappings="xmlns:ns0='http://schemas.openxmlformats.org/package/2006/metadata/core-properties' xmlns:ns1='http://purl.org/dc/elements/1.1/'" w:xpath="/ns0:coreProperties[1]/ns1:title[1]" w:storeItemID="{6C3C8BC8-F283-45AE-878A-BAB7291924A1}"/>
           <w:text/>
         </w:sdtPr>
-        <w:sdtEndPr/>
         <w:sdtContent>
           <w:tc>
             <w:tcPr>
@@ -15988,6 +16508,119 @@
     </w:lvl>
   </w:abstractNum>
   <w:abstractNum w:abstractNumId="3" w15:restartNumberingAfterBreak="0">
+    <w:nsid w:val="27EF2D91"/>
+    <w:multiLevelType w:val="hybridMultilevel"/>
+    <w:tmpl w:val="7A78AC38"/>
+    <w:lvl w:ilvl="0" w:tplc="04090001">
+      <w:start w:val="1"/>
+      <w:numFmt w:val="bullet"/>
+      <w:lvlText w:val=""/>
+      <w:lvlJc w:val="left"/>
+      <w:pPr>
+        <w:ind w:left="720" w:hanging="360"/>
+      </w:pPr>
+      <w:rPr>
+        <w:rFonts w:ascii="Symbol" w:hAnsi="Symbol" w:hint="default"/>
+      </w:rPr>
+    </w:lvl>
+    <w:lvl w:ilvl="1" w:tplc="04090003" w:tentative="1">
+      <w:start w:val="1"/>
+      <w:numFmt w:val="bullet"/>
+      <w:lvlText w:val="o"/>
+      <w:lvlJc w:val="left"/>
+      <w:pPr>
+        <w:ind w:left="1440" w:hanging="360"/>
+      </w:pPr>
+      <w:rPr>
+        <w:rFonts w:ascii="Courier New" w:hAnsi="Courier New" w:cs="Courier New" w:hint="default"/>
+      </w:rPr>
+    </w:lvl>
+    <w:lvl w:ilvl="2" w:tplc="04090005" w:tentative="1">
+      <w:start w:val="1"/>
+      <w:numFmt w:val="bullet"/>
+      <w:lvlText w:val=""/>
+      <w:lvlJc w:val="left"/>
+      <w:pPr>
+        <w:ind w:left="2160" w:hanging="360"/>
+      </w:pPr>
+      <w:rPr>
+        <w:rFonts w:ascii="Wingdings" w:hAnsi="Wingdings" w:hint="default"/>
+      </w:rPr>
+    </w:lvl>
+    <w:lvl w:ilvl="3" w:tplc="04090001" w:tentative="1">
+      <w:start w:val="1"/>
+      <w:numFmt w:val="bullet"/>
+      <w:lvlText w:val=""/>
+      <w:lvlJc w:val="left"/>
+      <w:pPr>
+        <w:ind w:left="2880" w:hanging="360"/>
+      </w:pPr>
+      <w:rPr>
+        <w:rFonts w:ascii="Symbol" w:hAnsi="Symbol" w:hint="default"/>
+      </w:rPr>
+    </w:lvl>
+    <w:lvl w:ilvl="4" w:tplc="04090003" w:tentative="1">
+      <w:start w:val="1"/>
+      <w:numFmt w:val="bullet"/>
+      <w:lvlText w:val="o"/>
+      <w:lvlJc w:val="left"/>
+      <w:pPr>
+        <w:ind w:left="3600" w:hanging="360"/>
+      </w:pPr>
+      <w:rPr>
+        <w:rFonts w:ascii="Courier New" w:hAnsi="Courier New" w:cs="Courier New" w:hint="default"/>
+      </w:rPr>
+    </w:lvl>
+    <w:lvl w:ilvl="5" w:tplc="04090005" w:tentative="1">
+      <w:start w:val="1"/>
+      <w:numFmt w:val="bullet"/>
+      <w:lvlText w:val=""/>
+      <w:lvlJc w:val="left"/>
+      <w:pPr>
+        <w:ind w:left="4320" w:hanging="360"/>
+      </w:pPr>
+      <w:rPr>
+        <w:rFonts w:ascii="Wingdings" w:hAnsi="Wingdings" w:hint="default"/>
+      </w:rPr>
+    </w:lvl>
+    <w:lvl w:ilvl="6" w:tplc="04090001" w:tentative="1">
+      <w:start w:val="1"/>
+      <w:numFmt w:val="bullet"/>
+      <w:lvlText w:val=""/>
+      <w:lvlJc w:val="left"/>
+      <w:pPr>
+        <w:ind w:left="5040" w:hanging="360"/>
+      </w:pPr>
+      <w:rPr>
+        <w:rFonts w:ascii="Symbol" w:hAnsi="Symbol" w:hint="default"/>
+      </w:rPr>
+    </w:lvl>
+    <w:lvl w:ilvl="7" w:tplc="04090003" w:tentative="1">
+      <w:start w:val="1"/>
+      <w:numFmt w:val="bullet"/>
+      <w:lvlText w:val="o"/>
+      <w:lvlJc w:val="left"/>
+      <w:pPr>
+        <w:ind w:left="5760" w:hanging="360"/>
+      </w:pPr>
+      <w:rPr>
+        <w:rFonts w:ascii="Courier New" w:hAnsi="Courier New" w:cs="Courier New" w:hint="default"/>
+      </w:rPr>
+    </w:lvl>
+    <w:lvl w:ilvl="8" w:tplc="04090005" w:tentative="1">
+      <w:start w:val="1"/>
+      <w:numFmt w:val="bullet"/>
+      <w:lvlText w:val=""/>
+      <w:lvlJc w:val="left"/>
+      <w:pPr>
+        <w:ind w:left="6480" w:hanging="360"/>
+      </w:pPr>
+      <w:rPr>
+        <w:rFonts w:ascii="Wingdings" w:hAnsi="Wingdings" w:hint="default"/>
+      </w:rPr>
+    </w:lvl>
+  </w:abstractNum>
+  <w:abstractNum w:abstractNumId="4" w15:restartNumberingAfterBreak="0">
     <w:nsid w:val="2E8A130D"/>
     <w:multiLevelType w:val="hybridMultilevel"/>
     <w:tmpl w:val="3266DDD6"/>
@@ -16100,7 +16733,7 @@
       </w:rPr>
     </w:lvl>
   </w:abstractNum>
-  <w:abstractNum w:abstractNumId="4" w15:restartNumberingAfterBreak="0">
+  <w:abstractNum w:abstractNumId="5" w15:restartNumberingAfterBreak="0">
     <w:nsid w:val="313909AC"/>
     <w:multiLevelType w:val="hybridMultilevel"/>
     <w:tmpl w:val="8C0E7878"/>
@@ -16213,7 +16846,7 @@
       </w:rPr>
     </w:lvl>
   </w:abstractNum>
-  <w:abstractNum w:abstractNumId="5" w15:restartNumberingAfterBreak="0">
+  <w:abstractNum w:abstractNumId="6" w15:restartNumberingAfterBreak="0">
     <w:nsid w:val="337260C2"/>
     <w:multiLevelType w:val="hybridMultilevel"/>
     <w:tmpl w:val="60786C34"/>
@@ -16326,7 +16959,7 @@
       </w:rPr>
     </w:lvl>
   </w:abstractNum>
-  <w:abstractNum w:abstractNumId="6" w15:restartNumberingAfterBreak="0">
+  <w:abstractNum w:abstractNumId="7" w15:restartNumberingAfterBreak="0">
     <w:nsid w:val="49365A31"/>
     <w:multiLevelType w:val="hybridMultilevel"/>
     <w:tmpl w:val="A3F8D936"/>
@@ -16412,7 +17045,7 @@
       </w:pPr>
     </w:lvl>
   </w:abstractNum>
-  <w:abstractNum w:abstractNumId="7" w15:restartNumberingAfterBreak="0">
+  <w:abstractNum w:abstractNumId="8" w15:restartNumberingAfterBreak="0">
     <w:nsid w:val="5AF3765E"/>
     <w:multiLevelType w:val="hybridMultilevel"/>
     <w:tmpl w:val="90743BA6"/>
@@ -16526,10 +17159,10 @@
     </w:lvl>
   </w:abstractNum>
   <w:num w:numId="1">
-    <w:abstractNumId w:val="3"/>
+    <w:abstractNumId w:val="4"/>
   </w:num>
   <w:num w:numId="2">
-    <w:abstractNumId w:val="6"/>
+    <w:abstractNumId w:val="7"/>
   </w:num>
   <w:num w:numId="3">
     <w:abstractNumId w:val="0"/>
@@ -16538,16 +17171,19 @@
     <w:abstractNumId w:val="2"/>
   </w:num>
   <w:num w:numId="5">
-    <w:abstractNumId w:val="7"/>
+    <w:abstractNumId w:val="8"/>
   </w:num>
   <w:num w:numId="6">
-    <w:abstractNumId w:val="4"/>
+    <w:abstractNumId w:val="5"/>
   </w:num>
   <w:num w:numId="7">
-    <w:abstractNumId w:val="5"/>
+    <w:abstractNumId w:val="6"/>
   </w:num>
   <w:num w:numId="8">
     <w:abstractNumId w:val="1"/>
+  </w:num>
+  <w:num w:numId="9">
+    <w:abstractNumId w:val="3"/>
   </w:num>
 </w:numbering>
 </file>
@@ -16565,7 +17201,7 @@
     </w:rPrDefault>
     <w:pPrDefault/>
   </w:docDefaults>
-  <w:latentStyles w:defLockedState="0" w:defUIPriority="0" w:defSemiHidden="0" w:defUnhideWhenUsed="0" w:defQFormat="0" w:count="375">
+  <w:latentStyles w:defLockedState="0" w:defUIPriority="0" w:defSemiHidden="0" w:defUnhideWhenUsed="0" w:defQFormat="0" w:count="376">
     <w:lsdException w:name="heading 5" w:semiHidden="1" w:unhideWhenUsed="1"/>
     <w:lsdException w:name="heading 6" w:semiHidden="1" w:unhideWhenUsed="1"/>
     <w:lsdException w:name="heading 7" w:semiHidden="1" w:unhideWhenUsed="1"/>
@@ -16646,7 +17282,6 @@
     <w:lsdException w:name="HTML Sample" w:semiHidden="1" w:unhideWhenUsed="1"/>
     <w:lsdException w:name="HTML Typewriter" w:semiHidden="1" w:unhideWhenUsed="1"/>
     <w:lsdException w:name="HTML Variable" w:semiHidden="1" w:unhideWhenUsed="1"/>
-    <w:lsdException w:name="Normal Table" w:semiHidden="1" w:unhideWhenUsed="1"/>
     <w:lsdException w:name="annotation subject" w:semiHidden="1" w:unhideWhenUsed="1"/>
     <w:lsdException w:name="No List" w:semiHidden="1" w:unhideWhenUsed="1"/>
     <w:lsdException w:name="Outline List 1" w:semiHidden="1" w:unhideWhenUsed="1"/>
@@ -16693,9 +17328,7 @@
     <w:lsdException w:name="Table Subtle 2" w:semiHidden="1" w:unhideWhenUsed="1"/>
     <w:lsdException w:name="Table Web 1" w:semiHidden="1" w:unhideWhenUsed="1"/>
     <w:lsdException w:name="Table Web 2" w:semiHidden="1" w:unhideWhenUsed="1"/>
-    <w:lsdException w:name="Table Web 3" w:semiHidden="1" w:unhideWhenUsed="1"/>
     <w:lsdException w:name="Balloon Text" w:semiHidden="1" w:unhideWhenUsed="1"/>
-    <w:lsdException w:name="Table Theme" w:semiHidden="1" w:unhideWhenUsed="1"/>
     <w:lsdException w:name="Light Shading"/>
     <w:lsdException w:name="Light List"/>
     <w:lsdException w:name="Light Grid"/>
@@ -16715,7 +17348,6 @@
     <w:lsdException w:name="Light Grid Accent 1"/>
     <w:lsdException w:name="Medium Shading 1 Accent 1"/>
     <w:lsdException w:name="Medium Shading 2 Accent 1"/>
-    <w:lsdException w:name="Medium List 1 Accent 1"/>
     <w:lsdException w:name="Revision" w:semiHidden="1"/>
     <w:lsdException w:name="Medium List 2 Accent 1"/>
     <w:lsdException w:name="Medium Grid 1 Accent 1"/>
@@ -16794,7 +17426,7 @@
     <w:lsdException w:name="Dark List Accent 6"/>
     <w:lsdException w:name="Colorful Shading Accent 6"/>
     <w:lsdException w:name="Colorful List Accent 6"/>
-    <w:lsdException w:name="Colorful Grid Accent 6"/>
+    <w:lsdException w:name="TOC Heading" w:semiHidden="1" w:unhideWhenUsed="1"/>
     <w:lsdException w:name="Plain Table 1" w:uiPriority="41"/>
     <w:lsdException w:name="Plain Table 2" w:uiPriority="42"/>
     <w:lsdException w:name="Plain Table 3" w:uiPriority="43"/>
@@ -16901,6 +17533,7 @@
     <w:lsdException w:name="List Table 7 Colorful Accent 6" w:uiPriority="52"/>
     <w:lsdException w:name="Mention" w:semiHidden="1" w:uiPriority="99" w:unhideWhenUsed="1"/>
     <w:lsdException w:name="Smart Hyperlink" w:semiHidden="1" w:uiPriority="99" w:unhideWhenUsed="1"/>
+    <w:lsdException w:name="Smart Link" w:semiHidden="1" w:uiPriority="99" w:unhideWhenUsed="1"/>
   </w:latentStyles>
   <w:style w:type="paragraph" w:default="1" w:styleId="Normal">
     <w:name w:val="Normal"/>
@@ -16979,6 +17612,7 @@
   <w:style w:type="character" w:default="1" w:styleId="DefaultParagraphFont">
     <w:name w:val="Default Paragraph Font"/>
     <w:uiPriority w:val="1"/>
+    <w:semiHidden/>
     <w:unhideWhenUsed/>
   </w:style>
   <w:style w:type="table" w:default="1" w:styleId="TableNormal">
@@ -17852,7 +18486,7 @@
 </file>
 
 <file path=customXml/itemProps1.xml><?xml version="1.0" encoding="utf-8"?>
-<ds:datastoreItem xmlns:ds="http://schemas.openxmlformats.org/officeDocument/2006/customXml" ds:itemID="{F57E253B-355A-D149-89B5-A77AE3562B3D}">
+<ds:datastoreItem xmlns:ds="http://schemas.openxmlformats.org/officeDocument/2006/customXml" ds:itemID="{243E2400-F9A5-984D-A9B8-870A3AF07BEF}">
   <ds:schemaRefs>
     <ds:schemaRef ds:uri="http://schemas.openxmlformats.org/officeDocument/2006/bibliography"/>
   </ds:schemaRefs>

</xml_diff>

<commit_message>
Updated documentation with Hagstrom stuff.  Also, simplified/standardized some code for ease of maintenance.
</commit_message>
<xml_diff>
--- a/dcapp.app/Contents/Resources/docs/dcapp.docx
+++ b/dcapp.app/Contents/Resources/docs/dcapp.docx
@@ -74,6 +74,7 @@
                           <w:dataBinding w:prefixMappings="xmlns:ns0='http://purl.org/dc/elements/1.1/' xmlns:ns1='http://schemas.openxmlformats.org/package/2006/metadata/core-properties' " w:xpath="/ns1:coreProperties[1]/ns0:title[1]" w:storeItemID="{6C3C8BC8-F283-45AE-878A-BAB7291924A1}"/>
                           <w:text/>
                         </w:sdtPr>
+                        <w:sdtEndPr/>
                         <w:sdtContent>
                           <w:p>
                             <w:pPr>
@@ -111,6 +112,7 @@
                           <w:id w:val="-1842922272"/>
                           <w:text/>
                         </w:sdtPr>
+                        <w:sdtEndPr/>
                         <w:sdtContent>
                           <w:p>
                             <w:pPr>
@@ -131,7 +133,17 @@
                                 <w:sz w:val="32"/>
                                 <w:szCs w:val="32"/>
                               </w:rPr>
-                              <w:t>version 1.0</w:t>
+                              <w:t>version 1.</w:t>
+                            </w:r>
+                            <w:r>
+                              <w:rPr>
+                                <w:rFonts w:asciiTheme="majorHAnsi" w:hAnsiTheme="majorHAnsi"/>
+                                <w:noProof/>
+                                <w:color w:val="1F497D" w:themeColor="text2"/>
+                                <w:sz w:val="32"/>
+                                <w:szCs w:val="32"/>
+                              </w:rPr>
+                              <w:t>1</w:t>
                             </w:r>
                           </w:p>
                         </w:sdtContent>
@@ -164,6 +176,7 @@
                             <w:dataBinding w:prefixMappings="xmlns:ns0='http://purl.org/dc/elements/1.1/' xmlns:ns1='http://schemas.openxmlformats.org/package/2006/metadata/core-properties' " w:xpath="/ns1:coreProperties[1]/ns0:creator[1]" w:storeItemID="{6C3C8BC8-F283-45AE-878A-BAB7291924A1}"/>
                             <w:text/>
                           </w:sdtPr>
+                          <w:sdtEndPr/>
                           <w:sdtContent>
                             <w:r>
                               <w:rPr>
@@ -260,6 +273,7 @@
               </wp:anchor>
             </w:drawing>
           </w:r>
+          <w:bookmarkStart w:id="0" w:name="_GoBack"/>
           <w:r>
             <w:rPr>
               <w:noProof/>
@@ -270,6 +284,7 @@
               </v:roundrect>
             </w:pict>
           </w:r>
+          <w:bookmarkEnd w:id="0"/>
         </w:p>
         <w:p>
           <w:pPr>
@@ -294,6 +309,7 @@
           <w:docPartUnique/>
         </w:docPartObj>
       </w:sdtPr>
+      <w:sdtEndPr/>
       <w:sdtContent>
         <w:p>
           <w:pPr>
@@ -324,7 +340,7 @@
           <w:r>
             <w:fldChar w:fldCharType="separate"/>
           </w:r>
-          <w:hyperlink w:anchor="_Toc29560689" w:history="1">
+          <w:hyperlink w:anchor="_Toc36104215" w:history="1">
             <w:r>
               <w:rPr>
                 <w:rStyle w:val="Hyperlink"/>
@@ -351,7 +367,7 @@
                 <w:noProof/>
                 <w:webHidden/>
               </w:rPr>
-              <w:instrText xml:space="preserve"> PAGEREF _Toc29560689 \h </w:instrText>
+              <w:instrText xml:space="preserve"> PAGEREF _Toc36104215 \h </w:instrText>
             </w:r>
             <w:r>
               <w:rPr>
@@ -394,7 +410,7 @@
               <w:noProof/>
             </w:rPr>
           </w:pPr>
-          <w:hyperlink w:anchor="_Toc29560690" w:history="1">
+          <w:hyperlink w:anchor="_Toc36104216" w:history="1">
             <w:r>
               <w:rPr>
                 <w:rStyle w:val="Hyperlink"/>
@@ -421,7 +437,7 @@
                 <w:noProof/>
                 <w:webHidden/>
               </w:rPr>
-              <w:instrText xml:space="preserve"> PAGEREF _Toc29560690 \h </w:instrText>
+              <w:instrText xml:space="preserve"> PAGEREF _Toc36104216 \h </w:instrText>
             </w:r>
             <w:r>
               <w:rPr>
@@ -466,7 +482,7 @@
               <w:szCs w:val="24"/>
             </w:rPr>
           </w:pPr>
-          <w:hyperlink w:anchor="_Toc29560691" w:history="1">
+          <w:hyperlink w:anchor="_Toc36104217" w:history="1">
             <w:r>
               <w:rPr>
                 <w:rStyle w:val="Hyperlink"/>
@@ -493,7 +509,7 @@
                 <w:noProof/>
                 <w:webHidden/>
               </w:rPr>
-              <w:instrText xml:space="preserve"> PAGEREF _Toc29560691 \h </w:instrText>
+              <w:instrText xml:space="preserve"> PAGEREF _Toc36104217 \h </w:instrText>
             </w:r>
             <w:r>
               <w:rPr>
@@ -538,7 +554,7 @@
               <w:szCs w:val="24"/>
             </w:rPr>
           </w:pPr>
-          <w:hyperlink w:anchor="_Toc29560692" w:history="1">
+          <w:hyperlink w:anchor="_Toc36104218" w:history="1">
             <w:r>
               <w:rPr>
                 <w:rStyle w:val="Hyperlink"/>
@@ -565,7 +581,7 @@
                 <w:noProof/>
                 <w:webHidden/>
               </w:rPr>
-              <w:instrText xml:space="preserve"> PAGEREF _Toc29560692 \h </w:instrText>
+              <w:instrText xml:space="preserve"> PAGEREF _Toc36104218 \h </w:instrText>
             </w:r>
             <w:r>
               <w:rPr>
@@ -610,7 +626,7 @@
               <w:szCs w:val="24"/>
             </w:rPr>
           </w:pPr>
-          <w:hyperlink w:anchor="_Toc29560693" w:history="1">
+          <w:hyperlink w:anchor="_Toc36104219" w:history="1">
             <w:r>
               <w:rPr>
                 <w:rStyle w:val="Hyperlink"/>
@@ -637,7 +653,7 @@
                 <w:noProof/>
                 <w:webHidden/>
               </w:rPr>
-              <w:instrText xml:space="preserve"> PAGEREF _Toc29560693 \h </w:instrText>
+              <w:instrText xml:space="preserve"> PAGEREF _Toc36104219 \h </w:instrText>
             </w:r>
             <w:r>
               <w:rPr>
@@ -680,7 +696,7 @@
               <w:noProof/>
             </w:rPr>
           </w:pPr>
-          <w:hyperlink w:anchor="_Toc29560694" w:history="1">
+          <w:hyperlink w:anchor="_Toc36104220" w:history="1">
             <w:r>
               <w:rPr>
                 <w:rStyle w:val="Hyperlink"/>
@@ -707,7 +723,7 @@
                 <w:noProof/>
                 <w:webHidden/>
               </w:rPr>
-              <w:instrText xml:space="preserve"> PAGEREF _Toc29560694 \h </w:instrText>
+              <w:instrText xml:space="preserve"> PAGEREF _Toc36104220 \h </w:instrText>
             </w:r>
             <w:r>
               <w:rPr>
@@ -727,7 +743,7 @@
                 <w:noProof/>
                 <w:webHidden/>
               </w:rPr>
-              <w:t>2</w:t>
+              <w:t>3</w:t>
             </w:r>
             <w:r>
               <w:rPr>
@@ -750,7 +766,7 @@
               <w:noProof/>
             </w:rPr>
           </w:pPr>
-          <w:hyperlink w:anchor="_Toc29560695" w:history="1">
+          <w:hyperlink w:anchor="_Toc36104221" w:history="1">
             <w:r>
               <w:rPr>
                 <w:rStyle w:val="Hyperlink"/>
@@ -777,7 +793,7 @@
                 <w:noProof/>
                 <w:webHidden/>
               </w:rPr>
-              <w:instrText xml:space="preserve"> PAGEREF _Toc29560695 \h </w:instrText>
+              <w:instrText xml:space="preserve"> PAGEREF _Toc36104221 \h </w:instrText>
             </w:r>
             <w:r>
               <w:rPr>
@@ -822,7 +838,7 @@
               <w:szCs w:val="24"/>
             </w:rPr>
           </w:pPr>
-          <w:hyperlink w:anchor="_Toc29560696" w:history="1">
+          <w:hyperlink w:anchor="_Toc36104222" w:history="1">
             <w:r>
               <w:rPr>
                 <w:rStyle w:val="Hyperlink"/>
@@ -849,7 +865,7 @@
                 <w:noProof/>
                 <w:webHidden/>
               </w:rPr>
-              <w:instrText xml:space="preserve"> PAGEREF _Toc29560696 \h </w:instrText>
+              <w:instrText xml:space="preserve"> PAGEREF _Toc36104222 \h </w:instrText>
             </w:r>
             <w:r>
               <w:rPr>
@@ -894,7 +910,7 @@
               <w:szCs w:val="24"/>
             </w:rPr>
           </w:pPr>
-          <w:hyperlink w:anchor="_Toc29560697" w:history="1">
+          <w:hyperlink w:anchor="_Toc36104223" w:history="1">
             <w:r>
               <w:rPr>
                 <w:rStyle w:val="Hyperlink"/>
@@ -921,7 +937,7 @@
                 <w:noProof/>
                 <w:webHidden/>
               </w:rPr>
-              <w:instrText xml:space="preserve"> PAGEREF _Toc29560697 \h </w:instrText>
+              <w:instrText xml:space="preserve"> PAGEREF _Toc36104223 \h </w:instrText>
             </w:r>
             <w:r>
               <w:rPr>
@@ -966,7 +982,7 @@
               <w:szCs w:val="24"/>
             </w:rPr>
           </w:pPr>
-          <w:hyperlink w:anchor="_Toc29560698" w:history="1">
+          <w:hyperlink w:anchor="_Toc36104224" w:history="1">
             <w:r>
               <w:rPr>
                 <w:rStyle w:val="Hyperlink"/>
@@ -993,7 +1009,7 @@
                 <w:noProof/>
                 <w:webHidden/>
               </w:rPr>
-              <w:instrText xml:space="preserve"> PAGEREF _Toc29560698 \h </w:instrText>
+              <w:instrText xml:space="preserve"> PAGEREF _Toc36104224 \h </w:instrText>
             </w:r>
             <w:r>
               <w:rPr>
@@ -1037,7 +1053,7 @@
               <w:szCs w:val="24"/>
             </w:rPr>
           </w:pPr>
-          <w:hyperlink w:anchor="_Toc29560699" w:history="1">
+          <w:hyperlink w:anchor="_Toc36104225" w:history="1">
             <w:r>
               <w:rPr>
                 <w:rStyle w:val="Hyperlink"/>
@@ -1064,7 +1080,7 @@
                 <w:noProof/>
                 <w:webHidden/>
               </w:rPr>
-              <w:instrText xml:space="preserve"> PAGEREF _Toc29560699 \h </w:instrText>
+              <w:instrText xml:space="preserve"> PAGEREF _Toc36104225 \h </w:instrText>
             </w:r>
             <w:r>
               <w:rPr>
@@ -1108,7 +1124,7 @@
               <w:szCs w:val="24"/>
             </w:rPr>
           </w:pPr>
-          <w:hyperlink w:anchor="_Toc29560700" w:history="1">
+          <w:hyperlink w:anchor="_Toc36104226" w:history="1">
             <w:r>
               <w:rPr>
                 <w:rStyle w:val="Hyperlink"/>
@@ -1135,7 +1151,7 @@
                 <w:noProof/>
                 <w:webHidden/>
               </w:rPr>
-              <w:instrText xml:space="preserve"> PAGEREF _Toc29560700 \h </w:instrText>
+              <w:instrText xml:space="preserve"> PAGEREF _Toc36104226 \h </w:instrText>
             </w:r>
             <w:r>
               <w:rPr>
@@ -1155,7 +1171,7 @@
                 <w:noProof/>
                 <w:webHidden/>
               </w:rPr>
-              <w:t>6</w:t>
+              <w:t>7</w:t>
             </w:r>
             <w:r>
               <w:rPr>
@@ -1179,7 +1195,7 @@
               <w:szCs w:val="24"/>
             </w:rPr>
           </w:pPr>
-          <w:hyperlink w:anchor="_Toc29560701" w:history="1">
+          <w:hyperlink w:anchor="_Toc36104227" w:history="1">
             <w:r>
               <w:rPr>
                 <w:rStyle w:val="Hyperlink"/>
@@ -1206,7 +1222,7 @@
                 <w:noProof/>
                 <w:webHidden/>
               </w:rPr>
-              <w:instrText xml:space="preserve"> PAGEREF _Toc29560701 \h </w:instrText>
+              <w:instrText xml:space="preserve"> PAGEREF _Toc36104227 \h </w:instrText>
             </w:r>
             <w:r>
               <w:rPr>
@@ -1251,7 +1267,7 @@
               <w:szCs w:val="24"/>
             </w:rPr>
           </w:pPr>
-          <w:hyperlink w:anchor="_Toc29560702" w:history="1">
+          <w:hyperlink w:anchor="_Toc36104228" w:history="1">
             <w:r>
               <w:rPr>
                 <w:rStyle w:val="Hyperlink"/>
@@ -1278,7 +1294,7 @@
                 <w:noProof/>
                 <w:webHidden/>
               </w:rPr>
-              <w:instrText xml:space="preserve"> PAGEREF _Toc29560702 \h </w:instrText>
+              <w:instrText xml:space="preserve"> PAGEREF _Toc36104228 \h </w:instrText>
             </w:r>
             <w:r>
               <w:rPr>
@@ -1323,7 +1339,7 @@
               <w:szCs w:val="24"/>
             </w:rPr>
           </w:pPr>
-          <w:hyperlink w:anchor="_Toc29560703" w:history="1">
+          <w:hyperlink w:anchor="_Toc36104229" w:history="1">
             <w:r>
               <w:rPr>
                 <w:rStyle w:val="Hyperlink"/>
@@ -1350,7 +1366,7 @@
                 <w:noProof/>
                 <w:webHidden/>
               </w:rPr>
-              <w:instrText xml:space="preserve"> PAGEREF _Toc29560703 \h </w:instrText>
+              <w:instrText xml:space="preserve"> PAGEREF _Toc36104229 \h </w:instrText>
             </w:r>
             <w:r>
               <w:rPr>
@@ -1370,7 +1386,7 @@
                 <w:noProof/>
                 <w:webHidden/>
               </w:rPr>
-              <w:t>9</w:t>
+              <w:t>10</w:t>
             </w:r>
             <w:r>
               <w:rPr>
@@ -1394,7 +1410,7 @@
               <w:szCs w:val="24"/>
             </w:rPr>
           </w:pPr>
-          <w:hyperlink w:anchor="_Toc29560704" w:history="1">
+          <w:hyperlink w:anchor="_Toc36104230" w:history="1">
             <w:r>
               <w:rPr>
                 <w:rStyle w:val="Hyperlink"/>
@@ -1421,7 +1437,7 @@
                 <w:noProof/>
                 <w:webHidden/>
               </w:rPr>
-              <w:instrText xml:space="preserve"> PAGEREF _Toc29560704 \h </w:instrText>
+              <w:instrText xml:space="preserve"> PAGEREF _Toc36104230 \h </w:instrText>
             </w:r>
             <w:r>
               <w:rPr>
@@ -1465,7 +1481,7 @@
               <w:szCs w:val="24"/>
             </w:rPr>
           </w:pPr>
-          <w:hyperlink w:anchor="_Toc29560705" w:history="1">
+          <w:hyperlink w:anchor="_Toc36104231" w:history="1">
             <w:r>
               <w:rPr>
                 <w:rStyle w:val="Hyperlink"/>
@@ -1492,7 +1508,7 @@
                 <w:noProof/>
                 <w:webHidden/>
               </w:rPr>
-              <w:instrText xml:space="preserve"> PAGEREF _Toc29560705 \h </w:instrText>
+              <w:instrText xml:space="preserve"> PAGEREF _Toc36104231 \h </w:instrText>
             </w:r>
             <w:r>
               <w:rPr>
@@ -1535,7 +1551,7 @@
               <w:noProof/>
             </w:rPr>
           </w:pPr>
-          <w:hyperlink w:anchor="_Toc29560706" w:history="1">
+          <w:hyperlink w:anchor="_Toc36104232" w:history="1">
             <w:r>
               <w:rPr>
                 <w:rStyle w:val="Hyperlink"/>
@@ -1562,7 +1578,7 @@
                 <w:noProof/>
                 <w:webHidden/>
               </w:rPr>
-              <w:instrText xml:space="preserve"> PAGEREF _Toc29560706 \h </w:instrText>
+              <w:instrText xml:space="preserve"> PAGEREF _Toc36104232 \h </w:instrText>
             </w:r>
             <w:r>
               <w:rPr>
@@ -1582,7 +1598,7 @@
                 <w:noProof/>
                 <w:webHidden/>
               </w:rPr>
-              <w:t>15</w:t>
+              <w:t>16</w:t>
             </w:r>
             <w:r>
               <w:rPr>
@@ -1607,7 +1623,7 @@
               <w:szCs w:val="24"/>
             </w:rPr>
           </w:pPr>
-          <w:hyperlink w:anchor="_Toc29560707" w:history="1">
+          <w:hyperlink w:anchor="_Toc36104233" w:history="1">
             <w:r>
               <w:rPr>
                 <w:rStyle w:val="Hyperlink"/>
@@ -1634,7 +1650,7 @@
                 <w:noProof/>
                 <w:webHidden/>
               </w:rPr>
-              <w:instrText xml:space="preserve"> PAGEREF _Toc29560707 \h </w:instrText>
+              <w:instrText xml:space="preserve"> PAGEREF _Toc36104233 \h </w:instrText>
             </w:r>
             <w:r>
               <w:rPr>
@@ -1654,7 +1670,7 @@
                 <w:noProof/>
                 <w:webHidden/>
               </w:rPr>
-              <w:t>15</w:t>
+              <w:t>16</w:t>
             </w:r>
             <w:r>
               <w:rPr>
@@ -1679,7 +1695,7 @@
               <w:szCs w:val="24"/>
             </w:rPr>
           </w:pPr>
-          <w:hyperlink w:anchor="_Toc29560708" w:history="1">
+          <w:hyperlink w:anchor="_Toc36104234" w:history="1">
             <w:r>
               <w:rPr>
                 <w:rStyle w:val="Hyperlink"/>
@@ -1706,7 +1722,7 @@
                 <w:noProof/>
                 <w:webHidden/>
               </w:rPr>
-              <w:instrText xml:space="preserve"> PAGEREF _Toc29560708 \h </w:instrText>
+              <w:instrText xml:space="preserve"> PAGEREF _Toc36104234 \h </w:instrText>
             </w:r>
             <w:r>
               <w:rPr>
@@ -1751,7 +1767,7 @@
               <w:szCs w:val="24"/>
             </w:rPr>
           </w:pPr>
-          <w:hyperlink w:anchor="_Toc29560709" w:history="1">
+          <w:hyperlink w:anchor="_Toc36104235" w:history="1">
             <w:r>
               <w:rPr>
                 <w:rStyle w:val="Hyperlink"/>
@@ -1778,7 +1794,7 @@
                 <w:noProof/>
                 <w:webHidden/>
               </w:rPr>
-              <w:instrText xml:space="preserve"> PAGEREF _Toc29560709 \h </w:instrText>
+              <w:instrText xml:space="preserve"> PAGEREF _Toc36104235 \h </w:instrText>
             </w:r>
             <w:r>
               <w:rPr>
@@ -1823,7 +1839,7 @@
               <w:szCs w:val="24"/>
             </w:rPr>
           </w:pPr>
-          <w:hyperlink w:anchor="_Toc29560710" w:history="1">
+          <w:hyperlink w:anchor="_Toc36104236" w:history="1">
             <w:r>
               <w:rPr>
                 <w:rStyle w:val="Hyperlink"/>
@@ -1850,7 +1866,7 @@
                 <w:noProof/>
                 <w:webHidden/>
               </w:rPr>
-              <w:instrText xml:space="preserve"> PAGEREF _Toc29560710 \h </w:instrText>
+              <w:instrText xml:space="preserve"> PAGEREF _Toc36104236 \h </w:instrText>
             </w:r>
             <w:r>
               <w:rPr>
@@ -1895,7 +1911,7 @@
               <w:szCs w:val="24"/>
             </w:rPr>
           </w:pPr>
-          <w:hyperlink w:anchor="_Toc29560711" w:history="1">
+          <w:hyperlink w:anchor="_Toc36104237" w:history="1">
             <w:r>
               <w:rPr>
                 <w:rStyle w:val="Hyperlink"/>
@@ -1922,7 +1938,7 @@
                 <w:noProof/>
                 <w:webHidden/>
               </w:rPr>
-              <w:instrText xml:space="preserve"> PAGEREF _Toc29560711 \h </w:instrText>
+              <w:instrText xml:space="preserve"> PAGEREF _Toc36104237 \h </w:instrText>
             </w:r>
             <w:r>
               <w:rPr>
@@ -1966,7 +1982,7 @@
               <w:szCs w:val="24"/>
             </w:rPr>
           </w:pPr>
-          <w:hyperlink w:anchor="_Toc29560712" w:history="1">
+          <w:hyperlink w:anchor="_Toc36104238" w:history="1">
             <w:r>
               <w:rPr>
                 <w:rStyle w:val="Hyperlink"/>
@@ -1993,7 +2009,7 @@
                 <w:noProof/>
                 <w:webHidden/>
               </w:rPr>
-              <w:instrText xml:space="preserve"> PAGEREF _Toc29560712 \h </w:instrText>
+              <w:instrText xml:space="preserve"> PAGEREF _Toc36104238 \h </w:instrText>
             </w:r>
             <w:r>
               <w:rPr>
@@ -2037,7 +2053,7 @@
               <w:szCs w:val="24"/>
             </w:rPr>
           </w:pPr>
-          <w:hyperlink w:anchor="_Toc29560713" w:history="1">
+          <w:hyperlink w:anchor="_Toc36104239" w:history="1">
             <w:r>
               <w:rPr>
                 <w:rStyle w:val="Hyperlink"/>
@@ -2064,7 +2080,7 @@
                 <w:noProof/>
                 <w:webHidden/>
               </w:rPr>
-              <w:instrText xml:space="preserve"> PAGEREF _Toc29560713 \h </w:instrText>
+              <w:instrText xml:space="preserve"> PAGEREF _Toc36104239 \h </w:instrText>
             </w:r>
             <w:r>
               <w:rPr>
@@ -2108,7 +2124,7 @@
               <w:szCs w:val="24"/>
             </w:rPr>
           </w:pPr>
-          <w:hyperlink w:anchor="_Toc29560714" w:history="1">
+          <w:hyperlink w:anchor="_Toc36104240" w:history="1">
             <w:r>
               <w:rPr>
                 <w:rStyle w:val="Hyperlink"/>
@@ -2135,7 +2151,7 @@
                 <w:noProof/>
                 <w:webHidden/>
               </w:rPr>
-              <w:instrText xml:space="preserve"> PAGEREF _Toc29560714 \h </w:instrText>
+              <w:instrText xml:space="preserve"> PAGEREF _Toc36104240 \h </w:instrText>
             </w:r>
             <w:r>
               <w:rPr>
@@ -2185,14 +2201,12 @@
           <w:titlePg/>
         </w:sectPr>
       </w:pPr>
-      <w:bookmarkStart w:id="0" w:name="_GoBack"/>
-      <w:bookmarkEnd w:id="0"/>
     </w:p>
     <w:p>
       <w:pPr>
         <w:pStyle w:val="Heading1"/>
       </w:pPr>
-      <w:bookmarkStart w:id="1" w:name="_Toc29560689"/>
+      <w:bookmarkStart w:id="1" w:name="_Toc36104215"/>
       <w:r>
         <w:lastRenderedPageBreak/>
         <w:t>1.0 Introduction</w:t>
@@ -2281,7 +2295,7 @@
       <w:pPr>
         <w:pStyle w:val="Heading1"/>
       </w:pPr>
-      <w:bookmarkStart w:id="2" w:name="_Toc29560690"/>
+      <w:bookmarkStart w:id="2" w:name="_Toc36104216"/>
       <w:r>
         <w:t>2.0 Installation</w:t>
       </w:r>
@@ -2291,7 +2305,7 @@
       <w:pPr>
         <w:pStyle w:val="Heading2"/>
       </w:pPr>
-      <w:bookmarkStart w:id="3" w:name="_Toc29560691"/>
+      <w:bookmarkStart w:id="3" w:name="_Toc36104217"/>
       <w:r>
         <w:t xml:space="preserve">2.1 </w:t>
       </w:r>
@@ -2467,7 +2481,7 @@
       <w:pPr>
         <w:pStyle w:val="Heading2"/>
       </w:pPr>
-      <w:bookmarkStart w:id="4" w:name="_Toc29560692"/>
+      <w:bookmarkStart w:id="4" w:name="_Toc36104218"/>
       <w:r>
         <w:lastRenderedPageBreak/>
         <w:t>2.2 Optional Prerequisites</w:t>
@@ -2826,11 +2840,46 @@
         <w:t xml:space="preserve"> header and library files.</w:t>
       </w:r>
     </w:p>
+    <w:p/>
+    <w:p>
+      <w:proofErr w:type="spellStart"/>
+      <w:r>
+        <w:t>dcapp</w:t>
+      </w:r>
+      <w:proofErr w:type="spellEnd"/>
+      <w:r>
+        <w:t xml:space="preserve"> can also monitor hardware inputs via a </w:t>
+      </w:r>
+      <w:proofErr w:type="spellStart"/>
+      <w:r>
+        <w:t>Hagstrom</w:t>
+      </w:r>
+      <w:proofErr w:type="spellEnd"/>
+      <w:r>
+        <w:t xml:space="preserve"> device.  This requires the IDF package to be properly built and for the IDF_HOME environment variable to be set.  If IDF_HOME isn’t set, then </w:t>
+      </w:r>
+      <w:proofErr w:type="spellStart"/>
+      <w:r>
+        <w:t>dcapp</w:t>
+      </w:r>
+      <w:proofErr w:type="spellEnd"/>
+      <w:r>
+        <w:t xml:space="preserve"> will look for the IDF package at the same level in the directory tree as the </w:t>
+      </w:r>
+      <w:proofErr w:type="spellStart"/>
+      <w:r>
+        <w:t>dcapp</w:t>
+      </w:r>
+      <w:proofErr w:type="spellEnd"/>
+      <w:r>
+        <w:t xml:space="preserve"> package.  If it still can’t find IDF, then IDF functionality will not be available to the user.</w:t>
+      </w:r>
+    </w:p>
     <w:p>
       <w:pPr>
         <w:pStyle w:val="Heading2"/>
       </w:pPr>
-      <w:bookmarkStart w:id="5" w:name="_Toc29560693"/>
+      <w:bookmarkStart w:id="5" w:name="_Toc36104219"/>
       <w:r>
         <w:t>2.</w:t>
       </w:r>
@@ -2992,7 +3041,11 @@
         <w:t xml:space="preserve">add the </w:t>
       </w:r>
       <w:r>
-        <w:t>returned value of “</w:t>
+        <w:t xml:space="preserve">returned value </w:t>
+      </w:r>
+      <w:r>
+        <w:lastRenderedPageBreak/>
+        <w:t>of “</w:t>
       </w:r>
       <w:proofErr w:type="spellStart"/>
       <w:r>
@@ -3061,7 +3114,7 @@
       <w:pPr>
         <w:pStyle w:val="Heading1"/>
       </w:pPr>
-      <w:bookmarkStart w:id="6" w:name="_Toc29560694"/>
+      <w:bookmarkStart w:id="6" w:name="_Toc36104220"/>
       <w:r>
         <w:t>3.0 Activation</w:t>
       </w:r>
@@ -3070,7 +3123,6 @@
     <w:p/>
     <w:p>
       <w:r>
-        <w:lastRenderedPageBreak/>
         <w:t xml:space="preserve">After following the instructions in section 2, simply type the following on the </w:t>
       </w:r>
       <w:r>
@@ -3416,7 +3468,7 @@
       <w:pPr>
         <w:pStyle w:val="Heading1"/>
       </w:pPr>
-      <w:bookmarkStart w:id="7" w:name="_Toc29560695"/>
+      <w:bookmarkStart w:id="7" w:name="_Toc36104221"/>
       <w:r>
         <w:t xml:space="preserve">4.0 </w:t>
       </w:r>
@@ -3521,7 +3573,7 @@
       <w:pPr>
         <w:pStyle w:val="Heading2"/>
       </w:pPr>
-      <w:bookmarkStart w:id="8" w:name="_Toc29560696"/>
+      <w:bookmarkStart w:id="8" w:name="_Toc36104222"/>
       <w:r>
         <w:t xml:space="preserve">4.1 </w:t>
       </w:r>
@@ -3601,6 +3653,7 @@
           </w:tcPr>
           <w:p>
             <w:r>
+              <w:lastRenderedPageBreak/>
               <w:t>Children</w:t>
             </w:r>
           </w:p>
@@ -3692,9 +3745,8 @@
       <w:pPr>
         <w:pStyle w:val="Heading2"/>
       </w:pPr>
-      <w:bookmarkStart w:id="9" w:name="_Toc29560697"/>
-      <w:r>
-        <w:lastRenderedPageBreak/>
+      <w:bookmarkStart w:id="9" w:name="_Toc36104223"/>
+      <w:r>
         <w:t>4.2 Universal Elements</w:t>
       </w:r>
       <w:bookmarkEnd w:id="9"/>
@@ -4331,6 +4383,7 @@
           </w:tcPr>
           <w:p>
             <w:r>
+              <w:lastRenderedPageBreak/>
               <w:t>Children</w:t>
             </w:r>
           </w:p>
@@ -4453,7 +4506,6 @@
           </w:tcPr>
           <w:p>
             <w:r>
-              <w:lastRenderedPageBreak/>
               <w:t>Parent</w:t>
             </w:r>
           </w:p>
@@ -4945,7 +4997,7 @@
       <w:pPr>
         <w:pStyle w:val="Heading2"/>
       </w:pPr>
-      <w:bookmarkStart w:id="10" w:name="_Toc29560698"/>
+      <w:bookmarkStart w:id="10" w:name="_Toc36104224"/>
       <w:r>
         <w:t>4.3 Initialization Elements</w:t>
       </w:r>
@@ -4985,7 +5037,7 @@
       <w:pPr>
         <w:pStyle w:val="Heading3"/>
       </w:pPr>
-      <w:bookmarkStart w:id="11" w:name="_Toc29560699"/>
+      <w:bookmarkStart w:id="11" w:name="_Toc36104225"/>
       <w:r>
         <w:t>4.3.1 Settings Elements</w:t>
       </w:r>
@@ -5138,7 +5190,11 @@
             </w:r>
             <w:proofErr w:type="spellEnd"/>
             <w:r>
-              <w:t>.  This is handy for setting values that are used frequently throughout the display.  For instance, the user may set:</w:t>
+              <w:t xml:space="preserve">.  This is handy for setting values that </w:t>
+            </w:r>
+            <w:r>
+              <w:lastRenderedPageBreak/>
+              <w:t>are used frequently throughout the display.  For instance, the user may set:</w:t>
             </w:r>
           </w:p>
           <w:p>
@@ -5259,7 +5315,6 @@
           </w:tcPr>
           <w:p>
             <w:r>
-              <w:lastRenderedPageBreak/>
               <w:t>Parent</w:t>
             </w:r>
           </w:p>
@@ -6070,8 +6125,9 @@
       <w:pPr>
         <w:pStyle w:val="Heading3"/>
       </w:pPr>
-      <w:bookmarkStart w:id="12" w:name="_Toc29560700"/>
-      <w:r>
+      <w:bookmarkStart w:id="12" w:name="_Toc36104226"/>
+      <w:r>
+        <w:lastRenderedPageBreak/>
         <w:t xml:space="preserve">4.3.2 </w:t>
       </w:r>
       <w:proofErr w:type="spellStart"/>
@@ -6259,11 +6315,7 @@
               <w:t xml:space="preserve"> and the Trick</w:t>
             </w:r>
             <w:r>
-              <w:t xml:space="preserve"> </w:t>
-            </w:r>
-            <w:r>
-              <w:lastRenderedPageBreak/>
-              <w:t xml:space="preserve">variable server.  </w:t>
+              <w:t xml:space="preserve"> variable server.  </w:t>
             </w:r>
             <w:r>
               <w:rPr>
@@ -7037,6 +7089,7 @@
           </w:tcPr>
           <w:p>
             <w:r>
+              <w:lastRenderedPageBreak/>
               <w:t>Element</w:t>
             </w:r>
           </w:p>
@@ -7220,11 +7273,7 @@
               <w:t>EDGE</w:t>
             </w:r>
             <w:r>
-              <w:t xml:space="preserve"> is executing.  If not specified, the default </w:t>
-            </w:r>
-            <w:r>
-              <w:lastRenderedPageBreak/>
-              <w:t xml:space="preserve">value is the hostname of the machine upon which </w:t>
+              <w:t xml:space="preserve"> is executing.  If not specified, the default value is the hostname of the machine upon which </w:t>
             </w:r>
             <w:proofErr w:type="spellStart"/>
             <w:r>
@@ -8205,6 +8254,204 @@
         <w:tc>
           <w:tcPr>
             <w:cnfStyle w:val="001000000000" w:firstRow="0" w:lastRow="0" w:firstColumn="1" w:lastColumn="0" w:oddVBand="0" w:evenVBand="0" w:oddHBand="0" w:evenHBand="0" w:firstRowFirstColumn="0" w:firstRowLastColumn="0" w:lastRowFirstColumn="0" w:lastRowLastColumn="0"/>
+            <w:tcW w:w="1410" w:type="dxa"/>
+          </w:tcPr>
+          <w:p>
+            <w:r>
+              <w:t>Element</w:t>
+            </w:r>
+          </w:p>
+        </w:tc>
+        <w:tc>
+          <w:tcPr>
+            <w:tcW w:w="0" w:type="auto"/>
+          </w:tcPr>
+          <w:p>
+            <w:pPr>
+              <w:cnfStyle w:val="000000000000" w:firstRow="0" w:lastRow="0" w:firstColumn="0" w:lastColumn="0" w:oddVBand="0" w:evenVBand="0" w:oddHBand="0" w:evenHBand="0" w:firstRowFirstColumn="0" w:firstRowLastColumn="0" w:lastRowFirstColumn="0" w:lastRowLastColumn="0"/>
+            </w:pPr>
+            <w:r>
+              <w:t>UEI</w:t>
+            </w:r>
+          </w:p>
+        </w:tc>
+      </w:tr>
+      <w:tr>
+        <w:tc>
+          <w:tcPr>
+            <w:cnfStyle w:val="001000000000" w:firstRow="0" w:lastRow="0" w:firstColumn="1" w:lastColumn="0" w:oddVBand="0" w:evenVBand="0" w:oddHBand="0" w:evenHBand="0" w:firstRowFirstColumn="0" w:firstRowLastColumn="0" w:lastRowFirstColumn="0" w:lastRowLastColumn="0"/>
+            <w:tcW w:w="1410" w:type="dxa"/>
+          </w:tcPr>
+          <w:p>
+            <w:r>
+              <w:t>Parent</w:t>
+            </w:r>
+          </w:p>
+        </w:tc>
+        <w:tc>
+          <w:tcPr>
+            <w:tcW w:w="0" w:type="auto"/>
+          </w:tcPr>
+          <w:p>
+            <w:pPr>
+              <w:cnfStyle w:val="000000000000" w:firstRow="0" w:lastRow="0" w:firstColumn="0" w:lastColumn="0" w:oddVBand="0" w:evenVBand="0" w:oddHBand="0" w:evenHBand="0" w:firstRowFirstColumn="0" w:firstRowLastColumn="0" w:lastRowFirstColumn="0" w:lastRowLastColumn="0"/>
+            </w:pPr>
+            <w:r>
+              <w:t>DCAPP</w:t>
+            </w:r>
+          </w:p>
+        </w:tc>
+      </w:tr>
+      <w:tr>
+        <w:tc>
+          <w:tcPr>
+            <w:cnfStyle w:val="001000000000" w:firstRow="0" w:lastRow="0" w:firstColumn="1" w:lastColumn="0" w:oddVBand="0" w:evenVBand="0" w:oddHBand="0" w:evenHBand="0" w:firstRowFirstColumn="0" w:firstRowLastColumn="0" w:lastRowFirstColumn="0" w:lastRowLastColumn="0"/>
+            <w:tcW w:w="1410" w:type="dxa"/>
+          </w:tcPr>
+          <w:p>
+            <w:r>
+              <w:t>Children</w:t>
+            </w:r>
+          </w:p>
+        </w:tc>
+        <w:tc>
+          <w:tcPr>
+            <w:tcW w:w="0" w:type="auto"/>
+          </w:tcPr>
+          <w:p>
+            <w:pPr>
+              <w:cnfStyle w:val="000000000000" w:firstRow="0" w:lastRow="0" w:firstColumn="0" w:lastColumn="0" w:oddVBand="0" w:evenVBand="0" w:oddHBand="0" w:evenHBand="0" w:firstRowFirstColumn="0" w:firstRowLastColumn="0" w:lastRowFirstColumn="0" w:lastRowLastColumn="0"/>
+            </w:pPr>
+            <w:r>
+              <w:t>(none)</w:t>
+            </w:r>
+          </w:p>
+        </w:tc>
+      </w:tr>
+      <w:tr>
+        <w:tc>
+          <w:tcPr>
+            <w:cnfStyle w:val="001000000000" w:firstRow="0" w:lastRow="0" w:firstColumn="1" w:lastColumn="0" w:oddVBand="0" w:evenVBand="0" w:oddHBand="0" w:evenHBand="0" w:firstRowFirstColumn="0" w:firstRowLastColumn="0" w:lastRowFirstColumn="0" w:lastRowLastColumn="0"/>
+            <w:tcW w:w="1410" w:type="dxa"/>
+          </w:tcPr>
+          <w:p>
+            <w:r>
+              <w:t>Attributes</w:t>
+            </w:r>
+          </w:p>
+        </w:tc>
+        <w:tc>
+          <w:tcPr>
+            <w:tcW w:w="0" w:type="auto"/>
+          </w:tcPr>
+          <w:p>
+            <w:pPr>
+              <w:cnfStyle w:val="000000000000" w:firstRow="0" w:lastRow="0" w:firstColumn="0" w:lastColumn="0" w:oddVBand="0" w:evenVBand="0" w:oddHBand="0" w:evenHBand="0" w:firstRowFirstColumn="0" w:firstRowLastColumn="0" w:lastRowFirstColumn="0" w:lastRowLastColumn="0"/>
+            </w:pPr>
+            <w:r>
+              <w:t xml:space="preserve">Host, Port, </w:t>
+            </w:r>
+            <w:proofErr w:type="spellStart"/>
+            <w:r>
+              <w:t>BezelID</w:t>
+            </w:r>
+            <w:proofErr w:type="spellEnd"/>
+          </w:p>
+        </w:tc>
+      </w:tr>
+      <w:tr>
+        <w:tc>
+          <w:tcPr>
+            <w:cnfStyle w:val="001000000000" w:firstRow="0" w:lastRow="0" w:firstColumn="1" w:lastColumn="0" w:oddVBand="0" w:evenVBand="0" w:oddHBand="0" w:evenHBand="0" w:firstRowFirstColumn="0" w:firstRowLastColumn="0" w:lastRowFirstColumn="0" w:lastRowLastColumn="0"/>
+            <w:tcW w:w="1410" w:type="dxa"/>
+          </w:tcPr>
+          <w:p>
+            <w:r>
+              <w:t>Description</w:t>
+            </w:r>
+          </w:p>
+        </w:tc>
+        <w:tc>
+          <w:tcPr>
+            <w:tcW w:w="0" w:type="auto"/>
+          </w:tcPr>
+          <w:p>
+            <w:pPr>
+              <w:cnfStyle w:val="000000000000" w:firstRow="0" w:lastRow="0" w:firstColumn="0" w:lastColumn="0" w:oddVBand="0" w:evenVBand="0" w:oddHBand="0" w:evenHBand="0" w:firstRowFirstColumn="0" w:firstRowLastColumn="0" w:lastRowFirstColumn="0" w:lastRowLastColumn="0"/>
+            </w:pPr>
+            <w:r>
+              <w:t xml:space="preserve">This element assigns bezel keys to data associated with a UEI controller based upon the </w:t>
+            </w:r>
+            <w:r>
+              <w:rPr>
+                <w:i/>
+              </w:rPr>
+              <w:t>Host</w:t>
+            </w:r>
+            <w:r>
+              <w:t xml:space="preserve"> and </w:t>
+            </w:r>
+            <w:r>
+              <w:rPr>
+                <w:i/>
+              </w:rPr>
+              <w:t>Port</w:t>
+            </w:r>
+            <w:r>
+              <w:t xml:space="preserve"> of the UEI and the </w:t>
+            </w:r>
+            <w:proofErr w:type="spellStart"/>
+            <w:r>
+              <w:rPr>
+                <w:i/>
+              </w:rPr>
+              <w:t>Bezel</w:t>
+            </w:r>
+            <w:r>
+              <w:rPr>
+                <w:i/>
+              </w:rPr>
+              <w:t>ID</w:t>
+            </w:r>
+            <w:proofErr w:type="spellEnd"/>
+            <w:r>
+              <w:t xml:space="preserve"> of the unit associated with this instance of </w:t>
+            </w:r>
+            <w:proofErr w:type="spellStart"/>
+            <w:r>
+              <w:t>dcapp</w:t>
+            </w:r>
+            <w:proofErr w:type="spellEnd"/>
+            <w:r>
+              <w:t>.  The bezel keys are processed via the “Button” and/or “</w:t>
+            </w:r>
+            <w:proofErr w:type="spellStart"/>
+            <w:r>
+              <w:t>BezelEvent</w:t>
+            </w:r>
+            <w:proofErr w:type="spellEnd"/>
+            <w:r>
+              <w:t>” elements.</w:t>
+            </w:r>
+          </w:p>
+        </w:tc>
+      </w:tr>
+    </w:tbl>
+    <w:p/>
+    <w:tbl>
+      <w:tblPr>
+        <w:tblStyle w:val="ColorfulGrid-Accent1"/>
+        <w:tblW w:w="5000" w:type="pct"/>
+        <w:tblLook w:val="0680" w:firstRow="0" w:lastRow="0" w:firstColumn="1" w:lastColumn="0" w:noHBand="1" w:noVBand="1"/>
+      </w:tblPr>
+      <w:tblGrid>
+        <w:gridCol w:w="1410"/>
+        <w:gridCol w:w="7446"/>
+      </w:tblGrid>
+      <w:tr>
+        <w:tc>
+          <w:tcPr>
+            <w:cnfStyle w:val="001000000000" w:firstRow="0" w:lastRow="0" w:firstColumn="1" w:lastColumn="0" w:oddVBand="0" w:evenVBand="0" w:oddHBand="0" w:evenHBand="0" w:firstRowFirstColumn="0" w:firstRowLastColumn="0" w:lastRowFirstColumn="0" w:lastRowLastColumn="0"/>
             <w:tcW w:w="0" w:type="dxa"/>
           </w:tcPr>
           <w:p>
@@ -8221,9 +8468,11 @@
             <w:pPr>
               <w:cnfStyle w:val="000000000000" w:firstRow="0" w:lastRow="0" w:firstColumn="0" w:lastColumn="0" w:oddVBand="0" w:evenVBand="0" w:oddHBand="0" w:evenHBand="0" w:firstRowFirstColumn="0" w:firstRowLastColumn="0" w:lastRowFirstColumn="0" w:lastRowLastColumn="0"/>
             </w:pPr>
-            <w:r>
-              <w:t>UEI</w:t>
-            </w:r>
+            <w:proofErr w:type="spellStart"/>
+            <w:r>
+              <w:t>Hagstrom</w:t>
+            </w:r>
+            <w:proofErr w:type="spellEnd"/>
           </w:p>
         </w:tc>
       </w:tr>
@@ -8299,12 +8548,9 @@
             <w:pPr>
               <w:cnfStyle w:val="000000000000" w:firstRow="0" w:lastRow="0" w:firstColumn="0" w:lastColumn="0" w:oddVBand="0" w:evenVBand="0" w:oddHBand="0" w:evenHBand="0" w:firstRowFirstColumn="0" w:firstRowLastColumn="0" w:lastRowFirstColumn="0" w:lastRowLastColumn="0"/>
             </w:pPr>
-            <w:r>
-              <w:t xml:space="preserve">Host, Port, </w:t>
-            </w:r>
-            <w:proofErr w:type="spellStart"/>
-            <w:r>
-              <w:t>BezelID</w:t>
+            <w:proofErr w:type="spellStart"/>
+            <w:r>
+              <w:t>SerialNumber</w:t>
             </w:r>
             <w:proofErr w:type="spellEnd"/>
           </w:p>
@@ -8331,46 +8577,50 @@
               <w:cnfStyle w:val="000000000000" w:firstRow="0" w:lastRow="0" w:firstColumn="0" w:lastColumn="0" w:oddVBand="0" w:evenVBand="0" w:oddHBand="0" w:evenHBand="0" w:firstRowFirstColumn="0" w:firstRowLastColumn="0" w:lastRowFirstColumn="0" w:lastRowLastColumn="0"/>
             </w:pPr>
             <w:r>
-              <w:t xml:space="preserve">This element assigns bezel keys to data associated with a UEI controller based upon the </w:t>
-            </w:r>
+              <w:t xml:space="preserve">This element assigns bezel keys to data associated with a </w:t>
+            </w:r>
+            <w:proofErr w:type="spellStart"/>
+            <w:r>
+              <w:t>Hagstrom</w:t>
+            </w:r>
+            <w:proofErr w:type="spellEnd"/>
+            <w:r>
+              <w:t xml:space="preserve"> device.  The user may specify a </w:t>
+            </w:r>
+            <w:proofErr w:type="spellStart"/>
             <w:r>
               <w:rPr>
                 <w:i/>
-              </w:rPr>
-              <w:t>Host</w:t>
-            </w:r>
-            <w:r>
-              <w:t xml:space="preserve"> and </w:t>
-            </w:r>
+                <w:iCs/>
+              </w:rPr>
+              <w:t>SerialNumber</w:t>
+            </w:r>
+            <w:proofErr w:type="spellEnd"/>
+            <w:r>
+              <w:t xml:space="preserve"> </w:t>
+            </w:r>
+            <w:r>
+              <w:t xml:space="preserve">of the </w:t>
+            </w:r>
+            <w:proofErr w:type="spellStart"/>
+            <w:r>
+              <w:t>Hagstrom</w:t>
+            </w:r>
+            <w:proofErr w:type="spellEnd"/>
+            <w:r>
+              <w:t xml:space="preserve"> device it wants to associate with in case multiple devices are connected to the computer.  If </w:t>
+            </w:r>
+            <w:proofErr w:type="spellStart"/>
             <w:r>
               <w:rPr>
                 <w:i/>
-              </w:rPr>
-              <w:t>Port</w:t>
-            </w:r>
-            <w:r>
-              <w:t xml:space="preserve"> of the UEI and the </w:t>
-            </w:r>
-            <w:proofErr w:type="spellStart"/>
-            <w:r>
-              <w:rPr>
-                <w:i/>
-              </w:rPr>
-              <w:t>Bezel</w:t>
-            </w:r>
-            <w:r>
-              <w:rPr>
-                <w:i/>
-              </w:rPr>
-              <w:t>ID</w:t>
-            </w:r>
-            <w:proofErr w:type="spellEnd"/>
-            <w:r>
-              <w:t xml:space="preserve"> of </w:t>
-            </w:r>
-            <w:r>
-              <w:lastRenderedPageBreak/>
-              <w:t xml:space="preserve">the unit associated with this instance of </w:t>
+                <w:iCs/>
+              </w:rPr>
+              <w:t>SerialNumber</w:t>
+            </w:r>
+            <w:proofErr w:type="spellEnd"/>
+            <w:r>
+              <w:t xml:space="preserve"> isn’t specified, then </w:t>
             </w:r>
             <w:proofErr w:type="spellStart"/>
             <w:r>
@@ -8378,7 +8628,18 @@
             </w:r>
             <w:proofErr w:type="spellEnd"/>
             <w:r>
-              <w:t>.  The bezel keys are processed via the “Button” and/or “</w:t>
+              <w:t xml:space="preserve"> will attach to the first </w:t>
+            </w:r>
+            <w:proofErr w:type="spellStart"/>
+            <w:r>
+              <w:t>Hagstrom</w:t>
+            </w:r>
+            <w:proofErr w:type="spellEnd"/>
+            <w:r>
+              <w:t xml:space="preserve"> device it discovers.  </w:t>
+            </w:r>
+            <w:r>
+              <w:t>The bezel keys are processed via the “Button” and/or “</w:t>
             </w:r>
             <w:proofErr w:type="spellStart"/>
             <w:r>
@@ -8386,7 +8647,7 @@
             </w:r>
             <w:proofErr w:type="spellEnd"/>
             <w:r>
-              <w:t>” elements.</w:t>
+              <w:t xml:space="preserve">” elements. </w:t>
             </w:r>
           </w:p>
         </w:tc>
@@ -8396,9 +8657,8 @@
       <w:pPr>
         <w:pStyle w:val="Heading3"/>
       </w:pPr>
-      <w:bookmarkStart w:id="13" w:name="_Toc29560701"/>
-      <w:r>
-        <w:lastRenderedPageBreak/>
+      <w:bookmarkStart w:id="13" w:name="_Toc36104227"/>
+      <w:r>
         <w:t>4.3.3 Logic Element</w:t>
       </w:r>
       <w:bookmarkEnd w:id="13"/>
@@ -8559,7 +8819,7 @@
       <w:pPr>
         <w:pStyle w:val="Heading2"/>
       </w:pPr>
-      <w:bookmarkStart w:id="14" w:name="_Toc29560702"/>
+      <w:bookmarkStart w:id="14" w:name="_Toc36104228"/>
       <w:r>
         <w:t>4.</w:t>
       </w:r>
@@ -8861,7 +9121,11 @@
             </w:r>
             <w:proofErr w:type="spellEnd"/>
             <w:r>
-              <w:t xml:space="preserve"> only updates when it senses an event (a mouse event, input data change, etc.), but the user may set </w:t>
+              <w:t xml:space="preserve"> only updates when it senses an event </w:t>
+            </w:r>
+            <w:r>
+              <w:lastRenderedPageBreak/>
+              <w:t xml:space="preserve">(a mouse event, input data change, etc.), but the user may set </w:t>
             </w:r>
             <w:proofErr w:type="spellStart"/>
             <w:r>
@@ -9113,7 +9377,7 @@
       <w:pPr>
         <w:pStyle w:val="Heading2"/>
       </w:pPr>
-      <w:bookmarkStart w:id="15" w:name="_Toc29560703"/>
+      <w:bookmarkStart w:id="15" w:name="_Toc36104229"/>
       <w:r>
         <w:t>4.</w:t>
       </w:r>
@@ -9131,7 +9395,6 @@
     <w:p/>
     <w:p>
       <w:r>
-        <w:lastRenderedPageBreak/>
         <w:t>The display primitives are the building blocks that define how the individual display panels look, feel, and react to user input.  They are grouped into two primary classifications:  visual primitives, which are primitives that render data to the screen, and event primitives, which are primitives that handle user input.</w:t>
       </w:r>
     </w:p>
@@ -9139,7 +9402,7 @@
       <w:pPr>
         <w:pStyle w:val="Heading3"/>
       </w:pPr>
-      <w:bookmarkStart w:id="16" w:name="_Toc29560704"/>
+      <w:bookmarkStart w:id="16" w:name="_Toc36104230"/>
       <w:r>
         <w:t>4.</w:t>
       </w:r>
@@ -9615,6 +9878,7 @@
           </w:tcPr>
           <w:p>
             <w:r>
+              <w:lastRenderedPageBreak/>
               <w:t>Element</w:t>
             </w:r>
           </w:p>
@@ -10591,6 +10855,7 @@
           </w:tcPr>
           <w:p>
             <w:r>
+              <w:lastRenderedPageBreak/>
               <w:t>Children</w:t>
             </w:r>
           </w:p>
@@ -10849,11 +11114,7 @@
               <w:t>The content of this element is the string to be rendered, and it</w:t>
             </w:r>
             <w:r>
-              <w:t xml:space="preserve"> may contain static text, variable text, or </w:t>
-            </w:r>
-            <w:r>
-              <w:lastRenderedPageBreak/>
-              <w:t xml:space="preserve">both.  </w:t>
+              <w:t xml:space="preserve"> may contain static text, variable text, or both.  </w:t>
             </w:r>
             <w:proofErr w:type="spellStart"/>
             <w:r>
@@ -11346,7 +11607,11 @@
               <w:t xml:space="preserve">on their computer.  </w:t>
             </w:r>
             <w:r>
-              <w:t xml:space="preserve">For “File”, the user must specify a </w:t>
+              <w:t xml:space="preserve">For </w:t>
+            </w:r>
+            <w:r>
+              <w:lastRenderedPageBreak/>
+              <w:t xml:space="preserve">“File”, the user must specify a </w:t>
             </w:r>
             <w:proofErr w:type="spellStart"/>
             <w:r>
@@ -11594,7 +11859,6 @@
           </w:tcPr>
           <w:p>
             <w:r>
-              <w:lastRenderedPageBreak/>
               <w:t>Parent</w:t>
             </w:r>
           </w:p>
@@ -11910,7 +12174,7 @@
       <w:pPr>
         <w:pStyle w:val="Heading3"/>
       </w:pPr>
-      <w:bookmarkStart w:id="17" w:name="_Toc29560705"/>
+      <w:bookmarkStart w:id="17" w:name="_Toc36104231"/>
       <w:r>
         <w:t>4.</w:t>
       </w:r>
@@ -12233,6 +12497,7 @@
           </w:tcPr>
           <w:p>
             <w:r>
+              <w:lastRenderedPageBreak/>
               <w:t>Children</w:t>
             </w:r>
           </w:p>
@@ -12644,11 +12909,7 @@
               <w:t>a</w:t>
             </w:r>
             <w:r>
-              <w:t xml:space="preserve"> list of primitives to be rendered when a Button is in </w:t>
-            </w:r>
-            <w:r>
-              <w:lastRenderedPageBreak/>
-              <w:t>the “</w:t>
+              <w:t xml:space="preserve"> list of primitives to be rendered when a Button is in the “</w:t>
             </w:r>
             <w:r>
               <w:t>o</w:t>
@@ -13554,7 +13815,6 @@
               <w:rPr>
                 <w:i/>
               </w:rPr>
-              <w:lastRenderedPageBreak/>
               <w:t>Key</w:t>
             </w:r>
             <w:r>
@@ -14042,6 +14302,7 @@
           </w:tcPr>
           <w:p>
             <w:r>
+              <w:lastRenderedPageBreak/>
               <w:t>Parent</w:t>
             </w:r>
           </w:p>
@@ -14167,7 +14428,7 @@
       <w:pPr>
         <w:pStyle w:val="Heading1"/>
       </w:pPr>
-      <w:bookmarkStart w:id="18" w:name="_Toc29560706"/>
+      <w:bookmarkStart w:id="18" w:name="_Toc36104232"/>
       <w:r>
         <w:t xml:space="preserve">5.0 </w:t>
       </w:r>
@@ -14180,7 +14441,7 @@
       <w:pPr>
         <w:pStyle w:val="Heading2"/>
       </w:pPr>
-      <w:bookmarkStart w:id="19" w:name="_Toc29560707"/>
+      <w:bookmarkStart w:id="19" w:name="_Toc36104233"/>
       <w:r>
         <w:t>5.1 Color Format Specification</w:t>
       </w:r>
@@ -14283,11 +14544,7 @@
       </w:r>
       <w:proofErr w:type="spellEnd"/>
       <w:r>
-        <w:t xml:space="preserve"> assumes a value of 1 (fully opaque).  </w:t>
-      </w:r>
-      <w:r>
-        <w:lastRenderedPageBreak/>
-        <w:t xml:space="preserve">Examples may include: </w:t>
+        <w:t xml:space="preserve"> assumes a value of 1 (fully opaque).  Examples may include: </w:t>
       </w:r>
       <w:r>
         <w:t xml:space="preserve"> black specified as “0 0 0”, white </w:t>
@@ -14321,7 +14578,7 @@
       <w:pPr>
         <w:pStyle w:val="Heading2"/>
       </w:pPr>
-      <w:bookmarkStart w:id="20" w:name="_Toc29560708"/>
+      <w:bookmarkStart w:id="20" w:name="_Toc36104234"/>
       <w:r>
         <w:t>5.2 Alignment Specification</w:t>
       </w:r>
@@ -14423,7 +14680,7 @@
       <w:pPr>
         <w:pStyle w:val="Heading2"/>
       </w:pPr>
-      <w:bookmarkStart w:id="21" w:name="_Toc29560709"/>
+      <w:bookmarkStart w:id="21" w:name="_Toc36104235"/>
       <w:r>
         <w:t>5.</w:t>
       </w:r>
@@ -14527,7 +14784,7 @@
       <w:pPr>
         <w:pStyle w:val="Heading2"/>
       </w:pPr>
-      <w:bookmarkStart w:id="22" w:name="_Toc29560710"/>
+      <w:bookmarkStart w:id="22" w:name="_Toc36104236"/>
       <w:r>
         <w:t>5.</w:t>
       </w:r>
@@ -14765,10 +15022,10 @@
         </w:rPr>
         <w:t>output_file</w:t>
       </w:r>
+      <w:proofErr w:type="spellEnd"/>
       <w:r>
         <w:t>.</w:t>
       </w:r>
-      <w:proofErr w:type="spellEnd"/>
     </w:p>
     <w:p/>
     <w:p>
@@ -14899,11 +15156,7 @@
       </w:r>
       <w:proofErr w:type="spellEnd"/>
       <w:r>
-        <w:t xml:space="preserve"> is </w:t>
-      </w:r>
-      <w:r>
-        <w:lastRenderedPageBreak/>
-        <w:t xml:space="preserve">executed whenever </w:t>
+        <w:t xml:space="preserve"> is executed whenever </w:t>
       </w:r>
       <w:proofErr w:type="spellStart"/>
       <w:r>
@@ -15026,7 +15279,7 @@
       <w:pPr>
         <w:pStyle w:val="Heading2"/>
       </w:pPr>
-      <w:bookmarkStart w:id="23" w:name="_Toc29560711"/>
+      <w:bookmarkStart w:id="23" w:name="_Toc36104237"/>
       <w:r>
         <w:t>5.</w:t>
       </w:r>
@@ -15045,7 +15298,7 @@
       <w:pPr>
         <w:pStyle w:val="Heading3"/>
       </w:pPr>
-      <w:bookmarkStart w:id="24" w:name="_Toc29560712"/>
+      <w:bookmarkStart w:id="24" w:name="_Toc36104238"/>
       <w:r>
         <w:t>5.</w:t>
       </w:r>
@@ -15061,7 +15314,7 @@
       <w:pPr>
         <w:pStyle w:val="Heading3"/>
       </w:pPr>
-      <w:bookmarkStart w:id="25" w:name="_Toc29560713"/>
+      <w:bookmarkStart w:id="25" w:name="_Toc36104239"/>
       <w:r>
         <w:t>5.</w:t>
       </w:r>
@@ -15077,7 +15330,7 @@
       <w:pPr>
         <w:pStyle w:val="Heading3"/>
       </w:pPr>
-      <w:bookmarkStart w:id="26" w:name="_Toc29560714"/>
+      <w:bookmarkStart w:id="26" w:name="_Toc36104240"/>
       <w:r>
         <w:t>5.</w:t>
       </w:r>
@@ -15174,6 +15427,7 @@
       </w:pPr>
       <w:proofErr w:type="spellStart"/>
       <w:r>
+        <w:lastRenderedPageBreak/>
         <w:t>dcappOSSPEC</w:t>
       </w:r>
       <w:proofErr w:type="spellEnd"/>
@@ -15404,11 +15658,7 @@
       </w:r>
       <w:proofErr w:type="spellEnd"/>
       <w:r>
-        <w:t xml:space="preserve"> instead </w:t>
-      </w:r>
-      <w:r>
-        <w:lastRenderedPageBreak/>
-        <w:t>of to the current file, which may change if Include elements are used</w:t>
+        <w:t xml:space="preserve"> instead of to the current file, which may change if Include elements are used</w:t>
       </w:r>
       <w:r>
         <w:t>.</w:t>
@@ -15675,6 +15925,7 @@
           <w:dataBinding w:prefixMappings="xmlns:ns0='http://schemas.openxmlformats.org/package/2006/metadata/core-properties' xmlns:ns1='http://purl.org/dc/elements/1.1/'" w:xpath="/ns0:coreProperties[1]/ns1:title[1]" w:storeItemID="{6C3C8BC8-F283-45AE-878A-BAB7291924A1}"/>
           <w:text/>
         </w:sdtPr>
+        <w:sdtEndPr/>
         <w:sdtContent>
           <w:tc>
             <w:tcPr>
@@ -15744,6 +15995,7 @@
           <w:dataBinding w:prefixMappings="xmlns:ns0='http://schemas.openxmlformats.org/package/2006/metadata/core-properties' xmlns:ns1='http://purl.org/dc/elements/1.1/'" w:xpath="/ns0:coreProperties[1]/ns1:title[1]" w:storeItemID="{6C3C8BC8-F283-45AE-878A-BAB7291924A1}"/>
           <w:text/>
         </w:sdtPr>
+        <w:sdtEndPr/>
         <w:sdtContent>
           <w:tc>
             <w:tcPr>
@@ -15859,6 +16111,7 @@
           <w:dataBinding w:prefixMappings="xmlns:ns0='http://schemas.openxmlformats.org/package/2006/metadata/core-properties' xmlns:ns1='http://purl.org/dc/elements/1.1/'" w:xpath="/ns0:coreProperties[1]/ns1:title[1]" w:storeItemID="{6C3C8BC8-F283-45AE-878A-BAB7291924A1}"/>
           <w:text/>
         </w:sdtPr>
+        <w:sdtEndPr/>
         <w:sdtContent>
           <w:tc>
             <w:tcPr>
@@ -15974,6 +16227,7 @@
           <w:dataBinding w:prefixMappings="xmlns:ns0='http://schemas.openxmlformats.org/package/2006/metadata/core-properties' xmlns:ns1='http://purl.org/dc/elements/1.1/'" w:xpath="/ns0:coreProperties[1]/ns1:title[1]" w:storeItemID="{6C3C8BC8-F283-45AE-878A-BAB7291924A1}"/>
           <w:text/>
         </w:sdtPr>
+        <w:sdtEndPr/>
         <w:sdtContent>
           <w:tc>
             <w:tcPr>
@@ -16089,6 +16343,7 @@
           <w:dataBinding w:prefixMappings="xmlns:ns0='http://schemas.openxmlformats.org/package/2006/metadata/core-properties' xmlns:ns1='http://purl.org/dc/elements/1.1/'" w:xpath="/ns0:coreProperties[1]/ns1:title[1]" w:storeItemID="{6C3C8BC8-F283-45AE-878A-BAB7291924A1}"/>
           <w:text/>
         </w:sdtPr>
+        <w:sdtEndPr/>
         <w:sdtContent>
           <w:tc>
             <w:tcPr>
@@ -17282,6 +17537,7 @@
     <w:lsdException w:name="HTML Sample" w:semiHidden="1" w:unhideWhenUsed="1"/>
     <w:lsdException w:name="HTML Typewriter" w:semiHidden="1" w:unhideWhenUsed="1"/>
     <w:lsdException w:name="HTML Variable" w:semiHidden="1" w:unhideWhenUsed="1"/>
+    <w:lsdException w:name="Normal Table" w:semiHidden="1" w:unhideWhenUsed="1"/>
     <w:lsdException w:name="annotation subject" w:semiHidden="1" w:unhideWhenUsed="1"/>
     <w:lsdException w:name="No List" w:semiHidden="1" w:unhideWhenUsed="1"/>
     <w:lsdException w:name="Outline List 1" w:semiHidden="1" w:unhideWhenUsed="1"/>
@@ -17328,7 +17584,9 @@
     <w:lsdException w:name="Table Subtle 2" w:semiHidden="1" w:unhideWhenUsed="1"/>
     <w:lsdException w:name="Table Web 1" w:semiHidden="1" w:unhideWhenUsed="1"/>
     <w:lsdException w:name="Table Web 2" w:semiHidden="1" w:unhideWhenUsed="1"/>
+    <w:lsdException w:name="Table Web 3" w:semiHidden="1" w:unhideWhenUsed="1"/>
     <w:lsdException w:name="Balloon Text" w:semiHidden="1" w:unhideWhenUsed="1"/>
+    <w:lsdException w:name="Table Theme" w:semiHidden="1" w:unhideWhenUsed="1"/>
     <w:lsdException w:name="Light Shading"/>
     <w:lsdException w:name="Light List"/>
     <w:lsdException w:name="Light Grid"/>
@@ -17348,6 +17606,7 @@
     <w:lsdException w:name="Light Grid Accent 1"/>
     <w:lsdException w:name="Medium Shading 1 Accent 1"/>
     <w:lsdException w:name="Medium Shading 2 Accent 1"/>
+    <w:lsdException w:name="Medium List 1 Accent 1"/>
     <w:lsdException w:name="Revision" w:semiHidden="1"/>
     <w:lsdException w:name="Medium List 2 Accent 1"/>
     <w:lsdException w:name="Medium Grid 1 Accent 1"/>
@@ -17426,6 +17685,7 @@
     <w:lsdException w:name="Dark List Accent 6"/>
     <w:lsdException w:name="Colorful Shading Accent 6"/>
     <w:lsdException w:name="Colorful List Accent 6"/>
+    <w:lsdException w:name="Colorful Grid Accent 6"/>
     <w:lsdException w:name="TOC Heading" w:semiHidden="1" w:unhideWhenUsed="1"/>
     <w:lsdException w:name="Plain Table 1" w:uiPriority="41"/>
     <w:lsdException w:name="Plain Table 2" w:uiPriority="42"/>
@@ -18486,7 +18746,7 @@
 </file>
 
 <file path=customXml/itemProps1.xml><?xml version="1.0" encoding="utf-8"?>
-<ds:datastoreItem xmlns:ds="http://schemas.openxmlformats.org/officeDocument/2006/customXml" ds:itemID="{243E2400-F9A5-984D-A9B8-870A3AF07BEF}">
+<ds:datastoreItem xmlns:ds="http://schemas.openxmlformats.org/officeDocument/2006/customXml" ds:itemID="{1C2DAF2F-09D8-1348-B006-CDDDCCE3F4CF}">
   <ds:schemaRefs>
     <ds:schemaRef ds:uri="http://schemas.openxmlformats.org/officeDocument/2006/bibliography"/>
   </ds:schemaRefs>

</xml_diff>

<commit_message>
Some minor changes in prepration for the dcapp 1.1.0 release
</commit_message>
<xml_diff>
--- a/dcapp.app/Contents/Resources/docs/dcapp.docx
+++ b/dcapp.app/Contents/Resources/docs/dcapp.docx
@@ -338,7 +338,7 @@
           <w:r>
             <w:fldChar w:fldCharType="separate"/>
           </w:r>
-          <w:hyperlink w:anchor="_Toc41659122" w:history="1">
+          <w:hyperlink w:anchor="_Toc43465024" w:history="1">
             <w:r>
               <w:rPr>
                 <w:rStyle w:val="Hyperlink"/>
@@ -365,7 +365,7 @@
                 <w:noProof/>
                 <w:webHidden/>
               </w:rPr>
-              <w:instrText xml:space="preserve"> PAGEREF _Toc41659122 \h </w:instrText>
+              <w:instrText xml:space="preserve"> PAGEREF _Toc43465024 \h </w:instrText>
             </w:r>
             <w:r>
               <w:rPr>
@@ -408,7 +408,7 @@
               <w:noProof/>
             </w:rPr>
           </w:pPr>
-          <w:hyperlink w:anchor="_Toc41659123" w:history="1">
+          <w:hyperlink w:anchor="_Toc43465025" w:history="1">
             <w:r>
               <w:rPr>
                 <w:rStyle w:val="Hyperlink"/>
@@ -435,7 +435,7 @@
                 <w:noProof/>
                 <w:webHidden/>
               </w:rPr>
-              <w:instrText xml:space="preserve"> PAGEREF _Toc41659123 \h </w:instrText>
+              <w:instrText xml:space="preserve"> PAGEREF _Toc43465025 \h </w:instrText>
             </w:r>
             <w:r>
               <w:rPr>
@@ -480,7 +480,7 @@
               <w:szCs w:val="24"/>
             </w:rPr>
           </w:pPr>
-          <w:hyperlink w:anchor="_Toc41659124" w:history="1">
+          <w:hyperlink w:anchor="_Toc43465026" w:history="1">
             <w:r>
               <w:rPr>
                 <w:rStyle w:val="Hyperlink"/>
@@ -507,7 +507,7 @@
                 <w:noProof/>
                 <w:webHidden/>
               </w:rPr>
-              <w:instrText xml:space="preserve"> PAGEREF _Toc41659124 \h </w:instrText>
+              <w:instrText xml:space="preserve"> PAGEREF _Toc43465026 \h </w:instrText>
             </w:r>
             <w:r>
               <w:rPr>
@@ -552,7 +552,7 @@
               <w:szCs w:val="24"/>
             </w:rPr>
           </w:pPr>
-          <w:hyperlink w:anchor="_Toc41659125" w:history="1">
+          <w:hyperlink w:anchor="_Toc43465027" w:history="1">
             <w:r>
               <w:rPr>
                 <w:rStyle w:val="Hyperlink"/>
@@ -579,7 +579,7 @@
                 <w:noProof/>
                 <w:webHidden/>
               </w:rPr>
-              <w:instrText xml:space="preserve"> PAGEREF _Toc41659125 \h </w:instrText>
+              <w:instrText xml:space="preserve"> PAGEREF _Toc43465027 \h </w:instrText>
             </w:r>
             <w:r>
               <w:rPr>
@@ -624,7 +624,7 @@
               <w:szCs w:val="24"/>
             </w:rPr>
           </w:pPr>
-          <w:hyperlink w:anchor="_Toc41659126" w:history="1">
+          <w:hyperlink w:anchor="_Toc43465028" w:history="1">
             <w:r>
               <w:rPr>
                 <w:rStyle w:val="Hyperlink"/>
@@ -651,7 +651,7 @@
                 <w:noProof/>
                 <w:webHidden/>
               </w:rPr>
-              <w:instrText xml:space="preserve"> PAGEREF _Toc41659126 \h </w:instrText>
+              <w:instrText xml:space="preserve"> PAGEREF _Toc43465028 \h </w:instrText>
             </w:r>
             <w:r>
               <w:rPr>
@@ -694,7 +694,7 @@
               <w:noProof/>
             </w:rPr>
           </w:pPr>
-          <w:hyperlink w:anchor="_Toc41659127" w:history="1">
+          <w:hyperlink w:anchor="_Toc43465029" w:history="1">
             <w:r>
               <w:rPr>
                 <w:rStyle w:val="Hyperlink"/>
@@ -721,7 +721,7 @@
                 <w:noProof/>
                 <w:webHidden/>
               </w:rPr>
-              <w:instrText xml:space="preserve"> PAGEREF _Toc41659127 \h </w:instrText>
+              <w:instrText xml:space="preserve"> PAGEREF _Toc43465029 \h </w:instrText>
             </w:r>
             <w:r>
               <w:rPr>
@@ -764,7 +764,7 @@
               <w:noProof/>
             </w:rPr>
           </w:pPr>
-          <w:hyperlink w:anchor="_Toc41659128" w:history="1">
+          <w:hyperlink w:anchor="_Toc43465030" w:history="1">
             <w:r>
               <w:rPr>
                 <w:rStyle w:val="Hyperlink"/>
@@ -791,7 +791,7 @@
                 <w:noProof/>
                 <w:webHidden/>
               </w:rPr>
-              <w:instrText xml:space="preserve"> PAGEREF _Toc41659128 \h </w:instrText>
+              <w:instrText xml:space="preserve"> PAGEREF _Toc43465030 \h </w:instrText>
             </w:r>
             <w:r>
               <w:rPr>
@@ -836,7 +836,7 @@
               <w:szCs w:val="24"/>
             </w:rPr>
           </w:pPr>
-          <w:hyperlink w:anchor="_Toc41659129" w:history="1">
+          <w:hyperlink w:anchor="_Toc43465031" w:history="1">
             <w:r>
               <w:rPr>
                 <w:rStyle w:val="Hyperlink"/>
@@ -863,7 +863,7 @@
                 <w:noProof/>
                 <w:webHidden/>
               </w:rPr>
-              <w:instrText xml:space="preserve"> PAGEREF _Toc41659129 \h </w:instrText>
+              <w:instrText xml:space="preserve"> PAGEREF _Toc43465031 \h </w:instrText>
             </w:r>
             <w:r>
               <w:rPr>
@@ -908,7 +908,7 @@
               <w:szCs w:val="24"/>
             </w:rPr>
           </w:pPr>
-          <w:hyperlink w:anchor="_Toc41659130" w:history="1">
+          <w:hyperlink w:anchor="_Toc43465032" w:history="1">
             <w:r>
               <w:rPr>
                 <w:rStyle w:val="Hyperlink"/>
@@ -935,7 +935,7 @@
                 <w:noProof/>
                 <w:webHidden/>
               </w:rPr>
-              <w:instrText xml:space="preserve"> PAGEREF _Toc41659130 \h </w:instrText>
+              <w:instrText xml:space="preserve"> PAGEREF _Toc43465032 \h </w:instrText>
             </w:r>
             <w:r>
               <w:rPr>
@@ -980,7 +980,7 @@
               <w:szCs w:val="24"/>
             </w:rPr>
           </w:pPr>
-          <w:hyperlink w:anchor="_Toc41659131" w:history="1">
+          <w:hyperlink w:anchor="_Toc43465033" w:history="1">
             <w:r>
               <w:rPr>
                 <w:rStyle w:val="Hyperlink"/>
@@ -1007,7 +1007,7 @@
                 <w:noProof/>
                 <w:webHidden/>
               </w:rPr>
-              <w:instrText xml:space="preserve"> PAGEREF _Toc41659131 \h </w:instrText>
+              <w:instrText xml:space="preserve"> PAGEREF _Toc43465033 \h </w:instrText>
             </w:r>
             <w:r>
               <w:rPr>
@@ -1051,7 +1051,7 @@
               <w:szCs w:val="24"/>
             </w:rPr>
           </w:pPr>
-          <w:hyperlink w:anchor="_Toc41659132" w:history="1">
+          <w:hyperlink w:anchor="_Toc43465034" w:history="1">
             <w:r>
               <w:rPr>
                 <w:rStyle w:val="Hyperlink"/>
@@ -1078,7 +1078,7 @@
                 <w:noProof/>
                 <w:webHidden/>
               </w:rPr>
-              <w:instrText xml:space="preserve"> PAGEREF _Toc41659132 \h </w:instrText>
+              <w:instrText xml:space="preserve"> PAGEREF _Toc43465034 \h </w:instrText>
             </w:r>
             <w:r>
               <w:rPr>
@@ -1122,7 +1122,7 @@
               <w:szCs w:val="24"/>
             </w:rPr>
           </w:pPr>
-          <w:hyperlink w:anchor="_Toc41659133" w:history="1">
+          <w:hyperlink w:anchor="_Toc43465035" w:history="1">
             <w:r>
               <w:rPr>
                 <w:rStyle w:val="Hyperlink"/>
@@ -1149,7 +1149,7 @@
                 <w:noProof/>
                 <w:webHidden/>
               </w:rPr>
-              <w:instrText xml:space="preserve"> PAGEREF _Toc41659133 \h </w:instrText>
+              <w:instrText xml:space="preserve"> PAGEREF _Toc43465035 \h </w:instrText>
             </w:r>
             <w:r>
               <w:rPr>
@@ -1193,7 +1193,7 @@
               <w:szCs w:val="24"/>
             </w:rPr>
           </w:pPr>
-          <w:hyperlink w:anchor="_Toc41659134" w:history="1">
+          <w:hyperlink w:anchor="_Toc43465036" w:history="1">
             <w:r>
               <w:rPr>
                 <w:rStyle w:val="Hyperlink"/>
@@ -1220,7 +1220,7 @@
                 <w:noProof/>
                 <w:webHidden/>
               </w:rPr>
-              <w:instrText xml:space="preserve"> PAGEREF _Toc41659134 \h </w:instrText>
+              <w:instrText xml:space="preserve"> PAGEREF _Toc43465036 \h </w:instrText>
             </w:r>
             <w:r>
               <w:rPr>
@@ -1265,7 +1265,7 @@
               <w:szCs w:val="24"/>
             </w:rPr>
           </w:pPr>
-          <w:hyperlink w:anchor="_Toc41659135" w:history="1">
+          <w:hyperlink w:anchor="_Toc43465037" w:history="1">
             <w:r>
               <w:rPr>
                 <w:rStyle w:val="Hyperlink"/>
@@ -1292,7 +1292,7 @@
                 <w:noProof/>
                 <w:webHidden/>
               </w:rPr>
-              <w:instrText xml:space="preserve"> PAGEREF _Toc41659135 \h </w:instrText>
+              <w:instrText xml:space="preserve"> PAGEREF _Toc43465037 \h </w:instrText>
             </w:r>
             <w:r>
               <w:rPr>
@@ -1337,7 +1337,7 @@
               <w:szCs w:val="24"/>
             </w:rPr>
           </w:pPr>
-          <w:hyperlink w:anchor="_Toc41659136" w:history="1">
+          <w:hyperlink w:anchor="_Toc43465038" w:history="1">
             <w:r>
               <w:rPr>
                 <w:rStyle w:val="Hyperlink"/>
@@ -1364,7 +1364,7 @@
                 <w:noProof/>
                 <w:webHidden/>
               </w:rPr>
-              <w:instrText xml:space="preserve"> PAGEREF _Toc41659136 \h </w:instrText>
+              <w:instrText xml:space="preserve"> PAGEREF _Toc43465038 \h </w:instrText>
             </w:r>
             <w:r>
               <w:rPr>
@@ -1408,7 +1408,7 @@
               <w:szCs w:val="24"/>
             </w:rPr>
           </w:pPr>
-          <w:hyperlink w:anchor="_Toc41659137" w:history="1">
+          <w:hyperlink w:anchor="_Toc43465039" w:history="1">
             <w:r>
               <w:rPr>
                 <w:rStyle w:val="Hyperlink"/>
@@ -1435,7 +1435,7 @@
                 <w:noProof/>
                 <w:webHidden/>
               </w:rPr>
-              <w:instrText xml:space="preserve"> PAGEREF _Toc41659137 \h </w:instrText>
+              <w:instrText xml:space="preserve"> PAGEREF _Toc43465039 \h </w:instrText>
             </w:r>
             <w:r>
               <w:rPr>
@@ -1479,7 +1479,7 @@
               <w:szCs w:val="24"/>
             </w:rPr>
           </w:pPr>
-          <w:hyperlink w:anchor="_Toc41659138" w:history="1">
+          <w:hyperlink w:anchor="_Toc43465040" w:history="1">
             <w:r>
               <w:rPr>
                 <w:rStyle w:val="Hyperlink"/>
@@ -1506,7 +1506,7 @@
                 <w:noProof/>
                 <w:webHidden/>
               </w:rPr>
-              <w:instrText xml:space="preserve"> PAGEREF _Toc41659138 \h </w:instrText>
+              <w:instrText xml:space="preserve"> PAGEREF _Toc43465040 \h </w:instrText>
             </w:r>
             <w:r>
               <w:rPr>
@@ -1549,7 +1549,7 @@
               <w:noProof/>
             </w:rPr>
           </w:pPr>
-          <w:hyperlink w:anchor="_Toc41659139" w:history="1">
+          <w:hyperlink w:anchor="_Toc43465041" w:history="1">
             <w:r>
               <w:rPr>
                 <w:rStyle w:val="Hyperlink"/>
@@ -1576,7 +1576,7 @@
                 <w:noProof/>
                 <w:webHidden/>
               </w:rPr>
-              <w:instrText xml:space="preserve"> PAGEREF _Toc41659139 \h </w:instrText>
+              <w:instrText xml:space="preserve"> PAGEREF _Toc43465041 \h </w:instrText>
             </w:r>
             <w:r>
               <w:rPr>
@@ -1621,7 +1621,7 @@
               <w:szCs w:val="24"/>
             </w:rPr>
           </w:pPr>
-          <w:hyperlink w:anchor="_Toc41659140" w:history="1">
+          <w:hyperlink w:anchor="_Toc43465042" w:history="1">
             <w:r>
               <w:rPr>
                 <w:rStyle w:val="Hyperlink"/>
@@ -1648,7 +1648,7 @@
                 <w:noProof/>
                 <w:webHidden/>
               </w:rPr>
-              <w:instrText xml:space="preserve"> PAGEREF _Toc41659140 \h </w:instrText>
+              <w:instrText xml:space="preserve"> PAGEREF _Toc43465042 \h </w:instrText>
             </w:r>
             <w:r>
               <w:rPr>
@@ -1693,7 +1693,7 @@
               <w:szCs w:val="24"/>
             </w:rPr>
           </w:pPr>
-          <w:hyperlink w:anchor="_Toc41659141" w:history="1">
+          <w:hyperlink w:anchor="_Toc43465043" w:history="1">
             <w:r>
               <w:rPr>
                 <w:rStyle w:val="Hyperlink"/>
@@ -1720,7 +1720,7 @@
                 <w:noProof/>
                 <w:webHidden/>
               </w:rPr>
-              <w:instrText xml:space="preserve"> PAGEREF _Toc41659141 \h </w:instrText>
+              <w:instrText xml:space="preserve"> PAGEREF _Toc43465043 \h </w:instrText>
             </w:r>
             <w:r>
               <w:rPr>
@@ -1765,7 +1765,7 @@
               <w:szCs w:val="24"/>
             </w:rPr>
           </w:pPr>
-          <w:hyperlink w:anchor="_Toc41659142" w:history="1">
+          <w:hyperlink w:anchor="_Toc43465044" w:history="1">
             <w:r>
               <w:rPr>
                 <w:rStyle w:val="Hyperlink"/>
@@ -1792,7 +1792,7 @@
                 <w:noProof/>
                 <w:webHidden/>
               </w:rPr>
-              <w:instrText xml:space="preserve"> PAGEREF _Toc41659142 \h </w:instrText>
+              <w:instrText xml:space="preserve"> PAGEREF _Toc43465044 \h </w:instrText>
             </w:r>
             <w:r>
               <w:rPr>
@@ -1837,7 +1837,7 @@
               <w:szCs w:val="24"/>
             </w:rPr>
           </w:pPr>
-          <w:hyperlink w:anchor="_Toc41659143" w:history="1">
+          <w:hyperlink w:anchor="_Toc43465045" w:history="1">
             <w:r>
               <w:rPr>
                 <w:rStyle w:val="Hyperlink"/>
@@ -1864,7 +1864,7 @@
                 <w:noProof/>
                 <w:webHidden/>
               </w:rPr>
-              <w:instrText xml:space="preserve"> PAGEREF _Toc41659143 \h </w:instrText>
+              <w:instrText xml:space="preserve"> PAGEREF _Toc43465045 \h </w:instrText>
             </w:r>
             <w:r>
               <w:rPr>
@@ -1909,7 +1909,7 @@
               <w:szCs w:val="24"/>
             </w:rPr>
           </w:pPr>
-          <w:hyperlink w:anchor="_Toc41659144" w:history="1">
+          <w:hyperlink w:anchor="_Toc43465046" w:history="1">
             <w:r>
               <w:rPr>
                 <w:rStyle w:val="Hyperlink"/>
@@ -1936,7 +1936,7 @@
                 <w:noProof/>
                 <w:webHidden/>
               </w:rPr>
-              <w:instrText xml:space="preserve"> PAGEREF _Toc41659144 \h </w:instrText>
+              <w:instrText xml:space="preserve"> PAGEREF _Toc43465046 \h </w:instrText>
             </w:r>
             <w:r>
               <w:rPr>
@@ -1981,7 +1981,7 @@
               <w:szCs w:val="24"/>
             </w:rPr>
           </w:pPr>
-          <w:hyperlink w:anchor="_Toc41659145" w:history="1">
+          <w:hyperlink w:anchor="_Toc43465047" w:history="1">
             <w:r>
               <w:rPr>
                 <w:rStyle w:val="Hyperlink"/>
@@ -2008,7 +2008,7 @@
                 <w:noProof/>
                 <w:webHidden/>
               </w:rPr>
-              <w:instrText xml:space="preserve"> PAGEREF _Toc41659145 \h </w:instrText>
+              <w:instrText xml:space="preserve"> PAGEREF _Toc43465047 \h </w:instrText>
             </w:r>
             <w:r>
               <w:rPr>
@@ -2052,7 +2052,7 @@
               <w:szCs w:val="24"/>
             </w:rPr>
           </w:pPr>
-          <w:hyperlink w:anchor="_Toc41659146" w:history="1">
+          <w:hyperlink w:anchor="_Toc43465048" w:history="1">
             <w:r>
               <w:rPr>
                 <w:rStyle w:val="Hyperlink"/>
@@ -2079,7 +2079,7 @@
                 <w:noProof/>
                 <w:webHidden/>
               </w:rPr>
-              <w:instrText xml:space="preserve"> PAGEREF _Toc41659146 \h </w:instrText>
+              <w:instrText xml:space="preserve"> PAGEREF _Toc43465048 \h </w:instrText>
             </w:r>
             <w:r>
               <w:rPr>
@@ -2123,7 +2123,7 @@
               <w:szCs w:val="24"/>
             </w:rPr>
           </w:pPr>
-          <w:hyperlink w:anchor="_Toc41659147" w:history="1">
+          <w:hyperlink w:anchor="_Toc43465049" w:history="1">
             <w:r>
               <w:rPr>
                 <w:rStyle w:val="Hyperlink"/>
@@ -2150,7 +2150,7 @@
                 <w:noProof/>
                 <w:webHidden/>
               </w:rPr>
-              <w:instrText xml:space="preserve"> PAGEREF _Toc41659147 \h </w:instrText>
+              <w:instrText xml:space="preserve"> PAGEREF _Toc43465049 \h </w:instrText>
             </w:r>
             <w:r>
               <w:rPr>
@@ -2194,7 +2194,7 @@
               <w:szCs w:val="24"/>
             </w:rPr>
           </w:pPr>
-          <w:hyperlink w:anchor="_Toc41659148" w:history="1">
+          <w:hyperlink w:anchor="_Toc43465050" w:history="1">
             <w:r>
               <w:rPr>
                 <w:rStyle w:val="Hyperlink"/>
@@ -2221,7 +2221,7 @@
                 <w:noProof/>
                 <w:webHidden/>
               </w:rPr>
-              <w:instrText xml:space="preserve"> PAGEREF _Toc41659148 \h </w:instrText>
+              <w:instrText xml:space="preserve"> PAGEREF _Toc43465050 \h </w:instrText>
             </w:r>
             <w:r>
               <w:rPr>
@@ -2264,7 +2264,7 @@
               <w:noProof/>
             </w:rPr>
           </w:pPr>
-          <w:hyperlink w:anchor="_Toc41659149" w:history="1">
+          <w:hyperlink w:anchor="_Toc43465051" w:history="1">
             <w:r>
               <w:rPr>
                 <w:rStyle w:val="Hyperlink"/>
@@ -2291,7 +2291,7 @@
                 <w:noProof/>
                 <w:webHidden/>
               </w:rPr>
-              <w:instrText xml:space="preserve"> PAGEREF _Toc41659149 \h </w:instrText>
+              <w:instrText xml:space="preserve"> PAGEREF _Toc43465051 \h </w:instrText>
             </w:r>
             <w:r>
               <w:rPr>
@@ -2346,7 +2346,7 @@
       <w:pPr>
         <w:pStyle w:val="Heading1"/>
       </w:pPr>
-      <w:bookmarkStart w:id="0" w:name="_Toc41659122"/>
+      <w:bookmarkStart w:id="0" w:name="_Toc43465024"/>
       <w:r>
         <w:lastRenderedPageBreak/>
         <w:t>1.0 Introduction</w:t>
@@ -2435,7 +2435,7 @@
       <w:pPr>
         <w:pStyle w:val="Heading1"/>
       </w:pPr>
-      <w:bookmarkStart w:id="1" w:name="_Toc41659123"/>
+      <w:bookmarkStart w:id="1" w:name="_Toc43465025"/>
       <w:r>
         <w:t>2.0 Installation</w:t>
       </w:r>
@@ -2445,7 +2445,7 @@
       <w:pPr>
         <w:pStyle w:val="Heading2"/>
       </w:pPr>
-      <w:bookmarkStart w:id="2" w:name="_Toc41659124"/>
+      <w:bookmarkStart w:id="2" w:name="_Toc43465026"/>
       <w:r>
         <w:t xml:space="preserve">2.1 </w:t>
       </w:r>
@@ -2621,7 +2621,7 @@
       <w:pPr>
         <w:pStyle w:val="Heading2"/>
       </w:pPr>
-      <w:bookmarkStart w:id="3" w:name="_Toc41659125"/>
+      <w:bookmarkStart w:id="3" w:name="_Toc43465027"/>
       <w:r>
         <w:lastRenderedPageBreak/>
         <w:t>2.2 Optional Prerequisites</w:t>
@@ -3019,7 +3019,7 @@
       <w:pPr>
         <w:pStyle w:val="Heading2"/>
       </w:pPr>
-      <w:bookmarkStart w:id="4" w:name="_Toc41659126"/>
+      <w:bookmarkStart w:id="4" w:name="_Toc43465028"/>
       <w:r>
         <w:t>2.</w:t>
       </w:r>
@@ -3254,7 +3254,7 @@
       <w:pPr>
         <w:pStyle w:val="Heading1"/>
       </w:pPr>
-      <w:bookmarkStart w:id="5" w:name="_Toc41659127"/>
+      <w:bookmarkStart w:id="5" w:name="_Toc43465029"/>
       <w:r>
         <w:t>3.0 Activation</w:t>
       </w:r>
@@ -3608,7 +3608,7 @@
       <w:pPr>
         <w:pStyle w:val="Heading1"/>
       </w:pPr>
-      <w:bookmarkStart w:id="6" w:name="_Toc41659128"/>
+      <w:bookmarkStart w:id="6" w:name="_Toc43465030"/>
       <w:r>
         <w:t xml:space="preserve">4.0 </w:t>
       </w:r>
@@ -3713,7 +3713,7 @@
       <w:pPr>
         <w:pStyle w:val="Heading2"/>
       </w:pPr>
-      <w:bookmarkStart w:id="7" w:name="_Toc41659129"/>
+      <w:bookmarkStart w:id="7" w:name="_Toc43465031"/>
       <w:r>
         <w:t xml:space="preserve">4.1 </w:t>
       </w:r>
@@ -3885,7 +3885,7 @@
       <w:pPr>
         <w:pStyle w:val="Heading2"/>
       </w:pPr>
-      <w:bookmarkStart w:id="8" w:name="_Toc41659130"/>
+      <w:bookmarkStart w:id="8" w:name="_Toc43465032"/>
       <w:r>
         <w:t>4.2 Universal Elements</w:t>
       </w:r>
@@ -5137,7 +5137,7 @@
       <w:pPr>
         <w:pStyle w:val="Heading2"/>
       </w:pPr>
-      <w:bookmarkStart w:id="9" w:name="_Toc41659131"/>
+      <w:bookmarkStart w:id="9" w:name="_Toc43465033"/>
       <w:r>
         <w:t>4.3 Initialization Elements</w:t>
       </w:r>
@@ -5177,7 +5177,7 @@
       <w:pPr>
         <w:pStyle w:val="Heading3"/>
       </w:pPr>
-      <w:bookmarkStart w:id="10" w:name="_Toc41659132"/>
+      <w:bookmarkStart w:id="10" w:name="_Toc43465034"/>
       <w:r>
         <w:t>4.3.1 Settings Elements</w:t>
       </w:r>
@@ -6265,7 +6265,7 @@
       <w:pPr>
         <w:pStyle w:val="Heading3"/>
       </w:pPr>
-      <w:bookmarkStart w:id="11" w:name="_Toc41659133"/>
+      <w:bookmarkStart w:id="11" w:name="_Toc43465035"/>
       <w:r>
         <w:lastRenderedPageBreak/>
         <w:t xml:space="preserve">4.3.2 </w:t>
@@ -8791,7 +8791,7 @@
       <w:pPr>
         <w:pStyle w:val="Heading3"/>
       </w:pPr>
-      <w:bookmarkStart w:id="12" w:name="_Toc41659134"/>
+      <w:bookmarkStart w:id="12" w:name="_Toc43465036"/>
       <w:r>
         <w:t>4.3.3 Logic Element</w:t>
       </w:r>
@@ -8953,7 +8953,7 @@
       <w:pPr>
         <w:pStyle w:val="Heading2"/>
       </w:pPr>
-      <w:bookmarkStart w:id="13" w:name="_Toc41659135"/>
+      <w:bookmarkStart w:id="13" w:name="_Toc43465037"/>
       <w:r>
         <w:t>4.</w:t>
       </w:r>
@@ -9511,7 +9511,7 @@
       <w:pPr>
         <w:pStyle w:val="Heading2"/>
       </w:pPr>
-      <w:bookmarkStart w:id="14" w:name="_Toc41659136"/>
+      <w:bookmarkStart w:id="14" w:name="_Toc43465038"/>
       <w:r>
         <w:t>4.</w:t>
       </w:r>
@@ -9536,7 +9536,7 @@
       <w:pPr>
         <w:pStyle w:val="Heading3"/>
       </w:pPr>
-      <w:bookmarkStart w:id="15" w:name="_Toc41659137"/>
+      <w:bookmarkStart w:id="15" w:name="_Toc43465039"/>
       <w:r>
         <w:t>4.</w:t>
       </w:r>
@@ -10491,13 +10491,7 @@
               <w:rPr>
                 <w:iCs/>
               </w:rPr>
-              <w:t>)</w:t>
-            </w:r>
-            <w:r>
-              <w:rPr>
-                <w:iCs/>
-              </w:rPr>
-              <w:t xml:space="preserve"> </w:t>
+              <w:t xml:space="preserve">) </w:t>
             </w:r>
             <w:r>
               <w:t>of a vertex within a “Line” or “Polygon” primitive.</w:t>
@@ -12566,7 +12560,7 @@
       <w:pPr>
         <w:pStyle w:val="Heading3"/>
       </w:pPr>
-      <w:bookmarkStart w:id="16" w:name="_Toc41659138"/>
+      <w:bookmarkStart w:id="16" w:name="_Toc43465040"/>
       <w:r>
         <w:t>4.</w:t>
       </w:r>
@@ -14862,7 +14856,7 @@
       <w:pPr>
         <w:pStyle w:val="Heading1"/>
       </w:pPr>
-      <w:bookmarkStart w:id="17" w:name="_Toc41659139"/>
+      <w:bookmarkStart w:id="17" w:name="_Toc43465041"/>
       <w:r>
         <w:t xml:space="preserve">5.0 </w:t>
       </w:r>
@@ -14875,7 +14869,7 @@
       <w:pPr>
         <w:pStyle w:val="Heading2"/>
       </w:pPr>
-      <w:bookmarkStart w:id="18" w:name="_Toc41659140"/>
+      <w:bookmarkStart w:id="18" w:name="_Toc43465042"/>
       <w:r>
         <w:t>5.1 Color Format Specification</w:t>
       </w:r>
@@ -15012,7 +15006,7 @@
       <w:pPr>
         <w:pStyle w:val="Heading2"/>
       </w:pPr>
-      <w:bookmarkStart w:id="19" w:name="_Toc41659141"/>
+      <w:bookmarkStart w:id="19" w:name="_Toc43465043"/>
       <w:r>
         <w:t>5.2 Origin Specification</w:t>
       </w:r>
@@ -15165,7 +15159,7 @@
       <w:pPr>
         <w:pStyle w:val="Heading2"/>
       </w:pPr>
-      <w:bookmarkStart w:id="20" w:name="_Toc41659142"/>
+      <w:bookmarkStart w:id="20" w:name="_Toc43465044"/>
       <w:r>
         <w:t>5.</w:t>
       </w:r>
@@ -15196,10 +15190,7 @@
       </w:r>
       <w:proofErr w:type="spellEnd"/>
       <w:r>
-        <w:t xml:space="preserve"> </w:t>
-      </w:r>
-      <w:r>
-        <w:t xml:space="preserve">and </w:t>
+        <w:t xml:space="preserve"> and </w:t>
       </w:r>
       <w:proofErr w:type="spellStart"/>
       <w:r>
@@ -15269,7 +15260,7 @@
       <w:pPr>
         <w:pStyle w:val="Heading2"/>
       </w:pPr>
-      <w:bookmarkStart w:id="21" w:name="_Toc41659143"/>
+      <w:bookmarkStart w:id="21" w:name="_Toc43465045"/>
       <w:r>
         <w:t>5.</w:t>
       </w:r>
@@ -15374,7 +15365,7 @@
       <w:pPr>
         <w:pStyle w:val="Heading2"/>
       </w:pPr>
-      <w:bookmarkStart w:id="22" w:name="_Toc41659144"/>
+      <w:bookmarkStart w:id="22" w:name="_Toc43465046"/>
       <w:r>
         <w:t>5.</w:t>
       </w:r>
@@ -15869,7 +15860,7 @@
       <w:pPr>
         <w:pStyle w:val="Heading2"/>
       </w:pPr>
-      <w:bookmarkStart w:id="23" w:name="_Toc41659145"/>
+      <w:bookmarkStart w:id="23" w:name="_Toc43465047"/>
       <w:r>
         <w:lastRenderedPageBreak/>
         <w:t>5.</w:t>
@@ -15889,7 +15880,7 @@
       <w:pPr>
         <w:pStyle w:val="Heading3"/>
       </w:pPr>
-      <w:bookmarkStart w:id="24" w:name="_Toc41659146"/>
+      <w:bookmarkStart w:id="24" w:name="_Toc43465048"/>
       <w:r>
         <w:t>5.</w:t>
       </w:r>
@@ -15905,7 +15896,7 @@
       <w:pPr>
         <w:pStyle w:val="Heading3"/>
       </w:pPr>
-      <w:bookmarkStart w:id="25" w:name="_Toc41659147"/>
+      <w:bookmarkStart w:id="25" w:name="_Toc43465049"/>
       <w:r>
         <w:t>5.</w:t>
       </w:r>
@@ -15921,7 +15912,7 @@
       <w:pPr>
         <w:pStyle w:val="Heading3"/>
       </w:pPr>
-      <w:bookmarkStart w:id="26" w:name="_Toc41659148"/>
+      <w:bookmarkStart w:id="26" w:name="_Toc43465050"/>
       <w:r>
         <w:t>5.</w:t>
       </w:r>
@@ -16401,21 +16392,26 @@
       <w:pPr>
         <w:pStyle w:val="Heading1"/>
       </w:pPr>
-      <w:bookmarkStart w:id="27" w:name="_Toc41659149"/>
-      <w:r>
-        <w:t>6</w:t>
-      </w:r>
-      <w:r>
-        <w:t xml:space="preserve">.0 </w:t>
-      </w:r>
-      <w:r>
-        <w:t>Release Information</w:t>
+      <w:bookmarkStart w:id="27" w:name="_Toc43465051"/>
+      <w:r>
+        <w:t>6.0 Release Information</w:t>
       </w:r>
       <w:bookmarkEnd w:id="27"/>
     </w:p>
     <w:p/>
     <w:p>
       <w:r>
+        <w:t xml:space="preserve">Below is a brief summary of changes associated with each release of </w:t>
+      </w:r>
+      <w:proofErr w:type="spellStart"/>
+      <w:r>
+        <w:t>dcapp</w:t>
+      </w:r>
+      <w:proofErr w:type="spellEnd"/>
+      <w:r>
+        <w:t xml:space="preserve">.  </w:t>
+      </w:r>
+      <w:r>
         <w:t xml:space="preserve">While </w:t>
       </w:r>
       <w:proofErr w:type="spellStart"/>
@@ -16435,7 +16431,19 @@
         <w:t xml:space="preserve"> and/or logic files.</w:t>
       </w:r>
       <w:r>
-        <w:t xml:space="preserve">  Below is a list of such items associated with each release:</w:t>
+        <w:t xml:space="preserve">  </w:t>
+      </w:r>
+      <w:r>
+        <w:t>These</w:t>
+      </w:r>
+      <w:r>
+        <w:t xml:space="preserve"> items </w:t>
+      </w:r>
+      <w:r>
+        <w:t>are also documented below</w:t>
+      </w:r>
+      <w:r>
+        <w:t>:</w:t>
       </w:r>
     </w:p>
     <w:p/>
@@ -16460,6 +16468,28 @@
         </w:numPr>
       </w:pPr>
       <w:r>
+        <w:t>Initial release</w:t>
+      </w:r>
+    </w:p>
+    <w:p>
+      <w:pPr>
+        <w:pStyle w:val="ListParagraph"/>
+        <w:numPr>
+          <w:ilvl w:val="1"/>
+          <w:numId w:val="10"/>
+        </w:numPr>
+      </w:pPr>
+      <w:r>
+        <w:rPr>
+          <w:b/>
+          <w:bCs/>
+        </w:rPr>
+        <w:t>Compatibility note:</w:t>
+      </w:r>
+      <w:r>
+        <w:t xml:space="preserve">  </w:t>
+      </w:r>
+      <w:r>
         <w:t xml:space="preserve">The pre-release versions of </w:t>
       </w:r>
       <w:proofErr w:type="spellStart"/>
@@ -16515,6 +16545,126 @@
           <w:numId w:val="10"/>
         </w:numPr>
       </w:pPr>
+      <w:r>
+        <w:t>Improved XML parsing now handles nested Constants</w:t>
+      </w:r>
+    </w:p>
+    <w:p>
+      <w:pPr>
+        <w:pStyle w:val="ListParagraph"/>
+        <w:numPr>
+          <w:ilvl w:val="1"/>
+          <w:numId w:val="10"/>
+        </w:numPr>
+      </w:pPr>
+      <w:r>
+        <w:t>I</w:t>
+      </w:r>
+      <w:r>
+        <w:t>mplement</w:t>
+      </w:r>
+      <w:r>
+        <w:t>ed an improved data model to improve code maintenance</w:t>
+      </w:r>
+    </w:p>
+    <w:p>
+      <w:pPr>
+        <w:pStyle w:val="ListParagraph"/>
+        <w:numPr>
+          <w:ilvl w:val="1"/>
+          <w:numId w:val="10"/>
+        </w:numPr>
+      </w:pPr>
+      <w:r>
+        <w:t xml:space="preserve">Geometry now utilizes </w:t>
+      </w:r>
+      <w:proofErr w:type="spellStart"/>
+      <w:r>
+        <w:t>OriginX</w:t>
+      </w:r>
+      <w:proofErr w:type="spellEnd"/>
+      <w:r>
+        <w:t xml:space="preserve"> and </w:t>
+      </w:r>
+      <w:proofErr w:type="spellStart"/>
+      <w:r>
+        <w:t>OriginY</w:t>
+      </w:r>
+      <w:proofErr w:type="spellEnd"/>
+      <w:r>
+        <w:t xml:space="preserve"> to specify values from right and top, respectively (see </w:t>
+      </w:r>
+      <w:proofErr w:type="spellStart"/>
+      <w:r>
+        <w:t>compatiblity</w:t>
+      </w:r>
+      <w:proofErr w:type="spellEnd"/>
+      <w:r>
+        <w:t xml:space="preserve"> note below)</w:t>
+      </w:r>
+    </w:p>
+    <w:p>
+      <w:pPr>
+        <w:pStyle w:val="ListParagraph"/>
+        <w:numPr>
+          <w:ilvl w:val="1"/>
+          <w:numId w:val="10"/>
+        </w:numPr>
+      </w:pPr>
+      <w:r>
+        <w:t xml:space="preserve">Added support for IDF and </w:t>
+      </w:r>
+      <w:proofErr w:type="spellStart"/>
+      <w:r>
+        <w:t>Hagstrom</w:t>
+      </w:r>
+      <w:proofErr w:type="spellEnd"/>
+      <w:r>
+        <w:t xml:space="preserve"> devices</w:t>
+      </w:r>
+    </w:p>
+    <w:p>
+      <w:pPr>
+        <w:pStyle w:val="ListParagraph"/>
+        <w:numPr>
+          <w:ilvl w:val="1"/>
+          <w:numId w:val="10"/>
+        </w:numPr>
+      </w:pPr>
+      <w:r>
+        <w:t>Improved loading time on most systems</w:t>
+      </w:r>
+    </w:p>
+    <w:p>
+      <w:pPr>
+        <w:pStyle w:val="ListParagraph"/>
+        <w:numPr>
+          <w:ilvl w:val="1"/>
+          <w:numId w:val="10"/>
+        </w:numPr>
+      </w:pPr>
+      <w:r>
+        <w:t>Improved error handling, which should result in fewer crashes</w:t>
+      </w:r>
+    </w:p>
+    <w:p>
+      <w:pPr>
+        <w:pStyle w:val="ListParagraph"/>
+        <w:numPr>
+          <w:ilvl w:val="1"/>
+          <w:numId w:val="10"/>
+        </w:numPr>
+      </w:pPr>
+      <w:r>
+        <w:rPr>
+          <w:b/>
+          <w:bCs/>
+        </w:rPr>
+        <w:t>Compatibility note:</w:t>
+      </w:r>
+      <w:r>
+        <w:t xml:space="preserve">  </w:t>
+      </w:r>
       <w:r>
         <w:t xml:space="preserve">Prior to </w:t>
       </w:r>
@@ -18729,7 +18879,6 @@
   <w:style w:type="character" w:default="1" w:styleId="DefaultParagraphFont">
     <w:name w:val="Default Paragraph Font"/>
     <w:uiPriority w:val="1"/>
-    <w:semiHidden/>
     <w:unhideWhenUsed/>
   </w:style>
   <w:style w:type="table" w:default="1" w:styleId="TableNormal">

</xml_diff>

<commit_message>
Make Polygon and Image primitives clickable.  Also, fixed click check on some rotated primitives.
</commit_message>
<xml_diff>
--- a/dcapp.app/Contents/Resources/docs/dcapp.docx
+++ b/dcapp.app/Contents/Resources/docs/dcapp.docx
@@ -143,7 +143,7 @@
                                 <w:sz w:val="32"/>
                                 <w:szCs w:val="32"/>
                               </w:rPr>
-                              <w:t>1</w:t>
+                              <w:t>2</w:t>
                             </w:r>
                           </w:p>
                         </w:sdtContent>
@@ -338,7 +338,7 @@
           <w:r>
             <w:fldChar w:fldCharType="separate"/>
           </w:r>
-          <w:hyperlink w:anchor="_Toc43465024" w:history="1">
+          <w:hyperlink w:anchor="_Toc47625627" w:history="1">
             <w:r>
               <w:rPr>
                 <w:rStyle w:val="Hyperlink"/>
@@ -365,7 +365,7 @@
                 <w:noProof/>
                 <w:webHidden/>
               </w:rPr>
-              <w:instrText xml:space="preserve"> PAGEREF _Toc43465024 \h </w:instrText>
+              <w:instrText xml:space="preserve"> PAGEREF _Toc47625627 \h </w:instrText>
             </w:r>
             <w:r>
               <w:rPr>
@@ -408,7 +408,7 @@
               <w:noProof/>
             </w:rPr>
           </w:pPr>
-          <w:hyperlink w:anchor="_Toc43465025" w:history="1">
+          <w:hyperlink w:anchor="_Toc47625628" w:history="1">
             <w:r>
               <w:rPr>
                 <w:rStyle w:val="Hyperlink"/>
@@ -435,7 +435,7 @@
                 <w:noProof/>
                 <w:webHidden/>
               </w:rPr>
-              <w:instrText xml:space="preserve"> PAGEREF _Toc43465025 \h </w:instrText>
+              <w:instrText xml:space="preserve"> PAGEREF _Toc47625628 \h </w:instrText>
             </w:r>
             <w:r>
               <w:rPr>
@@ -480,7 +480,7 @@
               <w:szCs w:val="24"/>
             </w:rPr>
           </w:pPr>
-          <w:hyperlink w:anchor="_Toc43465026" w:history="1">
+          <w:hyperlink w:anchor="_Toc47625629" w:history="1">
             <w:r>
               <w:rPr>
                 <w:rStyle w:val="Hyperlink"/>
@@ -507,7 +507,7 @@
                 <w:noProof/>
                 <w:webHidden/>
               </w:rPr>
-              <w:instrText xml:space="preserve"> PAGEREF _Toc43465026 \h </w:instrText>
+              <w:instrText xml:space="preserve"> PAGEREF _Toc47625629 \h </w:instrText>
             </w:r>
             <w:r>
               <w:rPr>
@@ -552,7 +552,7 @@
               <w:szCs w:val="24"/>
             </w:rPr>
           </w:pPr>
-          <w:hyperlink w:anchor="_Toc43465027" w:history="1">
+          <w:hyperlink w:anchor="_Toc47625630" w:history="1">
             <w:r>
               <w:rPr>
                 <w:rStyle w:val="Hyperlink"/>
@@ -579,7 +579,7 @@
                 <w:noProof/>
                 <w:webHidden/>
               </w:rPr>
-              <w:instrText xml:space="preserve"> PAGEREF _Toc43465027 \h </w:instrText>
+              <w:instrText xml:space="preserve"> PAGEREF _Toc47625630 \h </w:instrText>
             </w:r>
             <w:r>
               <w:rPr>
@@ -624,7 +624,7 @@
               <w:szCs w:val="24"/>
             </w:rPr>
           </w:pPr>
-          <w:hyperlink w:anchor="_Toc43465028" w:history="1">
+          <w:hyperlink w:anchor="_Toc47625631" w:history="1">
             <w:r>
               <w:rPr>
                 <w:rStyle w:val="Hyperlink"/>
@@ -651,7 +651,7 @@
                 <w:noProof/>
                 <w:webHidden/>
               </w:rPr>
-              <w:instrText xml:space="preserve"> PAGEREF _Toc43465028 \h </w:instrText>
+              <w:instrText xml:space="preserve"> PAGEREF _Toc47625631 \h </w:instrText>
             </w:r>
             <w:r>
               <w:rPr>
@@ -694,7 +694,7 @@
               <w:noProof/>
             </w:rPr>
           </w:pPr>
-          <w:hyperlink w:anchor="_Toc43465029" w:history="1">
+          <w:hyperlink w:anchor="_Toc47625632" w:history="1">
             <w:r>
               <w:rPr>
                 <w:rStyle w:val="Hyperlink"/>
@@ -721,7 +721,7 @@
                 <w:noProof/>
                 <w:webHidden/>
               </w:rPr>
-              <w:instrText xml:space="preserve"> PAGEREF _Toc43465029 \h </w:instrText>
+              <w:instrText xml:space="preserve"> PAGEREF _Toc47625632 \h </w:instrText>
             </w:r>
             <w:r>
               <w:rPr>
@@ -764,7 +764,7 @@
               <w:noProof/>
             </w:rPr>
           </w:pPr>
-          <w:hyperlink w:anchor="_Toc43465030" w:history="1">
+          <w:hyperlink w:anchor="_Toc47625633" w:history="1">
             <w:r>
               <w:rPr>
                 <w:rStyle w:val="Hyperlink"/>
@@ -791,7 +791,7 @@
                 <w:noProof/>
                 <w:webHidden/>
               </w:rPr>
-              <w:instrText xml:space="preserve"> PAGEREF _Toc43465030 \h </w:instrText>
+              <w:instrText xml:space="preserve"> PAGEREF _Toc47625633 \h </w:instrText>
             </w:r>
             <w:r>
               <w:rPr>
@@ -836,7 +836,7 @@
               <w:szCs w:val="24"/>
             </w:rPr>
           </w:pPr>
-          <w:hyperlink w:anchor="_Toc43465031" w:history="1">
+          <w:hyperlink w:anchor="_Toc47625634" w:history="1">
             <w:r>
               <w:rPr>
                 <w:rStyle w:val="Hyperlink"/>
@@ -863,7 +863,7 @@
                 <w:noProof/>
                 <w:webHidden/>
               </w:rPr>
-              <w:instrText xml:space="preserve"> PAGEREF _Toc43465031 \h </w:instrText>
+              <w:instrText xml:space="preserve"> PAGEREF _Toc47625634 \h </w:instrText>
             </w:r>
             <w:r>
               <w:rPr>
@@ -908,7 +908,7 @@
               <w:szCs w:val="24"/>
             </w:rPr>
           </w:pPr>
-          <w:hyperlink w:anchor="_Toc43465032" w:history="1">
+          <w:hyperlink w:anchor="_Toc47625635" w:history="1">
             <w:r>
               <w:rPr>
                 <w:rStyle w:val="Hyperlink"/>
@@ -935,7 +935,7 @@
                 <w:noProof/>
                 <w:webHidden/>
               </w:rPr>
-              <w:instrText xml:space="preserve"> PAGEREF _Toc43465032 \h </w:instrText>
+              <w:instrText xml:space="preserve"> PAGEREF _Toc47625635 \h </w:instrText>
             </w:r>
             <w:r>
               <w:rPr>
@@ -980,7 +980,7 @@
               <w:szCs w:val="24"/>
             </w:rPr>
           </w:pPr>
-          <w:hyperlink w:anchor="_Toc43465033" w:history="1">
+          <w:hyperlink w:anchor="_Toc47625636" w:history="1">
             <w:r>
               <w:rPr>
                 <w:rStyle w:val="Hyperlink"/>
@@ -1007,7 +1007,7 @@
                 <w:noProof/>
                 <w:webHidden/>
               </w:rPr>
-              <w:instrText xml:space="preserve"> PAGEREF _Toc43465033 \h </w:instrText>
+              <w:instrText xml:space="preserve"> PAGEREF _Toc47625636 \h </w:instrText>
             </w:r>
             <w:r>
               <w:rPr>
@@ -1051,7 +1051,7 @@
               <w:szCs w:val="24"/>
             </w:rPr>
           </w:pPr>
-          <w:hyperlink w:anchor="_Toc43465034" w:history="1">
+          <w:hyperlink w:anchor="_Toc47625637" w:history="1">
             <w:r>
               <w:rPr>
                 <w:rStyle w:val="Hyperlink"/>
@@ -1078,7 +1078,7 @@
                 <w:noProof/>
                 <w:webHidden/>
               </w:rPr>
-              <w:instrText xml:space="preserve"> PAGEREF _Toc43465034 \h </w:instrText>
+              <w:instrText xml:space="preserve"> PAGEREF _Toc47625637 \h </w:instrText>
             </w:r>
             <w:r>
               <w:rPr>
@@ -1122,7 +1122,7 @@
               <w:szCs w:val="24"/>
             </w:rPr>
           </w:pPr>
-          <w:hyperlink w:anchor="_Toc43465035" w:history="1">
+          <w:hyperlink w:anchor="_Toc47625638" w:history="1">
             <w:r>
               <w:rPr>
                 <w:rStyle w:val="Hyperlink"/>
@@ -1149,7 +1149,7 @@
                 <w:noProof/>
                 <w:webHidden/>
               </w:rPr>
-              <w:instrText xml:space="preserve"> PAGEREF _Toc43465035 \h </w:instrText>
+              <w:instrText xml:space="preserve"> PAGEREF _Toc47625638 \h </w:instrText>
             </w:r>
             <w:r>
               <w:rPr>
@@ -1193,7 +1193,7 @@
               <w:szCs w:val="24"/>
             </w:rPr>
           </w:pPr>
-          <w:hyperlink w:anchor="_Toc43465036" w:history="1">
+          <w:hyperlink w:anchor="_Toc47625639" w:history="1">
             <w:r>
               <w:rPr>
                 <w:rStyle w:val="Hyperlink"/>
@@ -1220,7 +1220,7 @@
                 <w:noProof/>
                 <w:webHidden/>
               </w:rPr>
-              <w:instrText xml:space="preserve"> PAGEREF _Toc43465036 \h </w:instrText>
+              <w:instrText xml:space="preserve"> PAGEREF _Toc47625639 \h </w:instrText>
             </w:r>
             <w:r>
               <w:rPr>
@@ -1265,7 +1265,7 @@
               <w:szCs w:val="24"/>
             </w:rPr>
           </w:pPr>
-          <w:hyperlink w:anchor="_Toc43465037" w:history="1">
+          <w:hyperlink w:anchor="_Toc47625640" w:history="1">
             <w:r>
               <w:rPr>
                 <w:rStyle w:val="Hyperlink"/>
@@ -1292,7 +1292,7 @@
                 <w:noProof/>
                 <w:webHidden/>
               </w:rPr>
-              <w:instrText xml:space="preserve"> PAGEREF _Toc43465037 \h </w:instrText>
+              <w:instrText xml:space="preserve"> PAGEREF _Toc47625640 \h </w:instrText>
             </w:r>
             <w:r>
               <w:rPr>
@@ -1337,7 +1337,7 @@
               <w:szCs w:val="24"/>
             </w:rPr>
           </w:pPr>
-          <w:hyperlink w:anchor="_Toc43465038" w:history="1">
+          <w:hyperlink w:anchor="_Toc47625641" w:history="1">
             <w:r>
               <w:rPr>
                 <w:rStyle w:val="Hyperlink"/>
@@ -1364,7 +1364,7 @@
                 <w:noProof/>
                 <w:webHidden/>
               </w:rPr>
-              <w:instrText xml:space="preserve"> PAGEREF _Toc43465038 \h </w:instrText>
+              <w:instrText xml:space="preserve"> PAGEREF _Toc47625641 \h </w:instrText>
             </w:r>
             <w:r>
               <w:rPr>
@@ -1408,7 +1408,7 @@
               <w:szCs w:val="24"/>
             </w:rPr>
           </w:pPr>
-          <w:hyperlink w:anchor="_Toc43465039" w:history="1">
+          <w:hyperlink w:anchor="_Toc47625642" w:history="1">
             <w:r>
               <w:rPr>
                 <w:rStyle w:val="Hyperlink"/>
@@ -1435,7 +1435,7 @@
                 <w:noProof/>
                 <w:webHidden/>
               </w:rPr>
-              <w:instrText xml:space="preserve"> PAGEREF _Toc43465039 \h </w:instrText>
+              <w:instrText xml:space="preserve"> PAGEREF _Toc47625642 \h </w:instrText>
             </w:r>
             <w:r>
               <w:rPr>
@@ -1479,7 +1479,7 @@
               <w:szCs w:val="24"/>
             </w:rPr>
           </w:pPr>
-          <w:hyperlink w:anchor="_Toc43465040" w:history="1">
+          <w:hyperlink w:anchor="_Toc47625643" w:history="1">
             <w:r>
               <w:rPr>
                 <w:rStyle w:val="Hyperlink"/>
@@ -1506,7 +1506,7 @@
                 <w:noProof/>
                 <w:webHidden/>
               </w:rPr>
-              <w:instrText xml:space="preserve"> PAGEREF _Toc43465040 \h </w:instrText>
+              <w:instrText xml:space="preserve"> PAGEREF _Toc47625643 \h </w:instrText>
             </w:r>
             <w:r>
               <w:rPr>
@@ -1549,7 +1549,7 @@
               <w:noProof/>
             </w:rPr>
           </w:pPr>
-          <w:hyperlink w:anchor="_Toc43465041" w:history="1">
+          <w:hyperlink w:anchor="_Toc47625644" w:history="1">
             <w:r>
               <w:rPr>
                 <w:rStyle w:val="Hyperlink"/>
@@ -1576,7 +1576,7 @@
                 <w:noProof/>
                 <w:webHidden/>
               </w:rPr>
-              <w:instrText xml:space="preserve"> PAGEREF _Toc43465041 \h </w:instrText>
+              <w:instrText xml:space="preserve"> PAGEREF _Toc47625644 \h </w:instrText>
             </w:r>
             <w:r>
               <w:rPr>
@@ -1621,7 +1621,7 @@
               <w:szCs w:val="24"/>
             </w:rPr>
           </w:pPr>
-          <w:hyperlink w:anchor="_Toc43465042" w:history="1">
+          <w:hyperlink w:anchor="_Toc47625645" w:history="1">
             <w:r>
               <w:rPr>
                 <w:rStyle w:val="Hyperlink"/>
@@ -1648,7 +1648,7 @@
                 <w:noProof/>
                 <w:webHidden/>
               </w:rPr>
-              <w:instrText xml:space="preserve"> PAGEREF _Toc43465042 \h </w:instrText>
+              <w:instrText xml:space="preserve"> PAGEREF _Toc47625645 \h </w:instrText>
             </w:r>
             <w:r>
               <w:rPr>
@@ -1693,7 +1693,7 @@
               <w:szCs w:val="24"/>
             </w:rPr>
           </w:pPr>
-          <w:hyperlink w:anchor="_Toc43465043" w:history="1">
+          <w:hyperlink w:anchor="_Toc47625646" w:history="1">
             <w:r>
               <w:rPr>
                 <w:rStyle w:val="Hyperlink"/>
@@ -1720,7 +1720,7 @@
                 <w:noProof/>
                 <w:webHidden/>
               </w:rPr>
-              <w:instrText xml:space="preserve"> PAGEREF _Toc43465043 \h </w:instrText>
+              <w:instrText xml:space="preserve"> PAGEREF _Toc47625646 \h </w:instrText>
             </w:r>
             <w:r>
               <w:rPr>
@@ -1765,7 +1765,7 @@
               <w:szCs w:val="24"/>
             </w:rPr>
           </w:pPr>
-          <w:hyperlink w:anchor="_Toc43465044" w:history="1">
+          <w:hyperlink w:anchor="_Toc47625647" w:history="1">
             <w:r>
               <w:rPr>
                 <w:rStyle w:val="Hyperlink"/>
@@ -1792,7 +1792,7 @@
                 <w:noProof/>
                 <w:webHidden/>
               </w:rPr>
-              <w:instrText xml:space="preserve"> PAGEREF _Toc43465044 \h </w:instrText>
+              <w:instrText xml:space="preserve"> PAGEREF _Toc47625647 \h </w:instrText>
             </w:r>
             <w:r>
               <w:rPr>
@@ -1837,7 +1837,7 @@
               <w:szCs w:val="24"/>
             </w:rPr>
           </w:pPr>
-          <w:hyperlink w:anchor="_Toc43465045" w:history="1">
+          <w:hyperlink w:anchor="_Toc47625648" w:history="1">
             <w:r>
               <w:rPr>
                 <w:rStyle w:val="Hyperlink"/>
@@ -1864,7 +1864,7 @@
                 <w:noProof/>
                 <w:webHidden/>
               </w:rPr>
-              <w:instrText xml:space="preserve"> PAGEREF _Toc43465045 \h </w:instrText>
+              <w:instrText xml:space="preserve"> PAGEREF _Toc47625648 \h </w:instrText>
             </w:r>
             <w:r>
               <w:rPr>
@@ -1884,7 +1884,7 @@
                 <w:noProof/>
                 <w:webHidden/>
               </w:rPr>
-              <w:t>16</w:t>
+              <w:t>17</w:t>
             </w:r>
             <w:r>
               <w:rPr>
@@ -1909,7 +1909,7 @@
               <w:szCs w:val="24"/>
             </w:rPr>
           </w:pPr>
-          <w:hyperlink w:anchor="_Toc43465046" w:history="1">
+          <w:hyperlink w:anchor="_Toc47625649" w:history="1">
             <w:r>
               <w:rPr>
                 <w:rStyle w:val="Hyperlink"/>
@@ -1936,7 +1936,7 @@
                 <w:noProof/>
                 <w:webHidden/>
               </w:rPr>
-              <w:instrText xml:space="preserve"> PAGEREF _Toc43465046 \h </w:instrText>
+              <w:instrText xml:space="preserve"> PAGEREF _Toc47625649 \h </w:instrText>
             </w:r>
             <w:r>
               <w:rPr>
@@ -1981,7 +1981,7 @@
               <w:szCs w:val="24"/>
             </w:rPr>
           </w:pPr>
-          <w:hyperlink w:anchor="_Toc43465047" w:history="1">
+          <w:hyperlink w:anchor="_Toc47625650" w:history="1">
             <w:r>
               <w:rPr>
                 <w:rStyle w:val="Hyperlink"/>
@@ -2008,7 +2008,7 @@
                 <w:noProof/>
                 <w:webHidden/>
               </w:rPr>
-              <w:instrText xml:space="preserve"> PAGEREF _Toc43465047 \h </w:instrText>
+              <w:instrText xml:space="preserve"> PAGEREF _Toc47625650 \h </w:instrText>
             </w:r>
             <w:r>
               <w:rPr>
@@ -2052,7 +2052,7 @@
               <w:szCs w:val="24"/>
             </w:rPr>
           </w:pPr>
-          <w:hyperlink w:anchor="_Toc43465048" w:history="1">
+          <w:hyperlink w:anchor="_Toc47625651" w:history="1">
             <w:r>
               <w:rPr>
                 <w:rStyle w:val="Hyperlink"/>
@@ -2079,7 +2079,7 @@
                 <w:noProof/>
                 <w:webHidden/>
               </w:rPr>
-              <w:instrText xml:space="preserve"> PAGEREF _Toc43465048 \h </w:instrText>
+              <w:instrText xml:space="preserve"> PAGEREF _Toc47625651 \h </w:instrText>
             </w:r>
             <w:r>
               <w:rPr>
@@ -2123,7 +2123,7 @@
               <w:szCs w:val="24"/>
             </w:rPr>
           </w:pPr>
-          <w:hyperlink w:anchor="_Toc43465049" w:history="1">
+          <w:hyperlink w:anchor="_Toc47625652" w:history="1">
             <w:r>
               <w:rPr>
                 <w:rStyle w:val="Hyperlink"/>
@@ -2150,7 +2150,7 @@
                 <w:noProof/>
                 <w:webHidden/>
               </w:rPr>
-              <w:instrText xml:space="preserve"> PAGEREF _Toc43465049 \h </w:instrText>
+              <w:instrText xml:space="preserve"> PAGEREF _Toc47625652 \h </w:instrText>
             </w:r>
             <w:r>
               <w:rPr>
@@ -2194,7 +2194,7 @@
               <w:szCs w:val="24"/>
             </w:rPr>
           </w:pPr>
-          <w:hyperlink w:anchor="_Toc43465050" w:history="1">
+          <w:hyperlink w:anchor="_Toc47625653" w:history="1">
             <w:r>
               <w:rPr>
                 <w:rStyle w:val="Hyperlink"/>
@@ -2221,7 +2221,7 @@
                 <w:noProof/>
                 <w:webHidden/>
               </w:rPr>
-              <w:instrText xml:space="preserve"> PAGEREF _Toc43465050 \h </w:instrText>
+              <w:instrText xml:space="preserve"> PAGEREF _Toc47625653 \h </w:instrText>
             </w:r>
             <w:r>
               <w:rPr>
@@ -2264,7 +2264,7 @@
               <w:noProof/>
             </w:rPr>
           </w:pPr>
-          <w:hyperlink w:anchor="_Toc43465051" w:history="1">
+          <w:hyperlink w:anchor="_Toc47625654" w:history="1">
             <w:r>
               <w:rPr>
                 <w:rStyle w:val="Hyperlink"/>
@@ -2291,7 +2291,7 @@
                 <w:noProof/>
                 <w:webHidden/>
               </w:rPr>
-              <w:instrText xml:space="preserve"> PAGEREF _Toc43465051 \h </w:instrText>
+              <w:instrText xml:space="preserve"> PAGEREF _Toc47625654 \h </w:instrText>
             </w:r>
             <w:r>
               <w:rPr>
@@ -2346,7 +2346,7 @@
       <w:pPr>
         <w:pStyle w:val="Heading1"/>
       </w:pPr>
-      <w:bookmarkStart w:id="0" w:name="_Toc43465024"/>
+      <w:bookmarkStart w:id="0" w:name="_Toc47625627"/>
       <w:r>
         <w:lastRenderedPageBreak/>
         <w:t>1.0 Introduction</w:t>
@@ -2435,7 +2435,7 @@
       <w:pPr>
         <w:pStyle w:val="Heading1"/>
       </w:pPr>
-      <w:bookmarkStart w:id="1" w:name="_Toc43465025"/>
+      <w:bookmarkStart w:id="1" w:name="_Toc47625628"/>
       <w:r>
         <w:t>2.0 Installation</w:t>
       </w:r>
@@ -2445,7 +2445,7 @@
       <w:pPr>
         <w:pStyle w:val="Heading2"/>
       </w:pPr>
-      <w:bookmarkStart w:id="2" w:name="_Toc43465026"/>
+      <w:bookmarkStart w:id="2" w:name="_Toc47625629"/>
       <w:r>
         <w:t xml:space="preserve">2.1 </w:t>
       </w:r>
@@ -2621,7 +2621,7 @@
       <w:pPr>
         <w:pStyle w:val="Heading2"/>
       </w:pPr>
-      <w:bookmarkStart w:id="3" w:name="_Toc43465027"/>
+      <w:bookmarkStart w:id="3" w:name="_Toc47625630"/>
       <w:r>
         <w:lastRenderedPageBreak/>
         <w:t>2.2 Optional Prerequisites</w:t>
@@ -3019,7 +3019,7 @@
       <w:pPr>
         <w:pStyle w:val="Heading2"/>
       </w:pPr>
-      <w:bookmarkStart w:id="4" w:name="_Toc43465028"/>
+      <w:bookmarkStart w:id="4" w:name="_Toc47625631"/>
       <w:r>
         <w:t>2.</w:t>
       </w:r>
@@ -3254,7 +3254,7 @@
       <w:pPr>
         <w:pStyle w:val="Heading1"/>
       </w:pPr>
-      <w:bookmarkStart w:id="5" w:name="_Toc43465029"/>
+      <w:bookmarkStart w:id="5" w:name="_Toc47625632"/>
       <w:r>
         <w:t>3.0 Activation</w:t>
       </w:r>
@@ -3608,7 +3608,7 @@
       <w:pPr>
         <w:pStyle w:val="Heading1"/>
       </w:pPr>
-      <w:bookmarkStart w:id="6" w:name="_Toc43465030"/>
+      <w:bookmarkStart w:id="6" w:name="_Toc47625633"/>
       <w:r>
         <w:t xml:space="preserve">4.0 </w:t>
       </w:r>
@@ -3713,7 +3713,7 @@
       <w:pPr>
         <w:pStyle w:val="Heading2"/>
       </w:pPr>
-      <w:bookmarkStart w:id="7" w:name="_Toc43465031"/>
+      <w:bookmarkStart w:id="7" w:name="_Toc47625634"/>
       <w:r>
         <w:t xml:space="preserve">4.1 </w:t>
       </w:r>
@@ -3885,7 +3885,7 @@
       <w:pPr>
         <w:pStyle w:val="Heading2"/>
       </w:pPr>
-      <w:bookmarkStart w:id="8" w:name="_Toc43465032"/>
+      <w:bookmarkStart w:id="8" w:name="_Toc47625635"/>
       <w:r>
         <w:t>4.2 Universal Elements</w:t>
       </w:r>
@@ -5137,7 +5137,7 @@
       <w:pPr>
         <w:pStyle w:val="Heading2"/>
       </w:pPr>
-      <w:bookmarkStart w:id="9" w:name="_Toc43465033"/>
+      <w:bookmarkStart w:id="9" w:name="_Toc47625636"/>
       <w:r>
         <w:t>4.3 Initialization Elements</w:t>
       </w:r>
@@ -5177,7 +5177,7 @@
       <w:pPr>
         <w:pStyle w:val="Heading3"/>
       </w:pPr>
-      <w:bookmarkStart w:id="10" w:name="_Toc43465034"/>
+      <w:bookmarkStart w:id="10" w:name="_Toc47625637"/>
       <w:r>
         <w:t>4.3.1 Settings Elements</w:t>
       </w:r>
@@ -5571,7 +5571,19 @@
               <w:t>Type</w:t>
             </w:r>
             <w:r>
-              <w:t xml:space="preserve"> must be either “Float”, “Integer”, or “String”.  For instance, the user may set:</w:t>
+              <w:t xml:space="preserve"> must be either “</w:t>
+            </w:r>
+            <w:r>
+              <w:t>Decimal</w:t>
+            </w:r>
+            <w:r>
+              <w:t>”, “Integer”, or “String”</w:t>
+            </w:r>
+            <w:r>
+              <w:t xml:space="preserve"> (note that “Float” is a valid but deprecated type that is functionally identical to “Decimal”)</w:t>
+            </w:r>
+            <w:r>
+              <w:t>.  For instance, the user may set:</w:t>
             </w:r>
           </w:p>
           <w:p>
@@ -5655,7 +5667,13 @@
             </w:r>
             <w:proofErr w:type="spellEnd"/>
             <w:r>
-              <w:t xml:space="preserve"> is not specified, the default value is 0 for float and integer parameters and an empty string (“”) for string parameters.</w:t>
+              <w:t xml:space="preserve"> is not specified, the default value is 0 for </w:t>
+            </w:r>
+            <w:r>
+              <w:t>decimal</w:t>
+            </w:r>
+            <w:r>
+              <w:t xml:space="preserve"> and integer parameters and an empty string (“”) for string parameters.</w:t>
             </w:r>
           </w:p>
         </w:tc>
@@ -6255,7 +6273,11 @@
               <w:t>Then, all subsequent “Rectangle” elements will be rendered with a red line that is 2 pixels thick by default.</w:t>
             </w:r>
             <w:r>
-              <w:t xml:space="preserve">  Note that multiple elements may be defined within a single “Defaults” element.</w:t>
+              <w:t xml:space="preserve">  Note that multiple elements may </w:t>
+            </w:r>
+            <w:r>
+              <w:lastRenderedPageBreak/>
+              <w:t>be defined within a single “Defaults” element.</w:t>
             </w:r>
           </w:p>
         </w:tc>
@@ -6265,7 +6287,7 @@
       <w:pPr>
         <w:pStyle w:val="Heading3"/>
       </w:pPr>
-      <w:bookmarkStart w:id="11" w:name="_Toc43465035"/>
+      <w:bookmarkStart w:id="11" w:name="_Toc47625638"/>
       <w:r>
         <w:lastRenderedPageBreak/>
         <w:t xml:space="preserve">4.3.2 </w:t>
@@ -7116,6 +7138,7 @@
                 <w:sz w:val="20"/>
                 <w:szCs w:val="20"/>
               </w:rPr>
+              <w:lastRenderedPageBreak/>
               <w:t>&lt;</w:t>
             </w:r>
             <w:proofErr w:type="spellStart"/>
@@ -7229,7 +7252,6 @@
           </w:tcPr>
           <w:p>
             <w:r>
-              <w:lastRenderedPageBreak/>
               <w:t>Element</w:t>
             </w:r>
           </w:p>
@@ -8357,7 +8379,11 @@
             </w:r>
             <w:proofErr w:type="spellEnd"/>
             <w:r>
-              <w:t xml:space="preserve"> of the unit associated with this instance of </w:t>
+              <w:t xml:space="preserve"> of the unit associated </w:t>
+            </w:r>
+            <w:r>
+              <w:lastRenderedPageBreak/>
+              <w:t xml:space="preserve">with this instance of </w:t>
             </w:r>
             <w:proofErr w:type="spellStart"/>
             <w:r>
@@ -8791,7 +8817,7 @@
       <w:pPr>
         <w:pStyle w:val="Heading3"/>
       </w:pPr>
-      <w:bookmarkStart w:id="12" w:name="_Toc43465036"/>
+      <w:bookmarkStart w:id="12" w:name="_Toc47625639"/>
       <w:r>
         <w:t>4.3.3 Logic Element</w:t>
       </w:r>
@@ -8953,7 +8979,7 @@
       <w:pPr>
         <w:pStyle w:val="Heading2"/>
       </w:pPr>
-      <w:bookmarkStart w:id="13" w:name="_Toc43465037"/>
+      <w:bookmarkStart w:id="13" w:name="_Toc47625640"/>
       <w:r>
         <w:t>4.</w:t>
       </w:r>
@@ -9240,6 +9266,7 @@
               <w:rPr>
                 <w:i/>
               </w:rPr>
+              <w:lastRenderedPageBreak/>
               <w:t>DisplayIndex</w:t>
             </w:r>
             <w:proofErr w:type="spellEnd"/>
@@ -9255,11 +9282,7 @@
             </w:r>
             <w:proofErr w:type="spellEnd"/>
             <w:r>
-              <w:t xml:space="preserve"> only updates when it senses an event </w:t>
-            </w:r>
-            <w:r>
-              <w:lastRenderedPageBreak/>
-              <w:t xml:space="preserve">(a mouse event, input data change, etc.), but the user may set </w:t>
+              <w:t xml:space="preserve"> only updates when it senses an event (a mouse event, input data change, etc.), but the user may set </w:t>
             </w:r>
             <w:proofErr w:type="spellStart"/>
             <w:r>
@@ -9511,7 +9534,7 @@
       <w:pPr>
         <w:pStyle w:val="Heading2"/>
       </w:pPr>
-      <w:bookmarkStart w:id="14" w:name="_Toc43465038"/>
+      <w:bookmarkStart w:id="14" w:name="_Toc47625641"/>
       <w:r>
         <w:t>4.</w:t>
       </w:r>
@@ -9536,7 +9559,7 @@
       <w:pPr>
         <w:pStyle w:val="Heading3"/>
       </w:pPr>
-      <w:bookmarkStart w:id="15" w:name="_Toc43465039"/>
+      <w:bookmarkStart w:id="15" w:name="_Toc47625642"/>
       <w:r>
         <w:t>4.</w:t>
       </w:r>
@@ -10004,6 +10027,7 @@
           </w:tcPr>
           <w:p>
             <w:r>
+              <w:lastRenderedPageBreak/>
               <w:t>Description</w:t>
             </w:r>
           </w:p>
@@ -10132,6 +10156,22 @@
             <w:r>
               <w:t>Vertex</w:t>
             </w:r>
+            <w:r>
+              <w:t xml:space="preserve">, </w:t>
+            </w:r>
+            <w:proofErr w:type="spellStart"/>
+            <w:r>
+              <w:t>OnPress</w:t>
+            </w:r>
+            <w:proofErr w:type="spellEnd"/>
+            <w:r>
+              <w:t xml:space="preserve">, </w:t>
+            </w:r>
+            <w:proofErr w:type="spellStart"/>
+            <w:r>
+              <w:t>OnRelease</w:t>
+            </w:r>
+            <w:proofErr w:type="spellEnd"/>
           </w:p>
         </w:tc>
       </w:tr>
@@ -10583,9 +10623,19 @@
             <w:pPr>
               <w:cnfStyle w:val="000000000000" w:firstRow="0" w:lastRow="0" w:firstColumn="0" w:lastColumn="0" w:oddVBand="0" w:evenVBand="0" w:oddHBand="0" w:evenHBand="0" w:firstRowFirstColumn="0" w:firstRowLastColumn="0" w:lastRowFirstColumn="0" w:lastRowLastColumn="0"/>
             </w:pPr>
-            <w:r>
-              <w:t>(none)</w:t>
-            </w:r>
+            <w:proofErr w:type="spellStart"/>
+            <w:r>
+              <w:t>OnPress</w:t>
+            </w:r>
+            <w:proofErr w:type="spellEnd"/>
+            <w:r>
+              <w:t xml:space="preserve">, </w:t>
+            </w:r>
+            <w:proofErr w:type="spellStart"/>
+            <w:r>
+              <w:t>OnRelease</w:t>
+            </w:r>
+            <w:proofErr w:type="spellEnd"/>
           </w:p>
         </w:tc>
       </w:tr>
@@ -10859,9 +10909,19 @@
             <w:pPr>
               <w:cnfStyle w:val="000000000000" w:firstRow="0" w:lastRow="0" w:firstColumn="0" w:lastColumn="0" w:oddVBand="0" w:evenVBand="0" w:oddHBand="0" w:evenHBand="0" w:firstRowFirstColumn="0" w:firstRowLastColumn="0" w:lastRowFirstColumn="0" w:lastRowLastColumn="0"/>
             </w:pPr>
-            <w:r>
-              <w:t>(none)</w:t>
-            </w:r>
+            <w:proofErr w:type="spellStart"/>
+            <w:r>
+              <w:t>OnPress</w:t>
+            </w:r>
+            <w:proofErr w:type="spellEnd"/>
+            <w:r>
+              <w:t xml:space="preserve">, </w:t>
+            </w:r>
+            <w:proofErr w:type="spellStart"/>
+            <w:r>
+              <w:t>OnRelease</w:t>
+            </w:r>
+            <w:proofErr w:type="spellEnd"/>
           </w:p>
         </w:tc>
       </w:tr>
@@ -11058,7 +11118,11 @@
             </w:r>
             <w:proofErr w:type="spellEnd"/>
             <w:r>
-              <w:t xml:space="preserve"> are not set, then the </w:t>
+              <w:t xml:space="preserve"> are </w:t>
+            </w:r>
+            <w:r>
+              <w:lastRenderedPageBreak/>
+              <w:t xml:space="preserve">not set, then the </w:t>
             </w:r>
             <w:r>
               <w:t>circle</w:t>
@@ -11089,7 +11153,6 @@
           </w:tcPr>
           <w:p>
             <w:r>
-              <w:lastRenderedPageBreak/>
               <w:t>Element</w:t>
             </w:r>
           </w:p>
@@ -11549,9 +11612,19 @@
             <w:pPr>
               <w:cnfStyle w:val="000000000000" w:firstRow="0" w:lastRow="0" w:firstColumn="0" w:lastColumn="0" w:oddVBand="0" w:evenVBand="0" w:oddHBand="0" w:evenHBand="0" w:firstRowFirstColumn="0" w:firstRowLastColumn="0" w:lastRowFirstColumn="0" w:lastRowLastColumn="0"/>
             </w:pPr>
-            <w:r>
-              <w:t>(none)</w:t>
-            </w:r>
+            <w:proofErr w:type="spellStart"/>
+            <w:r>
+              <w:t>OnPress</w:t>
+            </w:r>
+            <w:proofErr w:type="spellEnd"/>
+            <w:r>
+              <w:t xml:space="preserve">, </w:t>
+            </w:r>
+            <w:proofErr w:type="spellStart"/>
+            <w:r>
+              <w:t>OnRelease</w:t>
+            </w:r>
+            <w:proofErr w:type="spellEnd"/>
           </w:p>
         </w:tc>
       </w:tr>
@@ -11613,6 +11686,9 @@
             <w:r>
               <w:t>, Rotate</w:t>
             </w:r>
+            <w:r>
+              <w:t>, File</w:t>
+            </w:r>
           </w:p>
         </w:tc>
       </w:tr>
@@ -11643,7 +11719,20 @@
               <w:t xml:space="preserve"> origin,</w:t>
             </w:r>
             <w:r>
-              <w:t xml:space="preserve"> size, alignment, and rotation specified by the user.  The content of this element must point to a graphical file in a format usable by </w:t>
+              <w:t xml:space="preserve"> size, alignment, and rotation specified by the user.  </w:t>
+            </w:r>
+            <w:r>
+              <w:t xml:space="preserve">The </w:t>
+            </w:r>
+            <w:r>
+              <w:rPr>
+                <w:i/>
+                <w:iCs/>
+              </w:rPr>
+              <w:t>File</w:t>
+            </w:r>
+            <w:r>
+              <w:t xml:space="preserve"> element must point to a graphical file in a format usable by </w:t>
             </w:r>
             <w:proofErr w:type="spellStart"/>
             <w:r>
@@ -11658,6 +11747,25 @@
             </w:r>
             <w:r>
               <w:t>.</w:t>
+            </w:r>
+            <w:r>
+              <w:t xml:space="preserve">  If the </w:t>
+            </w:r>
+            <w:r>
+              <w:rPr>
+                <w:i/>
+                <w:iCs/>
+              </w:rPr>
+              <w:t>File</w:t>
+            </w:r>
+            <w:r>
+              <w:t xml:space="preserve"> element isn’t specified, the path to the graphical file may be specified within t</w:t>
+            </w:r>
+            <w:r>
+              <w:t>he content of this element</w:t>
+            </w:r>
+            <w:r>
+              <w:t>, but this is a deprecated capability.</w:t>
             </w:r>
           </w:p>
         </w:tc>
@@ -11867,7 +11975,11 @@
               <w:t xml:space="preserve">size, alignment, and </w:t>
             </w:r>
             <w:r>
-              <w:t xml:space="preserve">rotation specified by the user.  The dynamic image must be generated by a separate package running a compatible </w:t>
+              <w:t xml:space="preserve">rotation specified by the user.  The dynamic image </w:t>
+            </w:r>
+            <w:r>
+              <w:lastRenderedPageBreak/>
+              <w:t xml:space="preserve">must be generated by a separate package running a compatible </w:t>
             </w:r>
             <w:proofErr w:type="spellStart"/>
             <w:r>
@@ -11922,11 +12034,7 @@
               <w:t>best if the writer is on a remote computer</w:t>
             </w:r>
             <w:r>
-              <w:t xml:space="preserve">.  </w:t>
-            </w:r>
-            <w:r>
-              <w:lastRenderedPageBreak/>
-              <w:t>“VSM” is designed specifically for use with the video stream manager (VSM) application</w:t>
+              <w:t>.  “VSM” is designed specifically for use with the video stream manager (VSM) application</w:t>
             </w:r>
             <w:r>
               <w:t xml:space="preserve">).  </w:t>
@@ -12560,7 +12668,7 @@
       <w:pPr>
         <w:pStyle w:val="Heading3"/>
       </w:pPr>
-      <w:bookmarkStart w:id="16" w:name="_Toc43465040"/>
+      <w:bookmarkStart w:id="16" w:name="_Toc47625643"/>
       <w:r>
         <w:t>4.</w:t>
       </w:r>
@@ -12685,6 +12793,7 @@
           </w:tcPr>
           <w:p>
             <w:r>
+              <w:lastRenderedPageBreak/>
               <w:t>Attributes</w:t>
             </w:r>
           </w:p>
@@ -12815,7 +12924,6 @@
           </w:tcPr>
           <w:p>
             <w:r>
-              <w:lastRenderedPageBreak/>
               <w:t>Description</w:t>
             </w:r>
           </w:p>
@@ -13726,6 +13834,7 @@
           </w:tcPr>
           <w:p>
             <w:r>
+              <w:lastRenderedPageBreak/>
               <w:t>Parent</w:t>
             </w:r>
           </w:p>
@@ -13833,11 +13942,7 @@
               <w:t xml:space="preserve">This element </w:t>
             </w:r>
             <w:r>
-              <w:t xml:space="preserve">provides the user with the current X and Y position of </w:t>
-            </w:r>
-            <w:r>
-              <w:lastRenderedPageBreak/>
-              <w:t>the mouse within the context of the Panel or Container within which it exists.  Note that if this element is active, it will sense any mouse motion as an event, which will trigger a display update, which can be computationally expensive.</w:t>
+              <w:t>provides the user with the current X and Y position of the mouse within the context of the Panel or Container within which it exists.  Note that if this element is active, it will sense any mouse motion as an event, which will trigger a display update, which can be computationally expensive.</w:t>
             </w:r>
           </w:p>
         </w:tc>
@@ -14534,6 +14639,7 @@
           </w:tcPr>
           <w:p>
             <w:r>
+              <w:lastRenderedPageBreak/>
               <w:t>Element</w:t>
             </w:r>
           </w:p>
@@ -14664,7 +14770,6 @@
           </w:tcPr>
           <w:p>
             <w:r>
-              <w:lastRenderedPageBreak/>
               <w:t>Description</w:t>
             </w:r>
           </w:p>
@@ -14856,7 +14961,7 @@
       <w:pPr>
         <w:pStyle w:val="Heading1"/>
       </w:pPr>
-      <w:bookmarkStart w:id="17" w:name="_Toc43465041"/>
+      <w:bookmarkStart w:id="17" w:name="_Toc47625644"/>
       <w:r>
         <w:t xml:space="preserve">5.0 </w:t>
       </w:r>
@@ -14869,7 +14974,7 @@
       <w:pPr>
         <w:pStyle w:val="Heading2"/>
       </w:pPr>
-      <w:bookmarkStart w:id="18" w:name="_Toc43465042"/>
+      <w:bookmarkStart w:id="18" w:name="_Toc47625645"/>
       <w:r>
         <w:t>5.1 Color Format Specification</w:t>
       </w:r>
@@ -15006,7 +15111,7 @@
       <w:pPr>
         <w:pStyle w:val="Heading2"/>
       </w:pPr>
-      <w:bookmarkStart w:id="19" w:name="_Toc43465043"/>
+      <w:bookmarkStart w:id="19" w:name="_Toc47625646"/>
       <w:r>
         <w:t>5.2 Origin Specification</w:t>
       </w:r>
@@ -15159,7 +15264,7 @@
       <w:pPr>
         <w:pStyle w:val="Heading2"/>
       </w:pPr>
-      <w:bookmarkStart w:id="20" w:name="_Toc43465044"/>
+      <w:bookmarkStart w:id="20" w:name="_Toc47625647"/>
       <w:r>
         <w:t>5.</w:t>
       </w:r>
@@ -15260,8 +15365,9 @@
       <w:pPr>
         <w:pStyle w:val="Heading2"/>
       </w:pPr>
-      <w:bookmarkStart w:id="21" w:name="_Toc43465045"/>
-      <w:r>
+      <w:bookmarkStart w:id="21" w:name="_Toc47625648"/>
+      <w:r>
+        <w:lastRenderedPageBreak/>
         <w:t>5.</w:t>
       </w:r>
       <w:r>
@@ -15276,7 +15382,6 @@
     <w:p>
       <w:proofErr w:type="spellStart"/>
       <w:r>
-        <w:lastRenderedPageBreak/>
         <w:t>dcapp</w:t>
       </w:r>
       <w:proofErr w:type="spellEnd"/>
@@ -15365,7 +15470,7 @@
       <w:pPr>
         <w:pStyle w:val="Heading2"/>
       </w:pPr>
-      <w:bookmarkStart w:id="22" w:name="_Toc43465046"/>
+      <w:bookmarkStart w:id="22" w:name="_Toc47625649"/>
       <w:r>
         <w:t>5.</w:t>
       </w:r>
@@ -15860,7 +15965,7 @@
       <w:pPr>
         <w:pStyle w:val="Heading2"/>
       </w:pPr>
-      <w:bookmarkStart w:id="23" w:name="_Toc43465047"/>
+      <w:bookmarkStart w:id="23" w:name="_Toc47625650"/>
       <w:r>
         <w:lastRenderedPageBreak/>
         <w:t>5.</w:t>
@@ -15880,7 +15985,7 @@
       <w:pPr>
         <w:pStyle w:val="Heading3"/>
       </w:pPr>
-      <w:bookmarkStart w:id="24" w:name="_Toc43465048"/>
+      <w:bookmarkStart w:id="24" w:name="_Toc47625651"/>
       <w:r>
         <w:t>5.</w:t>
       </w:r>
@@ -15891,12 +15996,160 @@
         <w:t>.1 Constants</w:t>
       </w:r>
       <w:bookmarkEnd w:id="24"/>
+    </w:p>
+    <w:p/>
+    <w:p>
+      <w:r>
+        <w:t xml:space="preserve">A constant is a value that is set at pre-processor time when the XML </w:t>
+      </w:r>
+      <w:proofErr w:type="spellStart"/>
+      <w:r>
+        <w:t>specfile</w:t>
+      </w:r>
+      <w:proofErr w:type="spellEnd"/>
+      <w:r>
+        <w:t xml:space="preserve"> is initially processed.  It does not change while </w:t>
+      </w:r>
+      <w:proofErr w:type="spellStart"/>
+      <w:r>
+        <w:t>dcapp</w:t>
+      </w:r>
+      <w:proofErr w:type="spellEnd"/>
+      <w:r>
+        <w:t xml:space="preserve"> is executing.  Note, however, that the user may reassign a Constant to a new value as often as needed within the </w:t>
+      </w:r>
+      <w:proofErr w:type="spellStart"/>
+      <w:r>
+        <w:t>specfile</w:t>
+      </w:r>
+      <w:proofErr w:type="spellEnd"/>
+      <w:r>
+        <w:t>.  The user</w:t>
+      </w:r>
+      <w:r>
+        <w:t xml:space="preserve"> </w:t>
+      </w:r>
+      <w:r>
+        <w:t>access</w:t>
+      </w:r>
+      <w:r>
+        <w:t>es</w:t>
+      </w:r>
+      <w:r>
+        <w:t xml:space="preserve"> the value of the Constant after it has been set by using the hash or pound sign (“#”).  For instance, if a user sets a constant as follows:</w:t>
+      </w:r>
+    </w:p>
+    <w:p/>
+    <w:p>
+      <w:pPr>
+        <w:rPr>
+          <w:rStyle w:val="InlineCode"/>
+        </w:rPr>
+      </w:pPr>
+      <w:r>
+        <w:t xml:space="preserve"> </w:t>
+      </w:r>
+      <w:r>
+        <w:rPr>
+          <w:rStyle w:val="InlineCode"/>
+        </w:rPr>
+        <w:t>&lt;Constant Name</w:t>
+      </w:r>
+      <w:proofErr w:type="gramStart"/>
+      <w:r>
+        <w:rPr>
+          <w:rStyle w:val="InlineCode"/>
+        </w:rPr>
+        <w:t>=”</w:t>
+      </w:r>
+      <w:proofErr w:type="spellStart"/>
+      <w:r>
+        <w:rPr>
+          <w:rStyle w:val="InlineCode"/>
+        </w:rPr>
+        <w:t>MyConst</w:t>
+      </w:r>
+      <w:proofErr w:type="spellEnd"/>
+      <w:proofErr w:type="gramEnd"/>
+      <w:r>
+        <w:rPr>
+          <w:rStyle w:val="InlineCode"/>
+        </w:rPr>
+        <w:t>”&gt;3.14159&lt;/</w:t>
+      </w:r>
+      <w:r>
+        <w:rPr>
+          <w:rStyle w:val="InlineCode"/>
+        </w:rPr>
+        <w:t>Constant</w:t>
+      </w:r>
+      <w:r>
+        <w:rPr>
+          <w:rStyle w:val="InlineCode"/>
+        </w:rPr>
+        <w:t>&gt;</w:t>
+      </w:r>
+    </w:p>
+    <w:p/>
+    <w:p>
+      <w:r>
+        <w:t>…then the user may subsequently use the Constant as follows:</w:t>
+      </w:r>
+    </w:p>
+    <w:p/>
+    <w:p>
+      <w:pPr>
+        <w:rPr>
+          <w:rFonts w:ascii="Andale Mono" w:hAnsi="Andale Mono"/>
+          <w:sz w:val="20"/>
+        </w:rPr>
+      </w:pPr>
+      <w:r>
+        <w:rPr>
+          <w:rStyle w:val="InlineCode"/>
+        </w:rPr>
+        <w:t>&lt;Set Variable</w:t>
+      </w:r>
+      <w:proofErr w:type="gramStart"/>
+      <w:r>
+        <w:rPr>
+          <w:rStyle w:val="InlineCode"/>
+        </w:rPr>
+        <w:t>=”</w:t>
+      </w:r>
+      <w:proofErr w:type="spellStart"/>
+      <w:r>
+        <w:rPr>
+          <w:rStyle w:val="InlineCode"/>
+        </w:rPr>
+        <w:t>MyVar</w:t>
+      </w:r>
+      <w:proofErr w:type="spellEnd"/>
+      <w:proofErr w:type="gramEnd"/>
+      <w:r>
+        <w:rPr>
+          <w:rStyle w:val="InlineCode"/>
+        </w:rPr>
+        <w:t>”&gt;#MyConst&lt;/</w:t>
+      </w:r>
+      <w:r>
+        <w:rPr>
+          <w:rStyle w:val="InlineCode"/>
+        </w:rPr>
+        <w:t>Set</w:t>
+      </w:r>
+      <w:r>
+        <w:rPr>
+          <w:rStyle w:val="InlineCode"/>
+        </w:rPr>
+        <w:t>&gt;</w:t>
+      </w:r>
     </w:p>
     <w:p>
       <w:pPr>
         <w:pStyle w:val="Heading3"/>
       </w:pPr>
-      <w:bookmarkStart w:id="25" w:name="_Toc43465049"/>
+      <w:bookmarkStart w:id="25" w:name="_Toc47625652"/>
       <w:r>
         <w:t>5.</w:t>
       </w:r>
@@ -15907,12 +16160,186 @@
         <w:t>.2 Variables</w:t>
       </w:r>
       <w:bookmarkEnd w:id="25"/>
+    </w:p>
+    <w:p/>
+    <w:p>
+      <w:r>
+        <w:t xml:space="preserve">A variable is a value that can change while </w:t>
+      </w:r>
+      <w:proofErr w:type="spellStart"/>
+      <w:r>
+        <w:t>dcapp</w:t>
+      </w:r>
+      <w:proofErr w:type="spellEnd"/>
+      <w:r>
+        <w:t xml:space="preserve"> is executing.  The user accesses the value of the Variable after it has been set by using the at sign (“@”).  So</w:t>
+      </w:r>
+      <w:r>
+        <w:t>,</w:t>
+      </w:r>
+      <w:r>
+        <w:t xml:space="preserve"> if a </w:t>
+      </w:r>
+      <w:proofErr w:type="gramStart"/>
+      <w:r>
+        <w:t>user sets variables</w:t>
+      </w:r>
+      <w:proofErr w:type="gramEnd"/>
+      <w:r>
+        <w:t xml:space="preserve"> as follows:</w:t>
+      </w:r>
+    </w:p>
+    <w:p/>
+    <w:p>
+      <w:pPr>
+        <w:rPr>
+          <w:rStyle w:val="InlineCode"/>
+        </w:rPr>
+      </w:pPr>
+      <w:r>
+        <w:rPr>
+          <w:rStyle w:val="InlineCode"/>
+        </w:rPr>
+        <w:t>&lt;Variable Type</w:t>
+      </w:r>
+      <w:proofErr w:type="gramStart"/>
+      <w:r>
+        <w:rPr>
+          <w:rStyle w:val="InlineCode"/>
+        </w:rPr>
+        <w:t>=”String</w:t>
+      </w:r>
+      <w:proofErr w:type="gramEnd"/>
+      <w:r>
+        <w:rPr>
+          <w:rStyle w:val="InlineCode"/>
+        </w:rPr>
+        <w:t xml:space="preserve">” </w:t>
+      </w:r>
+      <w:proofErr w:type="spellStart"/>
+      <w:r>
+        <w:rPr>
+          <w:rStyle w:val="InlineCode"/>
+        </w:rPr>
+        <w:t>InitialValue</w:t>
+      </w:r>
+      <w:proofErr w:type="spellEnd"/>
+      <w:r>
+        <w:rPr>
+          <w:rStyle w:val="InlineCode"/>
+        </w:rPr>
+        <w:t>=”Michael”&gt;</w:t>
+      </w:r>
+      <w:proofErr w:type="spellStart"/>
+      <w:r>
+        <w:rPr>
+          <w:rStyle w:val="InlineCode"/>
+        </w:rPr>
+        <w:t>MyName</w:t>
+      </w:r>
+      <w:proofErr w:type="spellEnd"/>
+      <w:r>
+        <w:rPr>
+          <w:rStyle w:val="InlineCode"/>
+        </w:rPr>
+        <w:t>&lt;/Constant&gt;</w:t>
+      </w:r>
+    </w:p>
+    <w:p>
+      <w:pPr>
+        <w:rPr>
+          <w:rStyle w:val="InlineCode"/>
+        </w:rPr>
+      </w:pPr>
+      <w:r>
+        <w:rPr>
+          <w:rStyle w:val="InlineCode"/>
+        </w:rPr>
+        <w:t>&lt;Variable Type</w:t>
+      </w:r>
+      <w:proofErr w:type="gramStart"/>
+      <w:r>
+        <w:rPr>
+          <w:rStyle w:val="InlineCode"/>
+        </w:rPr>
+        <w:t>=”Decimal</w:t>
+      </w:r>
+      <w:proofErr w:type="gramEnd"/>
+      <w:r>
+        <w:rPr>
+          <w:rStyle w:val="InlineCode"/>
+        </w:rPr>
+        <w:t xml:space="preserve">” </w:t>
+      </w:r>
+      <w:proofErr w:type="spellStart"/>
+      <w:r>
+        <w:rPr>
+          <w:rStyle w:val="InlineCode"/>
+        </w:rPr>
+        <w:t>InitialValue</w:t>
+      </w:r>
+      <w:proofErr w:type="spellEnd"/>
+      <w:r>
+        <w:rPr>
+          <w:rStyle w:val="InlineCode"/>
+        </w:rPr>
+        <w:t>=”6”&gt;</w:t>
+      </w:r>
+      <w:proofErr w:type="spellStart"/>
+      <w:r>
+        <w:rPr>
+          <w:rStyle w:val="InlineCode"/>
+        </w:rPr>
+        <w:t>MyHeight</w:t>
+      </w:r>
+      <w:proofErr w:type="spellEnd"/>
+      <w:r>
+        <w:rPr>
+          <w:rStyle w:val="InlineCode"/>
+        </w:rPr>
+        <w:t>&lt;/Constant&gt;</w:t>
+      </w:r>
+    </w:p>
+    <w:p/>
+    <w:p>
+      <w:r>
+        <w:t>…then the user may subsequently use the Variable as follows:</w:t>
+      </w:r>
+    </w:p>
+    <w:p/>
+    <w:p>
+      <w:pPr>
+        <w:rPr>
+          <w:rFonts w:ascii="Andale Mono" w:hAnsi="Andale Mono"/>
+          <w:sz w:val="20"/>
+        </w:rPr>
+      </w:pPr>
+      <w:r>
+        <w:rPr>
+          <w:rStyle w:val="InlineCode"/>
+        </w:rPr>
+        <w:t xml:space="preserve">&lt;String&gt;My name is @MyName and I am @MyHeight feet </w:t>
+      </w:r>
+      <w:proofErr w:type="gramStart"/>
+      <w:r>
+        <w:rPr>
+          <w:rStyle w:val="InlineCode"/>
+        </w:rPr>
+        <w:t>tall.&lt;</w:t>
+      </w:r>
+      <w:proofErr w:type="gramEnd"/>
+      <w:r>
+        <w:rPr>
+          <w:rStyle w:val="InlineCode"/>
+        </w:rPr>
+        <w:t>/String&gt;</w:t>
+      </w:r>
     </w:p>
     <w:p>
       <w:pPr>
         <w:pStyle w:val="Heading3"/>
       </w:pPr>
-      <w:bookmarkStart w:id="26" w:name="_Toc43465050"/>
+      <w:bookmarkStart w:id="26" w:name="_Toc47625653"/>
       <w:r>
         <w:t>5.</w:t>
       </w:r>
@@ -16091,6 +16518,7 @@
       </w:r>
       <w:proofErr w:type="spellStart"/>
       <w:r>
+        <w:lastRenderedPageBreak/>
         <w:t>bindir</w:t>
       </w:r>
       <w:proofErr w:type="spellEnd"/>
@@ -16336,7 +16764,6 @@
         </w:numPr>
       </w:pPr>
       <w:r>
-        <w:lastRenderedPageBreak/>
         <w:t>LOGNAME</w:t>
       </w:r>
     </w:p>
@@ -16392,7 +16819,7 @@
       <w:pPr>
         <w:pStyle w:val="Heading1"/>
       </w:pPr>
-      <w:bookmarkStart w:id="27" w:name="_Toc43465051"/>
+      <w:bookmarkStart w:id="27" w:name="_Toc47625654"/>
       <w:r>
         <w:t>6.0 Release Information</w:t>
       </w:r>
@@ -16558,6 +16985,7 @@
         </w:numPr>
       </w:pPr>
       <w:r>
+        <w:lastRenderedPageBreak/>
         <w:t>I</w:t>
       </w:r>
       <w:r>
@@ -16693,7 +17121,50 @@
       </w:r>
       <w:proofErr w:type="spellEnd"/>
       <w:r>
-        <w:t xml:space="preserve"> to achieve this instead.</w:t>
+        <w:t xml:space="preserve"> to achieve this </w:t>
+      </w:r>
+      <w:r>
+        <w:t>instead.</w:t>
+      </w:r>
+    </w:p>
+    <w:p>
+      <w:pPr>
+        <w:pStyle w:val="ListParagraph"/>
+        <w:numPr>
+          <w:ilvl w:val="0"/>
+          <w:numId w:val="10"/>
+        </w:numPr>
+      </w:pPr>
+      <w:r>
+        <w:t>1.2</w:t>
+      </w:r>
+    </w:p>
+    <w:p>
+      <w:pPr>
+        <w:pStyle w:val="ListParagraph"/>
+        <w:numPr>
+          <w:ilvl w:val="1"/>
+          <w:numId w:val="10"/>
+        </w:numPr>
+      </w:pPr>
+      <w:r>
+        <w:t xml:space="preserve">Several primitives, including Rectangle, Circle, Polygon, and Image, now provide </w:t>
+      </w:r>
+      <w:proofErr w:type="spellStart"/>
+      <w:r>
+        <w:t>OnPress</w:t>
+      </w:r>
+      <w:proofErr w:type="spellEnd"/>
+      <w:r>
+        <w:t xml:space="preserve"> and </w:t>
+      </w:r>
+      <w:proofErr w:type="spellStart"/>
+      <w:r>
+        <w:t>OnRelease</w:t>
+      </w:r>
+      <w:proofErr w:type="spellEnd"/>
+      <w:r>
+        <w:t xml:space="preserve"> functionality when a mouse is pressed within their respective bounds. </w:t>
       </w:r>
     </w:p>
     <w:p/>
@@ -18879,6 +19350,7 @@
   <w:style w:type="character" w:default="1" w:styleId="DefaultParagraphFont">
     <w:name w:val="Default Paragraph Font"/>
     <w:uiPriority w:val="1"/>
+    <w:semiHidden/>
     <w:unhideWhenUsed/>
   </w:style>
   <w:style w:type="table" w:default="1" w:styleId="TableNormal">

</xml_diff>

<commit_message>
More std::string conversions. Also, added a preliminary capability to log the dcapp XML file.
</commit_message>
<xml_diff>
--- a/dcapp.app/Contents/Resources/docs/dcapp.docx
+++ b/dcapp.app/Contents/Resources/docs/dcapp.docx
@@ -8515,7 +8515,7 @@
               <w:cnfStyle w:val="000000000000" w:firstRow="0" w:lastRow="0" w:firstColumn="0" w:lastColumn="0" w:oddVBand="0" w:evenVBand="0" w:oddHBand="0" w:evenHBand="0" w:firstRowFirstColumn="0" w:firstRowLastColumn="0" w:lastRowFirstColumn="0" w:lastRowLastColumn="0"/>
             </w:pPr>
             <w:r>
-              <w:t xml:space="preserve">Host, Port, </w:t>
+              <w:t xml:space="preserve">Port, </w:t>
             </w:r>
             <w:proofErr w:type="spellStart"/>
             <w:r>
@@ -8547,15 +8547,6 @@
             </w:pPr>
             <w:r>
               <w:t xml:space="preserve">This element assigns bezel keys to data associated with a UEI controller based upon the </w:t>
-            </w:r>
-            <w:r>
-              <w:rPr>
-                <w:i/>
-              </w:rPr>
-              <w:t>Host</w:t>
-            </w:r>
-            <w:r>
-              <w:t xml:space="preserve"> and </w:t>
             </w:r>
             <w:r>
               <w:rPr>
@@ -11759,13 +11750,7 @@
               <w:t>File</w:t>
             </w:r>
             <w:r>
-              <w:t xml:space="preserve"> element isn’t specified, the path to the graphical file may be specified within t</w:t>
-            </w:r>
-            <w:r>
-              <w:t>he content of this element</w:t>
-            </w:r>
-            <w:r>
-              <w:t>, but this is a deprecated capability.</w:t>
+              <w:t xml:space="preserve"> element isn’t specified, the path to the graphical file may be specified within the content of this element, but this is a deprecated capability.</w:t>
             </w:r>
           </w:p>
         </w:tc>

</xml_diff>

<commit_message>
This adds "UpdateRate" and "ZeroTrim" options to the String primitive.
</commit_message>
<xml_diff>
--- a/dcapp.app/Contents/Resources/docs/dcapp.docx
+++ b/dcapp.app/Contents/Resources/docs/dcapp.docx
@@ -338,7 +338,7 @@
           <w:r>
             <w:fldChar w:fldCharType="separate"/>
           </w:r>
-          <w:hyperlink w:anchor="_Toc47625627" w:history="1">
+          <w:hyperlink w:anchor="_Toc62484332" w:history="1">
             <w:r>
               <w:rPr>
                 <w:rStyle w:val="Hyperlink"/>
@@ -365,7 +365,7 @@
                 <w:noProof/>
                 <w:webHidden/>
               </w:rPr>
-              <w:instrText xml:space="preserve"> PAGEREF _Toc47625627 \h </w:instrText>
+              <w:instrText xml:space="preserve"> PAGEREF _Toc62484332 \h </w:instrText>
             </w:r>
             <w:r>
               <w:rPr>
@@ -408,7 +408,7 @@
               <w:noProof/>
             </w:rPr>
           </w:pPr>
-          <w:hyperlink w:anchor="_Toc47625628" w:history="1">
+          <w:hyperlink w:anchor="_Toc62484333" w:history="1">
             <w:r>
               <w:rPr>
                 <w:rStyle w:val="Hyperlink"/>
@@ -435,7 +435,7 @@
                 <w:noProof/>
                 <w:webHidden/>
               </w:rPr>
-              <w:instrText xml:space="preserve"> PAGEREF _Toc47625628 \h </w:instrText>
+              <w:instrText xml:space="preserve"> PAGEREF _Toc62484333 \h </w:instrText>
             </w:r>
             <w:r>
               <w:rPr>
@@ -480,7 +480,7 @@
               <w:szCs w:val="24"/>
             </w:rPr>
           </w:pPr>
-          <w:hyperlink w:anchor="_Toc47625629" w:history="1">
+          <w:hyperlink w:anchor="_Toc62484334" w:history="1">
             <w:r>
               <w:rPr>
                 <w:rStyle w:val="Hyperlink"/>
@@ -507,7 +507,7 @@
                 <w:noProof/>
                 <w:webHidden/>
               </w:rPr>
-              <w:instrText xml:space="preserve"> PAGEREF _Toc47625629 \h </w:instrText>
+              <w:instrText xml:space="preserve"> PAGEREF _Toc62484334 \h </w:instrText>
             </w:r>
             <w:r>
               <w:rPr>
@@ -552,7 +552,7 @@
               <w:szCs w:val="24"/>
             </w:rPr>
           </w:pPr>
-          <w:hyperlink w:anchor="_Toc47625630" w:history="1">
+          <w:hyperlink w:anchor="_Toc62484335" w:history="1">
             <w:r>
               <w:rPr>
                 <w:rStyle w:val="Hyperlink"/>
@@ -579,7 +579,7 @@
                 <w:noProof/>
                 <w:webHidden/>
               </w:rPr>
-              <w:instrText xml:space="preserve"> PAGEREF _Toc47625630 \h </w:instrText>
+              <w:instrText xml:space="preserve"> PAGEREF _Toc62484335 \h </w:instrText>
             </w:r>
             <w:r>
               <w:rPr>
@@ -624,7 +624,7 @@
               <w:szCs w:val="24"/>
             </w:rPr>
           </w:pPr>
-          <w:hyperlink w:anchor="_Toc47625631" w:history="1">
+          <w:hyperlink w:anchor="_Toc62484336" w:history="1">
             <w:r>
               <w:rPr>
                 <w:rStyle w:val="Hyperlink"/>
@@ -651,7 +651,7 @@
                 <w:noProof/>
                 <w:webHidden/>
               </w:rPr>
-              <w:instrText xml:space="preserve"> PAGEREF _Toc47625631 \h </w:instrText>
+              <w:instrText xml:space="preserve"> PAGEREF _Toc62484336 \h </w:instrText>
             </w:r>
             <w:r>
               <w:rPr>
@@ -694,7 +694,7 @@
               <w:noProof/>
             </w:rPr>
           </w:pPr>
-          <w:hyperlink w:anchor="_Toc47625632" w:history="1">
+          <w:hyperlink w:anchor="_Toc62484337" w:history="1">
             <w:r>
               <w:rPr>
                 <w:rStyle w:val="Hyperlink"/>
@@ -721,7 +721,7 @@
                 <w:noProof/>
                 <w:webHidden/>
               </w:rPr>
-              <w:instrText xml:space="preserve"> PAGEREF _Toc47625632 \h </w:instrText>
+              <w:instrText xml:space="preserve"> PAGEREF _Toc62484337 \h </w:instrText>
             </w:r>
             <w:r>
               <w:rPr>
@@ -764,7 +764,7 @@
               <w:noProof/>
             </w:rPr>
           </w:pPr>
-          <w:hyperlink w:anchor="_Toc47625633" w:history="1">
+          <w:hyperlink w:anchor="_Toc62484338" w:history="1">
             <w:r>
               <w:rPr>
                 <w:rStyle w:val="Hyperlink"/>
@@ -791,7 +791,7 @@
                 <w:noProof/>
                 <w:webHidden/>
               </w:rPr>
-              <w:instrText xml:space="preserve"> PAGEREF _Toc47625633 \h </w:instrText>
+              <w:instrText xml:space="preserve"> PAGEREF _Toc62484338 \h </w:instrText>
             </w:r>
             <w:r>
               <w:rPr>
@@ -836,7 +836,7 @@
               <w:szCs w:val="24"/>
             </w:rPr>
           </w:pPr>
-          <w:hyperlink w:anchor="_Toc47625634" w:history="1">
+          <w:hyperlink w:anchor="_Toc62484339" w:history="1">
             <w:r>
               <w:rPr>
                 <w:rStyle w:val="Hyperlink"/>
@@ -863,7 +863,7 @@
                 <w:noProof/>
                 <w:webHidden/>
               </w:rPr>
-              <w:instrText xml:space="preserve"> PAGEREF _Toc47625634 \h </w:instrText>
+              <w:instrText xml:space="preserve"> PAGEREF _Toc62484339 \h </w:instrText>
             </w:r>
             <w:r>
               <w:rPr>
@@ -908,7 +908,7 @@
               <w:szCs w:val="24"/>
             </w:rPr>
           </w:pPr>
-          <w:hyperlink w:anchor="_Toc47625635" w:history="1">
+          <w:hyperlink w:anchor="_Toc62484340" w:history="1">
             <w:r>
               <w:rPr>
                 <w:rStyle w:val="Hyperlink"/>
@@ -935,7 +935,7 @@
                 <w:noProof/>
                 <w:webHidden/>
               </w:rPr>
-              <w:instrText xml:space="preserve"> PAGEREF _Toc47625635 \h </w:instrText>
+              <w:instrText xml:space="preserve"> PAGEREF _Toc62484340 \h </w:instrText>
             </w:r>
             <w:r>
               <w:rPr>
@@ -980,7 +980,7 @@
               <w:szCs w:val="24"/>
             </w:rPr>
           </w:pPr>
-          <w:hyperlink w:anchor="_Toc47625636" w:history="1">
+          <w:hyperlink w:anchor="_Toc62484341" w:history="1">
             <w:r>
               <w:rPr>
                 <w:rStyle w:val="Hyperlink"/>
@@ -1007,7 +1007,7 @@
                 <w:noProof/>
                 <w:webHidden/>
               </w:rPr>
-              <w:instrText xml:space="preserve"> PAGEREF _Toc47625636 \h </w:instrText>
+              <w:instrText xml:space="preserve"> PAGEREF _Toc62484341 \h </w:instrText>
             </w:r>
             <w:r>
               <w:rPr>
@@ -1051,7 +1051,7 @@
               <w:szCs w:val="24"/>
             </w:rPr>
           </w:pPr>
-          <w:hyperlink w:anchor="_Toc47625637" w:history="1">
+          <w:hyperlink w:anchor="_Toc62484342" w:history="1">
             <w:r>
               <w:rPr>
                 <w:rStyle w:val="Hyperlink"/>
@@ -1078,7 +1078,7 @@
                 <w:noProof/>
                 <w:webHidden/>
               </w:rPr>
-              <w:instrText xml:space="preserve"> PAGEREF _Toc47625637 \h </w:instrText>
+              <w:instrText xml:space="preserve"> PAGEREF _Toc62484342 \h </w:instrText>
             </w:r>
             <w:r>
               <w:rPr>
@@ -1122,7 +1122,7 @@
               <w:szCs w:val="24"/>
             </w:rPr>
           </w:pPr>
-          <w:hyperlink w:anchor="_Toc47625638" w:history="1">
+          <w:hyperlink w:anchor="_Toc62484343" w:history="1">
             <w:r>
               <w:rPr>
                 <w:rStyle w:val="Hyperlink"/>
@@ -1149,7 +1149,7 @@
                 <w:noProof/>
                 <w:webHidden/>
               </w:rPr>
-              <w:instrText xml:space="preserve"> PAGEREF _Toc47625638 \h </w:instrText>
+              <w:instrText xml:space="preserve"> PAGEREF _Toc62484343 \h </w:instrText>
             </w:r>
             <w:r>
               <w:rPr>
@@ -1193,7 +1193,7 @@
               <w:szCs w:val="24"/>
             </w:rPr>
           </w:pPr>
-          <w:hyperlink w:anchor="_Toc47625639" w:history="1">
+          <w:hyperlink w:anchor="_Toc62484344" w:history="1">
             <w:r>
               <w:rPr>
                 <w:rStyle w:val="Hyperlink"/>
@@ -1220,7 +1220,7 @@
                 <w:noProof/>
                 <w:webHidden/>
               </w:rPr>
-              <w:instrText xml:space="preserve"> PAGEREF _Toc47625639 \h </w:instrText>
+              <w:instrText xml:space="preserve"> PAGEREF _Toc62484344 \h </w:instrText>
             </w:r>
             <w:r>
               <w:rPr>
@@ -1265,7 +1265,7 @@
               <w:szCs w:val="24"/>
             </w:rPr>
           </w:pPr>
-          <w:hyperlink w:anchor="_Toc47625640" w:history="1">
+          <w:hyperlink w:anchor="_Toc62484345" w:history="1">
             <w:r>
               <w:rPr>
                 <w:rStyle w:val="Hyperlink"/>
@@ -1292,7 +1292,7 @@
                 <w:noProof/>
                 <w:webHidden/>
               </w:rPr>
-              <w:instrText xml:space="preserve"> PAGEREF _Toc47625640 \h </w:instrText>
+              <w:instrText xml:space="preserve"> PAGEREF _Toc62484345 \h </w:instrText>
             </w:r>
             <w:r>
               <w:rPr>
@@ -1337,7 +1337,7 @@
               <w:szCs w:val="24"/>
             </w:rPr>
           </w:pPr>
-          <w:hyperlink w:anchor="_Toc47625641" w:history="1">
+          <w:hyperlink w:anchor="_Toc62484346" w:history="1">
             <w:r>
               <w:rPr>
                 <w:rStyle w:val="Hyperlink"/>
@@ -1364,7 +1364,7 @@
                 <w:noProof/>
                 <w:webHidden/>
               </w:rPr>
-              <w:instrText xml:space="preserve"> PAGEREF _Toc47625641 \h </w:instrText>
+              <w:instrText xml:space="preserve"> PAGEREF _Toc62484346 \h </w:instrText>
             </w:r>
             <w:r>
               <w:rPr>
@@ -1408,7 +1408,7 @@
               <w:szCs w:val="24"/>
             </w:rPr>
           </w:pPr>
-          <w:hyperlink w:anchor="_Toc47625642" w:history="1">
+          <w:hyperlink w:anchor="_Toc62484347" w:history="1">
             <w:r>
               <w:rPr>
                 <w:rStyle w:val="Hyperlink"/>
@@ -1435,7 +1435,7 @@
                 <w:noProof/>
                 <w:webHidden/>
               </w:rPr>
-              <w:instrText xml:space="preserve"> PAGEREF _Toc47625642 \h </w:instrText>
+              <w:instrText xml:space="preserve"> PAGEREF _Toc62484347 \h </w:instrText>
             </w:r>
             <w:r>
               <w:rPr>
@@ -1479,7 +1479,7 @@
               <w:szCs w:val="24"/>
             </w:rPr>
           </w:pPr>
-          <w:hyperlink w:anchor="_Toc47625643" w:history="1">
+          <w:hyperlink w:anchor="_Toc62484348" w:history="1">
             <w:r>
               <w:rPr>
                 <w:rStyle w:val="Hyperlink"/>
@@ -1506,7 +1506,7 @@
                 <w:noProof/>
                 <w:webHidden/>
               </w:rPr>
-              <w:instrText xml:space="preserve"> PAGEREF _Toc47625643 \h </w:instrText>
+              <w:instrText xml:space="preserve"> PAGEREF _Toc62484348 \h </w:instrText>
             </w:r>
             <w:r>
               <w:rPr>
@@ -1526,7 +1526,7 @@
                 <w:noProof/>
                 <w:webHidden/>
               </w:rPr>
-              <w:t>13</w:t>
+              <w:t>14</w:t>
             </w:r>
             <w:r>
               <w:rPr>
@@ -1549,7 +1549,7 @@
               <w:noProof/>
             </w:rPr>
           </w:pPr>
-          <w:hyperlink w:anchor="_Toc47625644" w:history="1">
+          <w:hyperlink w:anchor="_Toc62484349" w:history="1">
             <w:r>
               <w:rPr>
                 <w:rStyle w:val="Hyperlink"/>
@@ -1576,7 +1576,7 @@
                 <w:noProof/>
                 <w:webHidden/>
               </w:rPr>
-              <w:instrText xml:space="preserve"> PAGEREF _Toc47625644 \h </w:instrText>
+              <w:instrText xml:space="preserve"> PAGEREF _Toc62484349 \h </w:instrText>
             </w:r>
             <w:r>
               <w:rPr>
@@ -1621,7 +1621,7 @@
               <w:szCs w:val="24"/>
             </w:rPr>
           </w:pPr>
-          <w:hyperlink w:anchor="_Toc47625645" w:history="1">
+          <w:hyperlink w:anchor="_Toc62484350" w:history="1">
             <w:r>
               <w:rPr>
                 <w:rStyle w:val="Hyperlink"/>
@@ -1648,7 +1648,7 @@
                 <w:noProof/>
                 <w:webHidden/>
               </w:rPr>
-              <w:instrText xml:space="preserve"> PAGEREF _Toc47625645 \h </w:instrText>
+              <w:instrText xml:space="preserve"> PAGEREF _Toc62484350 \h </w:instrText>
             </w:r>
             <w:r>
               <w:rPr>
@@ -1693,7 +1693,7 @@
               <w:szCs w:val="24"/>
             </w:rPr>
           </w:pPr>
-          <w:hyperlink w:anchor="_Toc47625646" w:history="1">
+          <w:hyperlink w:anchor="_Toc62484351" w:history="1">
             <w:r>
               <w:rPr>
                 <w:rStyle w:val="Hyperlink"/>
@@ -1720,7 +1720,7 @@
                 <w:noProof/>
                 <w:webHidden/>
               </w:rPr>
-              <w:instrText xml:space="preserve"> PAGEREF _Toc47625646 \h </w:instrText>
+              <w:instrText xml:space="preserve"> PAGEREF _Toc62484351 \h </w:instrText>
             </w:r>
             <w:r>
               <w:rPr>
@@ -1765,7 +1765,7 @@
               <w:szCs w:val="24"/>
             </w:rPr>
           </w:pPr>
-          <w:hyperlink w:anchor="_Toc47625647" w:history="1">
+          <w:hyperlink w:anchor="_Toc62484352" w:history="1">
             <w:r>
               <w:rPr>
                 <w:rStyle w:val="Hyperlink"/>
@@ -1792,7 +1792,7 @@
                 <w:noProof/>
                 <w:webHidden/>
               </w:rPr>
-              <w:instrText xml:space="preserve"> PAGEREF _Toc47625647 \h </w:instrText>
+              <w:instrText xml:space="preserve"> PAGEREF _Toc62484352 \h </w:instrText>
             </w:r>
             <w:r>
               <w:rPr>
@@ -1812,7 +1812,7 @@
                 <w:noProof/>
                 <w:webHidden/>
               </w:rPr>
-              <w:t>16</w:t>
+              <w:t>17</w:t>
             </w:r>
             <w:r>
               <w:rPr>
@@ -1837,7 +1837,7 @@
               <w:szCs w:val="24"/>
             </w:rPr>
           </w:pPr>
-          <w:hyperlink w:anchor="_Toc47625648" w:history="1">
+          <w:hyperlink w:anchor="_Toc62484353" w:history="1">
             <w:r>
               <w:rPr>
                 <w:rStyle w:val="Hyperlink"/>
@@ -1864,7 +1864,7 @@
                 <w:noProof/>
                 <w:webHidden/>
               </w:rPr>
-              <w:instrText xml:space="preserve"> PAGEREF _Toc47625648 \h </w:instrText>
+              <w:instrText xml:space="preserve"> PAGEREF _Toc62484353 \h </w:instrText>
             </w:r>
             <w:r>
               <w:rPr>
@@ -1909,7 +1909,7 @@
               <w:szCs w:val="24"/>
             </w:rPr>
           </w:pPr>
-          <w:hyperlink w:anchor="_Toc47625649" w:history="1">
+          <w:hyperlink w:anchor="_Toc62484354" w:history="1">
             <w:r>
               <w:rPr>
                 <w:rStyle w:val="Hyperlink"/>
@@ -1936,7 +1936,7 @@
                 <w:noProof/>
                 <w:webHidden/>
               </w:rPr>
-              <w:instrText xml:space="preserve"> PAGEREF _Toc47625649 \h </w:instrText>
+              <w:instrText xml:space="preserve"> PAGEREF _Toc62484354 \h </w:instrText>
             </w:r>
             <w:r>
               <w:rPr>
@@ -1981,7 +1981,7 @@
               <w:szCs w:val="24"/>
             </w:rPr>
           </w:pPr>
-          <w:hyperlink w:anchor="_Toc47625650" w:history="1">
+          <w:hyperlink w:anchor="_Toc62484355" w:history="1">
             <w:r>
               <w:rPr>
                 <w:rStyle w:val="Hyperlink"/>
@@ -2008,7 +2008,7 @@
                 <w:noProof/>
                 <w:webHidden/>
               </w:rPr>
-              <w:instrText xml:space="preserve"> PAGEREF _Toc47625650 \h </w:instrText>
+              <w:instrText xml:space="preserve"> PAGEREF _Toc62484355 \h </w:instrText>
             </w:r>
             <w:r>
               <w:rPr>
@@ -2052,7 +2052,7 @@
               <w:szCs w:val="24"/>
             </w:rPr>
           </w:pPr>
-          <w:hyperlink w:anchor="_Toc47625651" w:history="1">
+          <w:hyperlink w:anchor="_Toc62484356" w:history="1">
             <w:r>
               <w:rPr>
                 <w:rStyle w:val="Hyperlink"/>
@@ -2079,7 +2079,7 @@
                 <w:noProof/>
                 <w:webHidden/>
               </w:rPr>
-              <w:instrText xml:space="preserve"> PAGEREF _Toc47625651 \h </w:instrText>
+              <w:instrText xml:space="preserve"> PAGEREF _Toc62484356 \h </w:instrText>
             </w:r>
             <w:r>
               <w:rPr>
@@ -2123,7 +2123,7 @@
               <w:szCs w:val="24"/>
             </w:rPr>
           </w:pPr>
-          <w:hyperlink w:anchor="_Toc47625652" w:history="1">
+          <w:hyperlink w:anchor="_Toc62484357" w:history="1">
             <w:r>
               <w:rPr>
                 <w:rStyle w:val="Hyperlink"/>
@@ -2150,7 +2150,7 @@
                 <w:noProof/>
                 <w:webHidden/>
               </w:rPr>
-              <w:instrText xml:space="preserve"> PAGEREF _Toc47625652 \h </w:instrText>
+              <w:instrText xml:space="preserve"> PAGEREF _Toc62484357 \h </w:instrText>
             </w:r>
             <w:r>
               <w:rPr>
@@ -2194,7 +2194,7 @@
               <w:szCs w:val="24"/>
             </w:rPr>
           </w:pPr>
-          <w:hyperlink w:anchor="_Toc47625653" w:history="1">
+          <w:hyperlink w:anchor="_Toc62484358" w:history="1">
             <w:r>
               <w:rPr>
                 <w:rStyle w:val="Hyperlink"/>
@@ -2221,7 +2221,7 @@
                 <w:noProof/>
                 <w:webHidden/>
               </w:rPr>
-              <w:instrText xml:space="preserve"> PAGEREF _Toc47625653 \h </w:instrText>
+              <w:instrText xml:space="preserve"> PAGEREF _Toc62484358 \h </w:instrText>
             </w:r>
             <w:r>
               <w:rPr>
@@ -2264,7 +2264,7 @@
               <w:noProof/>
             </w:rPr>
           </w:pPr>
-          <w:hyperlink w:anchor="_Toc47625654" w:history="1">
+          <w:hyperlink w:anchor="_Toc62484359" w:history="1">
             <w:r>
               <w:rPr>
                 <w:rStyle w:val="Hyperlink"/>
@@ -2291,7 +2291,7 @@
                 <w:noProof/>
                 <w:webHidden/>
               </w:rPr>
-              <w:instrText xml:space="preserve"> PAGEREF _Toc47625654 \h </w:instrText>
+              <w:instrText xml:space="preserve"> PAGEREF _Toc62484359 \h </w:instrText>
             </w:r>
             <w:r>
               <w:rPr>
@@ -2346,7 +2346,7 @@
       <w:pPr>
         <w:pStyle w:val="Heading1"/>
       </w:pPr>
-      <w:bookmarkStart w:id="0" w:name="_Toc47625627"/>
+      <w:bookmarkStart w:id="0" w:name="_Toc62484332"/>
       <w:r>
         <w:lastRenderedPageBreak/>
         <w:t>1.0 Introduction</w:t>
@@ -2435,7 +2435,7 @@
       <w:pPr>
         <w:pStyle w:val="Heading1"/>
       </w:pPr>
-      <w:bookmarkStart w:id="1" w:name="_Toc47625628"/>
+      <w:bookmarkStart w:id="1" w:name="_Toc62484333"/>
       <w:r>
         <w:t>2.0 Installation</w:t>
       </w:r>
@@ -2445,7 +2445,7 @@
       <w:pPr>
         <w:pStyle w:val="Heading2"/>
       </w:pPr>
-      <w:bookmarkStart w:id="2" w:name="_Toc47625629"/>
+      <w:bookmarkStart w:id="2" w:name="_Toc62484334"/>
       <w:r>
         <w:t xml:space="preserve">2.1 </w:t>
       </w:r>
@@ -2621,7 +2621,7 @@
       <w:pPr>
         <w:pStyle w:val="Heading2"/>
       </w:pPr>
-      <w:bookmarkStart w:id="3" w:name="_Toc47625630"/>
+      <w:bookmarkStart w:id="3" w:name="_Toc62484335"/>
       <w:r>
         <w:lastRenderedPageBreak/>
         <w:t>2.2 Optional Prerequisites</w:t>
@@ -3019,7 +3019,7 @@
       <w:pPr>
         <w:pStyle w:val="Heading2"/>
       </w:pPr>
-      <w:bookmarkStart w:id="4" w:name="_Toc47625631"/>
+      <w:bookmarkStart w:id="4" w:name="_Toc62484336"/>
       <w:r>
         <w:t>2.</w:t>
       </w:r>
@@ -3254,7 +3254,7 @@
       <w:pPr>
         <w:pStyle w:val="Heading1"/>
       </w:pPr>
-      <w:bookmarkStart w:id="5" w:name="_Toc47625632"/>
+      <w:bookmarkStart w:id="5" w:name="_Toc62484337"/>
       <w:r>
         <w:t>3.0 Activation</w:t>
       </w:r>
@@ -3608,7 +3608,7 @@
       <w:pPr>
         <w:pStyle w:val="Heading1"/>
       </w:pPr>
-      <w:bookmarkStart w:id="6" w:name="_Toc47625633"/>
+      <w:bookmarkStart w:id="6" w:name="_Toc62484338"/>
       <w:r>
         <w:t xml:space="preserve">4.0 </w:t>
       </w:r>
@@ -3713,7 +3713,7 @@
       <w:pPr>
         <w:pStyle w:val="Heading2"/>
       </w:pPr>
-      <w:bookmarkStart w:id="7" w:name="_Toc47625634"/>
+      <w:bookmarkStart w:id="7" w:name="_Toc62484339"/>
       <w:r>
         <w:t xml:space="preserve">4.1 </w:t>
       </w:r>
@@ -3885,7 +3885,7 @@
       <w:pPr>
         <w:pStyle w:val="Heading2"/>
       </w:pPr>
-      <w:bookmarkStart w:id="8" w:name="_Toc47625635"/>
+      <w:bookmarkStart w:id="8" w:name="_Toc62484340"/>
       <w:r>
         <w:t>4.2 Universal Elements</w:t>
       </w:r>
@@ -5137,7 +5137,7 @@
       <w:pPr>
         <w:pStyle w:val="Heading2"/>
       </w:pPr>
-      <w:bookmarkStart w:id="9" w:name="_Toc47625636"/>
+      <w:bookmarkStart w:id="9" w:name="_Toc62484341"/>
       <w:r>
         <w:t>4.3 Initialization Elements</w:t>
       </w:r>
@@ -5177,7 +5177,7 @@
       <w:pPr>
         <w:pStyle w:val="Heading3"/>
       </w:pPr>
-      <w:bookmarkStart w:id="10" w:name="_Toc47625637"/>
+      <w:bookmarkStart w:id="10" w:name="_Toc62484342"/>
       <w:r>
         <w:t>4.3.1 Settings Elements</w:t>
       </w:r>
@@ -6287,18 +6287,10 @@
       <w:pPr>
         <w:pStyle w:val="Heading3"/>
       </w:pPr>
-      <w:bookmarkStart w:id="11" w:name="_Toc47625638"/>
+      <w:bookmarkStart w:id="11" w:name="_Toc62484343"/>
       <w:r>
         <w:lastRenderedPageBreak/>
-        <w:t xml:space="preserve">4.3.2 </w:t>
-      </w:r>
-      <w:proofErr w:type="spellStart"/>
-      <w:r>
-        <w:t>Input/Output</w:t>
-      </w:r>
-      <w:proofErr w:type="spellEnd"/>
-      <w:r>
-        <w:t xml:space="preserve"> Elements</w:t>
+        <w:t>4.3.2 Input/Output Elements</w:t>
       </w:r>
       <w:bookmarkEnd w:id="11"/>
     </w:p>
@@ -8808,7 +8800,7 @@
       <w:pPr>
         <w:pStyle w:val="Heading3"/>
       </w:pPr>
-      <w:bookmarkStart w:id="12" w:name="_Toc47625639"/>
+      <w:bookmarkStart w:id="12" w:name="_Toc62484344"/>
       <w:r>
         <w:t>4.3.3 Logic Element</w:t>
       </w:r>
@@ -8970,7 +8962,7 @@
       <w:pPr>
         <w:pStyle w:val="Heading2"/>
       </w:pPr>
-      <w:bookmarkStart w:id="13" w:name="_Toc47625640"/>
+      <w:bookmarkStart w:id="13" w:name="_Toc62484345"/>
       <w:r>
         <w:t>4.</w:t>
       </w:r>
@@ -9525,7 +9517,7 @@
       <w:pPr>
         <w:pStyle w:val="Heading2"/>
       </w:pPr>
-      <w:bookmarkStart w:id="14" w:name="_Toc47625641"/>
+      <w:bookmarkStart w:id="14" w:name="_Toc62484346"/>
       <w:r>
         <w:t>4.</w:t>
       </w:r>
@@ -9550,7 +9542,7 @@
       <w:pPr>
         <w:pStyle w:val="Heading3"/>
       </w:pPr>
-      <w:bookmarkStart w:id="15" w:name="_Toc47625642"/>
+      <w:bookmarkStart w:id="15" w:name="_Toc62484347"/>
       <w:r>
         <w:t>4.</w:t>
       </w:r>
@@ -11516,6 +11508,33 @@
             <w:r>
               <w:t>(%.2f)”.</w:t>
             </w:r>
+            <w:r>
+              <w:t xml:space="preserve">  The user may also specify an </w:t>
+            </w:r>
+            <w:proofErr w:type="spellStart"/>
+            <w:r>
+              <w:rPr>
+                <w:i/>
+                <w:iCs/>
+              </w:rPr>
+              <w:t>UpdateRate</w:t>
+            </w:r>
+            <w:proofErr w:type="spellEnd"/>
+            <w:r>
+              <w:t xml:space="preserve">, in seconds, which reduces the rate at which data is rendered to the screen, thereby eliminating unnecessarily fast updates that are difficult to read.  The user may also specify a </w:t>
+            </w:r>
+            <w:proofErr w:type="spellStart"/>
+            <w:r>
+              <w:rPr>
+                <w:i/>
+                <w:iCs/>
+              </w:rPr>
+              <w:t>ZeroTrim</w:t>
+            </w:r>
+            <w:proofErr w:type="spellEnd"/>
+            <w:r>
+              <w:t xml:space="preserve"> value.  If the absolute value of the data to be displayed is below this threshold, it will display as “0”.  This can eliminate things like “-0” or unrealistically small numbers on the display.</w:t>
+            </w:r>
           </w:p>
         </w:tc>
       </w:tr>
@@ -11803,6 +11822,7 @@
           </w:tcPr>
           <w:p>
             <w:r>
+              <w:lastRenderedPageBreak/>
               <w:t>Parent</w:t>
             </w:r>
           </w:p>
@@ -11960,11 +11980,7 @@
               <w:t xml:space="preserve">size, alignment, and </w:t>
             </w:r>
             <w:r>
-              <w:t xml:space="preserve">rotation specified by the user.  The dynamic image </w:t>
-            </w:r>
-            <w:r>
-              <w:lastRenderedPageBreak/>
-              <w:t xml:space="preserve">must be generated by a separate package running a compatible </w:t>
+              <w:t xml:space="preserve">rotation specified by the user.  The dynamic image must be generated by a separate package running a compatible </w:t>
             </w:r>
             <w:proofErr w:type="spellStart"/>
             <w:r>
@@ -12653,8 +12669,9 @@
       <w:pPr>
         <w:pStyle w:val="Heading3"/>
       </w:pPr>
-      <w:bookmarkStart w:id="16" w:name="_Toc47625643"/>
-      <w:r>
+      <w:bookmarkStart w:id="16" w:name="_Toc62484348"/>
+      <w:r>
+        <w:lastRenderedPageBreak/>
         <w:t>4.</w:t>
       </w:r>
       <w:r>
@@ -12778,7 +12795,6 @@
           </w:tcPr>
           <w:p>
             <w:r>
-              <w:lastRenderedPageBreak/>
               <w:t>Attributes</w:t>
             </w:r>
           </w:p>
@@ -13705,6 +13721,7 @@
           </w:tcPr>
           <w:p>
             <w:r>
+              <w:lastRenderedPageBreak/>
               <w:t>Attributes</w:t>
             </w:r>
           </w:p>
@@ -13819,7 +13836,6 @@
           </w:tcPr>
           <w:p>
             <w:r>
-              <w:lastRenderedPageBreak/>
               <w:t>Parent</w:t>
             </w:r>
           </w:p>
@@ -14559,7 +14575,11 @@
               <w:t>Key</w:t>
             </w:r>
             <w:r>
-              <w:t xml:space="preserve"> is pressed or released.  The listener then executes the elements contained within its “</w:t>
+              <w:t xml:space="preserve"> is </w:t>
+            </w:r>
+            <w:r>
+              <w:lastRenderedPageBreak/>
+              <w:t>pressed or released.  The listener then executes the elements contained within its “</w:t>
             </w:r>
             <w:proofErr w:type="spellStart"/>
             <w:r>
@@ -14624,7 +14644,6 @@
           </w:tcPr>
           <w:p>
             <w:r>
-              <w:lastRenderedPageBreak/>
               <w:t>Element</w:t>
             </w:r>
           </w:p>
@@ -14946,7 +14965,7 @@
       <w:pPr>
         <w:pStyle w:val="Heading1"/>
       </w:pPr>
-      <w:bookmarkStart w:id="17" w:name="_Toc47625644"/>
+      <w:bookmarkStart w:id="17" w:name="_Toc62484349"/>
       <w:r>
         <w:t xml:space="preserve">5.0 </w:t>
       </w:r>
@@ -14959,7 +14978,7 @@
       <w:pPr>
         <w:pStyle w:val="Heading2"/>
       </w:pPr>
-      <w:bookmarkStart w:id="18" w:name="_Toc47625645"/>
+      <w:bookmarkStart w:id="18" w:name="_Toc62484350"/>
       <w:r>
         <w:t>5.1 Color Format Specification</w:t>
       </w:r>
@@ -15096,7 +15115,7 @@
       <w:pPr>
         <w:pStyle w:val="Heading2"/>
       </w:pPr>
-      <w:bookmarkStart w:id="19" w:name="_Toc47625646"/>
+      <w:bookmarkStart w:id="19" w:name="_Toc62484351"/>
       <w:r>
         <w:t>5.2 Origin Specification</w:t>
       </w:r>
@@ -15249,8 +15268,9 @@
       <w:pPr>
         <w:pStyle w:val="Heading2"/>
       </w:pPr>
-      <w:bookmarkStart w:id="20" w:name="_Toc47625647"/>
-      <w:r>
+      <w:bookmarkStart w:id="20" w:name="_Toc62484352"/>
+      <w:r>
+        <w:lastRenderedPageBreak/>
         <w:t>5.</w:t>
       </w:r>
       <w:r>
@@ -15350,9 +15370,8 @@
       <w:pPr>
         <w:pStyle w:val="Heading2"/>
       </w:pPr>
-      <w:bookmarkStart w:id="21" w:name="_Toc47625648"/>
-      <w:r>
-        <w:lastRenderedPageBreak/>
+      <w:bookmarkStart w:id="21" w:name="_Toc62484353"/>
+      <w:r>
         <w:t>5.</w:t>
       </w:r>
       <w:r>
@@ -15455,7 +15474,7 @@
       <w:pPr>
         <w:pStyle w:val="Heading2"/>
       </w:pPr>
-      <w:bookmarkStart w:id="22" w:name="_Toc47625649"/>
+      <w:bookmarkStart w:id="22" w:name="_Toc62484354"/>
       <w:r>
         <w:t>5.</w:t>
       </w:r>
@@ -15950,9 +15969,8 @@
       <w:pPr>
         <w:pStyle w:val="Heading2"/>
       </w:pPr>
-      <w:bookmarkStart w:id="23" w:name="_Toc47625650"/>
-      <w:r>
-        <w:lastRenderedPageBreak/>
+      <w:bookmarkStart w:id="23" w:name="_Toc62484355"/>
+      <w:r>
         <w:t>5.</w:t>
       </w:r>
       <w:r>
@@ -15970,7 +15988,7 @@
       <w:pPr>
         <w:pStyle w:val="Heading3"/>
       </w:pPr>
-      <w:bookmarkStart w:id="24" w:name="_Toc47625651"/>
+      <w:bookmarkStart w:id="24" w:name="_Toc62484356"/>
       <w:r>
         <w:t>5.</w:t>
       </w:r>
@@ -16134,7 +16152,7 @@
       <w:pPr>
         <w:pStyle w:val="Heading3"/>
       </w:pPr>
-      <w:bookmarkStart w:id="25" w:name="_Toc47625652"/>
+      <w:bookmarkStart w:id="25" w:name="_Toc62484357"/>
       <w:r>
         <w:t>5.</w:t>
       </w:r>
@@ -16324,7 +16342,7 @@
       <w:pPr>
         <w:pStyle w:val="Heading3"/>
       </w:pPr>
-      <w:bookmarkStart w:id="26" w:name="_Toc47625653"/>
+      <w:bookmarkStart w:id="26" w:name="_Toc62484358"/>
       <w:r>
         <w:t>5.</w:t>
       </w:r>
@@ -16503,7 +16521,6 @@
       </w:r>
       <w:proofErr w:type="spellStart"/>
       <w:r>
-        <w:lastRenderedPageBreak/>
         <w:t>bindir</w:t>
       </w:r>
       <w:proofErr w:type="spellEnd"/>
@@ -16804,7 +16821,7 @@
       <w:pPr>
         <w:pStyle w:val="Heading1"/>
       </w:pPr>
-      <w:bookmarkStart w:id="27" w:name="_Toc47625654"/>
+      <w:bookmarkStart w:id="27" w:name="_Toc62484359"/>
       <w:r>
         <w:t>6.0 Release Information</w:t>
       </w:r>
@@ -16880,6 +16897,7 @@
         </w:numPr>
       </w:pPr>
       <w:r>
+        <w:lastRenderedPageBreak/>
         <w:t>Initial release</w:t>
       </w:r>
     </w:p>
@@ -16970,7 +16988,6 @@
         </w:numPr>
       </w:pPr>
       <w:r>
-        <w:lastRenderedPageBreak/>
         <w:t>I</w:t>
       </w:r>
       <w:r>

</xml_diff>

<commit_message>
14 updated documentation, versioning
</commit_message>
<xml_diff>
--- a/dcapp.app/Contents/Resources/docs/dcapp.docx
+++ b/dcapp.app/Contents/Resources/docs/dcapp.docx
@@ -1,6 +1,6 @@
 
 <file path=word/document.xml><?xml version="1.0" encoding="utf-8"?>
-<w:document xmlns:wpc="http://schemas.microsoft.com/office/word/2010/wordprocessingCanvas" xmlns:cx="http://schemas.microsoft.com/office/drawing/2014/chartex" xmlns:cx1="http://schemas.microsoft.com/office/drawing/2015/9/8/chartex" xmlns:cx2="http://schemas.microsoft.com/office/drawing/2015/10/21/chartex" xmlns:cx3="http://schemas.microsoft.com/office/drawing/2016/5/9/chartex" xmlns:cx4="http://schemas.microsoft.com/office/drawing/2016/5/10/chartex" xmlns:cx5="http://schemas.microsoft.com/office/drawing/2016/5/11/chartex" xmlns:cx6="http://schemas.microsoft.com/office/drawing/2016/5/12/chartex" xmlns:cx7="http://schemas.microsoft.com/office/drawing/2016/5/13/chartex" xmlns:cx8="http://schemas.microsoft.com/office/drawing/2016/5/14/chartex" xmlns:mc="http://schemas.openxmlformats.org/markup-compatibility/2006" xmlns:aink="http://schemas.microsoft.com/office/drawing/2016/ink" xmlns:am3d="http://schemas.microsoft.com/office/drawing/2017/model3d" xmlns:o="urn:schemas-microsoft-com:office:office" xmlns:r="http://schemas.openxmlformats.org/officeDocument/2006/relationships" xmlns:m="http://schemas.openxmlformats.org/officeDocument/2006/math" xmlns:v="urn:schemas-microsoft-com:vml" xmlns:wp14="http://schemas.microsoft.com/office/word/2010/wordprocessingDrawing" xmlns:wp="http://schemas.openxmlformats.org/drawingml/2006/wordprocessingDrawing" xmlns:w10="urn:schemas-microsoft-com:office:word" xmlns:w="http://schemas.openxmlformats.org/wordprocessingml/2006/main" xmlns:w14="http://schemas.microsoft.com/office/word/2010/wordml" xmlns:w15="http://schemas.microsoft.com/office/word/2012/wordml" xmlns:w16cex="http://schemas.microsoft.com/office/word/2018/wordml/cex" xmlns:w16cid="http://schemas.microsoft.com/office/word/2016/wordml/cid" xmlns:w16="http://schemas.microsoft.com/office/word/2018/wordml" xmlns:w16se="http://schemas.microsoft.com/office/word/2015/wordml/symex" xmlns:wpg="http://schemas.microsoft.com/office/word/2010/wordprocessingGroup" xmlns:wpi="http://schemas.microsoft.com/office/word/2010/wordprocessingInk" xmlns:wne="http://schemas.microsoft.com/office/word/2006/wordml" xmlns:wps="http://schemas.microsoft.com/office/word/2010/wordprocessingShape" mc:Ignorable="w14 w15 w16se w16cid w16 w16cex wp14">
+<w:document xmlns:wpc="http://schemas.microsoft.com/office/word/2010/wordprocessingCanvas" xmlns:cx="http://schemas.microsoft.com/office/drawing/2014/chartex" xmlns:cx1="http://schemas.microsoft.com/office/drawing/2015/9/8/chartex" xmlns:cx2="http://schemas.microsoft.com/office/drawing/2015/10/21/chartex" xmlns:cx3="http://schemas.microsoft.com/office/drawing/2016/5/9/chartex" xmlns:cx4="http://schemas.microsoft.com/office/drawing/2016/5/10/chartex" xmlns:cx5="http://schemas.microsoft.com/office/drawing/2016/5/11/chartex" xmlns:cx6="http://schemas.microsoft.com/office/drawing/2016/5/12/chartex" xmlns:cx7="http://schemas.microsoft.com/office/drawing/2016/5/13/chartex" xmlns:cx8="http://schemas.microsoft.com/office/drawing/2016/5/14/chartex" xmlns:mc="http://schemas.openxmlformats.org/markup-compatibility/2006" xmlns:aink="http://schemas.microsoft.com/office/drawing/2016/ink" xmlns:am3d="http://schemas.microsoft.com/office/drawing/2017/model3d" xmlns:o="urn:schemas-microsoft-com:office:office" xmlns:r="http://schemas.openxmlformats.org/officeDocument/2006/relationships" xmlns:m="http://schemas.openxmlformats.org/officeDocument/2006/math" xmlns:v="urn:schemas-microsoft-com:vml" xmlns:wp14="http://schemas.microsoft.com/office/word/2010/wordprocessingDrawing" xmlns:wp="http://schemas.openxmlformats.org/drawingml/2006/wordprocessingDrawing" xmlns:w10="urn:schemas-microsoft-com:office:word" xmlns:w="http://schemas.openxmlformats.org/wordprocessingml/2006/main" xmlns:w14="http://schemas.microsoft.com/office/word/2010/wordml" xmlns:w15="http://schemas.microsoft.com/office/word/2012/wordml" xmlns:w16cid="http://schemas.microsoft.com/office/word/2016/wordml/cid" xmlns:w16se="http://schemas.microsoft.com/office/word/2015/wordml/symex" xmlns:wpg="http://schemas.microsoft.com/office/word/2010/wordprocessingGroup" xmlns:wpi="http://schemas.microsoft.com/office/word/2010/wordprocessingInk" xmlns:wne="http://schemas.microsoft.com/office/word/2006/wordml" xmlns:wps="http://schemas.microsoft.com/office/word/2010/wordprocessingShape" mc:Ignorable="w14 w15 w16se w16cid wp14">
   <w:body>
     <w:sdt>
       <w:sdtPr>
@@ -2311,7 +2311,7 @@
                 <w:noProof/>
                 <w:webHidden/>
               </w:rPr>
-              <w:t>19</w:t>
+              <w:t>20</w:t>
             </w:r>
             <w:r>
               <w:rPr>
@@ -3181,11 +3181,11 @@
         <w:t xml:space="preserve">add the </w:t>
       </w:r>
       <w:r>
-        <w:t xml:space="preserve">returned value </w:t>
+        <w:t xml:space="preserve">returned value of </w:t>
       </w:r>
       <w:r>
         <w:lastRenderedPageBreak/>
-        <w:t>of “</w:t>
+        <w:t>“</w:t>
       </w:r>
       <w:proofErr w:type="spellStart"/>
       <w:r>
@@ -4055,12 +4055,10 @@
               <w:t>This element does nothing besides allowing the user to group sub-elements.  This is potentially useful when using XML’s &lt;</w:t>
             </w:r>
             <w:proofErr w:type="spellStart"/>
-            <w:proofErr w:type="gramStart"/>
             <w:r>
               <w:t>xi:include</w:t>
             </w:r>
             <w:proofErr w:type="spellEnd"/>
-            <w:proofErr w:type="gramEnd"/>
             <w:r>
               <w:t>&gt; element, which requires included files to be “well-formed”, which means, among other things, that the file must contain only one element at its root level.</w:t>
             </w:r>
@@ -5352,28 +5350,18 @@
                 <w:sz w:val="20"/>
                 <w:szCs w:val="20"/>
               </w:rPr>
-              <w:t>&lt;Constant Name</w:t>
-            </w:r>
-            <w:proofErr w:type="gramStart"/>
+              <w:t>&lt;Constant Name=”</w:t>
+            </w:r>
+            <w:proofErr w:type="spellStart"/>
             <w:r>
               <w:rPr>
                 <w:rFonts w:ascii="Andale Mono" w:hAnsi="Andale Mono"/>
                 <w:sz w:val="20"/>
                 <w:szCs w:val="20"/>
               </w:rPr>
-              <w:t>=”</w:t>
-            </w:r>
-            <w:proofErr w:type="spellStart"/>
-            <w:r>
-              <w:rPr>
-                <w:rFonts w:ascii="Andale Mono" w:hAnsi="Andale Mono"/>
-                <w:sz w:val="20"/>
-                <w:szCs w:val="20"/>
-              </w:rPr>
               <w:t>FontSize</w:t>
             </w:r>
             <w:proofErr w:type="spellEnd"/>
-            <w:proofErr w:type="gramEnd"/>
             <w:r>
               <w:rPr>
                 <w:rFonts w:ascii="Andale Mono" w:hAnsi="Andale Mono"/>
@@ -5601,25 +5589,7 @@
                 <w:sz w:val="20"/>
                 <w:szCs w:val="20"/>
               </w:rPr>
-              <w:t>&lt;Variable Type</w:t>
-            </w:r>
-            <w:proofErr w:type="gramStart"/>
-            <w:r>
-              <w:rPr>
-                <w:rFonts w:ascii="Andale Mono" w:hAnsi="Andale Mono"/>
-                <w:sz w:val="20"/>
-                <w:szCs w:val="20"/>
-              </w:rPr>
-              <w:t>=”Integer</w:t>
-            </w:r>
-            <w:proofErr w:type="gramEnd"/>
-            <w:r>
-              <w:rPr>
-                <w:rFonts w:ascii="Andale Mono" w:hAnsi="Andale Mono"/>
-                <w:sz w:val="20"/>
-                <w:szCs w:val="20"/>
-              </w:rPr>
-              <w:t>”&gt;</w:t>
+              <w:t>&lt;Variable Type=”Integer”&gt;</w:t>
             </w:r>
             <w:proofErr w:type="spellStart"/>
             <w:r>
@@ -5856,116 +5826,96 @@
                 <w:sz w:val="20"/>
                 <w:szCs w:val="20"/>
               </w:rPr>
-              <w:t>&lt;Style Name</w:t>
-            </w:r>
-            <w:proofErr w:type="gramStart"/>
+              <w:t>&lt;Style Name=”</w:t>
+            </w:r>
+            <w:proofErr w:type="spellStart"/>
             <w:r>
               <w:rPr>
                 <w:rFonts w:ascii="Andale Mono" w:hAnsi="Andale Mono"/>
                 <w:sz w:val="20"/>
                 <w:szCs w:val="20"/>
               </w:rPr>
-              <w:t>=”</w:t>
-            </w:r>
-            <w:proofErr w:type="spellStart"/>
+              <w:t>mystyle</w:t>
+            </w:r>
+            <w:proofErr w:type="spellEnd"/>
             <w:r>
               <w:rPr>
                 <w:rFonts w:ascii="Andale Mono" w:hAnsi="Andale Mono"/>
                 <w:sz w:val="20"/>
                 <w:szCs w:val="20"/>
               </w:rPr>
-              <w:t>mystyle</w:t>
-            </w:r>
-            <w:proofErr w:type="spellEnd"/>
-            <w:proofErr w:type="gramEnd"/>
-            <w:r>
+              <w:t>”&gt;</w:t>
+            </w:r>
+          </w:p>
+          <w:p>
+            <w:pPr>
+              <w:cnfStyle w:val="000000000000" w:firstRow="0" w:lastRow="0" w:firstColumn="0" w:lastColumn="0" w:oddVBand="0" w:evenVBand="0" w:oddHBand="0" w:evenHBand="0" w:firstRowFirstColumn="0" w:firstRowLastColumn="0" w:lastRowFirstColumn="0" w:lastRowLastColumn="0"/>
               <w:rPr>
                 <w:rFonts w:ascii="Andale Mono" w:hAnsi="Andale Mono"/>
                 <w:sz w:val="20"/>
                 <w:szCs w:val="20"/>
               </w:rPr>
-              <w:t>”&gt;</w:t>
-            </w:r>
-          </w:p>
-          <w:p>
-            <w:pPr>
-              <w:cnfStyle w:val="000000000000" w:firstRow="0" w:lastRow="0" w:firstColumn="0" w:lastColumn="0" w:oddVBand="0" w:evenVBand="0" w:oddHBand="0" w:evenHBand="0" w:firstRowFirstColumn="0" w:firstRowLastColumn="0" w:lastRowFirstColumn="0" w:lastRowLastColumn="0"/>
+            </w:pPr>
+            <w:r>
               <w:rPr>
                 <w:rFonts w:ascii="Andale Mono" w:hAnsi="Andale Mono"/>
                 <w:sz w:val="20"/>
                 <w:szCs w:val="20"/>
               </w:rPr>
-            </w:pPr>
-            <w:r>
+              <w:t xml:space="preserve">    &lt;String Size=”28” Color=”0 0 1”/&gt;</w:t>
+            </w:r>
+          </w:p>
+          <w:p>
+            <w:pPr>
+              <w:cnfStyle w:val="000000000000" w:firstRow="0" w:lastRow="0" w:firstColumn="0" w:lastColumn="0" w:oddVBand="0" w:evenVBand="0" w:oddHBand="0" w:evenHBand="0" w:firstRowFirstColumn="0" w:firstRowLastColumn="0" w:lastRowFirstColumn="0" w:lastRowLastColumn="0"/>
               <w:rPr>
                 <w:rFonts w:ascii="Andale Mono" w:hAnsi="Andale Mono"/>
                 <w:sz w:val="20"/>
                 <w:szCs w:val="20"/>
               </w:rPr>
-              <w:t xml:space="preserve">    &lt;String Size=”28” Color=”0 0 1”/&gt;</w:t>
-            </w:r>
-          </w:p>
-          <w:p>
-            <w:pPr>
-              <w:cnfStyle w:val="000000000000" w:firstRow="0" w:lastRow="0" w:firstColumn="0" w:lastColumn="0" w:oddVBand="0" w:evenVBand="0" w:oddHBand="0" w:evenHBand="0" w:firstRowFirstColumn="0" w:firstRowLastColumn="0" w:lastRowFirstColumn="0" w:lastRowLastColumn="0"/>
+            </w:pPr>
+            <w:r>
               <w:rPr>
                 <w:rFonts w:ascii="Andale Mono" w:hAnsi="Andale Mono"/>
                 <w:sz w:val="20"/>
                 <w:szCs w:val="20"/>
               </w:rPr>
-            </w:pPr>
+              <w:t>&lt;/Style&gt;</w:t>
+            </w:r>
+          </w:p>
+          <w:p>
+            <w:pPr>
+              <w:cnfStyle w:val="000000000000" w:firstRow="0" w:lastRow="0" w:firstColumn="0" w:lastColumn="0" w:oddVBand="0" w:evenVBand="0" w:oddHBand="0" w:evenHBand="0" w:firstRowFirstColumn="0" w:firstRowLastColumn="0" w:lastRowFirstColumn="0" w:lastRowLastColumn="0"/>
+            </w:pPr>
+            <w:r>
+              <w:t>Then, a subsequent “String” element that uses “</w:t>
+            </w:r>
+            <w:proofErr w:type="spellStart"/>
+            <w:r>
+              <w:t>mystyle</w:t>
+            </w:r>
+            <w:proofErr w:type="spellEnd"/>
+            <w:r>
+              <w:t xml:space="preserve">” </w:t>
+            </w:r>
             <w:r>
               <w:rPr>
                 <w:rFonts w:ascii="Andale Mono" w:hAnsi="Andale Mono"/>
                 <w:sz w:val="20"/>
                 <w:szCs w:val="20"/>
               </w:rPr>
-              <w:t>&lt;/Style&gt;</w:t>
-            </w:r>
-          </w:p>
-          <w:p>
-            <w:pPr>
-              <w:cnfStyle w:val="000000000000" w:firstRow="0" w:lastRow="0" w:firstColumn="0" w:lastColumn="0" w:oddVBand="0" w:evenVBand="0" w:oddHBand="0" w:evenHBand="0" w:firstRowFirstColumn="0" w:firstRowLastColumn="0" w:lastRowFirstColumn="0" w:lastRowLastColumn="0"/>
-            </w:pPr>
-            <w:r>
-              <w:t>Then, a subsequent “String” element that uses “</w:t>
-            </w:r>
-            <w:proofErr w:type="spellStart"/>
-            <w:r>
-              <w:t>mystyle</w:t>
-            </w:r>
-            <w:proofErr w:type="spellEnd"/>
-            <w:r>
-              <w:t xml:space="preserve">” </w:t>
-            </w:r>
+              <w:t>(&lt;String style=”</w:t>
+            </w:r>
+            <w:proofErr w:type="spellStart"/>
             <w:r>
               <w:rPr>
                 <w:rFonts w:ascii="Andale Mono" w:hAnsi="Andale Mono"/>
                 <w:sz w:val="20"/>
                 <w:szCs w:val="20"/>
               </w:rPr>
-              <w:t>(&lt;String style</w:t>
-            </w:r>
-            <w:proofErr w:type="gramStart"/>
-            <w:r>
-              <w:rPr>
-                <w:rFonts w:ascii="Andale Mono" w:hAnsi="Andale Mono"/>
-                <w:sz w:val="20"/>
-                <w:szCs w:val="20"/>
-              </w:rPr>
-              <w:t>=”</w:t>
-            </w:r>
-            <w:proofErr w:type="spellStart"/>
-            <w:r>
-              <w:rPr>
-                <w:rFonts w:ascii="Andale Mono" w:hAnsi="Andale Mono"/>
-                <w:sz w:val="20"/>
-                <w:szCs w:val="20"/>
-              </w:rPr>
               <w:t>mystyle</w:t>
             </w:r>
             <w:proofErr w:type="spellEnd"/>
-            <w:proofErr w:type="gramEnd"/>
             <w:r>
               <w:rPr>
                 <w:rFonts w:ascii="Andale Mono" w:hAnsi="Andale Mono"/>
@@ -7734,7 +7684,6 @@
               <w:t>="</w:t>
             </w:r>
             <w:proofErr w:type="spellStart"/>
-            <w:proofErr w:type="gramStart"/>
             <w:r>
               <w:rPr>
                 <w:rFonts w:ascii="Andale Mono" w:hAnsi="Andale Mono"/>
@@ -7744,7 +7693,6 @@
               <w:t>doug.node</w:t>
             </w:r>
             <w:proofErr w:type="spellEnd"/>
-            <w:proofErr w:type="gramEnd"/>
             <w:r>
               <w:rPr>
                 <w:rFonts w:ascii="Andale Mono" w:hAnsi="Andale Mono"/>
@@ -9999,6 +9947,9 @@
             <w:r>
               <w:t>Color</w:t>
             </w:r>
+            <w:r>
+              <w:t>, Pattern, Factor</w:t>
+            </w:r>
           </w:p>
         </w:tc>
       </w:tr>
@@ -10049,6 +10000,31 @@
             <w:r>
               <w:t>.</w:t>
             </w:r>
+            <w:r>
+              <w:t xml:space="preserve"> </w:t>
+            </w:r>
+            <w:r>
+              <w:rPr>
+                <w:i/>
+                <w:iCs/>
+              </w:rPr>
+              <w:t>Pattern</w:t>
+            </w:r>
+            <w:r>
+              <w:t xml:space="preserve"> is an optional 16-bit hexadecimal number used to determine the pixel pattern of the line (e.g. solid [default] = 0xFFFF, dashed = 0xFF00). </w:t>
+            </w:r>
+            <w:r>
+              <w:rPr>
+                <w:i/>
+                <w:iCs/>
+              </w:rPr>
+              <w:t>Factor</w:t>
+            </w:r>
+            <w:r>
+              <w:t xml:space="preserve"> is an optional multiplier for each bit in the line. For example, scale factor 3 will repeat each bit 3 times before the next bit in the pattern is used (default is 1).</w:t>
+            </w:r>
+            <w:bookmarkStart w:id="16" w:name="_GoBack"/>
+            <w:bookmarkEnd w:id="16"/>
           </w:p>
         </w:tc>
       </w:tr>
@@ -11014,7 +10990,11 @@
               <w:t xml:space="preserve">origin, </w:t>
             </w:r>
             <w:r>
-              <w:t xml:space="preserve">radius, and alignment specified by the user.  The user may also specify the number of straight-line segments used to render the circle via </w:t>
+              <w:t xml:space="preserve">radius, and </w:t>
+            </w:r>
+            <w:r>
+              <w:lastRenderedPageBreak/>
+              <w:t xml:space="preserve">alignment specified by the user.  The user may also specify the number of straight-line segments used to render the circle via </w:t>
             </w:r>
             <w:r>
               <w:rPr>
@@ -11101,11 +11081,7 @@
             </w:r>
             <w:proofErr w:type="spellEnd"/>
             <w:r>
-              <w:t xml:space="preserve"> are </w:t>
-            </w:r>
-            <w:r>
-              <w:lastRenderedPageBreak/>
-              <w:t xml:space="preserve">not set, then the </w:t>
+              <w:t xml:space="preserve"> are not set, then the </w:t>
             </w:r>
             <w:r>
               <w:t>circle</w:t>
@@ -11490,13 +11466,8 @@
             </w:r>
             <w:proofErr w:type="spellEnd"/>
             <w:r>
-              <w:t>”, as well as an optional C-format specifier contained within parentheses</w:t>
-            </w:r>
-            <w:proofErr w:type="gramStart"/>
-            <w:r>
-              <w:t>:  “</w:t>
-            </w:r>
-            <w:proofErr w:type="gramEnd"/>
+              <w:t>”, as well as an optional C-format specifier contained within parentheses:  “</w:t>
+            </w:r>
             <w:r>
               <w:t>@</w:t>
             </w:r>
@@ -11750,7 +11721,11 @@
             </w:r>
             <w:proofErr w:type="spellEnd"/>
             <w:r>
-              <w:t xml:space="preserve"> (see section 5.3) via an absolute path or a path relative to the </w:t>
+              <w:t xml:space="preserve"> (see section 5.3) via an </w:t>
+            </w:r>
+            <w:r>
+              <w:lastRenderedPageBreak/>
+              <w:t xml:space="preserve">absolute path or a path relative to the </w:t>
             </w:r>
             <w:r>
               <w:t>current file</w:t>
@@ -11822,7 +11797,6 @@
           </w:tcPr>
           <w:p>
             <w:r>
-              <w:lastRenderedPageBreak/>
               <w:t>Parent</w:t>
             </w:r>
           </w:p>
@@ -12151,15 +12125,7 @@
               <w:t xml:space="preserve"> writer.</w:t>
             </w:r>
             <w:r>
-              <w:t xml:space="preserve">  </w:t>
-            </w:r>
-            <w:proofErr w:type="gramStart"/>
-            <w:r>
-              <w:t>Also</w:t>
-            </w:r>
-            <w:proofErr w:type="gramEnd"/>
-            <w:r>
-              <w:t xml:space="preserve"> for “MJPEG” the user may specify a </w:t>
+              <w:t xml:space="preserve">  Also for “MJPEG” the user may specify a </w:t>
             </w:r>
             <w:r>
               <w:rPr>
@@ -12548,6 +12514,7 @@
               <w:rPr>
                 <w:i/>
               </w:rPr>
+              <w:lastRenderedPageBreak/>
               <w:t>BallRadius</w:t>
             </w:r>
             <w:proofErr w:type="spellEnd"/>
@@ -12669,7 +12636,7 @@
       <w:pPr>
         <w:pStyle w:val="Heading3"/>
       </w:pPr>
-      <w:bookmarkStart w:id="16" w:name="_Toc62484348"/>
+      <w:bookmarkStart w:id="17" w:name="_Toc62484348"/>
       <w:r>
         <w:lastRenderedPageBreak/>
         <w:t>4.</w:t>
@@ -12680,7 +12647,7 @@
       <w:r>
         <w:t>.2 Event Primitives</w:t>
       </w:r>
-      <w:bookmarkEnd w:id="16"/>
+      <w:bookmarkEnd w:id="17"/>
     </w:p>
     <w:p/>
     <w:tbl>
@@ -13596,7 +13563,11 @@
               <w:cnfStyle w:val="000000000000" w:firstRow="0" w:lastRow="0" w:firstColumn="0" w:lastColumn="0" w:oddVBand="0" w:evenVBand="0" w:oddHBand="0" w:evenHBand="0" w:firstRowFirstColumn="0" w:firstRowLastColumn="0" w:lastRowFirstColumn="0" w:lastRowLastColumn="0"/>
             </w:pPr>
             <w:r>
-              <w:t xml:space="preserve">This contains a list of primitives to be rendered when a Button is in the “transition” state (when </w:t>
+              <w:t xml:space="preserve">This contains a list of primitives to be rendered when a Button is in </w:t>
+            </w:r>
+            <w:r>
+              <w:lastRenderedPageBreak/>
+              <w:t xml:space="preserve">the “transition” state (when </w:t>
             </w:r>
             <w:proofErr w:type="spellStart"/>
             <w:r>
@@ -13721,7 +13692,6 @@
           </w:tcPr>
           <w:p>
             <w:r>
-              <w:lastRenderedPageBreak/>
               <w:t>Attributes</w:t>
             </w:r>
           </w:p>
@@ -14575,11 +14545,7 @@
               <w:t>Key</w:t>
             </w:r>
             <w:r>
-              <w:t xml:space="preserve"> is </w:t>
-            </w:r>
-            <w:r>
-              <w:lastRenderedPageBreak/>
-              <w:t>pressed or released.  The listener then executes the elements contained within its “</w:t>
+              <w:t xml:space="preserve"> is pressed or released.  The listener then executes the elements contained within its “</w:t>
             </w:r>
             <w:proofErr w:type="spellStart"/>
             <w:r>
@@ -14965,24 +14931,24 @@
       <w:pPr>
         <w:pStyle w:val="Heading1"/>
       </w:pPr>
-      <w:bookmarkStart w:id="17" w:name="_Toc62484349"/>
+      <w:bookmarkStart w:id="18" w:name="_Toc62484349"/>
       <w:r>
         <w:t xml:space="preserve">5.0 </w:t>
       </w:r>
       <w:r>
         <w:t>Technical Details</w:t>
       </w:r>
-      <w:bookmarkEnd w:id="17"/>
+      <w:bookmarkEnd w:id="18"/>
     </w:p>
     <w:p>
       <w:pPr>
         <w:pStyle w:val="Heading2"/>
       </w:pPr>
-      <w:bookmarkStart w:id="18" w:name="_Toc62484350"/>
+      <w:bookmarkStart w:id="19" w:name="_Toc62484350"/>
       <w:r>
         <w:t>5.1 Color Format Specification</w:t>
       </w:r>
-      <w:bookmarkEnd w:id="18"/>
+      <w:bookmarkEnd w:id="19"/>
     </w:p>
     <w:p/>
     <w:p>
@@ -15115,11 +15081,11 @@
       <w:pPr>
         <w:pStyle w:val="Heading2"/>
       </w:pPr>
-      <w:bookmarkStart w:id="19" w:name="_Toc62484351"/>
+      <w:bookmarkStart w:id="20" w:name="_Toc62484351"/>
       <w:r>
         <w:t>5.2 Origin Specification</w:t>
       </w:r>
-      <w:bookmarkEnd w:id="19"/>
+      <w:bookmarkEnd w:id="20"/>
     </w:p>
     <w:p/>
     <w:p>
@@ -15186,7 +15152,11 @@
         <w:t>Y</w:t>
       </w:r>
       <w:r>
-        <w:t xml:space="preserve">.  For instance, if a user wants a primitive 10 units from the left, they would set </w:t>
+        <w:t xml:space="preserve">.  For instance, if a user wants a primitive 10 units </w:t>
+      </w:r>
+      <w:r>
+        <w:lastRenderedPageBreak/>
+        <w:t xml:space="preserve">from the left, they would set </w:t>
       </w:r>
       <w:proofErr w:type="spellStart"/>
       <w:r>
@@ -15268,9 +15238,8 @@
       <w:pPr>
         <w:pStyle w:val="Heading2"/>
       </w:pPr>
-      <w:bookmarkStart w:id="20" w:name="_Toc62484352"/>
-      <w:r>
-        <w:lastRenderedPageBreak/>
+      <w:bookmarkStart w:id="21" w:name="_Toc62484352"/>
+      <w:r>
         <w:t>5.</w:t>
       </w:r>
       <w:r>
@@ -15279,7 +15248,7 @@
       <w:r>
         <w:t xml:space="preserve"> Alignment Specification</w:t>
       </w:r>
-      <w:bookmarkEnd w:id="20"/>
+      <w:bookmarkEnd w:id="21"/>
     </w:p>
     <w:p/>
     <w:p>
@@ -15370,7 +15339,7 @@
       <w:pPr>
         <w:pStyle w:val="Heading2"/>
       </w:pPr>
-      <w:bookmarkStart w:id="21" w:name="_Toc62484353"/>
+      <w:bookmarkStart w:id="22" w:name="_Toc62484353"/>
       <w:r>
         <w:t>5.</w:t>
       </w:r>
@@ -15380,7 +15349,7 @@
       <w:r>
         <w:t xml:space="preserve"> Graphic File Formats</w:t>
       </w:r>
-      <w:bookmarkEnd w:id="21"/>
+      <w:bookmarkEnd w:id="22"/>
     </w:p>
     <w:p/>
     <w:p>
@@ -15474,7 +15443,7 @@
       <w:pPr>
         <w:pStyle w:val="Heading2"/>
       </w:pPr>
-      <w:bookmarkStart w:id="22" w:name="_Toc62484354"/>
+      <w:bookmarkStart w:id="23" w:name="_Toc62484354"/>
       <w:r>
         <w:t>5.</w:t>
       </w:r>
@@ -15490,7 +15459,7 @@
       <w:r>
         <w:t>Logic File</w:t>
       </w:r>
-      <w:bookmarkEnd w:id="22"/>
+      <w:bookmarkEnd w:id="23"/>
     </w:p>
     <w:p/>
     <w:p>
@@ -15682,15 +15651,7 @@
         <w:t>s</w:t>
       </w:r>
       <w:r>
-        <w:t xml:space="preserve"> them to the user as pointers (double *, int *, or </w:t>
-      </w:r>
-      <w:proofErr w:type="gramStart"/>
-      <w:r>
-        <w:t>std::</w:t>
-      </w:r>
-      <w:proofErr w:type="gramEnd"/>
-      <w:r>
-        <w:t xml:space="preserve">string *, depending upon how they’re defined in the </w:t>
+        <w:t xml:space="preserve"> them to the user as pointers (double *, int *, or std::string *, depending upon how they’re defined in the </w:t>
       </w:r>
       <w:proofErr w:type="spellStart"/>
       <w:r>
@@ -15969,7 +15930,7 @@
       <w:pPr>
         <w:pStyle w:val="Heading2"/>
       </w:pPr>
-      <w:bookmarkStart w:id="23" w:name="_Toc62484355"/>
+      <w:bookmarkStart w:id="24" w:name="_Toc62484355"/>
       <w:r>
         <w:t>5.</w:t>
       </w:r>
@@ -15982,13 +15943,13 @@
       <w:r>
         <w:t>Element Values</w:t>
       </w:r>
-      <w:bookmarkEnd w:id="23"/>
+      <w:bookmarkEnd w:id="24"/>
     </w:p>
     <w:p>
       <w:pPr>
         <w:pStyle w:val="Heading3"/>
       </w:pPr>
-      <w:bookmarkStart w:id="24" w:name="_Toc62484356"/>
+      <w:bookmarkStart w:id="25" w:name="_Toc62484356"/>
       <w:r>
         <w:t>5.</w:t>
       </w:r>
@@ -15998,7 +15959,7 @@
       <w:r>
         <w:t>.1 Constants</w:t>
       </w:r>
-      <w:bookmarkEnd w:id="24"/>
+      <w:bookmarkEnd w:id="25"/>
     </w:p>
     <w:p/>
     <w:p>
@@ -16056,14 +16017,7 @@
         <w:rPr>
           <w:rStyle w:val="InlineCode"/>
         </w:rPr>
-        <w:t>&lt;Constant Name</w:t>
-      </w:r>
-      <w:proofErr w:type="gramStart"/>
-      <w:r>
-        <w:rPr>
-          <w:rStyle w:val="InlineCode"/>
-        </w:rPr>
-        <w:t>=”</w:t>
+        <w:t>&lt;Constant Name=”</w:t>
       </w:r>
       <w:proofErr w:type="spellStart"/>
       <w:r>
@@ -16073,7 +16027,6 @@
         <w:t>MyConst</w:t>
       </w:r>
       <w:proofErr w:type="spellEnd"/>
-      <w:proofErr w:type="gramEnd"/>
       <w:r>
         <w:rPr>
           <w:rStyle w:val="InlineCode"/>
@@ -16111,14 +16064,7 @@
         <w:rPr>
           <w:rStyle w:val="InlineCode"/>
         </w:rPr>
-        <w:t>&lt;Set Variable</w:t>
-      </w:r>
-      <w:proofErr w:type="gramStart"/>
-      <w:r>
-        <w:rPr>
-          <w:rStyle w:val="InlineCode"/>
-        </w:rPr>
-        <w:t>=”</w:t>
+        <w:t>&lt;Set Variable=”</w:t>
       </w:r>
       <w:proofErr w:type="spellStart"/>
       <w:r>
@@ -16128,12 +16074,25 @@
         <w:t>MyVar</w:t>
       </w:r>
       <w:proofErr w:type="spellEnd"/>
-      <w:proofErr w:type="gramEnd"/>
       <w:r>
         <w:rPr>
           <w:rStyle w:val="InlineCode"/>
         </w:rPr>
-        <w:t>”&gt;#MyConst&lt;/</w:t>
+        <w:t>”&gt;#</w:t>
+      </w:r>
+      <w:proofErr w:type="spellStart"/>
+      <w:r>
+        <w:rPr>
+          <w:rStyle w:val="InlineCode"/>
+        </w:rPr>
+        <w:t>MyConst</w:t>
+      </w:r>
+      <w:proofErr w:type="spellEnd"/>
+      <w:r>
+        <w:rPr>
+          <w:rStyle w:val="InlineCode"/>
+        </w:rPr>
+        <w:t>&lt;/</w:t>
       </w:r>
       <w:r>
         <w:rPr>
@@ -16152,7 +16111,7 @@
       <w:pPr>
         <w:pStyle w:val="Heading3"/>
       </w:pPr>
-      <w:bookmarkStart w:id="25" w:name="_Toc62484357"/>
+      <w:bookmarkStart w:id="26" w:name="_Toc62484357"/>
       <w:r>
         <w:t>5.</w:t>
       </w:r>
@@ -16162,7 +16121,7 @@
       <w:r>
         <w:t>.2 Variables</w:t>
       </w:r>
-      <w:bookmarkEnd w:id="25"/>
+      <w:bookmarkEnd w:id="26"/>
     </w:p>
     <w:p/>
     <w:p>
@@ -16181,15 +16140,7 @@
         <w:t>,</w:t>
       </w:r>
       <w:r>
-        <w:t xml:space="preserve"> if a </w:t>
-      </w:r>
-      <w:proofErr w:type="gramStart"/>
-      <w:r>
-        <w:t>user sets variables</w:t>
-      </w:r>
-      <w:proofErr w:type="gramEnd"/>
-      <w:r>
-        <w:t xml:space="preserve"> as follows:</w:t>
+        <w:t xml:space="preserve"> if a user sets variables as follows:</w:t>
       </w:r>
     </w:p>
     <w:p/>
@@ -16203,21 +16154,7 @@
         <w:rPr>
           <w:rStyle w:val="InlineCode"/>
         </w:rPr>
-        <w:t>&lt;Variable Type</w:t>
-      </w:r>
-      <w:proofErr w:type="gramStart"/>
-      <w:r>
-        <w:rPr>
-          <w:rStyle w:val="InlineCode"/>
-        </w:rPr>
-        <w:t>=”String</w:t>
-      </w:r>
-      <w:proofErr w:type="gramEnd"/>
-      <w:r>
-        <w:rPr>
-          <w:rStyle w:val="InlineCode"/>
-        </w:rPr>
-        <w:t xml:space="preserve">” </w:t>
+        <w:t xml:space="preserve">&lt;Variable Type=”String” </w:t>
       </w:r>
       <w:proofErr w:type="spellStart"/>
       <w:r>
@@ -16258,21 +16195,7 @@
         <w:rPr>
           <w:rStyle w:val="InlineCode"/>
         </w:rPr>
-        <w:t>&lt;Variable Type</w:t>
-      </w:r>
-      <w:proofErr w:type="gramStart"/>
-      <w:r>
-        <w:rPr>
-          <w:rStyle w:val="InlineCode"/>
-        </w:rPr>
-        <w:t>=”Decimal</w:t>
-      </w:r>
-      <w:proofErr w:type="gramEnd"/>
-      <w:r>
-        <w:rPr>
-          <w:rStyle w:val="InlineCode"/>
-        </w:rPr>
-        <w:t xml:space="preserve">” </w:t>
+        <w:t xml:space="preserve">&lt;Variable Type=”Decimal” </w:t>
       </w:r>
       <w:proofErr w:type="spellStart"/>
       <w:r>
@@ -16321,28 +16244,14 @@
         <w:rPr>
           <w:rStyle w:val="InlineCode"/>
         </w:rPr>
-        <w:t xml:space="preserve">&lt;String&gt;My name is @MyName and I am @MyHeight feet </w:t>
-      </w:r>
-      <w:proofErr w:type="gramStart"/>
-      <w:r>
-        <w:rPr>
-          <w:rStyle w:val="InlineCode"/>
-        </w:rPr>
-        <w:t>tall.&lt;</w:t>
-      </w:r>
-      <w:proofErr w:type="gramEnd"/>
-      <w:r>
-        <w:rPr>
-          <w:rStyle w:val="InlineCode"/>
-        </w:rPr>
-        <w:t>/String&gt;</w:t>
+        <w:t>&lt;String&gt;My name is @MyName and I am @MyHeight feet tall.&lt;/String&gt;</w:t>
       </w:r>
     </w:p>
     <w:p>
       <w:pPr>
         <w:pStyle w:val="Heading3"/>
       </w:pPr>
-      <w:bookmarkStart w:id="26" w:name="_Toc62484358"/>
+      <w:bookmarkStart w:id="27" w:name="_Toc62484358"/>
       <w:r>
         <w:t>5.</w:t>
       </w:r>
@@ -16352,11 +16261,12 @@
       <w:r>
         <w:t>.3 Environment Variables</w:t>
       </w:r>
-      <w:bookmarkEnd w:id="26"/>
+      <w:bookmarkEnd w:id="27"/>
     </w:p>
     <w:p/>
     <w:p>
       <w:r>
+        <w:lastRenderedPageBreak/>
         <w:t xml:space="preserve">The user may access the </w:t>
       </w:r>
       <w:r>
@@ -16821,11 +16731,12 @@
       <w:pPr>
         <w:pStyle w:val="Heading1"/>
       </w:pPr>
-      <w:bookmarkStart w:id="27" w:name="_Toc62484359"/>
-      <w:r>
+      <w:bookmarkStart w:id="28" w:name="_Toc62484359"/>
+      <w:r>
+        <w:lastRenderedPageBreak/>
         <w:t>6.0 Release Information</w:t>
       </w:r>
-      <w:bookmarkEnd w:id="27"/>
+      <w:bookmarkEnd w:id="28"/>
     </w:p>
     <w:p/>
     <w:p>
@@ -16897,7 +16808,6 @@
         </w:numPr>
       </w:pPr>
       <w:r>
-        <w:lastRenderedPageBreak/>
         <w:t>Initial release</w:t>
       </w:r>
     </w:p>
@@ -16928,15 +16838,7 @@
       </w:r>
       <w:proofErr w:type="spellEnd"/>
       <w:r>
-        <w:t xml:space="preserve"> provided the user with “String” variables of type “char *” for use in their logic files.  With this release, those variables are now of type “</w:t>
-      </w:r>
-      <w:proofErr w:type="gramStart"/>
-      <w:r>
-        <w:t>std::</w:t>
-      </w:r>
-      <w:proofErr w:type="gramEnd"/>
-      <w:r>
-        <w:t xml:space="preserve">string”, so some re-writing of logic files may be needed since calls like </w:t>
+        <w:t xml:space="preserve"> provided the user with “String” variables of type “char *” for use in their logic files.  With this release, those variables are now of type “std::string”, so some re-writing of logic files may be needed since calls like </w:t>
       </w:r>
       <w:proofErr w:type="spellStart"/>
       <w:r>
@@ -17182,7 +17084,7 @@
 </file>
 
 <file path=word/endnotes.xml><?xml version="1.0" encoding="utf-8"?>
-<w:endnotes xmlns:wpc="http://schemas.microsoft.com/office/word/2010/wordprocessingCanvas" xmlns:cx="http://schemas.microsoft.com/office/drawing/2014/chartex" xmlns:cx1="http://schemas.microsoft.com/office/drawing/2015/9/8/chartex" xmlns:cx2="http://schemas.microsoft.com/office/drawing/2015/10/21/chartex" xmlns:cx3="http://schemas.microsoft.com/office/drawing/2016/5/9/chartex" xmlns:cx4="http://schemas.microsoft.com/office/drawing/2016/5/10/chartex" xmlns:cx5="http://schemas.microsoft.com/office/drawing/2016/5/11/chartex" xmlns:cx6="http://schemas.microsoft.com/office/drawing/2016/5/12/chartex" xmlns:cx7="http://schemas.microsoft.com/office/drawing/2016/5/13/chartex" xmlns:cx8="http://schemas.microsoft.com/office/drawing/2016/5/14/chartex" xmlns:mc="http://schemas.openxmlformats.org/markup-compatibility/2006" xmlns:aink="http://schemas.microsoft.com/office/drawing/2016/ink" xmlns:am3d="http://schemas.microsoft.com/office/drawing/2017/model3d" xmlns:o="urn:schemas-microsoft-com:office:office" xmlns:r="http://schemas.openxmlformats.org/officeDocument/2006/relationships" xmlns:m="http://schemas.openxmlformats.org/officeDocument/2006/math" xmlns:v="urn:schemas-microsoft-com:vml" xmlns:wp14="http://schemas.microsoft.com/office/word/2010/wordprocessingDrawing" xmlns:wp="http://schemas.openxmlformats.org/drawingml/2006/wordprocessingDrawing" xmlns:w10="urn:schemas-microsoft-com:office:word" xmlns:w="http://schemas.openxmlformats.org/wordprocessingml/2006/main" xmlns:w14="http://schemas.microsoft.com/office/word/2010/wordml" xmlns:w15="http://schemas.microsoft.com/office/word/2012/wordml" xmlns:w16cex="http://schemas.microsoft.com/office/word/2018/wordml/cex" xmlns:w16cid="http://schemas.microsoft.com/office/word/2016/wordml/cid" xmlns:w16="http://schemas.microsoft.com/office/word/2018/wordml" xmlns:w16se="http://schemas.microsoft.com/office/word/2015/wordml/symex" xmlns:wpg="http://schemas.microsoft.com/office/word/2010/wordprocessingGroup" xmlns:wpi="http://schemas.microsoft.com/office/word/2010/wordprocessingInk" xmlns:wne="http://schemas.microsoft.com/office/word/2006/wordml" xmlns:wps="http://schemas.microsoft.com/office/word/2010/wordprocessingShape" mc:Ignorable="w14 w15 w16se w16cid w16 w16cex wp14">
+<w:endnotes xmlns:wpc="http://schemas.microsoft.com/office/word/2010/wordprocessingCanvas" xmlns:cx="http://schemas.microsoft.com/office/drawing/2014/chartex" xmlns:cx1="http://schemas.microsoft.com/office/drawing/2015/9/8/chartex" xmlns:cx2="http://schemas.microsoft.com/office/drawing/2015/10/21/chartex" xmlns:cx3="http://schemas.microsoft.com/office/drawing/2016/5/9/chartex" xmlns:cx4="http://schemas.microsoft.com/office/drawing/2016/5/10/chartex" xmlns:cx5="http://schemas.microsoft.com/office/drawing/2016/5/11/chartex" xmlns:cx6="http://schemas.microsoft.com/office/drawing/2016/5/12/chartex" xmlns:cx7="http://schemas.microsoft.com/office/drawing/2016/5/13/chartex" xmlns:cx8="http://schemas.microsoft.com/office/drawing/2016/5/14/chartex" xmlns:mc="http://schemas.openxmlformats.org/markup-compatibility/2006" xmlns:aink="http://schemas.microsoft.com/office/drawing/2016/ink" xmlns:am3d="http://schemas.microsoft.com/office/drawing/2017/model3d" xmlns:o="urn:schemas-microsoft-com:office:office" xmlns:r="http://schemas.openxmlformats.org/officeDocument/2006/relationships" xmlns:m="http://schemas.openxmlformats.org/officeDocument/2006/math" xmlns:v="urn:schemas-microsoft-com:vml" xmlns:wp14="http://schemas.microsoft.com/office/word/2010/wordprocessingDrawing" xmlns:wp="http://schemas.openxmlformats.org/drawingml/2006/wordprocessingDrawing" xmlns:w10="urn:schemas-microsoft-com:office:word" xmlns:w="http://schemas.openxmlformats.org/wordprocessingml/2006/main" xmlns:w14="http://schemas.microsoft.com/office/word/2010/wordml" xmlns:w15="http://schemas.microsoft.com/office/word/2012/wordml" xmlns:w16cid="http://schemas.microsoft.com/office/word/2016/wordml/cid" xmlns:w16se="http://schemas.microsoft.com/office/word/2015/wordml/symex" xmlns:wpg="http://schemas.microsoft.com/office/word/2010/wordprocessingGroup" xmlns:wpi="http://schemas.microsoft.com/office/word/2010/wordprocessingInk" xmlns:wne="http://schemas.microsoft.com/office/word/2006/wordml" xmlns:wps="http://schemas.microsoft.com/office/word/2010/wordprocessingShape" mc:Ignorable="w14 w15 w16se w16cid wp14">
   <w:endnote w:type="separator" w:id="-1">
     <w:p>
       <w:r>
@@ -17201,7 +17103,7 @@
 </file>
 
 <file path=word/footer1.xml><?xml version="1.0" encoding="utf-8"?>
-<w:ftr xmlns:wpc="http://schemas.microsoft.com/office/word/2010/wordprocessingCanvas" xmlns:cx="http://schemas.microsoft.com/office/drawing/2014/chartex" xmlns:cx1="http://schemas.microsoft.com/office/drawing/2015/9/8/chartex" xmlns:cx2="http://schemas.microsoft.com/office/drawing/2015/10/21/chartex" xmlns:cx3="http://schemas.microsoft.com/office/drawing/2016/5/9/chartex" xmlns:cx4="http://schemas.microsoft.com/office/drawing/2016/5/10/chartex" xmlns:cx5="http://schemas.microsoft.com/office/drawing/2016/5/11/chartex" xmlns:cx6="http://schemas.microsoft.com/office/drawing/2016/5/12/chartex" xmlns:cx7="http://schemas.microsoft.com/office/drawing/2016/5/13/chartex" xmlns:cx8="http://schemas.microsoft.com/office/drawing/2016/5/14/chartex" xmlns:mc="http://schemas.openxmlformats.org/markup-compatibility/2006" xmlns:aink="http://schemas.microsoft.com/office/drawing/2016/ink" xmlns:am3d="http://schemas.microsoft.com/office/drawing/2017/model3d" xmlns:o="urn:schemas-microsoft-com:office:office" xmlns:r="http://schemas.openxmlformats.org/officeDocument/2006/relationships" xmlns:m="http://schemas.openxmlformats.org/officeDocument/2006/math" xmlns:v="urn:schemas-microsoft-com:vml" xmlns:wp14="http://schemas.microsoft.com/office/word/2010/wordprocessingDrawing" xmlns:wp="http://schemas.openxmlformats.org/drawingml/2006/wordprocessingDrawing" xmlns:w10="urn:schemas-microsoft-com:office:word" xmlns:w="http://schemas.openxmlformats.org/wordprocessingml/2006/main" xmlns:w14="http://schemas.microsoft.com/office/word/2010/wordml" xmlns:w15="http://schemas.microsoft.com/office/word/2012/wordml" xmlns:w16cex="http://schemas.microsoft.com/office/word/2018/wordml/cex" xmlns:w16cid="http://schemas.microsoft.com/office/word/2016/wordml/cid" xmlns:w16="http://schemas.microsoft.com/office/word/2018/wordml" xmlns:w16se="http://schemas.microsoft.com/office/word/2015/wordml/symex" xmlns:wpg="http://schemas.microsoft.com/office/word/2010/wordprocessingGroup" xmlns:wpi="http://schemas.microsoft.com/office/word/2010/wordprocessingInk" xmlns:wne="http://schemas.microsoft.com/office/word/2006/wordml" xmlns:wps="http://schemas.microsoft.com/office/word/2010/wordprocessingShape" mc:Ignorable="w14 w15 w16se w16cid w16 w16cex wp14">
+<w:ftr xmlns:wpc="http://schemas.microsoft.com/office/word/2010/wordprocessingCanvas" xmlns:cx="http://schemas.microsoft.com/office/drawing/2014/chartex" xmlns:cx1="http://schemas.microsoft.com/office/drawing/2015/9/8/chartex" xmlns:cx2="http://schemas.microsoft.com/office/drawing/2015/10/21/chartex" xmlns:cx3="http://schemas.microsoft.com/office/drawing/2016/5/9/chartex" xmlns:cx4="http://schemas.microsoft.com/office/drawing/2016/5/10/chartex" xmlns:cx5="http://schemas.microsoft.com/office/drawing/2016/5/11/chartex" xmlns:cx6="http://schemas.microsoft.com/office/drawing/2016/5/12/chartex" xmlns:cx7="http://schemas.microsoft.com/office/drawing/2016/5/13/chartex" xmlns:cx8="http://schemas.microsoft.com/office/drawing/2016/5/14/chartex" xmlns:mc="http://schemas.openxmlformats.org/markup-compatibility/2006" xmlns:aink="http://schemas.microsoft.com/office/drawing/2016/ink" xmlns:am3d="http://schemas.microsoft.com/office/drawing/2017/model3d" xmlns:o="urn:schemas-microsoft-com:office:office" xmlns:r="http://schemas.openxmlformats.org/officeDocument/2006/relationships" xmlns:m="http://schemas.openxmlformats.org/officeDocument/2006/math" xmlns:v="urn:schemas-microsoft-com:vml" xmlns:wp14="http://schemas.microsoft.com/office/word/2010/wordprocessingDrawing" xmlns:wp="http://schemas.openxmlformats.org/drawingml/2006/wordprocessingDrawing" xmlns:w10="urn:schemas-microsoft-com:office:word" xmlns:w="http://schemas.openxmlformats.org/wordprocessingml/2006/main" xmlns:w14="http://schemas.microsoft.com/office/word/2010/wordml" xmlns:w15="http://schemas.microsoft.com/office/word/2012/wordml" xmlns:w16cid="http://schemas.microsoft.com/office/word/2016/wordml/cid" xmlns:w16se="http://schemas.microsoft.com/office/word/2015/wordml/symex" xmlns:wpg="http://schemas.microsoft.com/office/word/2010/wordprocessingGroup" xmlns:wpi="http://schemas.microsoft.com/office/word/2010/wordprocessingInk" xmlns:wne="http://schemas.microsoft.com/office/word/2006/wordml" xmlns:wps="http://schemas.microsoft.com/office/word/2010/wordprocessingShape" mc:Ignorable="w14 w15 w16se w16cid wp14">
   <w:tbl>
     <w:tblPr>
       <w:tblW w:w="5000" w:type="pct"/>
@@ -17330,7 +17232,7 @@
 </file>
 
 <file path=word/footer2.xml><?xml version="1.0" encoding="utf-8"?>
-<w:ftr xmlns:wpc="http://schemas.microsoft.com/office/word/2010/wordprocessingCanvas" xmlns:cx="http://schemas.microsoft.com/office/drawing/2014/chartex" xmlns:cx1="http://schemas.microsoft.com/office/drawing/2015/9/8/chartex" xmlns:cx2="http://schemas.microsoft.com/office/drawing/2015/10/21/chartex" xmlns:cx3="http://schemas.microsoft.com/office/drawing/2016/5/9/chartex" xmlns:cx4="http://schemas.microsoft.com/office/drawing/2016/5/10/chartex" xmlns:cx5="http://schemas.microsoft.com/office/drawing/2016/5/11/chartex" xmlns:cx6="http://schemas.microsoft.com/office/drawing/2016/5/12/chartex" xmlns:cx7="http://schemas.microsoft.com/office/drawing/2016/5/13/chartex" xmlns:cx8="http://schemas.microsoft.com/office/drawing/2016/5/14/chartex" xmlns:mc="http://schemas.openxmlformats.org/markup-compatibility/2006" xmlns:aink="http://schemas.microsoft.com/office/drawing/2016/ink" xmlns:am3d="http://schemas.microsoft.com/office/drawing/2017/model3d" xmlns:o="urn:schemas-microsoft-com:office:office" xmlns:r="http://schemas.openxmlformats.org/officeDocument/2006/relationships" xmlns:m="http://schemas.openxmlformats.org/officeDocument/2006/math" xmlns:v="urn:schemas-microsoft-com:vml" xmlns:wp14="http://schemas.microsoft.com/office/word/2010/wordprocessingDrawing" xmlns:wp="http://schemas.openxmlformats.org/drawingml/2006/wordprocessingDrawing" xmlns:w10="urn:schemas-microsoft-com:office:word" xmlns:w="http://schemas.openxmlformats.org/wordprocessingml/2006/main" xmlns:w14="http://schemas.microsoft.com/office/word/2010/wordml" xmlns:w15="http://schemas.microsoft.com/office/word/2012/wordml" xmlns:w16cex="http://schemas.microsoft.com/office/word/2018/wordml/cex" xmlns:w16cid="http://schemas.microsoft.com/office/word/2016/wordml/cid" xmlns:w16="http://schemas.microsoft.com/office/word/2018/wordml" xmlns:w16se="http://schemas.microsoft.com/office/word/2015/wordml/symex" xmlns:wpg="http://schemas.microsoft.com/office/word/2010/wordprocessingGroup" xmlns:wpi="http://schemas.microsoft.com/office/word/2010/wordprocessingInk" xmlns:wne="http://schemas.microsoft.com/office/word/2006/wordml" xmlns:wps="http://schemas.microsoft.com/office/word/2010/wordprocessingShape" mc:Ignorable="w14 w15 w16se w16cid w16 w16cex wp14">
+<w:ftr xmlns:wpc="http://schemas.microsoft.com/office/word/2010/wordprocessingCanvas" xmlns:cx="http://schemas.microsoft.com/office/drawing/2014/chartex" xmlns:cx1="http://schemas.microsoft.com/office/drawing/2015/9/8/chartex" xmlns:cx2="http://schemas.microsoft.com/office/drawing/2015/10/21/chartex" xmlns:cx3="http://schemas.microsoft.com/office/drawing/2016/5/9/chartex" xmlns:cx4="http://schemas.microsoft.com/office/drawing/2016/5/10/chartex" xmlns:cx5="http://schemas.microsoft.com/office/drawing/2016/5/11/chartex" xmlns:cx6="http://schemas.microsoft.com/office/drawing/2016/5/12/chartex" xmlns:cx7="http://schemas.microsoft.com/office/drawing/2016/5/13/chartex" xmlns:cx8="http://schemas.microsoft.com/office/drawing/2016/5/14/chartex" xmlns:mc="http://schemas.openxmlformats.org/markup-compatibility/2006" xmlns:aink="http://schemas.microsoft.com/office/drawing/2016/ink" xmlns:am3d="http://schemas.microsoft.com/office/drawing/2017/model3d" xmlns:o="urn:schemas-microsoft-com:office:office" xmlns:r="http://schemas.openxmlformats.org/officeDocument/2006/relationships" xmlns:m="http://schemas.openxmlformats.org/officeDocument/2006/math" xmlns:v="urn:schemas-microsoft-com:vml" xmlns:wp14="http://schemas.microsoft.com/office/word/2010/wordprocessingDrawing" xmlns:wp="http://schemas.openxmlformats.org/drawingml/2006/wordprocessingDrawing" xmlns:w10="urn:schemas-microsoft-com:office:word" xmlns:w="http://schemas.openxmlformats.org/wordprocessingml/2006/main" xmlns:w14="http://schemas.microsoft.com/office/word/2010/wordml" xmlns:w15="http://schemas.microsoft.com/office/word/2012/wordml" xmlns:w16cid="http://schemas.microsoft.com/office/word/2016/wordml/cid" xmlns:w16se="http://schemas.microsoft.com/office/word/2015/wordml/symex" xmlns:wpg="http://schemas.microsoft.com/office/word/2010/wordprocessingGroup" xmlns:wpi="http://schemas.microsoft.com/office/word/2010/wordprocessingInk" xmlns:wne="http://schemas.microsoft.com/office/word/2006/wordml" xmlns:wps="http://schemas.microsoft.com/office/word/2010/wordprocessingShape" mc:Ignorable="w14 w15 w16se w16cid wp14">
   <w:tbl>
     <w:tblPr>
       <w:tblW w:w="5000" w:type="pct"/>
@@ -17446,7 +17348,7 @@
 </file>
 
 <file path=word/footer3.xml><?xml version="1.0" encoding="utf-8"?>
-<w:ftr xmlns:wpc="http://schemas.microsoft.com/office/word/2010/wordprocessingCanvas" xmlns:cx="http://schemas.microsoft.com/office/drawing/2014/chartex" xmlns:cx1="http://schemas.microsoft.com/office/drawing/2015/9/8/chartex" xmlns:cx2="http://schemas.microsoft.com/office/drawing/2015/10/21/chartex" xmlns:cx3="http://schemas.microsoft.com/office/drawing/2016/5/9/chartex" xmlns:cx4="http://schemas.microsoft.com/office/drawing/2016/5/10/chartex" xmlns:cx5="http://schemas.microsoft.com/office/drawing/2016/5/11/chartex" xmlns:cx6="http://schemas.microsoft.com/office/drawing/2016/5/12/chartex" xmlns:cx7="http://schemas.microsoft.com/office/drawing/2016/5/13/chartex" xmlns:cx8="http://schemas.microsoft.com/office/drawing/2016/5/14/chartex" xmlns:mc="http://schemas.openxmlformats.org/markup-compatibility/2006" xmlns:aink="http://schemas.microsoft.com/office/drawing/2016/ink" xmlns:am3d="http://schemas.microsoft.com/office/drawing/2017/model3d" xmlns:o="urn:schemas-microsoft-com:office:office" xmlns:r="http://schemas.openxmlformats.org/officeDocument/2006/relationships" xmlns:m="http://schemas.openxmlformats.org/officeDocument/2006/math" xmlns:v="urn:schemas-microsoft-com:vml" xmlns:wp14="http://schemas.microsoft.com/office/word/2010/wordprocessingDrawing" xmlns:wp="http://schemas.openxmlformats.org/drawingml/2006/wordprocessingDrawing" xmlns:w10="urn:schemas-microsoft-com:office:word" xmlns:w="http://schemas.openxmlformats.org/wordprocessingml/2006/main" xmlns:w14="http://schemas.microsoft.com/office/word/2010/wordml" xmlns:w15="http://schemas.microsoft.com/office/word/2012/wordml" xmlns:w16cex="http://schemas.microsoft.com/office/word/2018/wordml/cex" xmlns:w16cid="http://schemas.microsoft.com/office/word/2016/wordml/cid" xmlns:w16="http://schemas.microsoft.com/office/word/2018/wordml" xmlns:w16se="http://schemas.microsoft.com/office/word/2015/wordml/symex" xmlns:wpg="http://schemas.microsoft.com/office/word/2010/wordprocessingGroup" xmlns:wpi="http://schemas.microsoft.com/office/word/2010/wordprocessingInk" xmlns:wne="http://schemas.microsoft.com/office/word/2006/wordml" xmlns:wps="http://schemas.microsoft.com/office/word/2010/wordprocessingShape" mc:Ignorable="w14 w15 w16se w16cid w16 w16cex wp14">
+<w:ftr xmlns:wpc="http://schemas.microsoft.com/office/word/2010/wordprocessingCanvas" xmlns:cx="http://schemas.microsoft.com/office/drawing/2014/chartex" xmlns:cx1="http://schemas.microsoft.com/office/drawing/2015/9/8/chartex" xmlns:cx2="http://schemas.microsoft.com/office/drawing/2015/10/21/chartex" xmlns:cx3="http://schemas.microsoft.com/office/drawing/2016/5/9/chartex" xmlns:cx4="http://schemas.microsoft.com/office/drawing/2016/5/10/chartex" xmlns:cx5="http://schemas.microsoft.com/office/drawing/2016/5/11/chartex" xmlns:cx6="http://schemas.microsoft.com/office/drawing/2016/5/12/chartex" xmlns:cx7="http://schemas.microsoft.com/office/drawing/2016/5/13/chartex" xmlns:cx8="http://schemas.microsoft.com/office/drawing/2016/5/14/chartex" xmlns:mc="http://schemas.openxmlformats.org/markup-compatibility/2006" xmlns:aink="http://schemas.microsoft.com/office/drawing/2016/ink" xmlns:am3d="http://schemas.microsoft.com/office/drawing/2017/model3d" xmlns:o="urn:schemas-microsoft-com:office:office" xmlns:r="http://schemas.openxmlformats.org/officeDocument/2006/relationships" xmlns:m="http://schemas.openxmlformats.org/officeDocument/2006/math" xmlns:v="urn:schemas-microsoft-com:vml" xmlns:wp14="http://schemas.microsoft.com/office/word/2010/wordprocessingDrawing" xmlns:wp="http://schemas.openxmlformats.org/drawingml/2006/wordprocessingDrawing" xmlns:w10="urn:schemas-microsoft-com:office:word" xmlns:w="http://schemas.openxmlformats.org/wordprocessingml/2006/main" xmlns:w14="http://schemas.microsoft.com/office/word/2010/wordml" xmlns:w15="http://schemas.microsoft.com/office/word/2012/wordml" xmlns:w16cid="http://schemas.microsoft.com/office/word/2016/wordml/cid" xmlns:w16se="http://schemas.microsoft.com/office/word/2015/wordml/symex" xmlns:wpg="http://schemas.microsoft.com/office/word/2010/wordprocessingGroup" xmlns:wpi="http://schemas.microsoft.com/office/word/2010/wordprocessingInk" xmlns:wne="http://schemas.microsoft.com/office/word/2006/wordml" xmlns:wps="http://schemas.microsoft.com/office/word/2010/wordprocessingShape" mc:Ignorable="w14 w15 w16se w16cid wp14">
   <w:tbl>
     <w:tblPr>
       <w:tblW w:w="5000" w:type="pct"/>
@@ -17562,7 +17464,7 @@
 </file>
 
 <file path=word/footer4.xml><?xml version="1.0" encoding="utf-8"?>
-<w:ftr xmlns:wpc="http://schemas.microsoft.com/office/word/2010/wordprocessingCanvas" xmlns:cx="http://schemas.microsoft.com/office/drawing/2014/chartex" xmlns:cx1="http://schemas.microsoft.com/office/drawing/2015/9/8/chartex" xmlns:cx2="http://schemas.microsoft.com/office/drawing/2015/10/21/chartex" xmlns:cx3="http://schemas.microsoft.com/office/drawing/2016/5/9/chartex" xmlns:cx4="http://schemas.microsoft.com/office/drawing/2016/5/10/chartex" xmlns:cx5="http://schemas.microsoft.com/office/drawing/2016/5/11/chartex" xmlns:cx6="http://schemas.microsoft.com/office/drawing/2016/5/12/chartex" xmlns:cx7="http://schemas.microsoft.com/office/drawing/2016/5/13/chartex" xmlns:cx8="http://schemas.microsoft.com/office/drawing/2016/5/14/chartex" xmlns:mc="http://schemas.openxmlformats.org/markup-compatibility/2006" xmlns:aink="http://schemas.microsoft.com/office/drawing/2016/ink" xmlns:am3d="http://schemas.microsoft.com/office/drawing/2017/model3d" xmlns:o="urn:schemas-microsoft-com:office:office" xmlns:r="http://schemas.openxmlformats.org/officeDocument/2006/relationships" xmlns:m="http://schemas.openxmlformats.org/officeDocument/2006/math" xmlns:v="urn:schemas-microsoft-com:vml" xmlns:wp14="http://schemas.microsoft.com/office/word/2010/wordprocessingDrawing" xmlns:wp="http://schemas.openxmlformats.org/drawingml/2006/wordprocessingDrawing" xmlns:w10="urn:schemas-microsoft-com:office:word" xmlns:w="http://schemas.openxmlformats.org/wordprocessingml/2006/main" xmlns:w14="http://schemas.microsoft.com/office/word/2010/wordml" xmlns:w15="http://schemas.microsoft.com/office/word/2012/wordml" xmlns:w16cex="http://schemas.microsoft.com/office/word/2018/wordml/cex" xmlns:w16cid="http://schemas.microsoft.com/office/word/2016/wordml/cid" xmlns:w16="http://schemas.microsoft.com/office/word/2018/wordml" xmlns:w16se="http://schemas.microsoft.com/office/word/2015/wordml/symex" xmlns:wpg="http://schemas.microsoft.com/office/word/2010/wordprocessingGroup" xmlns:wpi="http://schemas.microsoft.com/office/word/2010/wordprocessingInk" xmlns:wne="http://schemas.microsoft.com/office/word/2006/wordml" xmlns:wps="http://schemas.microsoft.com/office/word/2010/wordprocessingShape" mc:Ignorable="w14 w15 w16se w16cid w16 w16cex wp14">
+<w:ftr xmlns:wpc="http://schemas.microsoft.com/office/word/2010/wordprocessingCanvas" xmlns:cx="http://schemas.microsoft.com/office/drawing/2014/chartex" xmlns:cx1="http://schemas.microsoft.com/office/drawing/2015/9/8/chartex" xmlns:cx2="http://schemas.microsoft.com/office/drawing/2015/10/21/chartex" xmlns:cx3="http://schemas.microsoft.com/office/drawing/2016/5/9/chartex" xmlns:cx4="http://schemas.microsoft.com/office/drawing/2016/5/10/chartex" xmlns:cx5="http://schemas.microsoft.com/office/drawing/2016/5/11/chartex" xmlns:cx6="http://schemas.microsoft.com/office/drawing/2016/5/12/chartex" xmlns:cx7="http://schemas.microsoft.com/office/drawing/2016/5/13/chartex" xmlns:cx8="http://schemas.microsoft.com/office/drawing/2016/5/14/chartex" xmlns:mc="http://schemas.openxmlformats.org/markup-compatibility/2006" xmlns:aink="http://schemas.microsoft.com/office/drawing/2016/ink" xmlns:am3d="http://schemas.microsoft.com/office/drawing/2017/model3d" xmlns:o="urn:schemas-microsoft-com:office:office" xmlns:r="http://schemas.openxmlformats.org/officeDocument/2006/relationships" xmlns:m="http://schemas.openxmlformats.org/officeDocument/2006/math" xmlns:v="urn:schemas-microsoft-com:vml" xmlns:wp14="http://schemas.microsoft.com/office/word/2010/wordprocessingDrawing" xmlns:wp="http://schemas.openxmlformats.org/drawingml/2006/wordprocessingDrawing" xmlns:w10="urn:schemas-microsoft-com:office:word" xmlns:w="http://schemas.openxmlformats.org/wordprocessingml/2006/main" xmlns:w14="http://schemas.microsoft.com/office/word/2010/wordml" xmlns:w15="http://schemas.microsoft.com/office/word/2012/wordml" xmlns:w16cid="http://schemas.microsoft.com/office/word/2016/wordml/cid" xmlns:w16se="http://schemas.microsoft.com/office/word/2015/wordml/symex" xmlns:wpg="http://schemas.microsoft.com/office/word/2010/wordprocessingGroup" xmlns:wpi="http://schemas.microsoft.com/office/word/2010/wordprocessingInk" xmlns:wne="http://schemas.microsoft.com/office/word/2006/wordml" xmlns:wps="http://schemas.microsoft.com/office/word/2010/wordprocessingShape" mc:Ignorable="w14 w15 w16se w16cid wp14">
   <w:tbl>
     <w:tblPr>
       <w:tblW w:w="5000" w:type="pct"/>
@@ -17678,7 +17580,7 @@
 </file>
 
 <file path=word/footer5.xml><?xml version="1.0" encoding="utf-8"?>
-<w:ftr xmlns:wpc="http://schemas.microsoft.com/office/word/2010/wordprocessingCanvas" xmlns:cx="http://schemas.microsoft.com/office/drawing/2014/chartex" xmlns:cx1="http://schemas.microsoft.com/office/drawing/2015/9/8/chartex" xmlns:cx2="http://schemas.microsoft.com/office/drawing/2015/10/21/chartex" xmlns:cx3="http://schemas.microsoft.com/office/drawing/2016/5/9/chartex" xmlns:cx4="http://schemas.microsoft.com/office/drawing/2016/5/10/chartex" xmlns:cx5="http://schemas.microsoft.com/office/drawing/2016/5/11/chartex" xmlns:cx6="http://schemas.microsoft.com/office/drawing/2016/5/12/chartex" xmlns:cx7="http://schemas.microsoft.com/office/drawing/2016/5/13/chartex" xmlns:cx8="http://schemas.microsoft.com/office/drawing/2016/5/14/chartex" xmlns:mc="http://schemas.openxmlformats.org/markup-compatibility/2006" xmlns:aink="http://schemas.microsoft.com/office/drawing/2016/ink" xmlns:am3d="http://schemas.microsoft.com/office/drawing/2017/model3d" xmlns:o="urn:schemas-microsoft-com:office:office" xmlns:r="http://schemas.openxmlformats.org/officeDocument/2006/relationships" xmlns:m="http://schemas.openxmlformats.org/officeDocument/2006/math" xmlns:v="urn:schemas-microsoft-com:vml" xmlns:wp14="http://schemas.microsoft.com/office/word/2010/wordprocessingDrawing" xmlns:wp="http://schemas.openxmlformats.org/drawingml/2006/wordprocessingDrawing" xmlns:w10="urn:schemas-microsoft-com:office:word" xmlns:w="http://schemas.openxmlformats.org/wordprocessingml/2006/main" xmlns:w14="http://schemas.microsoft.com/office/word/2010/wordml" xmlns:w15="http://schemas.microsoft.com/office/word/2012/wordml" xmlns:w16cex="http://schemas.microsoft.com/office/word/2018/wordml/cex" xmlns:w16cid="http://schemas.microsoft.com/office/word/2016/wordml/cid" xmlns:w16="http://schemas.microsoft.com/office/word/2018/wordml" xmlns:w16se="http://schemas.microsoft.com/office/word/2015/wordml/symex" xmlns:wpg="http://schemas.microsoft.com/office/word/2010/wordprocessingGroup" xmlns:wpi="http://schemas.microsoft.com/office/word/2010/wordprocessingInk" xmlns:wne="http://schemas.microsoft.com/office/word/2006/wordml" xmlns:wps="http://schemas.microsoft.com/office/word/2010/wordprocessingShape" mc:Ignorable="w14 w15 w16se w16cid w16 w16cex wp14">
+<w:ftr xmlns:wpc="http://schemas.microsoft.com/office/word/2010/wordprocessingCanvas" xmlns:cx="http://schemas.microsoft.com/office/drawing/2014/chartex" xmlns:cx1="http://schemas.microsoft.com/office/drawing/2015/9/8/chartex" xmlns:cx2="http://schemas.microsoft.com/office/drawing/2015/10/21/chartex" xmlns:cx3="http://schemas.microsoft.com/office/drawing/2016/5/9/chartex" xmlns:cx4="http://schemas.microsoft.com/office/drawing/2016/5/10/chartex" xmlns:cx5="http://schemas.microsoft.com/office/drawing/2016/5/11/chartex" xmlns:cx6="http://schemas.microsoft.com/office/drawing/2016/5/12/chartex" xmlns:cx7="http://schemas.microsoft.com/office/drawing/2016/5/13/chartex" xmlns:cx8="http://schemas.microsoft.com/office/drawing/2016/5/14/chartex" xmlns:mc="http://schemas.openxmlformats.org/markup-compatibility/2006" xmlns:aink="http://schemas.microsoft.com/office/drawing/2016/ink" xmlns:am3d="http://schemas.microsoft.com/office/drawing/2017/model3d" xmlns:o="urn:schemas-microsoft-com:office:office" xmlns:r="http://schemas.openxmlformats.org/officeDocument/2006/relationships" xmlns:m="http://schemas.openxmlformats.org/officeDocument/2006/math" xmlns:v="urn:schemas-microsoft-com:vml" xmlns:wp14="http://schemas.microsoft.com/office/word/2010/wordprocessingDrawing" xmlns:wp="http://schemas.openxmlformats.org/drawingml/2006/wordprocessingDrawing" xmlns:w10="urn:schemas-microsoft-com:office:word" xmlns:w="http://schemas.openxmlformats.org/wordprocessingml/2006/main" xmlns:w14="http://schemas.microsoft.com/office/word/2010/wordml" xmlns:w15="http://schemas.microsoft.com/office/word/2012/wordml" xmlns:w16cid="http://schemas.microsoft.com/office/word/2016/wordml/cid" xmlns:w16se="http://schemas.microsoft.com/office/word/2015/wordml/symex" xmlns:wpg="http://schemas.microsoft.com/office/word/2010/wordprocessingGroup" xmlns:wpi="http://schemas.microsoft.com/office/word/2010/wordprocessingInk" xmlns:wne="http://schemas.microsoft.com/office/word/2006/wordml" xmlns:wps="http://schemas.microsoft.com/office/word/2010/wordprocessingShape" mc:Ignorable="w14 w15 w16se w16cid wp14">
   <w:tbl>
     <w:tblPr>
       <w:tblW w:w="5000" w:type="pct"/>
@@ -17794,7 +17696,7 @@
 </file>
 
 <file path=word/footnotes.xml><?xml version="1.0" encoding="utf-8"?>
-<w:footnotes xmlns:wpc="http://schemas.microsoft.com/office/word/2010/wordprocessingCanvas" xmlns:cx="http://schemas.microsoft.com/office/drawing/2014/chartex" xmlns:cx1="http://schemas.microsoft.com/office/drawing/2015/9/8/chartex" xmlns:cx2="http://schemas.microsoft.com/office/drawing/2015/10/21/chartex" xmlns:cx3="http://schemas.microsoft.com/office/drawing/2016/5/9/chartex" xmlns:cx4="http://schemas.microsoft.com/office/drawing/2016/5/10/chartex" xmlns:cx5="http://schemas.microsoft.com/office/drawing/2016/5/11/chartex" xmlns:cx6="http://schemas.microsoft.com/office/drawing/2016/5/12/chartex" xmlns:cx7="http://schemas.microsoft.com/office/drawing/2016/5/13/chartex" xmlns:cx8="http://schemas.microsoft.com/office/drawing/2016/5/14/chartex" xmlns:mc="http://schemas.openxmlformats.org/markup-compatibility/2006" xmlns:aink="http://schemas.microsoft.com/office/drawing/2016/ink" xmlns:am3d="http://schemas.microsoft.com/office/drawing/2017/model3d" xmlns:o="urn:schemas-microsoft-com:office:office" xmlns:r="http://schemas.openxmlformats.org/officeDocument/2006/relationships" xmlns:m="http://schemas.openxmlformats.org/officeDocument/2006/math" xmlns:v="urn:schemas-microsoft-com:vml" xmlns:wp14="http://schemas.microsoft.com/office/word/2010/wordprocessingDrawing" xmlns:wp="http://schemas.openxmlformats.org/drawingml/2006/wordprocessingDrawing" xmlns:w10="urn:schemas-microsoft-com:office:word" xmlns:w="http://schemas.openxmlformats.org/wordprocessingml/2006/main" xmlns:w14="http://schemas.microsoft.com/office/word/2010/wordml" xmlns:w15="http://schemas.microsoft.com/office/word/2012/wordml" xmlns:w16cex="http://schemas.microsoft.com/office/word/2018/wordml/cex" xmlns:w16cid="http://schemas.microsoft.com/office/word/2016/wordml/cid" xmlns:w16="http://schemas.microsoft.com/office/word/2018/wordml" xmlns:w16se="http://schemas.microsoft.com/office/word/2015/wordml/symex" xmlns:wpg="http://schemas.microsoft.com/office/word/2010/wordprocessingGroup" xmlns:wpi="http://schemas.microsoft.com/office/word/2010/wordprocessingInk" xmlns:wne="http://schemas.microsoft.com/office/word/2006/wordml" xmlns:wps="http://schemas.microsoft.com/office/word/2010/wordprocessingShape" mc:Ignorable="w14 w15 w16se w16cid w16 w16cex wp14">
+<w:footnotes xmlns:wpc="http://schemas.microsoft.com/office/word/2010/wordprocessingCanvas" xmlns:cx="http://schemas.microsoft.com/office/drawing/2014/chartex" xmlns:cx1="http://schemas.microsoft.com/office/drawing/2015/9/8/chartex" xmlns:cx2="http://schemas.microsoft.com/office/drawing/2015/10/21/chartex" xmlns:cx3="http://schemas.microsoft.com/office/drawing/2016/5/9/chartex" xmlns:cx4="http://schemas.microsoft.com/office/drawing/2016/5/10/chartex" xmlns:cx5="http://schemas.microsoft.com/office/drawing/2016/5/11/chartex" xmlns:cx6="http://schemas.microsoft.com/office/drawing/2016/5/12/chartex" xmlns:cx7="http://schemas.microsoft.com/office/drawing/2016/5/13/chartex" xmlns:cx8="http://schemas.microsoft.com/office/drawing/2016/5/14/chartex" xmlns:mc="http://schemas.openxmlformats.org/markup-compatibility/2006" xmlns:aink="http://schemas.microsoft.com/office/drawing/2016/ink" xmlns:am3d="http://schemas.microsoft.com/office/drawing/2017/model3d" xmlns:o="urn:schemas-microsoft-com:office:office" xmlns:r="http://schemas.openxmlformats.org/officeDocument/2006/relationships" xmlns:m="http://schemas.openxmlformats.org/officeDocument/2006/math" xmlns:v="urn:schemas-microsoft-com:vml" xmlns:wp14="http://schemas.microsoft.com/office/word/2010/wordprocessingDrawing" xmlns:wp="http://schemas.openxmlformats.org/drawingml/2006/wordprocessingDrawing" xmlns:w10="urn:schemas-microsoft-com:office:word" xmlns:w="http://schemas.openxmlformats.org/wordprocessingml/2006/main" xmlns:w14="http://schemas.microsoft.com/office/word/2010/wordml" xmlns:w15="http://schemas.microsoft.com/office/word/2012/wordml" xmlns:w16cid="http://schemas.microsoft.com/office/word/2016/wordml/cid" xmlns:w16se="http://schemas.microsoft.com/office/word/2015/wordml/symex" xmlns:wpg="http://schemas.microsoft.com/office/word/2010/wordprocessingGroup" xmlns:wpi="http://schemas.microsoft.com/office/word/2010/wordprocessingInk" xmlns:wne="http://schemas.microsoft.com/office/word/2006/wordml" xmlns:wps="http://schemas.microsoft.com/office/word/2010/wordprocessingShape" mc:Ignorable="w14 w15 w16se w16cid wp14">
   <w:footnote w:type="separator" w:id="-1">
     <w:p>
       <w:r>
@@ -17813,7 +17715,7 @@
 </file>
 
 <file path=word/numbering.xml><?xml version="1.0" encoding="utf-8"?>
-<w:numbering xmlns:wpc="http://schemas.microsoft.com/office/word/2010/wordprocessingCanvas" xmlns:cx="http://schemas.microsoft.com/office/drawing/2014/chartex" xmlns:cx1="http://schemas.microsoft.com/office/drawing/2015/9/8/chartex" xmlns:cx2="http://schemas.microsoft.com/office/drawing/2015/10/21/chartex" xmlns:cx3="http://schemas.microsoft.com/office/drawing/2016/5/9/chartex" xmlns:cx4="http://schemas.microsoft.com/office/drawing/2016/5/10/chartex" xmlns:cx5="http://schemas.microsoft.com/office/drawing/2016/5/11/chartex" xmlns:cx6="http://schemas.microsoft.com/office/drawing/2016/5/12/chartex" xmlns:cx7="http://schemas.microsoft.com/office/drawing/2016/5/13/chartex" xmlns:cx8="http://schemas.microsoft.com/office/drawing/2016/5/14/chartex" xmlns:mc="http://schemas.openxmlformats.org/markup-compatibility/2006" xmlns:aink="http://schemas.microsoft.com/office/drawing/2016/ink" xmlns:am3d="http://schemas.microsoft.com/office/drawing/2017/model3d" xmlns:o="urn:schemas-microsoft-com:office:office" xmlns:r="http://schemas.openxmlformats.org/officeDocument/2006/relationships" xmlns:m="http://schemas.openxmlformats.org/officeDocument/2006/math" xmlns:v="urn:schemas-microsoft-com:vml" xmlns:wp14="http://schemas.microsoft.com/office/word/2010/wordprocessingDrawing" xmlns:wp="http://schemas.openxmlformats.org/drawingml/2006/wordprocessingDrawing" xmlns:w10="urn:schemas-microsoft-com:office:word" xmlns:w="http://schemas.openxmlformats.org/wordprocessingml/2006/main" xmlns:w14="http://schemas.microsoft.com/office/word/2010/wordml" xmlns:w15="http://schemas.microsoft.com/office/word/2012/wordml" xmlns:w16cex="http://schemas.microsoft.com/office/word/2018/wordml/cex" xmlns:w16cid="http://schemas.microsoft.com/office/word/2016/wordml/cid" xmlns:w16="http://schemas.microsoft.com/office/word/2018/wordml" xmlns:w16se="http://schemas.microsoft.com/office/word/2015/wordml/symex" xmlns:wpg="http://schemas.microsoft.com/office/word/2010/wordprocessingGroup" xmlns:wpi="http://schemas.microsoft.com/office/word/2010/wordprocessingInk" xmlns:wne="http://schemas.microsoft.com/office/word/2006/wordml" xmlns:wps="http://schemas.microsoft.com/office/word/2010/wordprocessingShape" mc:Ignorable="w14 w15 w16se w16cid w16 w16cex wp14">
+<w:numbering xmlns:wpc="http://schemas.microsoft.com/office/word/2010/wordprocessingCanvas" xmlns:cx="http://schemas.microsoft.com/office/drawing/2014/chartex" xmlns:cx1="http://schemas.microsoft.com/office/drawing/2015/9/8/chartex" xmlns:cx2="http://schemas.microsoft.com/office/drawing/2015/10/21/chartex" xmlns:cx3="http://schemas.microsoft.com/office/drawing/2016/5/9/chartex" xmlns:cx4="http://schemas.microsoft.com/office/drawing/2016/5/10/chartex" xmlns:cx5="http://schemas.microsoft.com/office/drawing/2016/5/11/chartex" xmlns:cx6="http://schemas.microsoft.com/office/drawing/2016/5/12/chartex" xmlns:cx7="http://schemas.microsoft.com/office/drawing/2016/5/13/chartex" xmlns:cx8="http://schemas.microsoft.com/office/drawing/2016/5/14/chartex" xmlns:mc="http://schemas.openxmlformats.org/markup-compatibility/2006" xmlns:aink="http://schemas.microsoft.com/office/drawing/2016/ink" xmlns:am3d="http://schemas.microsoft.com/office/drawing/2017/model3d" xmlns:o="urn:schemas-microsoft-com:office:office" xmlns:r="http://schemas.openxmlformats.org/officeDocument/2006/relationships" xmlns:m="http://schemas.openxmlformats.org/officeDocument/2006/math" xmlns:v="urn:schemas-microsoft-com:vml" xmlns:wp14="http://schemas.microsoft.com/office/word/2010/wordprocessingDrawing" xmlns:wp="http://schemas.openxmlformats.org/drawingml/2006/wordprocessingDrawing" xmlns:w10="urn:schemas-microsoft-com:office:word" xmlns:w="http://schemas.openxmlformats.org/wordprocessingml/2006/main" xmlns:w14="http://schemas.microsoft.com/office/word/2010/wordml" xmlns:w15="http://schemas.microsoft.com/office/word/2012/wordml" xmlns:w16cid="http://schemas.microsoft.com/office/word/2016/wordml/cid" xmlns:w16se="http://schemas.microsoft.com/office/word/2015/wordml/symex" xmlns:wpg="http://schemas.microsoft.com/office/word/2010/wordprocessingGroup" xmlns:wpi="http://schemas.microsoft.com/office/word/2010/wordprocessingInk" xmlns:wne="http://schemas.microsoft.com/office/word/2006/wordml" xmlns:wps="http://schemas.microsoft.com/office/word/2010/wordprocessingShape" mc:Ignorable="w14 w15 w16se w16cid wp14">
   <w:abstractNum w:abstractNumId="0" w15:restartNumberingAfterBreak="0">
     <w:nsid w:val="073B0BD8"/>
     <w:multiLevelType w:val="multilevel"/>
@@ -18924,7 +18826,7 @@
 </file>
 
 <file path=word/styles.xml><?xml version="1.0" encoding="utf-8"?>
-<w:styles xmlns:mc="http://schemas.openxmlformats.org/markup-compatibility/2006" xmlns:r="http://schemas.openxmlformats.org/officeDocument/2006/relationships" xmlns:w="http://schemas.openxmlformats.org/wordprocessingml/2006/main" xmlns:w14="http://schemas.microsoft.com/office/word/2010/wordml" xmlns:w15="http://schemas.microsoft.com/office/word/2012/wordml" xmlns:w16cex="http://schemas.microsoft.com/office/word/2018/wordml/cex" xmlns:w16cid="http://schemas.microsoft.com/office/word/2016/wordml/cid" xmlns:w16="http://schemas.microsoft.com/office/word/2018/wordml" xmlns:w16se="http://schemas.microsoft.com/office/word/2015/wordml/symex" mc:Ignorable="w14 w15 w16se w16cid w16 w16cex">
+<w:styles xmlns:mc="http://schemas.openxmlformats.org/markup-compatibility/2006" xmlns:r="http://schemas.openxmlformats.org/officeDocument/2006/relationships" xmlns:w="http://schemas.openxmlformats.org/wordprocessingml/2006/main" xmlns:w14="http://schemas.microsoft.com/office/word/2010/wordml" xmlns:w15="http://schemas.microsoft.com/office/word/2012/wordml" xmlns:w16cid="http://schemas.microsoft.com/office/word/2016/wordml/cid" xmlns:w16se="http://schemas.microsoft.com/office/word/2015/wordml/symex" mc:Ignorable="w14 w15 w16se w16cid">
   <w:docDefaults>
     <w:rPrDefault>
       <w:rPr>
@@ -20226,7 +20128,7 @@
 </file>
 
 <file path=customXml/itemProps1.xml><?xml version="1.0" encoding="utf-8"?>
-<ds:datastoreItem xmlns:ds="http://schemas.openxmlformats.org/officeDocument/2006/customXml" ds:itemID="{1C2DAF2F-09D8-1348-B006-CDDDCCE3F4CF}">
+<ds:datastoreItem xmlns:ds="http://schemas.openxmlformats.org/officeDocument/2006/customXml" ds:itemID="{02CBF1E7-52E9-485F-9585-DCB4801FCBD7}">
   <ds:schemaRefs>
     <ds:schemaRef ds:uri="http://schemas.openxmlformats.org/officeDocument/2006/bibliography"/>
   </ds:schemaRefs>

</xml_diff>

<commit_message>
Revert "Merge branch '12-text-outlines' into 'master'"
This reverts commit 75e4265b1877b6b7165210f92e5349c8ec6f6ed8, reversing
changes made to 0a7c000435104307b8aa230b37c5c4a0250660d5.
</commit_message>
<xml_diff>
--- a/dcapp.app/Contents/Resources/docs/dcapp.docx
+++ b/dcapp.app/Contents/Resources/docs/dcapp.docx
@@ -8738,20 +8738,49 @@
                 <w:i/>
                 <w:iCs/>
               </w:rPr>
-              <w:t>LinePattern</w:t>
-            </w:r>
-            <w:r>
-              <w:t xml:space="preserve"> is an optional 16-bit hexadecimal number used to determine the pixel pattern of the outline. </w:t>
+              <w:t>Line</w:t>
             </w:r>
             <w:r>
               <w:rPr>
                 <w:i/>
                 <w:iCs/>
               </w:rPr>
-              <w:t>LineFactor</w:t>
-            </w:r>
-            <w:r>
-              <w:t xml:space="preserve"> is an optional multiplier for each bit in the outline. </w:t>
+              <w:t>Pattern</w:t>
+            </w:r>
+            <w:r>
+              <w:t xml:space="preserve"> is an optional 16-bit hexadecimal number used to determine the pixel pattern of the </w:t>
+            </w:r>
+            <w:r>
+              <w:t>out</w:t>
+            </w:r>
+            <w:r>
+              <w:t>line</w:t>
+            </w:r>
+            <w:r>
+              <w:t xml:space="preserve">. </w:t>
+            </w:r>
+            <w:r>
+              <w:rPr>
+                <w:i/>
+                <w:iCs/>
+              </w:rPr>
+              <w:t>Line</w:t>
+            </w:r>
+            <w:r>
+              <w:rPr>
+                <w:i/>
+                <w:iCs/>
+              </w:rPr>
+              <w:t>Factor</w:t>
+            </w:r>
+            <w:r>
+              <w:t xml:space="preserve"> is an optional multiplier for each bit in the </w:t>
+            </w:r>
+            <w:r>
+              <w:t>out</w:t>
+            </w:r>
+            <w:r>
+              <w:t xml:space="preserve">line. </w:t>
             </w:r>
             <w:r>
               <w:t>Note that this primitive works well for convex polygons, but the behavior for polygons with concave vertices is undefined.</w:t>
@@ -9078,7 +9107,10 @@
               <w:t>Width, Height, HorizontalAlign, VerticalAlign, Rotate, FillColor, LineColor, LineWidth</w:t>
             </w:r>
             <w:r>
-              <w:t>, LinePattern, LineFactor</w:t>
+              <w:t xml:space="preserve">, </w:t>
+            </w:r>
+            <w:r>
+              <w:t>LinePattern, LineFactor</w:t>
             </w:r>
           </w:p>
         </w:tc>
@@ -9319,8 +9351,13 @@
               <w:t>HorizontalAlign, VerticalAlign, Radius, Segments, FillColor, LineColor, LineWidth</w:t>
             </w:r>
             <w:r>
-              <w:t>, LinePattern, LineFactor</w:t>
-            </w:r>
+              <w:t xml:space="preserve">, </w:t>
+            </w:r>
+            <w:r>
+              <w:t>LinePattern, LineFactor</w:t>
+            </w:r>
+            <w:bookmarkStart w:id="16" w:name="_GoBack"/>
+            <w:bookmarkEnd w:id="16"/>
           </w:p>
         </w:tc>
       </w:tr>
@@ -9582,11 +9619,6 @@
             <w:r>
               <w:t>Rotate, Size, HorizontalAlign, VerticalAlign, Color, BackgroundColor, ShadowOffset, Font, Face, ForceMono</w:t>
             </w:r>
-            <w:r>
-              <w:t>, LineColor</w:t>
-            </w:r>
-            <w:bookmarkStart w:id="16" w:name="_GoBack"/>
-            <w:bookmarkEnd w:id="16"/>
           </w:p>
         </w:tc>
       </w:tr>
@@ -9832,33 +9864,33 @@
           </w:tcPr>
           <w:p>
             <w:r>
+              <w:t>Parent</w:t>
+            </w:r>
+          </w:p>
+        </w:tc>
+        <w:tc>
+          <w:tcPr>
+            <w:tcW w:w="0" w:type="auto"/>
+          </w:tcPr>
+          <w:p>
+            <w:pPr>
+              <w:cnfStyle w:val="000000000000" w:firstRow="0" w:lastRow="0" w:firstColumn="0" w:lastColumn="0" w:oddVBand="0" w:evenVBand="0" w:oddHBand="0" w:evenHBand="0" w:firstRowFirstColumn="0" w:firstRowLastColumn="0" w:lastRowFirstColumn="0" w:lastRowLastColumn="0"/>
+            </w:pPr>
+            <w:r>
+              <w:t>Panel, Container, Button, Active, Inactive, On, Transition, Off</w:t>
+            </w:r>
+          </w:p>
+        </w:tc>
+      </w:tr>
+      <w:tr>
+        <w:tc>
+          <w:tcPr>
+            <w:cnfStyle w:val="001000000000" w:firstRow="0" w:lastRow="0" w:firstColumn="1" w:lastColumn="0" w:oddVBand="0" w:evenVBand="0" w:oddHBand="0" w:evenHBand="0" w:firstRowFirstColumn="0" w:firstRowLastColumn="0" w:lastRowFirstColumn="0" w:lastRowLastColumn="0"/>
+            <w:tcW w:w="1410" w:type="dxa"/>
+          </w:tcPr>
+          <w:p>
+            <w:r>
               <w:lastRenderedPageBreak/>
-              <w:t>Parent</w:t>
-            </w:r>
-          </w:p>
-        </w:tc>
-        <w:tc>
-          <w:tcPr>
-            <w:tcW w:w="0" w:type="auto"/>
-          </w:tcPr>
-          <w:p>
-            <w:pPr>
-              <w:cnfStyle w:val="000000000000" w:firstRow="0" w:lastRow="0" w:firstColumn="0" w:lastColumn="0" w:oddVBand="0" w:evenVBand="0" w:oddHBand="0" w:evenHBand="0" w:firstRowFirstColumn="0" w:firstRowLastColumn="0" w:lastRowFirstColumn="0" w:lastRowLastColumn="0"/>
-            </w:pPr>
-            <w:r>
-              <w:t>Panel, Container, Button, Active, Inactive, On, Transition, Off</w:t>
-            </w:r>
-          </w:p>
-        </w:tc>
-      </w:tr>
-      <w:tr>
-        <w:tc>
-          <w:tcPr>
-            <w:cnfStyle w:val="001000000000" w:firstRow="0" w:lastRow="0" w:firstColumn="1" w:lastColumn="0" w:oddVBand="0" w:evenVBand="0" w:oddHBand="0" w:evenHBand="0" w:firstRowFirstColumn="0" w:firstRowLastColumn="0" w:lastRowFirstColumn="0" w:lastRowLastColumn="0"/>
-            <w:tcW w:w="1410" w:type="dxa"/>
-          </w:tcPr>
-          <w:p>
-            <w:r>
               <w:t>Children</w:t>
             </w:r>
           </w:p>
@@ -10468,27 +10500,30 @@
           </w:tcPr>
           <w:p>
             <w:r>
+              <w:t>Attributes</w:t>
+            </w:r>
+          </w:p>
+        </w:tc>
+        <w:tc>
+          <w:tcPr>
+            <w:tcW w:w="0" w:type="auto"/>
+          </w:tcPr>
+          <w:p>
+            <w:pPr>
+              <w:cnfStyle w:val="000000000000" w:firstRow="0" w:lastRow="0" w:firstColumn="0" w:lastColumn="0" w:oddVBand="0" w:evenVBand="0" w:oddHBand="0" w:evenHBand="0" w:firstRowFirstColumn="0" w:firstRowLastColumn="0" w:lastRowFirstColumn="0" w:lastRowLastColumn="0"/>
+            </w:pPr>
+            <w:r>
+              <w:t xml:space="preserve">X, Y, </w:t>
+            </w:r>
+            <w:r>
+              <w:t xml:space="preserve">OriginX, OriginY, </w:t>
+            </w:r>
+            <w:r>
+              <w:t xml:space="preserve">Width, Height, HorizontalAlign, VerticalAlign, </w:t>
+            </w:r>
+            <w:r>
               <w:lastRenderedPageBreak/>
-              <w:t>Attributes</w:t>
-            </w:r>
-          </w:p>
-        </w:tc>
-        <w:tc>
-          <w:tcPr>
-            <w:tcW w:w="0" w:type="auto"/>
-          </w:tcPr>
-          <w:p>
-            <w:pPr>
-              <w:cnfStyle w:val="000000000000" w:firstRow="0" w:lastRow="0" w:firstColumn="0" w:lastColumn="0" w:oddVBand="0" w:evenVBand="0" w:oddHBand="0" w:evenHBand="0" w:firstRowFirstColumn="0" w:firstRowLastColumn="0" w:lastRowFirstColumn="0" w:lastRowLastColumn="0"/>
-            </w:pPr>
-            <w:r>
-              <w:t xml:space="preserve">X, Y, </w:t>
-            </w:r>
-            <w:r>
-              <w:t xml:space="preserve">OriginX, OriginY, </w:t>
-            </w:r>
-            <w:r>
-              <w:t>Width, Height, HorizontalAlign, VerticalAlign, OuterRadius, BallRadius, ChevronWidth, ChevronHeight, BallFile, CoverFile, Roll, Pitch, Yaw, RollError, PitchError, YawError</w:t>
+              <w:t>OuterRadius, BallRadius, ChevronWidth, ChevronHeight, BallFile, CoverFile, Roll, Pitch, Yaw, RollError, PitchError, YawError</w:t>
             </w:r>
           </w:p>
         </w:tc>
@@ -10501,6 +10536,7 @@
           </w:tcPr>
           <w:p>
             <w:r>
+              <w:lastRenderedPageBreak/>
               <w:t>Description</w:t>
             </w:r>
           </w:p>
@@ -11248,11 +11284,7 @@
               <w:t>a</w:t>
             </w:r>
             <w:r>
-              <w:t xml:space="preserve"> list of primitives to be rendered when a Button is in </w:t>
-            </w:r>
-            <w:r>
-              <w:lastRenderedPageBreak/>
-              <w:t>the “</w:t>
+              <w:t xml:space="preserve"> list of primitives to be rendered when a Button is in the “</w:t>
             </w:r>
             <w:r>
               <w:t>o</w:t>
@@ -12016,20 +12048,23 @@
               <w:rPr>
                 <w:i/>
               </w:rPr>
+              <w:t>Key</w:t>
+            </w:r>
+            <w:r>
+              <w:t xml:space="preserve"> (for instance “a”, “b”, “Q”, “3”, “$”, etc.) or with </w:t>
+            </w:r>
+            <w:r>
+              <w:rPr>
+                <w:i/>
+              </w:rPr>
+              <w:t>KeyASCII</w:t>
+            </w:r>
+            <w:r>
+              <w:t xml:space="preserve"> if the user </w:t>
+            </w:r>
+            <w:r>
               <w:lastRenderedPageBreak/>
-              <w:t>Key</w:t>
-            </w:r>
-            <w:r>
-              <w:t xml:space="preserve"> (for instance “a”, “b”, “Q”, “3”, “$”, etc.) or with </w:t>
-            </w:r>
-            <w:r>
-              <w:rPr>
-                <w:i/>
-              </w:rPr>
-              <w:t>KeyASCII</w:t>
-            </w:r>
-            <w:r>
-              <w:t xml:space="preserve"> if the user wishes to specify a key that is not easily </w:t>
+              <w:t xml:space="preserve">wishes to specify a key that is not easily </w:t>
             </w:r>
             <w:r>
               <w:t>specifiable in an XML file (for instance, “8” to represent the “backspace” key).  The listener then executes the elements contained within its “OnPress” and “OnRelease” elements.  If there is no “OnPress” or “OnRelease” sub-element defined, the contents of this element are assumed to be contained within a virtual “OnPress” element.</w:t>
@@ -16952,7 +16987,7 @@
 </file>
 
 <file path=customXml/itemProps1.xml><?xml version="1.0" encoding="utf-8"?>
-<ds:datastoreItem xmlns:ds="http://schemas.openxmlformats.org/officeDocument/2006/customXml" ds:itemID="{771CA1F6-7536-4888-9420-40C5E3BED746}">
+<ds:datastoreItem xmlns:ds="http://schemas.openxmlformats.org/officeDocument/2006/customXml" ds:itemID="{AFB181BA-91C3-4FAF-AAE0-9BA33596BD63}">
   <ds:schemaRefs>
     <ds:schemaRef ds:uri="http://schemas.openxmlformats.org/officeDocument/2006/bibliography"/>
   </ds:schemaRefs>

</xml_diff>

<commit_message>
Updated readme and config files
</commit_message>
<xml_diff>
--- a/dcapp.app/Contents/Resources/docs/dcapp.docx
+++ b/dcapp.app/Contents/Resources/docs/dcapp.docx
@@ -1,6 +1,6 @@
 
 <file path=word/document.xml><?xml version="1.0" encoding="utf-8"?>
-<w:document xmlns:wpc="http://schemas.microsoft.com/office/word/2010/wordprocessingCanvas" xmlns:cx="http://schemas.microsoft.com/office/drawing/2014/chartex" xmlns:cx1="http://schemas.microsoft.com/office/drawing/2015/9/8/chartex" xmlns:cx2="http://schemas.microsoft.com/office/drawing/2015/10/21/chartex" xmlns:cx3="http://schemas.microsoft.com/office/drawing/2016/5/9/chartex" xmlns:cx4="http://schemas.microsoft.com/office/drawing/2016/5/10/chartex" xmlns:cx5="http://schemas.microsoft.com/office/drawing/2016/5/11/chartex" xmlns:cx6="http://schemas.microsoft.com/office/drawing/2016/5/12/chartex" xmlns:cx7="http://schemas.microsoft.com/office/drawing/2016/5/13/chartex" xmlns:cx8="http://schemas.microsoft.com/office/drawing/2016/5/14/chartex" xmlns:mc="http://schemas.openxmlformats.org/markup-compatibility/2006" xmlns:aink="http://schemas.microsoft.com/office/drawing/2016/ink" xmlns:am3d="http://schemas.microsoft.com/office/drawing/2017/model3d" xmlns:o="urn:schemas-microsoft-com:office:office" xmlns:r="http://schemas.openxmlformats.org/officeDocument/2006/relationships" xmlns:m="http://schemas.openxmlformats.org/officeDocument/2006/math" xmlns:v="urn:schemas-microsoft-com:vml" xmlns:wp14="http://schemas.microsoft.com/office/word/2010/wordprocessingDrawing" xmlns:wp="http://schemas.openxmlformats.org/drawingml/2006/wordprocessingDrawing" xmlns:w10="urn:schemas-microsoft-com:office:word" xmlns:w="http://schemas.openxmlformats.org/wordprocessingml/2006/main" xmlns:w14="http://schemas.microsoft.com/office/word/2010/wordml" xmlns:w15="http://schemas.microsoft.com/office/word/2012/wordml" xmlns:w16cex="http://schemas.microsoft.com/office/word/2018/wordml/cex" xmlns:w16cid="http://schemas.microsoft.com/office/word/2016/wordml/cid" xmlns:w16="http://schemas.microsoft.com/office/word/2018/wordml" xmlns:w16se="http://schemas.microsoft.com/office/word/2015/wordml/symex" xmlns:wpg="http://schemas.microsoft.com/office/word/2010/wordprocessingGroup" xmlns:wpi="http://schemas.microsoft.com/office/word/2010/wordprocessingInk" xmlns:wne="http://schemas.microsoft.com/office/word/2006/wordml" xmlns:wps="http://schemas.microsoft.com/office/word/2010/wordprocessingShape" mc:Ignorable="w14 w15 w16se w16cid w16 w16cex wp14">
+<w:document xmlns:wpc="http://schemas.microsoft.com/office/word/2010/wordprocessingCanvas" xmlns:cx="http://schemas.microsoft.com/office/drawing/2014/chartex" xmlns:cx1="http://schemas.microsoft.com/office/drawing/2015/9/8/chartex" xmlns:cx2="http://schemas.microsoft.com/office/drawing/2015/10/21/chartex" xmlns:cx3="http://schemas.microsoft.com/office/drawing/2016/5/9/chartex" xmlns:cx4="http://schemas.microsoft.com/office/drawing/2016/5/10/chartex" xmlns:cx5="http://schemas.microsoft.com/office/drawing/2016/5/11/chartex" xmlns:cx6="http://schemas.microsoft.com/office/drawing/2016/5/12/chartex" xmlns:cx7="http://schemas.microsoft.com/office/drawing/2016/5/13/chartex" xmlns:cx8="http://schemas.microsoft.com/office/drawing/2016/5/14/chartex" xmlns:mc="http://schemas.openxmlformats.org/markup-compatibility/2006" xmlns:aink="http://schemas.microsoft.com/office/drawing/2016/ink" xmlns:am3d="http://schemas.microsoft.com/office/drawing/2017/model3d" xmlns:o="urn:schemas-microsoft-com:office:office" xmlns:r="http://schemas.openxmlformats.org/officeDocument/2006/relationships" xmlns:m="http://schemas.openxmlformats.org/officeDocument/2006/math" xmlns:v="urn:schemas-microsoft-com:vml" xmlns:wp14="http://schemas.microsoft.com/office/word/2010/wordprocessingDrawing" xmlns:wp="http://schemas.openxmlformats.org/drawingml/2006/wordprocessingDrawing" xmlns:w10="urn:schemas-microsoft-com:office:word" xmlns:w="http://schemas.openxmlformats.org/wordprocessingml/2006/main" xmlns:w14="http://schemas.microsoft.com/office/word/2010/wordml" xmlns:w15="http://schemas.microsoft.com/office/word/2012/wordml" xmlns:w16cex="http://schemas.microsoft.com/office/word/2018/wordml/cex" xmlns:w16cid="http://schemas.microsoft.com/office/word/2016/wordml/cid" xmlns:w16="http://schemas.microsoft.com/office/word/2018/wordml" xmlns:w16sdtdh="http://schemas.microsoft.com/office/word/2020/wordml/sdtdatahash" xmlns:w16se="http://schemas.microsoft.com/office/word/2015/wordml/symex" xmlns:wpg="http://schemas.microsoft.com/office/word/2010/wordprocessingGroup" xmlns:wpi="http://schemas.microsoft.com/office/word/2010/wordprocessingInk" xmlns:wne="http://schemas.microsoft.com/office/word/2006/wordml" xmlns:wps="http://schemas.microsoft.com/office/word/2010/wordprocessingShape" mc:Ignorable="w14 w15 w16se w16cid w16 w16cex w16sdtdh wp14">
   <w:body>
     <w:sdt>
       <w:sdtPr>
@@ -50,16 +50,16 @@
               <w:szCs w:val="28"/>
             </w:rPr>
             <w:pict w14:anchorId="1041EF0C">
-              <v:group id="_x0000_s1027" alt="" style="position:absolute;margin-left:-17.75pt;margin-top:90pt;width:467.45pt;height:90pt;z-index:-251650048;mso-position-horizontal-relative:text;mso-position-vertical-relative:text" coordorigin="1445,3240" coordsize="9349,1800" wrapcoords="34 0 -34 360 -34 20520 0 21240 21565 21240 21600 20520 21600 360 21530 0 34 0">
-                <v:roundrect id="_x0000_s1028" alt="" style="position:absolute;left:1445;top:3240;width:499;height:1800;mso-wrap-edited:f;mso-position-horizontal-relative:page;mso-position-vertical-relative:page" arcsize="14248f" wrapcoords="-939 0 -939 21240 21600 21240 21600 0 -939 0" fillcolor="#548dd4 [1951]" stroked="f">
+              <v:group id="_x0000_s2051" alt="" style="position:absolute;margin-left:-17.75pt;margin-top:90pt;width:467.45pt;height:90pt;z-index:-251650048;mso-position-horizontal-relative:text;mso-position-vertical-relative:text" coordorigin="1445,3240" coordsize="9349,1800" wrapcoords="34 0 -34 360 -34 20520 0 21240 21565 21240 21600 20520 21600 360 21530 0 34 0">
+                <v:roundrect id="_x0000_s2052" alt="" style="position:absolute;left:1445;top:3240;width:499;height:1800;mso-wrap-edited:f;mso-position-horizontal-relative:page;mso-position-vertical-relative:page" arcsize="14248f" wrapcoords="-939 0 -939 21240 21600 21240 21600 0 -939 0" fillcolor="#548dd4 [1951]" stroked="f">
                   <v:fill color2="#8db3e2 [1311]" rotate="t" focus="100%" type="gradient"/>
                 </v:roundrect>
-                <v:roundrect id="_x0000_s1029" alt="" style="position:absolute;left:1739;top:3240;width:2314;height:1800;mso-wrap-edited:f;mso-position-horizontal-relative:page;mso-position-vertical-relative:page" arcsize="0" wrapcoords="-37 0 -37 21240 21600 21240 21600 0 -37 0" fillcolor="#8db3e2 [1311]" stroked="f">
+                <v:roundrect id="_x0000_s2053" alt="" style="position:absolute;left:1739;top:3240;width:2314;height:1800;mso-wrap-edited:f;mso-position-horizontal-relative:page;mso-position-vertical-relative:page" arcsize="0" wrapcoords="-37 0 -37 21240 21600 21240 21600 0 -37 0" fillcolor="#8db3e2 [1311]" stroked="f">
                   <v:fill color2="#b8cce4 [1300]" rotate="t" focus="100%" type="gradient"/>
                 </v:roundrect>
-                <v:roundrect id="_x0000_s1030" alt="" style="position:absolute;left:1944;top:3240;width:8850;height:1800;mso-wrap-style:square;mso-wrap-edited:f;mso-position-horizontal-relative:page;mso-position-vertical-relative:page;v-text-anchor:top" arcsize="3896f" wrapcoords="37 0 -37 360 -37 20520 0 21240 21562 21240 21600 20520 21600 360 21524 0 37 0" fillcolor="#8db3e2 [1311]" stroked="f">
+                <v:roundrect id="_x0000_s2054" alt="" style="position:absolute;left:1944;top:3240;width:8850;height:1800;mso-wrap-style:square;mso-wrap-edited:f;mso-position-horizontal-relative:page;mso-position-vertical-relative:page;v-text-anchor:top" arcsize="3896f" wrapcoords="37 0 -37 360 -37 20520 0 21240 21562 21240 21600 20520 21600 360 21524 0 37 0" fillcolor="#8db3e2 [1311]" stroked="f">
                   <v:fill color2="#b8cce4 [1300]" rotate="t" focus="100%" type="gradient"/>
-                  <v:textbox style="mso-next-textbox:#_x0000_s1030" inset="0,,36pt">
+                  <v:textbox style="mso-next-textbox:#_x0000_s2054" inset="0,,36pt">
                     <w:txbxContent>
                       <w:sdt>
                         <w:sdtPr>
@@ -74,6 +74,7 @@
                           <w:dataBinding w:prefixMappings="xmlns:ns0='http://purl.org/dc/elements/1.1/' xmlns:ns1='http://schemas.openxmlformats.org/package/2006/metadata/core-properties' " w:xpath="/ns1:coreProperties[1]/ns0:title[1]" w:storeItemID="{6C3C8BC8-F283-45AE-878A-BAB7291924A1}"/>
                           <w:text/>
                         </w:sdtPr>
+                        <w:sdtEndPr/>
                         <w:sdtContent>
                           <w:p>
                             <w:pPr>
@@ -85,7 +86,6 @@
                                 <w:szCs w:val="44"/>
                               </w:rPr>
                             </w:pPr>
-                            <w:proofErr w:type="spellStart"/>
                             <w:r>
                               <w:rPr>
                                 <w:rFonts w:asciiTheme="majorHAnsi" w:eastAsiaTheme="majorEastAsia" w:hAnsiTheme="majorHAnsi" w:cstheme="majorBidi"/>
@@ -93,17 +93,7 @@
                                 <w:sz w:val="44"/>
                                 <w:szCs w:val="44"/>
                               </w:rPr>
-                              <w:t>dcapp</w:t>
-                            </w:r>
-                            <w:proofErr w:type="spellEnd"/>
-                            <w:r>
-                              <w:rPr>
-                                <w:rFonts w:asciiTheme="majorHAnsi" w:eastAsiaTheme="majorEastAsia" w:hAnsiTheme="majorHAnsi" w:cstheme="majorBidi"/>
-                                <w:color w:val="1F497D" w:themeColor="text2"/>
-                                <w:sz w:val="44"/>
-                                <w:szCs w:val="44"/>
-                              </w:rPr>
-                              <w:t xml:space="preserve"> Installation and User Guide</w:t>
+                              <w:t>dcapp Installation and User Guide</w:t>
                             </w:r>
                           </w:p>
                         </w:sdtContent>
@@ -122,6 +112,7 @@
                           <w:id w:val="-1842922272"/>
                           <w:text/>
                         </w:sdtPr>
+                        <w:sdtEndPr/>
                         <w:sdtContent>
                           <w:p>
                             <w:pPr>
@@ -175,6 +166,7 @@
                             <w:dataBinding w:prefixMappings="xmlns:ns0='http://purl.org/dc/elements/1.1/' xmlns:ns1='http://schemas.openxmlformats.org/package/2006/metadata/core-properties' " w:xpath="/ns1:coreProperties[1]/ns0:creator[1]" w:storeItemID="{6C3C8BC8-F283-45AE-878A-BAB7291924A1}"/>
                             <w:text/>
                           </w:sdtPr>
+                          <w:sdtEndPr/>
                           <w:sdtContent>
                             <w:r>
                               <w:rPr>
@@ -276,7 +268,7 @@
               <w:noProof/>
             </w:rPr>
             <w:pict w14:anchorId="057F0AB9">
-              <v:roundrect id="_x0000_s1026" alt="" style="position:absolute;margin-left:28.85pt;margin-top:23.5pt;width:554.25pt;height:735.75pt;z-index:-251656192;mso-wrap-edited:f;mso-width-percent:0;mso-height-percent:0;mso-position-horizontal-relative:page;mso-position-vertical-relative:page;mso-width-percent:0;mso-height-percent:0" arcsize="1259f" fillcolor="white [3212]" strokecolor="#8db3e2 [1311]" strokeweight="3pt">
+              <v:roundrect id="_x0000_s2050" alt="" style="position:absolute;margin-left:28.85pt;margin-top:23.5pt;width:554.25pt;height:735.75pt;z-index:-251656192;mso-wrap-edited:f;mso-width-percent:0;mso-height-percent:0;mso-position-horizontal-relative:page;mso-position-vertical-relative:page;mso-width-percent:0;mso-height-percent:0" arcsize="1259f" fillcolor="white [3212]" strokecolor="#8db3e2 [1311]" strokeweight="3pt">
                 <w10:wrap anchorx="page" anchory="page"/>
               </v:roundrect>
             </w:pict>
@@ -305,6 +297,7 @@
           <w:docPartUnique/>
         </w:docPartObj>
       </w:sdtPr>
+      <w:sdtEndPr/>
       <w:sdtContent>
         <w:p>
           <w:pPr>
@@ -2619,15 +2612,7 @@
         <w:t xml:space="preserve">can accommodate the C++11 programming language.  </w:t>
       </w:r>
       <w:r>
-        <w:t xml:space="preserve">For </w:t>
-      </w:r>
-      <w:proofErr w:type="gramStart"/>
-      <w:r>
-        <w:t>all of</w:t>
-      </w:r>
-      <w:proofErr w:type="gramEnd"/>
-      <w:r>
-        <w:t xml:space="preserve"> the packages described hereafter, be sure to get “development” versions that include header files.  </w:t>
+        <w:t xml:space="preserve">For all of the packages described hereafter, be sure to get “development” versions that include header files.  </w:t>
       </w:r>
       <w:r>
         <w:t xml:space="preserve">These </w:t>
@@ -2745,15 +2730,7 @@
     <w:p/>
     <w:p>
       <w:r>
-        <w:t xml:space="preserve">FreeType2 is a freely available software library for rendering fonts.  It </w:t>
-      </w:r>
-      <w:proofErr w:type="gramStart"/>
-      <w:r>
-        <w:t>is capable of producing</w:t>
-      </w:r>
-      <w:proofErr w:type="gramEnd"/>
-      <w:r>
-        <w:t xml:space="preserve"> high-quality output (glyph images) of most vector- and bitmap- font formats.  It is a standard package on most MacOS and Linux installations, but it can be accessed at </w:t>
+        <w:t xml:space="preserve">FreeType2 is a freely available software library for rendering fonts.  It is capable of producing high-quality output (glyph images) of most vector- and bitmap- font formats.  It is a standard package on most MacOS and Linux installations, but it can be accessed at </w:t>
       </w:r>
       <w:hyperlink r:id="rId16" w:history="1">
         <w:r>
@@ -3331,11 +3308,11 @@
         <w:t xml:space="preserve">add the </w:t>
       </w:r>
       <w:r>
-        <w:t xml:space="preserve">returned value of </w:t>
+        <w:t xml:space="preserve">returned value </w:t>
       </w:r>
       <w:r>
         <w:lastRenderedPageBreak/>
-        <w:t>“</w:t>
+        <w:t>of “</w:t>
       </w:r>
       <w:proofErr w:type="spellStart"/>
       <w:r>
@@ -3602,15 +3579,7 @@
       </w:r>
       <w:proofErr w:type="spellEnd"/>
       <w:r>
-        <w:t xml:space="preserve">” with “480” and “640” respectively, the user </w:t>
-      </w:r>
-      <w:proofErr w:type="gramStart"/>
-      <w:r>
-        <w:t>would</w:t>
-      </w:r>
-      <w:proofErr w:type="gramEnd"/>
-      <w:r>
-        <w:t xml:space="preserve"> type the following command:</w:t>
+        <w:t>” with “480” and “640” respectively, the user would type the following command:</w:t>
       </w:r>
     </w:p>
     <w:p/>
@@ -3827,15 +3796,7 @@
         <w:t>about XML files, including valid file specifications</w:t>
       </w:r>
       <w:r>
-        <w:t xml:space="preserve">, </w:t>
-      </w:r>
-      <w:proofErr w:type="gramStart"/>
-      <w:r>
-        <w:t>definition</w:t>
-      </w:r>
-      <w:proofErr w:type="gramEnd"/>
-      <w:r>
-        <w:t xml:space="preserve"> and usage of character entities, use of comments, etc</w:t>
+        <w:t>, definition and usage of character entities, use of comments, etc</w:t>
       </w:r>
       <w:r>
         <w:t xml:space="preserve">.  The </w:t>
@@ -4041,15 +4002,7 @@
             </w:r>
             <w:proofErr w:type="spellEnd"/>
             <w:r>
-              <w:t xml:space="preserve"> must contain this root element.  </w:t>
-            </w:r>
-            <w:proofErr w:type="gramStart"/>
-            <w:r>
-              <w:t>All of</w:t>
-            </w:r>
-            <w:proofErr w:type="gramEnd"/>
-            <w:r>
-              <w:t xml:space="preserve"> the other elements, described in the following sections, must be enclosed within this root element.</w:t>
+              <w:t xml:space="preserve"> must contain this root element.  All of the other elements, described in the following sections, must be enclosed within this root element.</w:t>
             </w:r>
           </w:p>
         </w:tc>
@@ -4229,12 +4182,10 @@
               <w:t>This element does nothing besides allowing the user to group sub-elements.  This is potentially useful when using XML’s &lt;</w:t>
             </w:r>
             <w:proofErr w:type="spellStart"/>
-            <w:proofErr w:type="gramStart"/>
             <w:r>
               <w:t>xi:include</w:t>
             </w:r>
             <w:proofErr w:type="spellEnd"/>
-            <w:proofErr w:type="gramEnd"/>
             <w:r>
               <w:t>&gt; element, which requires included files to be “well-formed”, which means, among other things, that the file must contain only one element at its root level.</w:t>
             </w:r>
@@ -4769,15 +4720,7 @@
               <w:t>s</w:t>
             </w:r>
             <w:r>
-              <w:t xml:space="preserve"> </w:t>
-            </w:r>
-            <w:proofErr w:type="gramStart"/>
-            <w:r>
-              <w:t>to</w:t>
-            </w:r>
-            <w:proofErr w:type="gramEnd"/>
-            <w:r>
-              <w:t xml:space="preserve"> “true”.</w:t>
+              <w:t xml:space="preserve"> to “true”.</w:t>
             </w:r>
           </w:p>
         </w:tc>
@@ -4925,15 +4868,7 @@
               <w:t>s</w:t>
             </w:r>
             <w:r>
-              <w:t xml:space="preserve"> </w:t>
-            </w:r>
-            <w:proofErr w:type="gramStart"/>
-            <w:r>
-              <w:t>to</w:t>
-            </w:r>
-            <w:proofErr w:type="gramEnd"/>
-            <w:r>
-              <w:t xml:space="preserve"> “false”.</w:t>
+              <w:t xml:space="preserve"> to “false”.</w:t>
             </w:r>
           </w:p>
         </w:tc>
@@ -5106,15 +5041,7 @@
               <w:t>Operator</w:t>
             </w:r>
             <w:r>
-              <w:t xml:space="preserve"> is “=” by </w:t>
-            </w:r>
-            <w:proofErr w:type="gramStart"/>
-            <w:r>
-              <w:t>default, but</w:t>
-            </w:r>
-            <w:proofErr w:type="gramEnd"/>
-            <w:r>
-              <w:t xml:space="preserve"> may also be “+=” or “-=” if this element is to be used to increment or decrement </w:t>
+              <w:t xml:space="preserve"> is “=” by default, but may also be “+=” or “-=” if this element is to be used to increment or decrement </w:t>
             </w:r>
             <w:r>
               <w:rPr>
@@ -5550,28 +5477,18 @@
                 <w:sz w:val="20"/>
                 <w:szCs w:val="20"/>
               </w:rPr>
-              <w:t>&lt;Constant Name</w:t>
-            </w:r>
-            <w:proofErr w:type="gramStart"/>
+              <w:t>&lt;Constant Name=”</w:t>
+            </w:r>
+            <w:proofErr w:type="spellStart"/>
             <w:r>
               <w:rPr>
                 <w:rFonts w:ascii="Andale Mono" w:hAnsi="Andale Mono"/>
                 <w:sz w:val="20"/>
                 <w:szCs w:val="20"/>
               </w:rPr>
-              <w:t>=”</w:t>
-            </w:r>
-            <w:proofErr w:type="spellStart"/>
-            <w:r>
-              <w:rPr>
-                <w:rFonts w:ascii="Andale Mono" w:hAnsi="Andale Mono"/>
-                <w:sz w:val="20"/>
-                <w:szCs w:val="20"/>
-              </w:rPr>
               <w:t>FontSize</w:t>
             </w:r>
             <w:proofErr w:type="spellEnd"/>
-            <w:proofErr w:type="gramEnd"/>
             <w:r>
               <w:rPr>
                 <w:rFonts w:ascii="Andale Mono" w:hAnsi="Andale Mono"/>
@@ -5799,25 +5716,7 @@
                 <w:sz w:val="20"/>
                 <w:szCs w:val="20"/>
               </w:rPr>
-              <w:t>&lt;Variable Type</w:t>
-            </w:r>
-            <w:proofErr w:type="gramStart"/>
-            <w:r>
-              <w:rPr>
-                <w:rFonts w:ascii="Andale Mono" w:hAnsi="Andale Mono"/>
-                <w:sz w:val="20"/>
-                <w:szCs w:val="20"/>
-              </w:rPr>
-              <w:t>=”Integer</w:t>
-            </w:r>
-            <w:proofErr w:type="gramEnd"/>
-            <w:r>
-              <w:rPr>
-                <w:rFonts w:ascii="Andale Mono" w:hAnsi="Andale Mono"/>
-                <w:sz w:val="20"/>
-                <w:szCs w:val="20"/>
-              </w:rPr>
-              <w:t>”&gt;</w:t>
+              <w:t>&lt;Variable Type=”Integer”&gt;</w:t>
             </w:r>
             <w:proofErr w:type="spellStart"/>
             <w:r>
@@ -6054,116 +5953,96 @@
                 <w:sz w:val="20"/>
                 <w:szCs w:val="20"/>
               </w:rPr>
-              <w:t>&lt;Style Name</w:t>
-            </w:r>
-            <w:proofErr w:type="gramStart"/>
+              <w:t>&lt;Style Name=”</w:t>
+            </w:r>
+            <w:proofErr w:type="spellStart"/>
             <w:r>
               <w:rPr>
                 <w:rFonts w:ascii="Andale Mono" w:hAnsi="Andale Mono"/>
                 <w:sz w:val="20"/>
                 <w:szCs w:val="20"/>
               </w:rPr>
-              <w:t>=”</w:t>
-            </w:r>
-            <w:proofErr w:type="spellStart"/>
+              <w:t>mystyle</w:t>
+            </w:r>
+            <w:proofErr w:type="spellEnd"/>
             <w:r>
               <w:rPr>
                 <w:rFonts w:ascii="Andale Mono" w:hAnsi="Andale Mono"/>
                 <w:sz w:val="20"/>
                 <w:szCs w:val="20"/>
               </w:rPr>
-              <w:t>mystyle</w:t>
-            </w:r>
-            <w:proofErr w:type="spellEnd"/>
-            <w:proofErr w:type="gramEnd"/>
-            <w:r>
+              <w:t>”&gt;</w:t>
+            </w:r>
+          </w:p>
+          <w:p>
+            <w:pPr>
+              <w:cnfStyle w:val="000000000000" w:firstRow="0" w:lastRow="0" w:firstColumn="0" w:lastColumn="0" w:oddVBand="0" w:evenVBand="0" w:oddHBand="0" w:evenHBand="0" w:firstRowFirstColumn="0" w:firstRowLastColumn="0" w:lastRowFirstColumn="0" w:lastRowLastColumn="0"/>
               <w:rPr>
                 <w:rFonts w:ascii="Andale Mono" w:hAnsi="Andale Mono"/>
                 <w:sz w:val="20"/>
                 <w:szCs w:val="20"/>
               </w:rPr>
-              <w:t>”&gt;</w:t>
-            </w:r>
-          </w:p>
-          <w:p>
-            <w:pPr>
-              <w:cnfStyle w:val="000000000000" w:firstRow="0" w:lastRow="0" w:firstColumn="0" w:lastColumn="0" w:oddVBand="0" w:evenVBand="0" w:oddHBand="0" w:evenHBand="0" w:firstRowFirstColumn="0" w:firstRowLastColumn="0" w:lastRowFirstColumn="0" w:lastRowLastColumn="0"/>
+            </w:pPr>
+            <w:r>
               <w:rPr>
                 <w:rFonts w:ascii="Andale Mono" w:hAnsi="Andale Mono"/>
                 <w:sz w:val="20"/>
                 <w:szCs w:val="20"/>
               </w:rPr>
-            </w:pPr>
-            <w:r>
+              <w:t xml:space="preserve">    &lt;String Size=”28” Color=”0 0 1”/&gt;</w:t>
+            </w:r>
+          </w:p>
+          <w:p>
+            <w:pPr>
+              <w:cnfStyle w:val="000000000000" w:firstRow="0" w:lastRow="0" w:firstColumn="0" w:lastColumn="0" w:oddVBand="0" w:evenVBand="0" w:oddHBand="0" w:evenHBand="0" w:firstRowFirstColumn="0" w:firstRowLastColumn="0" w:lastRowFirstColumn="0" w:lastRowLastColumn="0"/>
               <w:rPr>
                 <w:rFonts w:ascii="Andale Mono" w:hAnsi="Andale Mono"/>
                 <w:sz w:val="20"/>
                 <w:szCs w:val="20"/>
               </w:rPr>
-              <w:t xml:space="preserve">    &lt;String Size=”28” Color=”0 0 1”/&gt;</w:t>
-            </w:r>
-          </w:p>
-          <w:p>
-            <w:pPr>
-              <w:cnfStyle w:val="000000000000" w:firstRow="0" w:lastRow="0" w:firstColumn="0" w:lastColumn="0" w:oddVBand="0" w:evenVBand="0" w:oddHBand="0" w:evenHBand="0" w:firstRowFirstColumn="0" w:firstRowLastColumn="0" w:lastRowFirstColumn="0" w:lastRowLastColumn="0"/>
+            </w:pPr>
+            <w:r>
               <w:rPr>
                 <w:rFonts w:ascii="Andale Mono" w:hAnsi="Andale Mono"/>
                 <w:sz w:val="20"/>
                 <w:szCs w:val="20"/>
               </w:rPr>
-            </w:pPr>
+              <w:t>&lt;/Style&gt;</w:t>
+            </w:r>
+          </w:p>
+          <w:p>
+            <w:pPr>
+              <w:cnfStyle w:val="000000000000" w:firstRow="0" w:lastRow="0" w:firstColumn="0" w:lastColumn="0" w:oddVBand="0" w:evenVBand="0" w:oddHBand="0" w:evenHBand="0" w:firstRowFirstColumn="0" w:firstRowLastColumn="0" w:lastRowFirstColumn="0" w:lastRowLastColumn="0"/>
+            </w:pPr>
+            <w:r>
+              <w:t>Then, a subsequent “String” element that uses “</w:t>
+            </w:r>
+            <w:proofErr w:type="spellStart"/>
+            <w:r>
+              <w:t>mystyle</w:t>
+            </w:r>
+            <w:proofErr w:type="spellEnd"/>
+            <w:r>
+              <w:t xml:space="preserve">” </w:t>
+            </w:r>
             <w:r>
               <w:rPr>
                 <w:rFonts w:ascii="Andale Mono" w:hAnsi="Andale Mono"/>
                 <w:sz w:val="20"/>
                 <w:szCs w:val="20"/>
               </w:rPr>
-              <w:t>&lt;/Style&gt;</w:t>
-            </w:r>
-          </w:p>
-          <w:p>
-            <w:pPr>
-              <w:cnfStyle w:val="000000000000" w:firstRow="0" w:lastRow="0" w:firstColumn="0" w:lastColumn="0" w:oddVBand="0" w:evenVBand="0" w:oddHBand="0" w:evenHBand="0" w:firstRowFirstColumn="0" w:firstRowLastColumn="0" w:lastRowFirstColumn="0" w:lastRowLastColumn="0"/>
-            </w:pPr>
-            <w:r>
-              <w:t>Then, a subsequent “String” element that uses “</w:t>
-            </w:r>
-            <w:proofErr w:type="spellStart"/>
-            <w:r>
-              <w:t>mystyle</w:t>
-            </w:r>
-            <w:proofErr w:type="spellEnd"/>
-            <w:r>
-              <w:t xml:space="preserve">” </w:t>
-            </w:r>
+              <w:t>(&lt;String style=”</w:t>
+            </w:r>
+            <w:proofErr w:type="spellStart"/>
             <w:r>
               <w:rPr>
                 <w:rFonts w:ascii="Andale Mono" w:hAnsi="Andale Mono"/>
                 <w:sz w:val="20"/>
                 <w:szCs w:val="20"/>
               </w:rPr>
-              <w:t>(&lt;String style</w:t>
-            </w:r>
-            <w:proofErr w:type="gramStart"/>
-            <w:r>
-              <w:rPr>
-                <w:rFonts w:ascii="Andale Mono" w:hAnsi="Andale Mono"/>
-                <w:sz w:val="20"/>
-                <w:szCs w:val="20"/>
-              </w:rPr>
-              <w:t>=”</w:t>
-            </w:r>
-            <w:proofErr w:type="spellStart"/>
-            <w:r>
-              <w:rPr>
-                <w:rFonts w:ascii="Andale Mono" w:hAnsi="Andale Mono"/>
-                <w:sz w:val="20"/>
-                <w:szCs w:val="20"/>
-              </w:rPr>
               <w:t>mystyle</w:t>
             </w:r>
             <w:proofErr w:type="spellEnd"/>
-            <w:proofErr w:type="gramEnd"/>
             <w:r>
               <w:rPr>
                 <w:rFonts w:ascii="Andale Mono" w:hAnsi="Andale Mono"/>
@@ -6755,15 +6634,7 @@
             </w:r>
             <w:proofErr w:type="spellEnd"/>
             <w:r>
-              <w:t xml:space="preserve"> takes if it loses connection with Trick.  Options are “</w:t>
-            </w:r>
-            <w:proofErr w:type="gramStart"/>
-            <w:r>
-              <w:t>Terminate</w:t>
-            </w:r>
-            <w:proofErr w:type="gramEnd"/>
-            <w:r>
-              <w:t xml:space="preserve">” or “Reconnect”, with “Terminate” being the default action if none is specified.  </w:t>
+              <w:t xml:space="preserve"> takes if it loses connection with Trick.  Options are “Terminate” or “Reconnect”, with “Terminate” being the default action if none is specified.  </w:t>
             </w:r>
             <w:r>
               <w:t>Note that the val</w:t>
@@ -7940,7 +7811,6 @@
               <w:t>="</w:t>
             </w:r>
             <w:proofErr w:type="spellStart"/>
-            <w:proofErr w:type="gramStart"/>
             <w:r>
               <w:rPr>
                 <w:rFonts w:ascii="Andale Mono" w:hAnsi="Andale Mono"/>
@@ -7950,7 +7820,6 @@
               <w:t>doug.node</w:t>
             </w:r>
             <w:proofErr w:type="spellEnd"/>
-            <w:proofErr w:type="gramEnd"/>
             <w:r>
               <w:rPr>
                 <w:rFonts w:ascii="Andale Mono" w:hAnsi="Andale Mono"/>
@@ -9666,15 +9535,7 @@
               <w:cnfStyle w:val="000000000000" w:firstRow="0" w:lastRow="0" w:firstColumn="0" w:lastColumn="0" w:oddVBand="0" w:evenVBand="0" w:oddHBand="0" w:evenHBand="0" w:firstRowFirstColumn="0" w:firstRowLastColumn="0" w:lastRowFirstColumn="0" w:lastRowLastColumn="0"/>
             </w:pPr>
             <w:r>
-              <w:t xml:space="preserve">This contains </w:t>
-            </w:r>
-            <w:proofErr w:type="gramStart"/>
-            <w:r>
-              <w:t>all of</w:t>
-            </w:r>
-            <w:proofErr w:type="gramEnd"/>
-            <w:r>
-              <w:t xml:space="preserve"> the display primitives for a given display panel.  The </w:t>
+              <w:t xml:space="preserve">This contains all of the display primitives for a given display panel.  The </w:t>
             </w:r>
             <w:proofErr w:type="spellStart"/>
             <w:r>
@@ -10277,15 +10138,7 @@
               <w:t>Pattern</w:t>
             </w:r>
             <w:r>
-              <w:t xml:space="preserve"> is an optional 16-bit hexadecimal number used to determine the pixel pattern of the line (</w:t>
-            </w:r>
-            <w:proofErr w:type="gramStart"/>
-            <w:r>
-              <w:t>e.g.</w:t>
-            </w:r>
-            <w:proofErr w:type="gramEnd"/>
-            <w:r>
-              <w:t xml:space="preserve"> solid [default] = 0xFFFF, dashed = 0xFF00). </w:t>
+              <w:t xml:space="preserve"> is an optional 16-bit hexadecimal number used to determine the pixel pattern of the line (e.g. solid [default] = 0xFFFF, dashed = 0xFF00). </w:t>
             </w:r>
             <w:r>
               <w:rPr>
@@ -11793,15 +11646,7 @@
               <w:t xml:space="preserve">allows the user to render </w:t>
             </w:r>
             <w:r>
-              <w:t xml:space="preserve">some or </w:t>
-            </w:r>
-            <w:proofErr w:type="gramStart"/>
-            <w:r>
-              <w:t>all of</w:t>
-            </w:r>
-            <w:proofErr w:type="gramEnd"/>
-            <w:r>
-              <w:t xml:space="preserve"> the characters in a variable-width font as fixed width</w:t>
+              <w:t>some or all of the characters in a variable-width font as fixed width</w:t>
             </w:r>
             <w:r>
               <w:t xml:space="preserve">.  The user may specify font </w:t>
@@ -11880,13 +11725,8 @@
             </w:r>
             <w:proofErr w:type="spellEnd"/>
             <w:r>
-              <w:t>”, as well as an optional C-format specifier contained within parentheses</w:t>
-            </w:r>
-            <w:proofErr w:type="gramStart"/>
-            <w:r>
-              <w:t>:  “</w:t>
-            </w:r>
-            <w:proofErr w:type="gramEnd"/>
+              <w:t>”, as well as an optional C-format specifier contained within parentheses:  “</w:t>
+            </w:r>
             <w:r>
               <w:t>@</w:t>
             </w:r>
@@ -12482,15 +12322,7 @@
             </w:r>
             <w:proofErr w:type="spellEnd"/>
             <w:r>
-              <w:t xml:space="preserve">, which provides shared memory space for </w:t>
-            </w:r>
-            <w:proofErr w:type="gramStart"/>
-            <w:r>
-              <w:t>hand-shaking</w:t>
-            </w:r>
-            <w:proofErr w:type="gramEnd"/>
-            <w:r>
-              <w:t xml:space="preserve">, and a </w:t>
+              <w:t xml:space="preserve">, which provides shared memory space for hand-shaking, and a </w:t>
             </w:r>
             <w:r>
               <w:rPr>
@@ -12549,15 +12381,7 @@
               <w:t xml:space="preserve"> writer.</w:t>
             </w:r>
             <w:r>
-              <w:t xml:space="preserve">  </w:t>
-            </w:r>
-            <w:proofErr w:type="gramStart"/>
-            <w:r>
-              <w:t>Also</w:t>
-            </w:r>
-            <w:proofErr w:type="gramEnd"/>
-            <w:r>
-              <w:t xml:space="preserve"> for “MJPEG” the user may specify a </w:t>
+              <w:t xml:space="preserve">  Also for “MJPEG” the user may specify a </w:t>
             </w:r>
             <w:r>
               <w:rPr>
@@ -13097,15 +12921,7 @@
             </w:r>
             <w:proofErr w:type="spellEnd"/>
             <w:r>
-              <w:t xml:space="preserve"> clears the trail through incrementing </w:t>
-            </w:r>
-            <w:proofErr w:type="gramStart"/>
-            <w:r>
-              <w:t>the an</w:t>
-            </w:r>
-            <w:proofErr w:type="gramEnd"/>
-            <w:r>
-              <w:t xml:space="preserve"> integer. </w:t>
+              <w:t xml:space="preserve"> clears the trail through incrementing the an integer. </w:t>
             </w:r>
             <w:proofErr w:type="spellStart"/>
             <w:r>
@@ -13113,15 +12929,7 @@
             </w:r>
             <w:proofErr w:type="spellEnd"/>
             <w:r>
-              <w:t xml:space="preserve"> is a value which increases the resolution with a smaller value (</w:t>
-            </w:r>
-            <w:proofErr w:type="gramStart"/>
-            <w:r>
-              <w:t>0..</w:t>
-            </w:r>
-            <w:proofErr w:type="gramEnd"/>
-            <w:r>
-              <w:t xml:space="preserve">1). </w:t>
+              <w:t xml:space="preserve"> is a value which increases the resolution with a smaller value (0..1). </w:t>
             </w:r>
             <w:proofErr w:type="spellStart"/>
             <w:r>
@@ -13628,15 +13436,7 @@
             </w:r>
             <w:proofErr w:type="spellEnd"/>
             <w:r>
-              <w:t xml:space="preserve"> clears the trail through incrementing </w:t>
-            </w:r>
-            <w:proofErr w:type="gramStart"/>
-            <w:r>
-              <w:t>the an</w:t>
-            </w:r>
-            <w:proofErr w:type="gramEnd"/>
-            <w:r>
-              <w:t xml:space="preserve"> integer. </w:t>
+              <w:t xml:space="preserve"> clears the trail through incrementing the an integer. </w:t>
             </w:r>
             <w:proofErr w:type="spellStart"/>
             <w:r>
@@ -13644,15 +13444,7 @@
             </w:r>
             <w:proofErr w:type="spellEnd"/>
             <w:r>
-              <w:t xml:space="preserve"> is a value which increases the resolution with a smaller value (</w:t>
-            </w:r>
-            <w:proofErr w:type="gramStart"/>
-            <w:r>
-              <w:t>0..</w:t>
-            </w:r>
-            <w:proofErr w:type="gramEnd"/>
-            <w:r>
-              <w:t xml:space="preserve">1). </w:t>
+              <w:t xml:space="preserve"> is a value which increases the resolution with a smaller value (0..1). </w:t>
             </w:r>
             <w:proofErr w:type="spellStart"/>
             <w:r>
@@ -13978,6 +13770,62 @@
               <w:t>YawError</w:t>
             </w:r>
             <w:proofErr w:type="spellEnd"/>
+            <w:r>
+              <w:t xml:space="preserve">, </w:t>
+            </w:r>
+            <w:proofErr w:type="spellStart"/>
+            <w:r>
+              <w:t>RollRate</w:t>
+            </w:r>
+            <w:proofErr w:type="spellEnd"/>
+            <w:r>
+              <w:t xml:space="preserve">, </w:t>
+            </w:r>
+            <w:proofErr w:type="spellStart"/>
+            <w:r>
+              <w:t>PitchRate</w:t>
+            </w:r>
+            <w:proofErr w:type="spellEnd"/>
+            <w:r>
+              <w:t xml:space="preserve">, </w:t>
+            </w:r>
+            <w:proofErr w:type="spellStart"/>
+            <w:r>
+              <w:t>YawRate</w:t>
+            </w:r>
+            <w:proofErr w:type="spellEnd"/>
+            <w:r>
+              <w:t xml:space="preserve">, </w:t>
+            </w:r>
+            <w:proofErr w:type="spellStart"/>
+            <w:r>
+              <w:t>RateMax</w:t>
+            </w:r>
+            <w:proofErr w:type="spellEnd"/>
+            <w:r>
+              <w:t xml:space="preserve">, </w:t>
+            </w:r>
+            <w:proofErr w:type="spellStart"/>
+            <w:r>
+              <w:t>NeedleColor</w:t>
+            </w:r>
+            <w:proofErr w:type="spellEnd"/>
+            <w:r>
+              <w:t xml:space="preserve">, </w:t>
+            </w:r>
+            <w:proofErr w:type="spellStart"/>
+            <w:r>
+              <w:t>HideNeedles</w:t>
+            </w:r>
+            <w:proofErr w:type="spellEnd"/>
+            <w:r>
+              <w:t xml:space="preserve">, </w:t>
+            </w:r>
+            <w:proofErr w:type="spellStart"/>
+            <w:r>
+              <w:t>HideRateIndicators</w:t>
+            </w:r>
+            <w:proofErr w:type="spellEnd"/>
           </w:p>
         </w:tc>
       </w:tr>
@@ -14138,6 +13986,33 @@
             </w:r>
             <w:r>
               <w:t>t to variables used to drive the information on the ADI.</w:t>
+            </w:r>
+            <w:r>
+              <w:t xml:space="preserve"> Optionally, </w:t>
+            </w:r>
+            <w:proofErr w:type="spellStart"/>
+            <w:r>
+              <w:t>RollRate</w:t>
+            </w:r>
+            <w:proofErr w:type="spellEnd"/>
+            <w:r>
+              <w:t xml:space="preserve">, </w:t>
+            </w:r>
+            <w:proofErr w:type="spellStart"/>
+            <w:r>
+              <w:t>PitchRate</w:t>
+            </w:r>
+            <w:proofErr w:type="spellEnd"/>
+            <w:r>
+              <w:t xml:space="preserve">, and </w:t>
+            </w:r>
+            <w:proofErr w:type="spellStart"/>
+            <w:r>
+              <w:t>YawRate</w:t>
+            </w:r>
+            <w:proofErr w:type="spellEnd"/>
+            <w:r>
+              <w:t xml:space="preserve"> can be used to drive rate indicators on the outside of the ball.</w:t>
             </w:r>
           </w:p>
         </w:tc>
@@ -14230,6 +14105,7 @@
           </w:tcPr>
           <w:p>
             <w:r>
+              <w:lastRenderedPageBreak/>
               <w:t>Children</w:t>
             </w:r>
           </w:p>
@@ -14320,15 +14196,27 @@
             </w:r>
             <w:proofErr w:type="spellEnd"/>
             <w:r>
+              <w:t xml:space="preserve">, Rotate, Type, Key, </w:t>
+            </w:r>
+            <w:proofErr w:type="spellStart"/>
+            <w:r>
+              <w:t>KeyASCII</w:t>
+            </w:r>
+            <w:proofErr w:type="spellEnd"/>
+            <w:r>
               <w:t xml:space="preserve">, </w:t>
             </w:r>
-            <w:r>
-              <w:lastRenderedPageBreak/>
-              <w:t xml:space="preserve">Rotate, Type, Key, </w:t>
-            </w:r>
-            <w:proofErr w:type="spellStart"/>
-            <w:r>
-              <w:t>KeyASCII</w:t>
+            <w:proofErr w:type="spellStart"/>
+            <w:r>
+              <w:t>BezelKey</w:t>
+            </w:r>
+            <w:proofErr w:type="spellEnd"/>
+            <w:r>
+              <w:t xml:space="preserve">, Variable, On, Off, </w:t>
+            </w:r>
+            <w:proofErr w:type="spellStart"/>
+            <w:r>
+              <w:t>SwitchVariable</w:t>
             </w:r>
             <w:proofErr w:type="spellEnd"/>
             <w:r>
@@ -14336,15 +14224,7 @@
             </w:r>
             <w:proofErr w:type="spellStart"/>
             <w:r>
-              <w:t>BezelKey</w:t>
-            </w:r>
-            <w:proofErr w:type="spellEnd"/>
-            <w:r>
-              <w:t xml:space="preserve">, Variable, On, Off, </w:t>
-            </w:r>
-            <w:proofErr w:type="spellStart"/>
-            <w:r>
-              <w:t>SwitchVariable</w:t>
+              <w:t>SwitchOn</w:t>
             </w:r>
             <w:proofErr w:type="spellEnd"/>
             <w:r>
@@ -14352,7 +14232,7 @@
             </w:r>
             <w:proofErr w:type="spellStart"/>
             <w:r>
-              <w:t>SwitchOn</w:t>
+              <w:t>SwitchOff</w:t>
             </w:r>
             <w:proofErr w:type="spellEnd"/>
             <w:r>
@@ -14360,7 +14240,7 @@
             </w:r>
             <w:proofErr w:type="spellStart"/>
             <w:r>
-              <w:t>SwitchOff</w:t>
+              <w:t>IndicatorVariable</w:t>
             </w:r>
             <w:proofErr w:type="spellEnd"/>
             <w:r>
@@ -14368,7 +14248,7 @@
             </w:r>
             <w:proofErr w:type="spellStart"/>
             <w:r>
-              <w:t>IndicatorVariable</w:t>
+              <w:t>IndicatorOn</w:t>
             </w:r>
             <w:proofErr w:type="spellEnd"/>
             <w:r>
@@ -14376,7 +14256,7 @@
             </w:r>
             <w:proofErr w:type="spellStart"/>
             <w:r>
-              <w:t>IndicatorOn</w:t>
+              <w:t>ActiveVariable</w:t>
             </w:r>
             <w:proofErr w:type="spellEnd"/>
             <w:r>
@@ -14384,14 +14264,6 @@
             </w:r>
             <w:proofErr w:type="spellStart"/>
             <w:r>
-              <w:t>ActiveVariable</w:t>
-            </w:r>
-            <w:proofErr w:type="spellEnd"/>
-            <w:r>
-              <w:t xml:space="preserve">, </w:t>
-            </w:r>
-            <w:proofErr w:type="spellStart"/>
-            <w:r>
               <w:t>ActiveOn</w:t>
             </w:r>
             <w:proofErr w:type="spellEnd"/>
@@ -14406,7 +14278,6 @@
           </w:tcPr>
           <w:p>
             <w:r>
-              <w:lastRenderedPageBreak/>
               <w:t>Description</w:t>
             </w:r>
           </w:p>
@@ -15343,7 +15214,6 @@
           </w:tcPr>
           <w:p>
             <w:r>
-              <w:lastRenderedPageBreak/>
               <w:t>Children</w:t>
             </w:r>
           </w:p>
@@ -16097,7 +15967,11 @@
             </w:r>
             <w:proofErr w:type="spellEnd"/>
             <w:r>
-              <w:t>” element.</w:t>
+              <w:t xml:space="preserve">” </w:t>
+            </w:r>
+            <w:r>
+              <w:lastRenderedPageBreak/>
+              <w:t>element.</w:t>
             </w:r>
           </w:p>
         </w:tc>
@@ -16150,7 +16024,6 @@
           </w:tcPr>
           <w:p>
             <w:r>
-              <w:lastRenderedPageBreak/>
               <w:t>Parent</w:t>
             </w:r>
           </w:p>
@@ -16560,15 +16433,7 @@
       </w:r>
       <w:proofErr w:type="spellEnd"/>
       <w:r>
-        <w:t xml:space="preserve"> assumes a value of 1 (fully opaque).  Examples may </w:t>
-      </w:r>
-      <w:proofErr w:type="gramStart"/>
-      <w:r>
-        <w:t>include:</w:t>
-      </w:r>
-      <w:proofErr w:type="gramEnd"/>
-      <w:r>
-        <w:t xml:space="preserve"> </w:t>
+        <w:t xml:space="preserve"> assumes a value of 1 (fully opaque).  Examples may include: </w:t>
       </w:r>
       <w:r>
         <w:t xml:space="preserve"> black specified as “0 0 0”, white </w:t>
@@ -16673,15 +16538,7 @@
         <w:t>Y</w:t>
       </w:r>
       <w:r>
-        <w:t xml:space="preserve">.  For instance, if a user wants a primitive 10 units from the left, they </w:t>
-      </w:r>
-      <w:proofErr w:type="gramStart"/>
-      <w:r>
-        <w:t>would</w:t>
-      </w:r>
-      <w:proofErr w:type="gramEnd"/>
-      <w:r>
-        <w:t xml:space="preserve"> set </w:t>
+        <w:t xml:space="preserve">.  For instance, if a user wants a primitive 10 units from the left, they would set </w:t>
       </w:r>
       <w:proofErr w:type="spellStart"/>
       <w:r>
@@ -16703,15 +16560,7 @@
         <w:t>X</w:t>
       </w:r>
       <w:r>
-        <w:t xml:space="preserve"> to “10”.  Likewise, if they want a primitive 10 units from the right, they </w:t>
-      </w:r>
-      <w:proofErr w:type="gramStart"/>
-      <w:r>
-        <w:t>would</w:t>
-      </w:r>
-      <w:proofErr w:type="gramEnd"/>
-      <w:r>
-        <w:t xml:space="preserve"> set </w:t>
+        <w:t xml:space="preserve"> to “10”.  Likewise, if they want a primitive 10 units from the right, they would set </w:t>
       </w:r>
       <w:proofErr w:type="spellStart"/>
       <w:r>
@@ -16865,7 +16714,11 @@
       </w:r>
       <w:proofErr w:type="spellEnd"/>
       <w:r>
-        <w:t xml:space="preserve"> are “Bottom”, “Middle”, and “Top”.  If a user doesn’t specify alignment, “Left” and “Bottom” are used as default values.</w:t>
+        <w:t xml:space="preserve"> are </w:t>
+      </w:r>
+      <w:r>
+        <w:lastRenderedPageBreak/>
+        <w:t>“Bottom”, “Middle”, and “Top”.  If a user doesn’t specify alignment, “Left” and “Bottom” are used as default values.</w:t>
       </w:r>
     </w:p>
     <w:p>
@@ -16874,7 +16727,6 @@
       </w:pPr>
       <w:bookmarkStart w:id="21" w:name="_Toc74320783"/>
       <w:r>
-        <w:lastRenderedPageBreak/>
         <w:t>5.</w:t>
       </w:r>
       <w:r>
@@ -16992,23 +16844,7 @@
       </w:r>
       <w:proofErr w:type="spellEnd"/>
       <w:r>
-        <w:t xml:space="preserve"> texture files using S3 Texture Compression </w:t>
-      </w:r>
-      <w:proofErr w:type="gramStart"/>
-      <w:r>
-        <w:t>(.s</w:t>
-      </w:r>
-      <w:proofErr w:type="gramEnd"/>
-      <w:r>
-        <w:t xml:space="preserve">3tc). The file is required to have a </w:t>
-      </w:r>
-      <w:proofErr w:type="gramStart"/>
-      <w:r>
-        <w:t>64 byte</w:t>
-      </w:r>
-      <w:proofErr w:type="gramEnd"/>
-      <w:r>
-        <w:t xml:space="preserve"> header followed by the raw binary data. The header consists of a uint32_t format (macro standard defined by OpenGL), int32_t n level, uint32_t width, uint32_t height, uint32_t size in bytes of the texture</w:t>
+        <w:t xml:space="preserve"> texture files using S3 Texture Compression (.s3tc). The file is required to have a 64 byte header followed by the raw binary data. The header consists of a uint32_t format (macro standard defined by OpenGL), int32_t n level, uint32_t width, uint32_t height, uint32_t size in bytes of the texture</w:t>
       </w:r>
       <w:r>
         <w:t>, and 44 bytes of padding</w:t>
@@ -17243,15 +17079,7 @@
         <w:t>s</w:t>
       </w:r>
       <w:r>
-        <w:t xml:space="preserve"> them to the user as pointers (double *, int *, or </w:t>
-      </w:r>
-      <w:proofErr w:type="gramStart"/>
-      <w:r>
-        <w:t>std::</w:t>
-      </w:r>
-      <w:proofErr w:type="gramEnd"/>
-      <w:r>
-        <w:t xml:space="preserve">string *, depending upon how they’re defined in the </w:t>
+        <w:t xml:space="preserve"> them to the user as pointers (double *, int *, or std::string *, depending upon how they’re defined in the </w:t>
       </w:r>
       <w:proofErr w:type="spellStart"/>
       <w:r>
@@ -17407,7 +17235,11 @@
       </w:r>
       <w:proofErr w:type="spellEnd"/>
       <w:r>
-        <w:t xml:space="preserve"> is executed whenever </w:t>
+        <w:t xml:space="preserve"> is </w:t>
+      </w:r>
+      <w:r>
+        <w:lastRenderedPageBreak/>
+        <w:t xml:space="preserve">executed whenever </w:t>
       </w:r>
       <w:proofErr w:type="spellStart"/>
       <w:r>
@@ -17421,7 +17253,6 @@
     <w:p/>
     <w:p>
       <w:r>
-        <w:lastRenderedPageBreak/>
         <w:t xml:space="preserve">Once the user creates the logic </w:t>
       </w:r>
       <w:r>
@@ -17618,14 +17449,7 @@
         <w:rPr>
           <w:rStyle w:val="InlineCode"/>
         </w:rPr>
-        <w:t>&lt;Constant Name</w:t>
-      </w:r>
-      <w:proofErr w:type="gramStart"/>
-      <w:r>
-        <w:rPr>
-          <w:rStyle w:val="InlineCode"/>
-        </w:rPr>
-        <w:t>=”</w:t>
+        <w:t>&lt;Constant Name=”</w:t>
       </w:r>
       <w:proofErr w:type="spellStart"/>
       <w:r>
@@ -17635,7 +17459,6 @@
         <w:t>MyConst</w:t>
       </w:r>
       <w:proofErr w:type="spellEnd"/>
-      <w:proofErr w:type="gramEnd"/>
       <w:r>
         <w:rPr>
           <w:rStyle w:val="InlineCode"/>
@@ -17673,14 +17496,7 @@
         <w:rPr>
           <w:rStyle w:val="InlineCode"/>
         </w:rPr>
-        <w:t>&lt;Set Variable</w:t>
-      </w:r>
-      <w:proofErr w:type="gramStart"/>
-      <w:r>
-        <w:rPr>
-          <w:rStyle w:val="InlineCode"/>
-        </w:rPr>
-        <w:t>=”</w:t>
+        <w:t>&lt;Set Variable=”</w:t>
       </w:r>
       <w:proofErr w:type="spellStart"/>
       <w:r>
@@ -17690,7 +17506,6 @@
         <w:t>MyVar</w:t>
       </w:r>
       <w:proofErr w:type="spellEnd"/>
-      <w:proofErr w:type="gramEnd"/>
       <w:r>
         <w:rPr>
           <w:rStyle w:val="InlineCode"/>
@@ -17743,15 +17558,7 @@
         <w:t>,</w:t>
       </w:r>
       <w:r>
-        <w:t xml:space="preserve"> if a </w:t>
-      </w:r>
-      <w:proofErr w:type="gramStart"/>
-      <w:r>
-        <w:t>user sets variables</w:t>
-      </w:r>
-      <w:proofErr w:type="gramEnd"/>
-      <w:r>
-        <w:t xml:space="preserve"> as follows:</w:t>
+        <w:t xml:space="preserve"> if a user sets variables as follows:</w:t>
       </w:r>
     </w:p>
     <w:p/>
@@ -17765,21 +17572,7 @@
         <w:rPr>
           <w:rStyle w:val="InlineCode"/>
         </w:rPr>
-        <w:t>&lt;Variable Type</w:t>
-      </w:r>
-      <w:proofErr w:type="gramStart"/>
-      <w:r>
-        <w:rPr>
-          <w:rStyle w:val="InlineCode"/>
-        </w:rPr>
-        <w:t>=”String</w:t>
-      </w:r>
-      <w:proofErr w:type="gramEnd"/>
-      <w:r>
-        <w:rPr>
-          <w:rStyle w:val="InlineCode"/>
-        </w:rPr>
-        <w:t xml:space="preserve">” </w:t>
+        <w:t xml:space="preserve">&lt;Variable Type=”String” </w:t>
       </w:r>
       <w:proofErr w:type="spellStart"/>
       <w:r>
@@ -17820,21 +17613,7 @@
         <w:rPr>
           <w:rStyle w:val="InlineCode"/>
         </w:rPr>
-        <w:t>&lt;Variable Type</w:t>
-      </w:r>
-      <w:proofErr w:type="gramStart"/>
-      <w:r>
-        <w:rPr>
-          <w:rStyle w:val="InlineCode"/>
-        </w:rPr>
-        <w:t>=”Decimal</w:t>
-      </w:r>
-      <w:proofErr w:type="gramEnd"/>
-      <w:r>
-        <w:rPr>
-          <w:rStyle w:val="InlineCode"/>
-        </w:rPr>
-        <w:t xml:space="preserve">” </w:t>
+        <w:t xml:space="preserve">&lt;Variable Type=”Decimal” </w:t>
       </w:r>
       <w:proofErr w:type="spellStart"/>
       <w:r>
@@ -17883,21 +17662,7 @@
         <w:rPr>
           <w:rStyle w:val="InlineCode"/>
         </w:rPr>
-        <w:t xml:space="preserve">&lt;String&gt;My name is @MyName and I am @MyHeight feet </w:t>
-      </w:r>
-      <w:proofErr w:type="gramStart"/>
-      <w:r>
-        <w:rPr>
-          <w:rStyle w:val="InlineCode"/>
-        </w:rPr>
-        <w:t>tall.&lt;</w:t>
-      </w:r>
-      <w:proofErr w:type="gramEnd"/>
-      <w:r>
-        <w:rPr>
-          <w:rStyle w:val="InlineCode"/>
-        </w:rPr>
-        <w:t>/String&gt;</w:t>
+        <w:t>&lt;String&gt;My name is @MyName and I am @MyHeight feet tall.&lt;/String&gt;</w:t>
       </w:r>
     </w:p>
     <w:p>
@@ -17959,21 +17724,7 @@
         <w:rPr>
           <w:rStyle w:val="InlineCode"/>
         </w:rPr>
-        <w:t xml:space="preserve">&lt;String&gt;my </w:t>
-      </w:r>
-      <w:proofErr w:type="gramStart"/>
-      <w:r>
-        <w:rPr>
-          <w:rStyle w:val="InlineCode"/>
-        </w:rPr>
-        <w:t>user name</w:t>
-      </w:r>
-      <w:proofErr w:type="gramEnd"/>
-      <w:r>
-        <w:rPr>
-          <w:rStyle w:val="InlineCode"/>
-        </w:rPr>
-        <w:t xml:space="preserve"> is $USER&lt;/String&gt;</w:t>
+        <w:t>&lt;String&gt;my user name is $USER&lt;/String&gt;</w:t>
       </w:r>
     </w:p>
     <w:p/>
@@ -18131,15 +17882,7 @@
         <w:t>-config</w:t>
       </w:r>
       <w:r>
-        <w:t xml:space="preserve"> script in build files </w:t>
-      </w:r>
-      <w:proofErr w:type="gramStart"/>
-      <w:r>
-        <w:t>are</w:t>
-      </w:r>
-      <w:proofErr w:type="gramEnd"/>
-      <w:r>
-        <w:t xml:space="preserve"> a great way of ensuring that the </w:t>
+        <w:t xml:space="preserve"> script in build files are a great way of ensuring that the </w:t>
       </w:r>
       <w:proofErr w:type="spellStart"/>
       <w:r>
@@ -18283,15 +18026,7 @@
       </w:r>
       <w:proofErr w:type="spellEnd"/>
       <w:r>
-        <w:t xml:space="preserve"> </w:t>
-      </w:r>
-      <w:proofErr w:type="gramStart"/>
-      <w:r>
-        <w:t>in the event that</w:t>
-      </w:r>
-      <w:proofErr w:type="gramEnd"/>
-      <w:r>
-        <w:t xml:space="preserve"> a display needs to run with two or more versions of </w:t>
+        <w:t xml:space="preserve"> in the event that a display needs to run with two or more versions of </w:t>
       </w:r>
       <w:proofErr w:type="spellStart"/>
       <w:r>
@@ -18493,12 +18228,10 @@
               <w:cnfStyle w:val="000000000000" w:firstRow="0" w:lastRow="0" w:firstColumn="0" w:lastColumn="0" w:oddVBand="0" w:evenVBand="0" w:oddHBand="0" w:evenHBand="0" w:firstRowFirstColumn="0" w:firstRowLastColumn="0" w:lastRowFirstColumn="0" w:lastRowLastColumn="0"/>
             </w:pPr>
             <w:proofErr w:type="spellStart"/>
-            <w:proofErr w:type="gramStart"/>
             <w:r>
               <w:t>blinker.hh</w:t>
             </w:r>
             <w:proofErr w:type="spellEnd"/>
-            <w:proofErr w:type="gramEnd"/>
           </w:p>
         </w:tc>
       </w:tr>
@@ -18522,13 +18255,8 @@
             <w:pPr>
               <w:cnfStyle w:val="000000000000" w:firstRow="0" w:lastRow="0" w:firstColumn="0" w:lastColumn="0" w:oddVBand="0" w:evenVBand="0" w:oddHBand="0" w:evenHBand="0" w:firstRowFirstColumn="0" w:firstRowLastColumn="0" w:lastRowFirstColumn="0" w:lastRowLastColumn="0"/>
             </w:pPr>
-            <w:proofErr w:type="gramStart"/>
-            <w:r>
-              <w:t>Blinker(</w:t>
-            </w:r>
-            <w:proofErr w:type="gramEnd"/>
-            <w:r>
-              <w:t>int*</w:t>
+            <w:r>
+              <w:t>Blinker(int*</w:t>
             </w:r>
             <w:r>
               <w:t xml:space="preserve"> </w:t>
@@ -18552,6 +18280,7 @@
           </w:tcPr>
           <w:p>
             <w:r>
+              <w:lastRenderedPageBreak/>
               <w:t>Parameters</w:t>
             </w:r>
           </w:p>
@@ -18601,11 +18330,7 @@
               <w:t>repetitions:</w:t>
             </w:r>
             <w:r>
-              <w:t xml:space="preserve"> number of repetitions (on-off or off-on) to execute before </w:t>
-            </w:r>
-            <w:r>
-              <w:lastRenderedPageBreak/>
-              <w:t>ending</w:t>
+              <w:t xml:space="preserve"> number of repetitions (on-off or off-on) to execute before ending</w:t>
             </w:r>
           </w:p>
           <w:p>
@@ -18640,7 +18365,6 @@
           </w:tcPr>
           <w:p>
             <w:r>
-              <w:lastRenderedPageBreak/>
               <w:t>Methods</w:t>
             </w:r>
           </w:p>
@@ -18653,41 +18377,25 @@
             <w:pPr>
               <w:cnfStyle w:val="000000000000" w:firstRow="0" w:lastRow="0" w:firstColumn="0" w:lastColumn="0" w:oddVBand="0" w:evenVBand="0" w:oddHBand="0" w:evenHBand="0" w:firstRowFirstColumn="0" w:firstRowLastColumn="0" w:lastRowFirstColumn="0" w:lastRowLastColumn="0"/>
             </w:pPr>
-            <w:proofErr w:type="gramStart"/>
             <w:r>
               <w:rPr>
                 <w:u w:val="single"/>
               </w:rPr>
-              <w:t>start(</w:t>
-            </w:r>
-            <w:proofErr w:type="gramEnd"/>
+              <w:t>start()</w:t>
+            </w:r>
+            <w:r>
+              <w:t>: start blinking</w:t>
+            </w:r>
+          </w:p>
+          <w:p>
+            <w:pPr>
+              <w:cnfStyle w:val="000000000000" w:firstRow="0" w:lastRow="0" w:firstColumn="0" w:lastColumn="0" w:oddVBand="0" w:evenVBand="0" w:oddHBand="0" w:evenHBand="0" w:firstRowFirstColumn="0" w:firstRowLastColumn="0" w:lastRowFirstColumn="0" w:lastRowLastColumn="0"/>
+            </w:pPr>
             <w:r>
               <w:rPr>
                 <w:u w:val="single"/>
               </w:rPr>
-              <w:t>)</w:t>
-            </w:r>
-            <w:r>
-              <w:t>: start blinking</w:t>
-            </w:r>
-          </w:p>
-          <w:p>
-            <w:pPr>
-              <w:cnfStyle w:val="000000000000" w:firstRow="0" w:lastRow="0" w:firstColumn="0" w:lastColumn="0" w:oddVBand="0" w:evenVBand="0" w:oddHBand="0" w:evenHBand="0" w:firstRowFirstColumn="0" w:firstRowLastColumn="0" w:lastRowFirstColumn="0" w:lastRowLastColumn="0"/>
-            </w:pPr>
-            <w:proofErr w:type="gramStart"/>
-            <w:r>
-              <w:rPr>
-                <w:u w:val="single"/>
-              </w:rPr>
-              <w:t>stop(</w:t>
-            </w:r>
-            <w:proofErr w:type="gramEnd"/>
-            <w:r>
-              <w:rPr>
-                <w:u w:val="single"/>
-              </w:rPr>
-              <w:t>)</w:t>
+              <w:t>stop()</w:t>
             </w:r>
             <w:r>
               <w:t xml:space="preserve">: stop blinking </w:t>
@@ -18796,12 +18504,10 @@
               <w:cnfStyle w:val="000000000000" w:firstRow="0" w:lastRow="0" w:firstColumn="0" w:lastColumn="0" w:oddVBand="0" w:evenVBand="0" w:oddHBand="0" w:evenHBand="0" w:firstRowFirstColumn="0" w:firstRowLastColumn="0" w:lastRowFirstColumn="0" w:lastRowLastColumn="0"/>
             </w:pPr>
             <w:proofErr w:type="spellStart"/>
-            <w:proofErr w:type="gramStart"/>
             <w:r>
               <w:t>blinker.hh</w:t>
             </w:r>
             <w:proofErr w:type="spellEnd"/>
-            <w:proofErr w:type="gramEnd"/>
           </w:p>
         </w:tc>
       </w:tr>
@@ -18826,77 +18532,70 @@
               <w:cnfStyle w:val="000000000000" w:firstRow="0" w:lastRow="0" w:firstColumn="0" w:lastColumn="0" w:oddVBand="0" w:evenVBand="0" w:oddHBand="0" w:evenHBand="0" w:firstRowFirstColumn="0" w:firstRowLastColumn="0" w:lastRowFirstColumn="0" w:lastRowLastColumn="0"/>
             </w:pPr>
             <w:proofErr w:type="spellStart"/>
-            <w:proofErr w:type="gramStart"/>
             <w:r>
               <w:t>BlinkerManager</w:t>
             </w:r>
             <w:proofErr w:type="spellEnd"/>
             <w:r>
+              <w:t>()</w:t>
+            </w:r>
+          </w:p>
+        </w:tc>
+      </w:tr>
+      <w:tr>
+        <w:tc>
+          <w:tcPr>
+            <w:cnfStyle w:val="001000000000" w:firstRow="0" w:lastRow="0" w:firstColumn="1" w:lastColumn="0" w:oddVBand="0" w:evenVBand="0" w:oddHBand="0" w:evenHBand="0" w:firstRowFirstColumn="0" w:firstRowLastColumn="0" w:lastRowFirstColumn="0" w:lastRowLastColumn="0"/>
+            <w:tcW w:w="1410" w:type="dxa"/>
+          </w:tcPr>
+          <w:p>
+            <w:r>
+              <w:t>Parameters</w:t>
+            </w:r>
+          </w:p>
+        </w:tc>
+        <w:tc>
+          <w:tcPr>
+            <w:tcW w:w="0" w:type="auto"/>
+          </w:tcPr>
+          <w:p>
+            <w:pPr>
+              <w:cnfStyle w:val="000000000000" w:firstRow="0" w:lastRow="0" w:firstColumn="0" w:lastColumn="0" w:oddVBand="0" w:evenVBand="0" w:oddHBand="0" w:evenHBand="0" w:firstRowFirstColumn="0" w:firstRowLastColumn="0" w:lastRowFirstColumn="0" w:lastRowLastColumn="0"/>
+            </w:pPr>
+            <w:r>
+              <w:t>None</w:t>
+            </w:r>
+          </w:p>
+        </w:tc>
+      </w:tr>
+      <w:tr>
+        <w:tc>
+          <w:tcPr>
+            <w:cnfStyle w:val="001000000000" w:firstRow="0" w:lastRow="0" w:firstColumn="1" w:lastColumn="0" w:oddVBand="0" w:evenVBand="0" w:oddHBand="0" w:evenHBand="0" w:firstRowFirstColumn="0" w:firstRowLastColumn="0" w:lastRowFirstColumn="0" w:lastRowLastColumn="0"/>
+            <w:tcW w:w="1410" w:type="dxa"/>
+          </w:tcPr>
+          <w:p>
+            <w:r>
+              <w:t>Methods</w:t>
+            </w:r>
+          </w:p>
+        </w:tc>
+        <w:tc>
+          <w:tcPr>
+            <w:tcW w:w="0" w:type="auto"/>
+          </w:tcPr>
+          <w:p>
+            <w:pPr>
+              <w:cnfStyle w:val="000000000000" w:firstRow="0" w:lastRow="0" w:firstColumn="0" w:lastColumn="0" w:oddVBand="0" w:evenVBand="0" w:oddHBand="0" w:evenHBand="0" w:firstRowFirstColumn="0" w:firstRowLastColumn="0" w:lastRowFirstColumn="0" w:lastRowLastColumn="0"/>
+            </w:pPr>
+            <w:proofErr w:type="spellStart"/>
+            <w:r>
+              <w:t>addBlinker</w:t>
+            </w:r>
+            <w:proofErr w:type="spellEnd"/>
+            <w:r>
               <w:t>(</w:t>
             </w:r>
-            <w:proofErr w:type="gramEnd"/>
-            <w:r>
-              <w:t>)</w:t>
-            </w:r>
-          </w:p>
-        </w:tc>
-      </w:tr>
-      <w:tr>
-        <w:tc>
-          <w:tcPr>
-            <w:cnfStyle w:val="001000000000" w:firstRow="0" w:lastRow="0" w:firstColumn="1" w:lastColumn="0" w:oddVBand="0" w:evenVBand="0" w:oddHBand="0" w:evenHBand="0" w:firstRowFirstColumn="0" w:firstRowLastColumn="0" w:lastRowFirstColumn="0" w:lastRowLastColumn="0"/>
-            <w:tcW w:w="1410" w:type="dxa"/>
-          </w:tcPr>
-          <w:p>
-            <w:r>
-              <w:t>Parameters</w:t>
-            </w:r>
-          </w:p>
-        </w:tc>
-        <w:tc>
-          <w:tcPr>
-            <w:tcW w:w="0" w:type="auto"/>
-          </w:tcPr>
-          <w:p>
-            <w:pPr>
-              <w:cnfStyle w:val="000000000000" w:firstRow="0" w:lastRow="0" w:firstColumn="0" w:lastColumn="0" w:oddVBand="0" w:evenVBand="0" w:oddHBand="0" w:evenHBand="0" w:firstRowFirstColumn="0" w:firstRowLastColumn="0" w:lastRowFirstColumn="0" w:lastRowLastColumn="0"/>
-            </w:pPr>
-            <w:r>
-              <w:t>None</w:t>
-            </w:r>
-          </w:p>
-        </w:tc>
-      </w:tr>
-      <w:tr>
-        <w:tc>
-          <w:tcPr>
-            <w:cnfStyle w:val="001000000000" w:firstRow="0" w:lastRow="0" w:firstColumn="1" w:lastColumn="0" w:oddVBand="0" w:evenVBand="0" w:oddHBand="0" w:evenHBand="0" w:firstRowFirstColumn="0" w:firstRowLastColumn="0" w:lastRowFirstColumn="0" w:lastRowLastColumn="0"/>
-            <w:tcW w:w="1410" w:type="dxa"/>
-          </w:tcPr>
-          <w:p>
-            <w:r>
-              <w:t>Methods</w:t>
-            </w:r>
-          </w:p>
-        </w:tc>
-        <w:tc>
-          <w:tcPr>
-            <w:tcW w:w="0" w:type="auto"/>
-          </w:tcPr>
-          <w:p>
-            <w:pPr>
-              <w:cnfStyle w:val="000000000000" w:firstRow="0" w:lastRow="0" w:firstColumn="0" w:lastColumn="0" w:oddVBand="0" w:evenVBand="0" w:oddHBand="0" w:evenHBand="0" w:firstRowFirstColumn="0" w:firstRowLastColumn="0" w:lastRowFirstColumn="0" w:lastRowLastColumn="0"/>
-            </w:pPr>
-            <w:proofErr w:type="spellStart"/>
-            <w:proofErr w:type="gramStart"/>
-            <w:r>
-              <w:t>addBlinker</w:t>
-            </w:r>
-            <w:proofErr w:type="spellEnd"/>
-            <w:r>
-              <w:t>(</w:t>
-            </w:r>
-            <w:proofErr w:type="gramEnd"/>
             <w:r>
               <w:t>string name, blinker b</w:t>
             </w:r>
@@ -18932,7 +18631,6 @@
               <w:cnfStyle w:val="000000000000" w:firstRow="0" w:lastRow="0" w:firstColumn="0" w:lastColumn="0" w:oddVBand="0" w:evenVBand="0" w:oddHBand="0" w:evenHBand="0" w:firstRowFirstColumn="0" w:firstRowLastColumn="0" w:lastRowFirstColumn="0" w:lastRowLastColumn="0"/>
             </w:pPr>
             <w:proofErr w:type="spellStart"/>
-            <w:proofErr w:type="gramStart"/>
             <w:r>
               <w:t>startBlinker</w:t>
             </w:r>
@@ -18940,7 +18638,6 @@
             <w:r>
               <w:t>(</w:t>
             </w:r>
-            <w:proofErr w:type="gramEnd"/>
             <w:r>
               <w:t>string name</w:t>
             </w:r>
@@ -18963,7 +18660,6 @@
               <w:cnfStyle w:val="000000000000" w:firstRow="0" w:lastRow="0" w:firstColumn="0" w:lastColumn="0" w:oddVBand="0" w:evenVBand="0" w:oddHBand="0" w:evenHBand="0" w:firstRowFirstColumn="0" w:firstRowLastColumn="0" w:lastRowFirstColumn="0" w:lastRowLastColumn="0"/>
             </w:pPr>
             <w:proofErr w:type="spellStart"/>
-            <w:proofErr w:type="gramStart"/>
             <w:r>
               <w:t>stopBlinker</w:t>
             </w:r>
@@ -18971,7 +18667,6 @@
             <w:r>
               <w:t>(</w:t>
             </w:r>
-            <w:proofErr w:type="gramEnd"/>
             <w:r>
               <w:t>string name</w:t>
             </w:r>
@@ -18994,17 +18689,12 @@
               <w:cnfStyle w:val="000000000000" w:firstRow="0" w:lastRow="0" w:firstColumn="0" w:lastColumn="0" w:oddVBand="0" w:evenVBand="0" w:oddHBand="0" w:evenHBand="0" w:firstRowFirstColumn="0" w:firstRowLastColumn="0" w:lastRowFirstColumn="0" w:lastRowLastColumn="0"/>
             </w:pPr>
             <w:proofErr w:type="spellStart"/>
-            <w:proofErr w:type="gramStart"/>
             <w:r>
               <w:t>processAllBlinkers</w:t>
             </w:r>
             <w:proofErr w:type="spellEnd"/>
             <w:r>
-              <w:t>(</w:t>
-            </w:r>
-            <w:proofErr w:type="gramEnd"/>
-            <w:r>
-              <w:t>):</w:t>
+              <w:t>():</w:t>
             </w:r>
             <w:r>
               <w:t xml:space="preserve"> execute process() for all blinkers attached to this manager. Recommended to </w:t>
@@ -19013,7 +18703,6 @@
               <w:t xml:space="preserve">execute this in </w:t>
             </w:r>
             <w:proofErr w:type="spellStart"/>
-            <w:proofErr w:type="gramStart"/>
             <w:r>
               <w:rPr>
                 <w:i/>
@@ -19027,15 +18716,7 @@
                 <w:i/>
                 <w:iCs/>
               </w:rPr>
-              <w:t>(</w:t>
-            </w:r>
-            <w:proofErr w:type="gramEnd"/>
-            <w:r>
-              <w:rPr>
-                <w:i/>
-                <w:iCs/>
-              </w:rPr>
-              <w:t>)</w:t>
+              <w:t>()</w:t>
             </w:r>
           </w:p>
         </w:tc>
@@ -19087,15 +18768,7 @@
     <w:p/>
     <w:p>
       <w:r>
-        <w:t xml:space="preserve">Below is </w:t>
-      </w:r>
-      <w:proofErr w:type="gramStart"/>
-      <w:r>
-        <w:t>a brief summary</w:t>
-      </w:r>
-      <w:proofErr w:type="gramEnd"/>
-      <w:r>
-        <w:t xml:space="preserve"> of changes associated with each release of </w:t>
+        <w:t xml:space="preserve">Below is a brief summary of changes associated with each release of </w:t>
       </w:r>
       <w:proofErr w:type="spellStart"/>
       <w:r>
@@ -19192,15 +18865,7 @@
       </w:r>
       <w:proofErr w:type="spellEnd"/>
       <w:r>
-        <w:t xml:space="preserve"> provided the user with “String” variables of type “char *” for use in their logic files.  With this release, those variables are now of type “</w:t>
-      </w:r>
-      <w:proofErr w:type="gramStart"/>
-      <w:r>
-        <w:t>std::</w:t>
-      </w:r>
-      <w:proofErr w:type="gramEnd"/>
-      <w:r>
-        <w:t xml:space="preserve">string”, so some re-writing of logic files may be needed since calls like </w:t>
+        <w:t xml:space="preserve"> provided the user with “String” variables of type “char *” for use in their logic files.  With this release, those variables are now of type “std::string”, so some re-writing of logic files may be needed since calls like </w:t>
       </w:r>
       <w:proofErr w:type="spellStart"/>
       <w:r>
@@ -19326,6 +18991,7 @@
         </w:numPr>
       </w:pPr>
       <w:r>
+        <w:lastRenderedPageBreak/>
         <w:t>Improved loading time on most systems</w:t>
       </w:r>
     </w:p>
@@ -19354,7 +19020,6 @@
           <w:b/>
           <w:bCs/>
         </w:rPr>
-        <w:lastRenderedPageBreak/>
         <w:t>Compatibility note:</w:t>
       </w:r>
       <w:r>
@@ -19447,7 +19112,7 @@
 </file>
 
 <file path=word/endnotes.xml><?xml version="1.0" encoding="utf-8"?>
-<w:endnotes xmlns:wpc="http://schemas.microsoft.com/office/word/2010/wordprocessingCanvas" xmlns:cx="http://schemas.microsoft.com/office/drawing/2014/chartex" xmlns:cx1="http://schemas.microsoft.com/office/drawing/2015/9/8/chartex" xmlns:cx2="http://schemas.microsoft.com/office/drawing/2015/10/21/chartex" xmlns:cx3="http://schemas.microsoft.com/office/drawing/2016/5/9/chartex" xmlns:cx4="http://schemas.microsoft.com/office/drawing/2016/5/10/chartex" xmlns:cx5="http://schemas.microsoft.com/office/drawing/2016/5/11/chartex" xmlns:cx6="http://schemas.microsoft.com/office/drawing/2016/5/12/chartex" xmlns:cx7="http://schemas.microsoft.com/office/drawing/2016/5/13/chartex" xmlns:cx8="http://schemas.microsoft.com/office/drawing/2016/5/14/chartex" xmlns:mc="http://schemas.openxmlformats.org/markup-compatibility/2006" xmlns:aink="http://schemas.microsoft.com/office/drawing/2016/ink" xmlns:am3d="http://schemas.microsoft.com/office/drawing/2017/model3d" xmlns:o="urn:schemas-microsoft-com:office:office" xmlns:r="http://schemas.openxmlformats.org/officeDocument/2006/relationships" xmlns:m="http://schemas.openxmlformats.org/officeDocument/2006/math" xmlns:v="urn:schemas-microsoft-com:vml" xmlns:wp14="http://schemas.microsoft.com/office/word/2010/wordprocessingDrawing" xmlns:wp="http://schemas.openxmlformats.org/drawingml/2006/wordprocessingDrawing" xmlns:w10="urn:schemas-microsoft-com:office:word" xmlns:w="http://schemas.openxmlformats.org/wordprocessingml/2006/main" xmlns:w14="http://schemas.microsoft.com/office/word/2010/wordml" xmlns:w15="http://schemas.microsoft.com/office/word/2012/wordml" xmlns:w16cex="http://schemas.microsoft.com/office/word/2018/wordml/cex" xmlns:w16cid="http://schemas.microsoft.com/office/word/2016/wordml/cid" xmlns:w16="http://schemas.microsoft.com/office/word/2018/wordml" xmlns:w16se="http://schemas.microsoft.com/office/word/2015/wordml/symex" xmlns:wpg="http://schemas.microsoft.com/office/word/2010/wordprocessingGroup" xmlns:wpi="http://schemas.microsoft.com/office/word/2010/wordprocessingInk" xmlns:wne="http://schemas.microsoft.com/office/word/2006/wordml" xmlns:wps="http://schemas.microsoft.com/office/word/2010/wordprocessingShape" mc:Ignorable="w14 w15 w16se w16cid w16 w16cex wp14">
+<w:endnotes xmlns:wpc="http://schemas.microsoft.com/office/word/2010/wordprocessingCanvas" xmlns:cx="http://schemas.microsoft.com/office/drawing/2014/chartex" xmlns:cx1="http://schemas.microsoft.com/office/drawing/2015/9/8/chartex" xmlns:cx2="http://schemas.microsoft.com/office/drawing/2015/10/21/chartex" xmlns:cx3="http://schemas.microsoft.com/office/drawing/2016/5/9/chartex" xmlns:cx4="http://schemas.microsoft.com/office/drawing/2016/5/10/chartex" xmlns:cx5="http://schemas.microsoft.com/office/drawing/2016/5/11/chartex" xmlns:cx6="http://schemas.microsoft.com/office/drawing/2016/5/12/chartex" xmlns:cx7="http://schemas.microsoft.com/office/drawing/2016/5/13/chartex" xmlns:cx8="http://schemas.microsoft.com/office/drawing/2016/5/14/chartex" xmlns:mc="http://schemas.openxmlformats.org/markup-compatibility/2006" xmlns:aink="http://schemas.microsoft.com/office/drawing/2016/ink" xmlns:am3d="http://schemas.microsoft.com/office/drawing/2017/model3d" xmlns:o="urn:schemas-microsoft-com:office:office" xmlns:r="http://schemas.openxmlformats.org/officeDocument/2006/relationships" xmlns:m="http://schemas.openxmlformats.org/officeDocument/2006/math" xmlns:v="urn:schemas-microsoft-com:vml" xmlns:wp14="http://schemas.microsoft.com/office/word/2010/wordprocessingDrawing" xmlns:wp="http://schemas.openxmlformats.org/drawingml/2006/wordprocessingDrawing" xmlns:w10="urn:schemas-microsoft-com:office:word" xmlns:w="http://schemas.openxmlformats.org/wordprocessingml/2006/main" xmlns:w14="http://schemas.microsoft.com/office/word/2010/wordml" xmlns:w15="http://schemas.microsoft.com/office/word/2012/wordml" xmlns:w16cex="http://schemas.microsoft.com/office/word/2018/wordml/cex" xmlns:w16cid="http://schemas.microsoft.com/office/word/2016/wordml/cid" xmlns:w16="http://schemas.microsoft.com/office/word/2018/wordml" xmlns:w16sdtdh="http://schemas.microsoft.com/office/word/2020/wordml/sdtdatahash" xmlns:w16se="http://schemas.microsoft.com/office/word/2015/wordml/symex" xmlns:wpg="http://schemas.microsoft.com/office/word/2010/wordprocessingGroup" xmlns:wpi="http://schemas.microsoft.com/office/word/2010/wordprocessingInk" xmlns:wne="http://schemas.microsoft.com/office/word/2006/wordml" xmlns:wps="http://schemas.microsoft.com/office/word/2010/wordprocessingShape" mc:Ignorable="w14 w15 w16se w16cid w16 w16cex w16sdtdh wp14">
   <w:endnote w:type="separator" w:id="-1">
     <w:p>
       <w:r>
@@ -19466,7 +19131,7 @@
 </file>
 
 <file path=word/footer1.xml><?xml version="1.0" encoding="utf-8"?>
-<w:ftr xmlns:wpc="http://schemas.microsoft.com/office/word/2010/wordprocessingCanvas" xmlns:cx="http://schemas.microsoft.com/office/drawing/2014/chartex" xmlns:cx1="http://schemas.microsoft.com/office/drawing/2015/9/8/chartex" xmlns:cx2="http://schemas.microsoft.com/office/drawing/2015/10/21/chartex" xmlns:cx3="http://schemas.microsoft.com/office/drawing/2016/5/9/chartex" xmlns:cx4="http://schemas.microsoft.com/office/drawing/2016/5/10/chartex" xmlns:cx5="http://schemas.microsoft.com/office/drawing/2016/5/11/chartex" xmlns:cx6="http://schemas.microsoft.com/office/drawing/2016/5/12/chartex" xmlns:cx7="http://schemas.microsoft.com/office/drawing/2016/5/13/chartex" xmlns:cx8="http://schemas.microsoft.com/office/drawing/2016/5/14/chartex" xmlns:mc="http://schemas.openxmlformats.org/markup-compatibility/2006" xmlns:aink="http://schemas.microsoft.com/office/drawing/2016/ink" xmlns:am3d="http://schemas.microsoft.com/office/drawing/2017/model3d" xmlns:o="urn:schemas-microsoft-com:office:office" xmlns:r="http://schemas.openxmlformats.org/officeDocument/2006/relationships" xmlns:m="http://schemas.openxmlformats.org/officeDocument/2006/math" xmlns:v="urn:schemas-microsoft-com:vml" xmlns:wp14="http://schemas.microsoft.com/office/word/2010/wordprocessingDrawing" xmlns:wp="http://schemas.openxmlformats.org/drawingml/2006/wordprocessingDrawing" xmlns:w10="urn:schemas-microsoft-com:office:word" xmlns:w="http://schemas.openxmlformats.org/wordprocessingml/2006/main" xmlns:w14="http://schemas.microsoft.com/office/word/2010/wordml" xmlns:w15="http://schemas.microsoft.com/office/word/2012/wordml" xmlns:w16cex="http://schemas.microsoft.com/office/word/2018/wordml/cex" xmlns:w16cid="http://schemas.microsoft.com/office/word/2016/wordml/cid" xmlns:w16="http://schemas.microsoft.com/office/word/2018/wordml" xmlns:w16se="http://schemas.microsoft.com/office/word/2015/wordml/symex" xmlns:wpg="http://schemas.microsoft.com/office/word/2010/wordprocessingGroup" xmlns:wpi="http://schemas.microsoft.com/office/word/2010/wordprocessingInk" xmlns:wne="http://schemas.microsoft.com/office/word/2006/wordml" xmlns:wps="http://schemas.microsoft.com/office/word/2010/wordprocessingShape" mc:Ignorable="w14 w15 w16se w16cid w16 w16cex wp14">
+<w:ftr xmlns:wpc="http://schemas.microsoft.com/office/word/2010/wordprocessingCanvas" xmlns:cx="http://schemas.microsoft.com/office/drawing/2014/chartex" xmlns:cx1="http://schemas.microsoft.com/office/drawing/2015/9/8/chartex" xmlns:cx2="http://schemas.microsoft.com/office/drawing/2015/10/21/chartex" xmlns:cx3="http://schemas.microsoft.com/office/drawing/2016/5/9/chartex" xmlns:cx4="http://schemas.microsoft.com/office/drawing/2016/5/10/chartex" xmlns:cx5="http://schemas.microsoft.com/office/drawing/2016/5/11/chartex" xmlns:cx6="http://schemas.microsoft.com/office/drawing/2016/5/12/chartex" xmlns:cx7="http://schemas.microsoft.com/office/drawing/2016/5/13/chartex" xmlns:cx8="http://schemas.microsoft.com/office/drawing/2016/5/14/chartex" xmlns:mc="http://schemas.openxmlformats.org/markup-compatibility/2006" xmlns:aink="http://schemas.microsoft.com/office/drawing/2016/ink" xmlns:am3d="http://schemas.microsoft.com/office/drawing/2017/model3d" xmlns:o="urn:schemas-microsoft-com:office:office" xmlns:r="http://schemas.openxmlformats.org/officeDocument/2006/relationships" xmlns:m="http://schemas.openxmlformats.org/officeDocument/2006/math" xmlns:v="urn:schemas-microsoft-com:vml" xmlns:wp14="http://schemas.microsoft.com/office/word/2010/wordprocessingDrawing" xmlns:wp="http://schemas.openxmlformats.org/drawingml/2006/wordprocessingDrawing" xmlns:w10="urn:schemas-microsoft-com:office:word" xmlns:w="http://schemas.openxmlformats.org/wordprocessingml/2006/main" xmlns:w14="http://schemas.microsoft.com/office/word/2010/wordml" xmlns:w15="http://schemas.microsoft.com/office/word/2012/wordml" xmlns:w16cex="http://schemas.microsoft.com/office/word/2018/wordml/cex" xmlns:w16cid="http://schemas.microsoft.com/office/word/2016/wordml/cid" xmlns:w16="http://schemas.microsoft.com/office/word/2018/wordml" xmlns:w16sdtdh="http://schemas.microsoft.com/office/word/2020/wordml/sdtdatahash" xmlns:w16se="http://schemas.microsoft.com/office/word/2015/wordml/symex" xmlns:wpg="http://schemas.microsoft.com/office/word/2010/wordprocessingGroup" xmlns:wpi="http://schemas.microsoft.com/office/word/2010/wordprocessingInk" xmlns:wne="http://schemas.microsoft.com/office/word/2006/wordml" xmlns:wps="http://schemas.microsoft.com/office/word/2010/wordprocessingShape" mc:Ignorable="w14 w15 w16se w16cid w16 w16cex w16sdtdh wp14">
   <w:tbl>
     <w:tblPr>
       <w:tblW w:w="5000" w:type="pct"/>
@@ -19554,6 +19219,7 @@
           <w:dataBinding w:prefixMappings="xmlns:ns0='http://schemas.openxmlformats.org/package/2006/metadata/core-properties' xmlns:ns1='http://purl.org/dc/elements/1.1/'" w:xpath="/ns0:coreProperties[1]/ns1:title[1]" w:storeItemID="{6C3C8BC8-F283-45AE-878A-BAB7291924A1}"/>
           <w:text/>
         </w:sdtPr>
+        <w:sdtEndPr/>
         <w:sdtContent>
           <w:tc>
             <w:tcPr>
@@ -19604,7 +19270,7 @@
 </file>
 
 <file path=word/footer2.xml><?xml version="1.0" encoding="utf-8"?>
-<w:ftr xmlns:wpc="http://schemas.microsoft.com/office/word/2010/wordprocessingCanvas" xmlns:cx="http://schemas.microsoft.com/office/drawing/2014/chartex" xmlns:cx1="http://schemas.microsoft.com/office/drawing/2015/9/8/chartex" xmlns:cx2="http://schemas.microsoft.com/office/drawing/2015/10/21/chartex" xmlns:cx3="http://schemas.microsoft.com/office/drawing/2016/5/9/chartex" xmlns:cx4="http://schemas.microsoft.com/office/drawing/2016/5/10/chartex" xmlns:cx5="http://schemas.microsoft.com/office/drawing/2016/5/11/chartex" xmlns:cx6="http://schemas.microsoft.com/office/drawing/2016/5/12/chartex" xmlns:cx7="http://schemas.microsoft.com/office/drawing/2016/5/13/chartex" xmlns:cx8="http://schemas.microsoft.com/office/drawing/2016/5/14/chartex" xmlns:mc="http://schemas.openxmlformats.org/markup-compatibility/2006" xmlns:aink="http://schemas.microsoft.com/office/drawing/2016/ink" xmlns:am3d="http://schemas.microsoft.com/office/drawing/2017/model3d" xmlns:o="urn:schemas-microsoft-com:office:office" xmlns:r="http://schemas.openxmlformats.org/officeDocument/2006/relationships" xmlns:m="http://schemas.openxmlformats.org/officeDocument/2006/math" xmlns:v="urn:schemas-microsoft-com:vml" xmlns:wp14="http://schemas.microsoft.com/office/word/2010/wordprocessingDrawing" xmlns:wp="http://schemas.openxmlformats.org/drawingml/2006/wordprocessingDrawing" xmlns:w10="urn:schemas-microsoft-com:office:word" xmlns:w="http://schemas.openxmlformats.org/wordprocessingml/2006/main" xmlns:w14="http://schemas.microsoft.com/office/word/2010/wordml" xmlns:w15="http://schemas.microsoft.com/office/word/2012/wordml" xmlns:w16cex="http://schemas.microsoft.com/office/word/2018/wordml/cex" xmlns:w16cid="http://schemas.microsoft.com/office/word/2016/wordml/cid" xmlns:w16="http://schemas.microsoft.com/office/word/2018/wordml" xmlns:w16se="http://schemas.microsoft.com/office/word/2015/wordml/symex" xmlns:wpg="http://schemas.microsoft.com/office/word/2010/wordprocessingGroup" xmlns:wpi="http://schemas.microsoft.com/office/word/2010/wordprocessingInk" xmlns:wne="http://schemas.microsoft.com/office/word/2006/wordml" xmlns:wps="http://schemas.microsoft.com/office/word/2010/wordprocessingShape" mc:Ignorable="w14 w15 w16se w16cid w16 w16cex wp14">
+<w:ftr xmlns:wpc="http://schemas.microsoft.com/office/word/2010/wordprocessingCanvas" xmlns:cx="http://schemas.microsoft.com/office/drawing/2014/chartex" xmlns:cx1="http://schemas.microsoft.com/office/drawing/2015/9/8/chartex" xmlns:cx2="http://schemas.microsoft.com/office/drawing/2015/10/21/chartex" xmlns:cx3="http://schemas.microsoft.com/office/drawing/2016/5/9/chartex" xmlns:cx4="http://schemas.microsoft.com/office/drawing/2016/5/10/chartex" xmlns:cx5="http://schemas.microsoft.com/office/drawing/2016/5/11/chartex" xmlns:cx6="http://schemas.microsoft.com/office/drawing/2016/5/12/chartex" xmlns:cx7="http://schemas.microsoft.com/office/drawing/2016/5/13/chartex" xmlns:cx8="http://schemas.microsoft.com/office/drawing/2016/5/14/chartex" xmlns:mc="http://schemas.openxmlformats.org/markup-compatibility/2006" xmlns:aink="http://schemas.microsoft.com/office/drawing/2016/ink" xmlns:am3d="http://schemas.microsoft.com/office/drawing/2017/model3d" xmlns:o="urn:schemas-microsoft-com:office:office" xmlns:r="http://schemas.openxmlformats.org/officeDocument/2006/relationships" xmlns:m="http://schemas.openxmlformats.org/officeDocument/2006/math" xmlns:v="urn:schemas-microsoft-com:vml" xmlns:wp14="http://schemas.microsoft.com/office/word/2010/wordprocessingDrawing" xmlns:wp="http://schemas.openxmlformats.org/drawingml/2006/wordprocessingDrawing" xmlns:w10="urn:schemas-microsoft-com:office:word" xmlns:w="http://schemas.openxmlformats.org/wordprocessingml/2006/main" xmlns:w14="http://schemas.microsoft.com/office/word/2010/wordml" xmlns:w15="http://schemas.microsoft.com/office/word/2012/wordml" xmlns:w16cex="http://schemas.microsoft.com/office/word/2018/wordml/cex" xmlns:w16cid="http://schemas.microsoft.com/office/word/2016/wordml/cid" xmlns:w16="http://schemas.microsoft.com/office/word/2018/wordml" xmlns:w16sdtdh="http://schemas.microsoft.com/office/word/2020/wordml/sdtdatahash" xmlns:w16se="http://schemas.microsoft.com/office/word/2015/wordml/symex" xmlns:wpg="http://schemas.microsoft.com/office/word/2010/wordprocessingGroup" xmlns:wpi="http://schemas.microsoft.com/office/word/2010/wordprocessingInk" xmlns:wne="http://schemas.microsoft.com/office/word/2006/wordml" xmlns:wps="http://schemas.microsoft.com/office/word/2010/wordprocessingShape" mc:Ignorable="w14 w15 w16se w16cid w16 w16cex w16sdtdh wp14">
   <w:tbl>
     <w:tblPr>
       <w:tblW w:w="5000" w:type="pct"/>
@@ -19633,6 +19299,7 @@
           <w:dataBinding w:prefixMappings="xmlns:ns0='http://schemas.openxmlformats.org/package/2006/metadata/core-properties' xmlns:ns1='http://purl.org/dc/elements/1.1/'" w:xpath="/ns0:coreProperties[1]/ns1:title[1]" w:storeItemID="{6C3C8BC8-F283-45AE-878A-BAB7291924A1}"/>
           <w:text/>
         </w:sdtPr>
+        <w:sdtEndPr/>
         <w:sdtContent>
           <w:tc>
             <w:tcPr>
@@ -19729,7 +19396,7 @@
 </file>
 
 <file path=word/footer3.xml><?xml version="1.0" encoding="utf-8"?>
-<w:ftr xmlns:wpc="http://schemas.microsoft.com/office/word/2010/wordprocessingCanvas" xmlns:cx="http://schemas.microsoft.com/office/drawing/2014/chartex" xmlns:cx1="http://schemas.microsoft.com/office/drawing/2015/9/8/chartex" xmlns:cx2="http://schemas.microsoft.com/office/drawing/2015/10/21/chartex" xmlns:cx3="http://schemas.microsoft.com/office/drawing/2016/5/9/chartex" xmlns:cx4="http://schemas.microsoft.com/office/drawing/2016/5/10/chartex" xmlns:cx5="http://schemas.microsoft.com/office/drawing/2016/5/11/chartex" xmlns:cx6="http://schemas.microsoft.com/office/drawing/2016/5/12/chartex" xmlns:cx7="http://schemas.microsoft.com/office/drawing/2016/5/13/chartex" xmlns:cx8="http://schemas.microsoft.com/office/drawing/2016/5/14/chartex" xmlns:mc="http://schemas.openxmlformats.org/markup-compatibility/2006" xmlns:aink="http://schemas.microsoft.com/office/drawing/2016/ink" xmlns:am3d="http://schemas.microsoft.com/office/drawing/2017/model3d" xmlns:o="urn:schemas-microsoft-com:office:office" xmlns:r="http://schemas.openxmlformats.org/officeDocument/2006/relationships" xmlns:m="http://schemas.openxmlformats.org/officeDocument/2006/math" xmlns:v="urn:schemas-microsoft-com:vml" xmlns:wp14="http://schemas.microsoft.com/office/word/2010/wordprocessingDrawing" xmlns:wp="http://schemas.openxmlformats.org/drawingml/2006/wordprocessingDrawing" xmlns:w10="urn:schemas-microsoft-com:office:word" xmlns:w="http://schemas.openxmlformats.org/wordprocessingml/2006/main" xmlns:w14="http://schemas.microsoft.com/office/word/2010/wordml" xmlns:w15="http://schemas.microsoft.com/office/word/2012/wordml" xmlns:w16cex="http://schemas.microsoft.com/office/word/2018/wordml/cex" xmlns:w16cid="http://schemas.microsoft.com/office/word/2016/wordml/cid" xmlns:w16="http://schemas.microsoft.com/office/word/2018/wordml" xmlns:w16se="http://schemas.microsoft.com/office/word/2015/wordml/symex" xmlns:wpg="http://schemas.microsoft.com/office/word/2010/wordprocessingGroup" xmlns:wpi="http://schemas.microsoft.com/office/word/2010/wordprocessingInk" xmlns:wne="http://schemas.microsoft.com/office/word/2006/wordml" xmlns:wps="http://schemas.microsoft.com/office/word/2010/wordprocessingShape" mc:Ignorable="w14 w15 w16se w16cid w16 w16cex wp14">
+<w:ftr xmlns:wpc="http://schemas.microsoft.com/office/word/2010/wordprocessingCanvas" xmlns:cx="http://schemas.microsoft.com/office/drawing/2014/chartex" xmlns:cx1="http://schemas.microsoft.com/office/drawing/2015/9/8/chartex" xmlns:cx2="http://schemas.microsoft.com/office/drawing/2015/10/21/chartex" xmlns:cx3="http://schemas.microsoft.com/office/drawing/2016/5/9/chartex" xmlns:cx4="http://schemas.microsoft.com/office/drawing/2016/5/10/chartex" xmlns:cx5="http://schemas.microsoft.com/office/drawing/2016/5/11/chartex" xmlns:cx6="http://schemas.microsoft.com/office/drawing/2016/5/12/chartex" xmlns:cx7="http://schemas.microsoft.com/office/drawing/2016/5/13/chartex" xmlns:cx8="http://schemas.microsoft.com/office/drawing/2016/5/14/chartex" xmlns:mc="http://schemas.openxmlformats.org/markup-compatibility/2006" xmlns:aink="http://schemas.microsoft.com/office/drawing/2016/ink" xmlns:am3d="http://schemas.microsoft.com/office/drawing/2017/model3d" xmlns:o="urn:schemas-microsoft-com:office:office" xmlns:r="http://schemas.openxmlformats.org/officeDocument/2006/relationships" xmlns:m="http://schemas.openxmlformats.org/officeDocument/2006/math" xmlns:v="urn:schemas-microsoft-com:vml" xmlns:wp14="http://schemas.microsoft.com/office/word/2010/wordprocessingDrawing" xmlns:wp="http://schemas.openxmlformats.org/drawingml/2006/wordprocessingDrawing" xmlns:w10="urn:schemas-microsoft-com:office:word" xmlns:w="http://schemas.openxmlformats.org/wordprocessingml/2006/main" xmlns:w14="http://schemas.microsoft.com/office/word/2010/wordml" xmlns:w15="http://schemas.microsoft.com/office/word/2012/wordml" xmlns:w16cex="http://schemas.microsoft.com/office/word/2018/wordml/cex" xmlns:w16cid="http://schemas.microsoft.com/office/word/2016/wordml/cid" xmlns:w16="http://schemas.microsoft.com/office/word/2018/wordml" xmlns:w16sdtdh="http://schemas.microsoft.com/office/word/2020/wordml/sdtdatahash" xmlns:w16se="http://schemas.microsoft.com/office/word/2015/wordml/symex" xmlns:wpg="http://schemas.microsoft.com/office/word/2010/wordprocessingGroup" xmlns:wpi="http://schemas.microsoft.com/office/word/2010/wordprocessingInk" xmlns:wne="http://schemas.microsoft.com/office/word/2006/wordml" xmlns:wps="http://schemas.microsoft.com/office/word/2010/wordprocessingShape" mc:Ignorable="w14 w15 w16se w16cid w16 w16cex w16sdtdh wp14">
   <w:tbl>
     <w:tblPr>
       <w:tblW w:w="5000" w:type="pct"/>
@@ -19758,6 +19425,7 @@
           <w:dataBinding w:prefixMappings="xmlns:ns0='http://schemas.openxmlformats.org/package/2006/metadata/core-properties' xmlns:ns1='http://purl.org/dc/elements/1.1/'" w:xpath="/ns0:coreProperties[1]/ns1:title[1]" w:storeItemID="{6C3C8BC8-F283-45AE-878A-BAB7291924A1}"/>
           <w:text/>
         </w:sdtPr>
+        <w:sdtEndPr/>
         <w:sdtContent>
           <w:tc>
             <w:tcPr>
@@ -19854,7 +19522,7 @@
 </file>
 
 <file path=word/footer4.xml><?xml version="1.0" encoding="utf-8"?>
-<w:ftr xmlns:wpc="http://schemas.microsoft.com/office/word/2010/wordprocessingCanvas" xmlns:cx="http://schemas.microsoft.com/office/drawing/2014/chartex" xmlns:cx1="http://schemas.microsoft.com/office/drawing/2015/9/8/chartex" xmlns:cx2="http://schemas.microsoft.com/office/drawing/2015/10/21/chartex" xmlns:cx3="http://schemas.microsoft.com/office/drawing/2016/5/9/chartex" xmlns:cx4="http://schemas.microsoft.com/office/drawing/2016/5/10/chartex" xmlns:cx5="http://schemas.microsoft.com/office/drawing/2016/5/11/chartex" xmlns:cx6="http://schemas.microsoft.com/office/drawing/2016/5/12/chartex" xmlns:cx7="http://schemas.microsoft.com/office/drawing/2016/5/13/chartex" xmlns:cx8="http://schemas.microsoft.com/office/drawing/2016/5/14/chartex" xmlns:mc="http://schemas.openxmlformats.org/markup-compatibility/2006" xmlns:aink="http://schemas.microsoft.com/office/drawing/2016/ink" xmlns:am3d="http://schemas.microsoft.com/office/drawing/2017/model3d" xmlns:o="urn:schemas-microsoft-com:office:office" xmlns:r="http://schemas.openxmlformats.org/officeDocument/2006/relationships" xmlns:m="http://schemas.openxmlformats.org/officeDocument/2006/math" xmlns:v="urn:schemas-microsoft-com:vml" xmlns:wp14="http://schemas.microsoft.com/office/word/2010/wordprocessingDrawing" xmlns:wp="http://schemas.openxmlformats.org/drawingml/2006/wordprocessingDrawing" xmlns:w10="urn:schemas-microsoft-com:office:word" xmlns:w="http://schemas.openxmlformats.org/wordprocessingml/2006/main" xmlns:w14="http://schemas.microsoft.com/office/word/2010/wordml" xmlns:w15="http://schemas.microsoft.com/office/word/2012/wordml" xmlns:w16cex="http://schemas.microsoft.com/office/word/2018/wordml/cex" xmlns:w16cid="http://schemas.microsoft.com/office/word/2016/wordml/cid" xmlns:w16="http://schemas.microsoft.com/office/word/2018/wordml" xmlns:w16se="http://schemas.microsoft.com/office/word/2015/wordml/symex" xmlns:wpg="http://schemas.microsoft.com/office/word/2010/wordprocessingGroup" xmlns:wpi="http://schemas.microsoft.com/office/word/2010/wordprocessingInk" xmlns:wne="http://schemas.microsoft.com/office/word/2006/wordml" xmlns:wps="http://schemas.microsoft.com/office/word/2010/wordprocessingShape" mc:Ignorable="w14 w15 w16se w16cid w16 w16cex wp14">
+<w:ftr xmlns:wpc="http://schemas.microsoft.com/office/word/2010/wordprocessingCanvas" xmlns:cx="http://schemas.microsoft.com/office/drawing/2014/chartex" xmlns:cx1="http://schemas.microsoft.com/office/drawing/2015/9/8/chartex" xmlns:cx2="http://schemas.microsoft.com/office/drawing/2015/10/21/chartex" xmlns:cx3="http://schemas.microsoft.com/office/drawing/2016/5/9/chartex" xmlns:cx4="http://schemas.microsoft.com/office/drawing/2016/5/10/chartex" xmlns:cx5="http://schemas.microsoft.com/office/drawing/2016/5/11/chartex" xmlns:cx6="http://schemas.microsoft.com/office/drawing/2016/5/12/chartex" xmlns:cx7="http://schemas.microsoft.com/office/drawing/2016/5/13/chartex" xmlns:cx8="http://schemas.microsoft.com/office/drawing/2016/5/14/chartex" xmlns:mc="http://schemas.openxmlformats.org/markup-compatibility/2006" xmlns:aink="http://schemas.microsoft.com/office/drawing/2016/ink" xmlns:am3d="http://schemas.microsoft.com/office/drawing/2017/model3d" xmlns:o="urn:schemas-microsoft-com:office:office" xmlns:r="http://schemas.openxmlformats.org/officeDocument/2006/relationships" xmlns:m="http://schemas.openxmlformats.org/officeDocument/2006/math" xmlns:v="urn:schemas-microsoft-com:vml" xmlns:wp14="http://schemas.microsoft.com/office/word/2010/wordprocessingDrawing" xmlns:wp="http://schemas.openxmlformats.org/drawingml/2006/wordprocessingDrawing" xmlns:w10="urn:schemas-microsoft-com:office:word" xmlns:w="http://schemas.openxmlformats.org/wordprocessingml/2006/main" xmlns:w14="http://schemas.microsoft.com/office/word/2010/wordml" xmlns:w15="http://schemas.microsoft.com/office/word/2012/wordml" xmlns:w16cex="http://schemas.microsoft.com/office/word/2018/wordml/cex" xmlns:w16cid="http://schemas.microsoft.com/office/word/2016/wordml/cid" xmlns:w16="http://schemas.microsoft.com/office/word/2018/wordml" xmlns:w16sdtdh="http://schemas.microsoft.com/office/word/2020/wordml/sdtdatahash" xmlns:w16se="http://schemas.microsoft.com/office/word/2015/wordml/symex" xmlns:wpg="http://schemas.microsoft.com/office/word/2010/wordprocessingGroup" xmlns:wpi="http://schemas.microsoft.com/office/word/2010/wordprocessingInk" xmlns:wne="http://schemas.microsoft.com/office/word/2006/wordml" xmlns:wps="http://schemas.microsoft.com/office/word/2010/wordprocessingShape" mc:Ignorable="w14 w15 w16se w16cid w16 w16cex w16sdtdh wp14">
   <w:tbl>
     <w:tblPr>
       <w:tblW w:w="5000" w:type="pct"/>
@@ -19883,6 +19551,7 @@
           <w:dataBinding w:prefixMappings="xmlns:ns0='http://schemas.openxmlformats.org/package/2006/metadata/core-properties' xmlns:ns1='http://purl.org/dc/elements/1.1/'" w:xpath="/ns0:coreProperties[1]/ns1:title[1]" w:storeItemID="{6C3C8BC8-F283-45AE-878A-BAB7291924A1}"/>
           <w:text/>
         </w:sdtPr>
+        <w:sdtEndPr/>
         <w:sdtContent>
           <w:tc>
             <w:tcPr>
@@ -19979,7 +19648,7 @@
 </file>
 
 <file path=word/footer5.xml><?xml version="1.0" encoding="utf-8"?>
-<w:ftr xmlns:wpc="http://schemas.microsoft.com/office/word/2010/wordprocessingCanvas" xmlns:cx="http://schemas.microsoft.com/office/drawing/2014/chartex" xmlns:cx1="http://schemas.microsoft.com/office/drawing/2015/9/8/chartex" xmlns:cx2="http://schemas.microsoft.com/office/drawing/2015/10/21/chartex" xmlns:cx3="http://schemas.microsoft.com/office/drawing/2016/5/9/chartex" xmlns:cx4="http://schemas.microsoft.com/office/drawing/2016/5/10/chartex" xmlns:cx5="http://schemas.microsoft.com/office/drawing/2016/5/11/chartex" xmlns:cx6="http://schemas.microsoft.com/office/drawing/2016/5/12/chartex" xmlns:cx7="http://schemas.microsoft.com/office/drawing/2016/5/13/chartex" xmlns:cx8="http://schemas.microsoft.com/office/drawing/2016/5/14/chartex" xmlns:mc="http://schemas.openxmlformats.org/markup-compatibility/2006" xmlns:aink="http://schemas.microsoft.com/office/drawing/2016/ink" xmlns:am3d="http://schemas.microsoft.com/office/drawing/2017/model3d" xmlns:o="urn:schemas-microsoft-com:office:office" xmlns:r="http://schemas.openxmlformats.org/officeDocument/2006/relationships" xmlns:m="http://schemas.openxmlformats.org/officeDocument/2006/math" xmlns:v="urn:schemas-microsoft-com:vml" xmlns:wp14="http://schemas.microsoft.com/office/word/2010/wordprocessingDrawing" xmlns:wp="http://schemas.openxmlformats.org/drawingml/2006/wordprocessingDrawing" xmlns:w10="urn:schemas-microsoft-com:office:word" xmlns:w="http://schemas.openxmlformats.org/wordprocessingml/2006/main" xmlns:w14="http://schemas.microsoft.com/office/word/2010/wordml" xmlns:w15="http://schemas.microsoft.com/office/word/2012/wordml" xmlns:w16cex="http://schemas.microsoft.com/office/word/2018/wordml/cex" xmlns:w16cid="http://schemas.microsoft.com/office/word/2016/wordml/cid" xmlns:w16="http://schemas.microsoft.com/office/word/2018/wordml" xmlns:w16se="http://schemas.microsoft.com/office/word/2015/wordml/symex" xmlns:wpg="http://schemas.microsoft.com/office/word/2010/wordprocessingGroup" xmlns:wpi="http://schemas.microsoft.com/office/word/2010/wordprocessingInk" xmlns:wne="http://schemas.microsoft.com/office/word/2006/wordml" xmlns:wps="http://schemas.microsoft.com/office/word/2010/wordprocessingShape" mc:Ignorable="w14 w15 w16se w16cid w16 w16cex wp14">
+<w:ftr xmlns:wpc="http://schemas.microsoft.com/office/word/2010/wordprocessingCanvas" xmlns:cx="http://schemas.microsoft.com/office/drawing/2014/chartex" xmlns:cx1="http://schemas.microsoft.com/office/drawing/2015/9/8/chartex" xmlns:cx2="http://schemas.microsoft.com/office/drawing/2015/10/21/chartex" xmlns:cx3="http://schemas.microsoft.com/office/drawing/2016/5/9/chartex" xmlns:cx4="http://schemas.microsoft.com/office/drawing/2016/5/10/chartex" xmlns:cx5="http://schemas.microsoft.com/office/drawing/2016/5/11/chartex" xmlns:cx6="http://schemas.microsoft.com/office/drawing/2016/5/12/chartex" xmlns:cx7="http://schemas.microsoft.com/office/drawing/2016/5/13/chartex" xmlns:cx8="http://schemas.microsoft.com/office/drawing/2016/5/14/chartex" xmlns:mc="http://schemas.openxmlformats.org/markup-compatibility/2006" xmlns:aink="http://schemas.microsoft.com/office/drawing/2016/ink" xmlns:am3d="http://schemas.microsoft.com/office/drawing/2017/model3d" xmlns:o="urn:schemas-microsoft-com:office:office" xmlns:r="http://schemas.openxmlformats.org/officeDocument/2006/relationships" xmlns:m="http://schemas.openxmlformats.org/officeDocument/2006/math" xmlns:v="urn:schemas-microsoft-com:vml" xmlns:wp14="http://schemas.microsoft.com/office/word/2010/wordprocessingDrawing" xmlns:wp="http://schemas.openxmlformats.org/drawingml/2006/wordprocessingDrawing" xmlns:w10="urn:schemas-microsoft-com:office:word" xmlns:w="http://schemas.openxmlformats.org/wordprocessingml/2006/main" xmlns:w14="http://schemas.microsoft.com/office/word/2010/wordml" xmlns:w15="http://schemas.microsoft.com/office/word/2012/wordml" xmlns:w16cex="http://schemas.microsoft.com/office/word/2018/wordml/cex" xmlns:w16cid="http://schemas.microsoft.com/office/word/2016/wordml/cid" xmlns:w16="http://schemas.microsoft.com/office/word/2018/wordml" xmlns:w16sdtdh="http://schemas.microsoft.com/office/word/2020/wordml/sdtdatahash" xmlns:w16se="http://schemas.microsoft.com/office/word/2015/wordml/symex" xmlns:wpg="http://schemas.microsoft.com/office/word/2010/wordprocessingGroup" xmlns:wpi="http://schemas.microsoft.com/office/word/2010/wordprocessingInk" xmlns:wne="http://schemas.microsoft.com/office/word/2006/wordml" xmlns:wps="http://schemas.microsoft.com/office/word/2010/wordprocessingShape" mc:Ignorable="w14 w15 w16se w16cid w16 w16cex w16sdtdh wp14">
   <w:tbl>
     <w:tblPr>
       <w:tblW w:w="5000" w:type="pct"/>
@@ -20008,6 +19677,7 @@
           <w:dataBinding w:prefixMappings="xmlns:ns0='http://schemas.openxmlformats.org/package/2006/metadata/core-properties' xmlns:ns1='http://purl.org/dc/elements/1.1/'" w:xpath="/ns0:coreProperties[1]/ns1:title[1]" w:storeItemID="{6C3C8BC8-F283-45AE-878A-BAB7291924A1}"/>
           <w:text/>
         </w:sdtPr>
+        <w:sdtEndPr/>
         <w:sdtContent>
           <w:tc>
             <w:tcPr>
@@ -20104,7 +19774,7 @@
 </file>
 
 <file path=word/footnotes.xml><?xml version="1.0" encoding="utf-8"?>
-<w:footnotes xmlns:wpc="http://schemas.microsoft.com/office/word/2010/wordprocessingCanvas" xmlns:cx="http://schemas.microsoft.com/office/drawing/2014/chartex" xmlns:cx1="http://schemas.microsoft.com/office/drawing/2015/9/8/chartex" xmlns:cx2="http://schemas.microsoft.com/office/drawing/2015/10/21/chartex" xmlns:cx3="http://schemas.microsoft.com/office/drawing/2016/5/9/chartex" xmlns:cx4="http://schemas.microsoft.com/office/drawing/2016/5/10/chartex" xmlns:cx5="http://schemas.microsoft.com/office/drawing/2016/5/11/chartex" xmlns:cx6="http://schemas.microsoft.com/office/drawing/2016/5/12/chartex" xmlns:cx7="http://schemas.microsoft.com/office/drawing/2016/5/13/chartex" xmlns:cx8="http://schemas.microsoft.com/office/drawing/2016/5/14/chartex" xmlns:mc="http://schemas.openxmlformats.org/markup-compatibility/2006" xmlns:aink="http://schemas.microsoft.com/office/drawing/2016/ink" xmlns:am3d="http://schemas.microsoft.com/office/drawing/2017/model3d" xmlns:o="urn:schemas-microsoft-com:office:office" xmlns:r="http://schemas.openxmlformats.org/officeDocument/2006/relationships" xmlns:m="http://schemas.openxmlformats.org/officeDocument/2006/math" xmlns:v="urn:schemas-microsoft-com:vml" xmlns:wp14="http://schemas.microsoft.com/office/word/2010/wordprocessingDrawing" xmlns:wp="http://schemas.openxmlformats.org/drawingml/2006/wordprocessingDrawing" xmlns:w10="urn:schemas-microsoft-com:office:word" xmlns:w="http://schemas.openxmlformats.org/wordprocessingml/2006/main" xmlns:w14="http://schemas.microsoft.com/office/word/2010/wordml" xmlns:w15="http://schemas.microsoft.com/office/word/2012/wordml" xmlns:w16cex="http://schemas.microsoft.com/office/word/2018/wordml/cex" xmlns:w16cid="http://schemas.microsoft.com/office/word/2016/wordml/cid" xmlns:w16="http://schemas.microsoft.com/office/word/2018/wordml" xmlns:w16se="http://schemas.microsoft.com/office/word/2015/wordml/symex" xmlns:wpg="http://schemas.microsoft.com/office/word/2010/wordprocessingGroup" xmlns:wpi="http://schemas.microsoft.com/office/word/2010/wordprocessingInk" xmlns:wne="http://schemas.microsoft.com/office/word/2006/wordml" xmlns:wps="http://schemas.microsoft.com/office/word/2010/wordprocessingShape" mc:Ignorable="w14 w15 w16se w16cid w16 w16cex wp14">
+<w:footnotes xmlns:wpc="http://schemas.microsoft.com/office/word/2010/wordprocessingCanvas" xmlns:cx="http://schemas.microsoft.com/office/drawing/2014/chartex" xmlns:cx1="http://schemas.microsoft.com/office/drawing/2015/9/8/chartex" xmlns:cx2="http://schemas.microsoft.com/office/drawing/2015/10/21/chartex" xmlns:cx3="http://schemas.microsoft.com/office/drawing/2016/5/9/chartex" xmlns:cx4="http://schemas.microsoft.com/office/drawing/2016/5/10/chartex" xmlns:cx5="http://schemas.microsoft.com/office/drawing/2016/5/11/chartex" xmlns:cx6="http://schemas.microsoft.com/office/drawing/2016/5/12/chartex" xmlns:cx7="http://schemas.microsoft.com/office/drawing/2016/5/13/chartex" xmlns:cx8="http://schemas.microsoft.com/office/drawing/2016/5/14/chartex" xmlns:mc="http://schemas.openxmlformats.org/markup-compatibility/2006" xmlns:aink="http://schemas.microsoft.com/office/drawing/2016/ink" xmlns:am3d="http://schemas.microsoft.com/office/drawing/2017/model3d" xmlns:o="urn:schemas-microsoft-com:office:office" xmlns:r="http://schemas.openxmlformats.org/officeDocument/2006/relationships" xmlns:m="http://schemas.openxmlformats.org/officeDocument/2006/math" xmlns:v="urn:schemas-microsoft-com:vml" xmlns:wp14="http://schemas.microsoft.com/office/word/2010/wordprocessingDrawing" xmlns:wp="http://schemas.openxmlformats.org/drawingml/2006/wordprocessingDrawing" xmlns:w10="urn:schemas-microsoft-com:office:word" xmlns:w="http://schemas.openxmlformats.org/wordprocessingml/2006/main" xmlns:w14="http://schemas.microsoft.com/office/word/2010/wordml" xmlns:w15="http://schemas.microsoft.com/office/word/2012/wordml" xmlns:w16cex="http://schemas.microsoft.com/office/word/2018/wordml/cex" xmlns:w16cid="http://schemas.microsoft.com/office/word/2016/wordml/cid" xmlns:w16="http://schemas.microsoft.com/office/word/2018/wordml" xmlns:w16sdtdh="http://schemas.microsoft.com/office/word/2020/wordml/sdtdatahash" xmlns:w16se="http://schemas.microsoft.com/office/word/2015/wordml/symex" xmlns:wpg="http://schemas.microsoft.com/office/word/2010/wordprocessingGroup" xmlns:wpi="http://schemas.microsoft.com/office/word/2010/wordprocessingInk" xmlns:wne="http://schemas.microsoft.com/office/word/2006/wordml" xmlns:wps="http://schemas.microsoft.com/office/word/2010/wordprocessingShape" mc:Ignorable="w14 w15 w16se w16cid w16 w16cex w16sdtdh wp14">
   <w:footnote w:type="separator" w:id="-1">
     <w:p>
       <w:r>
@@ -20123,7 +19793,7 @@
 </file>
 
 <file path=word/numbering.xml><?xml version="1.0" encoding="utf-8"?>
-<w:numbering xmlns:wpc="http://schemas.microsoft.com/office/word/2010/wordprocessingCanvas" xmlns:cx="http://schemas.microsoft.com/office/drawing/2014/chartex" xmlns:cx1="http://schemas.microsoft.com/office/drawing/2015/9/8/chartex" xmlns:cx2="http://schemas.microsoft.com/office/drawing/2015/10/21/chartex" xmlns:cx3="http://schemas.microsoft.com/office/drawing/2016/5/9/chartex" xmlns:cx4="http://schemas.microsoft.com/office/drawing/2016/5/10/chartex" xmlns:cx5="http://schemas.microsoft.com/office/drawing/2016/5/11/chartex" xmlns:cx6="http://schemas.microsoft.com/office/drawing/2016/5/12/chartex" xmlns:cx7="http://schemas.microsoft.com/office/drawing/2016/5/13/chartex" xmlns:cx8="http://schemas.microsoft.com/office/drawing/2016/5/14/chartex" xmlns:mc="http://schemas.openxmlformats.org/markup-compatibility/2006" xmlns:aink="http://schemas.microsoft.com/office/drawing/2016/ink" xmlns:am3d="http://schemas.microsoft.com/office/drawing/2017/model3d" xmlns:o="urn:schemas-microsoft-com:office:office" xmlns:r="http://schemas.openxmlformats.org/officeDocument/2006/relationships" xmlns:m="http://schemas.openxmlformats.org/officeDocument/2006/math" xmlns:v="urn:schemas-microsoft-com:vml" xmlns:wp14="http://schemas.microsoft.com/office/word/2010/wordprocessingDrawing" xmlns:wp="http://schemas.openxmlformats.org/drawingml/2006/wordprocessingDrawing" xmlns:w10="urn:schemas-microsoft-com:office:word" xmlns:w="http://schemas.openxmlformats.org/wordprocessingml/2006/main" xmlns:w14="http://schemas.microsoft.com/office/word/2010/wordml" xmlns:w15="http://schemas.microsoft.com/office/word/2012/wordml" xmlns:w16cex="http://schemas.microsoft.com/office/word/2018/wordml/cex" xmlns:w16cid="http://schemas.microsoft.com/office/word/2016/wordml/cid" xmlns:w16="http://schemas.microsoft.com/office/word/2018/wordml" xmlns:w16se="http://schemas.microsoft.com/office/word/2015/wordml/symex" xmlns:wpg="http://schemas.microsoft.com/office/word/2010/wordprocessingGroup" xmlns:wpi="http://schemas.microsoft.com/office/word/2010/wordprocessingInk" xmlns:wne="http://schemas.microsoft.com/office/word/2006/wordml" xmlns:wps="http://schemas.microsoft.com/office/word/2010/wordprocessingShape" mc:Ignorable="w14 w15 w16se w16cid w16 w16cex wp14">
+<w:numbering xmlns:wpc="http://schemas.microsoft.com/office/word/2010/wordprocessingCanvas" xmlns:cx="http://schemas.microsoft.com/office/drawing/2014/chartex" xmlns:cx1="http://schemas.microsoft.com/office/drawing/2015/9/8/chartex" xmlns:cx2="http://schemas.microsoft.com/office/drawing/2015/10/21/chartex" xmlns:cx3="http://schemas.microsoft.com/office/drawing/2016/5/9/chartex" xmlns:cx4="http://schemas.microsoft.com/office/drawing/2016/5/10/chartex" xmlns:cx5="http://schemas.microsoft.com/office/drawing/2016/5/11/chartex" xmlns:cx6="http://schemas.microsoft.com/office/drawing/2016/5/12/chartex" xmlns:cx7="http://schemas.microsoft.com/office/drawing/2016/5/13/chartex" xmlns:cx8="http://schemas.microsoft.com/office/drawing/2016/5/14/chartex" xmlns:mc="http://schemas.openxmlformats.org/markup-compatibility/2006" xmlns:aink="http://schemas.microsoft.com/office/drawing/2016/ink" xmlns:am3d="http://schemas.microsoft.com/office/drawing/2017/model3d" xmlns:o="urn:schemas-microsoft-com:office:office" xmlns:r="http://schemas.openxmlformats.org/officeDocument/2006/relationships" xmlns:m="http://schemas.openxmlformats.org/officeDocument/2006/math" xmlns:v="urn:schemas-microsoft-com:vml" xmlns:wp14="http://schemas.microsoft.com/office/word/2010/wordprocessingDrawing" xmlns:wp="http://schemas.openxmlformats.org/drawingml/2006/wordprocessingDrawing" xmlns:w10="urn:schemas-microsoft-com:office:word" xmlns:w="http://schemas.openxmlformats.org/wordprocessingml/2006/main" xmlns:w14="http://schemas.microsoft.com/office/word/2010/wordml" xmlns:w15="http://schemas.microsoft.com/office/word/2012/wordml" xmlns:w16cex="http://schemas.microsoft.com/office/word/2018/wordml/cex" xmlns:w16cid="http://schemas.microsoft.com/office/word/2016/wordml/cid" xmlns:w16="http://schemas.microsoft.com/office/word/2018/wordml" xmlns:w16sdtdh="http://schemas.microsoft.com/office/word/2020/wordml/sdtdatahash" xmlns:w16se="http://schemas.microsoft.com/office/word/2015/wordml/symex" xmlns:wpg="http://schemas.microsoft.com/office/word/2010/wordprocessingGroup" xmlns:wpi="http://schemas.microsoft.com/office/word/2010/wordprocessingInk" xmlns:wne="http://schemas.microsoft.com/office/word/2006/wordml" xmlns:wps="http://schemas.microsoft.com/office/word/2010/wordprocessingShape" mc:Ignorable="w14 w15 w16se w16cid w16 w16cex w16sdtdh wp14">
   <w:abstractNum w:abstractNumId="0" w15:restartNumberingAfterBreak="0">
     <w:nsid w:val="073B0BD8"/>
     <w:multiLevelType w:val="multilevel"/>
@@ -21234,7 +20904,7 @@
 </file>
 
 <file path=word/styles.xml><?xml version="1.0" encoding="utf-8"?>
-<w:styles xmlns:mc="http://schemas.openxmlformats.org/markup-compatibility/2006" xmlns:r="http://schemas.openxmlformats.org/officeDocument/2006/relationships" xmlns:w="http://schemas.openxmlformats.org/wordprocessingml/2006/main" xmlns:w14="http://schemas.microsoft.com/office/word/2010/wordml" xmlns:w15="http://schemas.microsoft.com/office/word/2012/wordml" xmlns:w16cex="http://schemas.microsoft.com/office/word/2018/wordml/cex" xmlns:w16cid="http://schemas.microsoft.com/office/word/2016/wordml/cid" xmlns:w16="http://schemas.microsoft.com/office/word/2018/wordml" xmlns:w16se="http://schemas.microsoft.com/office/word/2015/wordml/symex" mc:Ignorable="w14 w15 w16se w16cid w16 w16cex">
+<w:styles xmlns:mc="http://schemas.openxmlformats.org/markup-compatibility/2006" xmlns:r="http://schemas.openxmlformats.org/officeDocument/2006/relationships" xmlns:w="http://schemas.openxmlformats.org/wordprocessingml/2006/main" xmlns:w14="http://schemas.microsoft.com/office/word/2010/wordml" xmlns:w15="http://schemas.microsoft.com/office/word/2012/wordml" xmlns:w16cex="http://schemas.microsoft.com/office/word/2018/wordml/cex" xmlns:w16cid="http://schemas.microsoft.com/office/word/2016/wordml/cid" xmlns:w16="http://schemas.microsoft.com/office/word/2018/wordml" xmlns:w16sdtdh="http://schemas.microsoft.com/office/word/2020/wordml/sdtdatahash" xmlns:w16se="http://schemas.microsoft.com/office/word/2015/wordml/symex" mc:Ignorable="w14 w15 w16se w16cid w16 w16cex w16sdtdh">
   <w:docDefaults>
     <w:rPrDefault>
       <w:rPr>

</xml_diff>